<commit_message>
Added iteration to user manual
</commit_message>
<xml_diff>
--- a/Docs/CASPER howto.docx
+++ b/Docs/CASPER howto.docx
@@ -693,7 +693,7 @@
           <w:noProof/>
         </w:rPr>
         <w:drawing>
-          <wp:anchor distT="0" distB="0" distL="114300" distR="114300" simplePos="0" relativeHeight="251658240" behindDoc="0" locked="0" layoutInCell="1" allowOverlap="1" wp14:anchorId="42549873" wp14:editId="42693EB5">
+          <wp:anchor distT="0" distB="0" distL="114300" distR="114300" simplePos="0" relativeHeight="251657216" behindDoc="0" locked="0" layoutInCell="1" allowOverlap="1" wp14:anchorId="42549873" wp14:editId="42693EB5">
             <wp:simplePos x="0" y="0"/>
             <wp:positionH relativeFrom="column">
               <wp:align>right</wp:align>
@@ -868,85 +868,18 @@
       </w:pPr>
       <w:r>
         <w:rPr>
-          <w:b/>
-          <w:bCs/>
-          <w:color w:val="000000" w:themeColor="text1"/>
-        </w:rPr>
-        <w:t>Caution:</w:t>
-      </w:r>
-      <w:r>
-        <w:rPr>
-          <w:color w:val="000000" w:themeColor="text1"/>
-        </w:rPr>
-        <w:t xml:space="preserve"> After upgrading your tool,</w:t>
-      </w:r>
-      <w:r>
-        <w:rPr>
-          <w:color w:val="000000" w:themeColor="text1"/>
-        </w:rPr>
-        <w:t xml:space="preserve"> your analysis layer may become</w:t>
-      </w:r>
-      <w:r>
-        <w:rPr>
-          <w:color w:val="000000" w:themeColor="text1"/>
-        </w:rPr>
-        <w:t xml:space="preserve"> unsolvable</w:t>
-      </w:r>
-      <w:r>
-        <w:rPr>
-          <w:color w:val="000000" w:themeColor="text1"/>
-        </w:rPr>
-        <w:t xml:space="preserve"> due to incompatibilities</w:t>
-      </w:r>
-      <w:r>
-        <w:rPr>
-          <w:color w:val="000000" w:themeColor="text1"/>
-        </w:rPr>
-        <w:t>.</w:t>
-      </w:r>
-      <w:r>
-        <w:rPr>
-          <w:color w:val="000000" w:themeColor="text1"/>
-        </w:rPr>
-        <w:t xml:space="preserve"> </w:t>
-      </w:r>
-      <w:r>
-        <w:rPr>
-          <w:color w:val="000000" w:themeColor="text1"/>
-        </w:rPr>
-        <w:t xml:space="preserve">To avoid this, always export the evacuation data (evacuees, routes, etc.) before </w:t>
-      </w:r>
-      <w:r>
-        <w:rPr>
-          <w:color w:val="000000" w:themeColor="text1"/>
-        </w:rPr>
-        <w:t>attempting to solve</w:t>
-      </w:r>
-      <w:r>
-        <w:rPr>
-          <w:color w:val="000000" w:themeColor="text1"/>
-        </w:rPr>
-        <w:t>.</w:t>
-      </w:r>
-    </w:p>
-    <w:p>
-      <w:pPr>
-        <w:pStyle w:val="Heading1"/>
-      </w:pPr>
-      <w:r>
-        <w:rPr>
           <w:noProof/>
         </w:rPr>
         <mc:AlternateContent>
           <mc:Choice Requires="wps">
             <w:drawing>
-              <wp:anchor distT="0" distB="0" distL="114300" distR="114300" simplePos="0" relativeHeight="251662336" behindDoc="0" locked="0" layoutInCell="1" allowOverlap="1" wp14:anchorId="5A9771CE" wp14:editId="7EF5D3AF">
+              <wp:anchor distT="0" distB="0" distL="114300" distR="114300" simplePos="0" relativeHeight="251657216" behindDoc="0" locked="0" layoutInCell="1" allowOverlap="1" wp14:anchorId="61619BC7" wp14:editId="78A208C4">
                 <wp:simplePos x="0" y="0"/>
                 <wp:positionH relativeFrom="margin">
-                  <wp:posOffset>4078605</wp:posOffset>
+                  <wp:posOffset>4030980</wp:posOffset>
                 </wp:positionH>
                 <wp:positionV relativeFrom="paragraph">
-                  <wp:posOffset>516890</wp:posOffset>
+                  <wp:posOffset>290830</wp:posOffset>
                 </wp:positionV>
                 <wp:extent cx="2038350" cy="266700"/>
                 <wp:effectExtent l="0" t="0" r="0" b="0"/>
@@ -986,27 +919,14 @@
                             <w:r>
                               <w:t xml:space="preserve">Figure </w:t>
                             </w:r>
-                            <w:r>
-                              <w:fldChar w:fldCharType="begin"/>
-                            </w:r>
-                            <w:r>
-                              <w:instrText xml:space="preserve"> SEQ Figure \* ARABIC </w:instrText>
-                            </w:r>
-                            <w:r>
-                              <w:fldChar w:fldCharType="separate"/>
-                            </w:r>
-                            <w:r>
-                              <w:rPr>
-                                <w:noProof/>
-                              </w:rPr>
-                              <w:t>1</w:t>
-                            </w:r>
-                            <w:r>
-                              <w:rPr>
-                                <w:noProof/>
-                              </w:rPr>
-                              <w:fldChar w:fldCharType="end"/>
-                            </w:r>
+                            <w:fldSimple w:instr=" SEQ Figure \* ARABIC ">
+                              <w:r>
+                                <w:rPr>
+                                  <w:noProof/>
+                                </w:rPr>
+                                <w:t>1</w:t>
+                              </w:r>
+                            </w:fldSimple>
                             <w:bookmarkEnd w:id="0"/>
                             <w:r>
                               <w:t xml:space="preserve">: </w:t>
@@ -1034,11 +954,11 @@
           </mc:Choice>
           <mc:Fallback>
             <w:pict>
-              <v:shapetype w14:anchorId="5A9771CE" id="_x0000_t202" coordsize="21600,21600" o:spt="202" path="m,l,21600r21600,l21600,xe">
+              <v:shapetype w14:anchorId="61619BC7" id="_x0000_t202" coordsize="21600,21600" o:spt="202" path="m,l,21600r21600,l21600,xe">
                 <v:stroke joinstyle="miter"/>
                 <v:path gradientshapeok="t" o:connecttype="rect"/>
               </v:shapetype>
-              <v:shape id="Text Box 3" o:spid="_x0000_s1026" type="#_x0000_t202" style="position:absolute;left:0;text-align:left;margin-left:321.15pt;margin-top:40.7pt;width:160.5pt;height:21pt;z-index:251662336;visibility:visible;mso-wrap-style:square;mso-width-percent:0;mso-wrap-distance-left:9pt;mso-wrap-distance-top:0;mso-wrap-distance-right:9pt;mso-wrap-distance-bottom:0;mso-position-horizontal:absolute;mso-position-horizontal-relative:margin;mso-position-vertical:absolute;mso-position-vertical-relative:text;mso-width-percent:0;mso-width-relative:margin;v-text-anchor:top" o:gfxdata="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" stroked="f">
+              <v:shape id="Text Box 3" o:spid="_x0000_s1026" type="#_x0000_t202" style="position:absolute;margin-left:317.4pt;margin-top:22.9pt;width:160.5pt;height:21pt;z-index:251657216;visibility:visible;mso-wrap-style:square;mso-width-percent:0;mso-wrap-distance-left:9pt;mso-wrap-distance-top:0;mso-wrap-distance-right:9pt;mso-wrap-distance-bottom:0;mso-position-horizontal:absolute;mso-position-horizontal-relative:margin;mso-position-vertical:absolute;mso-position-vertical-relative:text;mso-width-percent:0;mso-width-relative:margin;v-text-anchor:top" o:gfxdata="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" stroked="f">
                 <v:textbox style="mso-fit-shape-to-text:t" inset="0,0,0,0">
                   <w:txbxContent>
                     <w:p>
@@ -1052,27 +972,14 @@
                       <w:r>
                         <w:t xml:space="preserve">Figure </w:t>
                       </w:r>
-                      <w:r>
-                        <w:fldChar w:fldCharType="begin"/>
-                      </w:r>
-                      <w:r>
-                        <w:instrText xml:space="preserve"> SEQ Figure \* ARABIC </w:instrText>
-                      </w:r>
-                      <w:r>
-                        <w:fldChar w:fldCharType="separate"/>
-                      </w:r>
-                      <w:r>
-                        <w:rPr>
-                          <w:noProof/>
-                        </w:rPr>
-                        <w:t>1</w:t>
-                      </w:r>
-                      <w:r>
-                        <w:rPr>
-                          <w:noProof/>
-                        </w:rPr>
-                        <w:fldChar w:fldCharType="end"/>
-                      </w:r>
+                      <w:fldSimple w:instr=" SEQ Figure \* ARABIC ">
+                        <w:r>
+                          <w:rPr>
+                            <w:noProof/>
+                          </w:rPr>
+                          <w:t>1</w:t>
+                        </w:r>
+                      </w:fldSimple>
                       <w:bookmarkEnd w:id="1"/>
                       <w:r>
                         <w:t xml:space="preserve">: </w:t>
@@ -1089,6 +996,111 @@
           </mc:Fallback>
         </mc:AlternateContent>
       </w:r>
+      <w:r>
+        <w:rPr>
+          <w:b/>
+          <w:bCs/>
+          <w:color w:val="000000" w:themeColor="text1"/>
+        </w:rPr>
+        <w:t>Caution:</w:t>
+      </w:r>
+      <w:r>
+        <w:rPr>
+          <w:color w:val="000000" w:themeColor="text1"/>
+        </w:rPr>
+        <w:t xml:space="preserve"> After upgrading your tool,</w:t>
+      </w:r>
+      <w:r>
+        <w:rPr>
+          <w:color w:val="000000" w:themeColor="text1"/>
+        </w:rPr>
+        <w:t xml:space="preserve"> your analysis layer may become</w:t>
+      </w:r>
+      <w:r>
+        <w:rPr>
+          <w:color w:val="000000" w:themeColor="text1"/>
+        </w:rPr>
+        <w:t xml:space="preserve"> unsolvable</w:t>
+      </w:r>
+      <w:r>
+        <w:rPr>
+          <w:color w:val="000000" w:themeColor="text1"/>
+        </w:rPr>
+        <w:t xml:space="preserve"> </w:t>
+      </w:r>
+      <w:r>
+        <w:rPr>
+          <w:color w:val="000000" w:themeColor="text1"/>
+        </w:rPr>
+        <w:t xml:space="preserve">or unreadable </w:t>
+      </w:r>
+      <w:r>
+        <w:rPr>
+          <w:color w:val="000000" w:themeColor="text1"/>
+        </w:rPr>
+        <w:t>due to incompatibilities</w:t>
+      </w:r>
+      <w:r>
+        <w:rPr>
+          <w:color w:val="000000" w:themeColor="text1"/>
+        </w:rPr>
+        <w:t>.</w:t>
+      </w:r>
+      <w:r>
+        <w:rPr>
+          <w:color w:val="000000" w:themeColor="text1"/>
+        </w:rPr>
+        <w:t xml:space="preserve"> </w:t>
+      </w:r>
+      <w:r>
+        <w:rPr>
+          <w:color w:val="000000" w:themeColor="text1"/>
+        </w:rPr>
+        <w:t xml:space="preserve">To avoid this, always export the evacuation data (evacuees, routes, etc.) before </w:t>
+      </w:r>
+      <w:r>
+        <w:rPr>
+          <w:color w:val="000000" w:themeColor="text1"/>
+        </w:rPr>
+        <w:t xml:space="preserve">attempting to </w:t>
+      </w:r>
+      <w:r>
+        <w:rPr>
+          <w:color w:val="000000" w:themeColor="text1"/>
+        </w:rPr>
+        <w:t>upgrade or downgrade</w:t>
+      </w:r>
+      <w:r>
+        <w:rPr>
+          <w:color w:val="000000" w:themeColor="text1"/>
+        </w:rPr>
+        <w:t>.</w:t>
+      </w:r>
+      <w:r>
+        <w:rPr>
+          <w:color w:val="000000" w:themeColor="text1"/>
+        </w:rPr>
+        <w:t xml:space="preserve"> Note that ArcMap stores all network feature layers in the map document (.</w:t>
+      </w:r>
+      <w:proofErr w:type="spellStart"/>
+      <w:r>
+        <w:rPr>
+          <w:color w:val="000000" w:themeColor="text1"/>
+        </w:rPr>
+        <w:t>mxd</w:t>
+      </w:r>
+      <w:proofErr w:type="spellEnd"/>
+      <w:r>
+        <w:rPr>
+          <w:color w:val="000000" w:themeColor="text1"/>
+        </w:rPr>
+        <w:t>) itself and not in the provided geodatabase.</w:t>
+      </w:r>
+    </w:p>
+    <w:p>
+      <w:pPr>
+        <w:pStyle w:val="Heading1"/>
+      </w:pPr>
       <w:r>
         <w:t xml:space="preserve">Section 1: </w:t>
       </w:r>
@@ -1504,27 +1516,14 @@
       <w:r>
         <w:t xml:space="preserve">Figure </w:t>
       </w:r>
-      <w:r>
-        <w:fldChar w:fldCharType="begin"/>
-      </w:r>
-      <w:r>
-        <w:instrText xml:space="preserve"> SEQ Figure \* ARABIC </w:instrText>
-      </w:r>
-      <w:r>
-        <w:fldChar w:fldCharType="separate"/>
-      </w:r>
-      <w:r>
-        <w:rPr>
-          <w:noProof/>
-        </w:rPr>
-        <w:t>2</w:t>
-      </w:r>
-      <w:r>
-        <w:rPr>
-          <w:noProof/>
-        </w:rPr>
-        <w:fldChar w:fldCharType="end"/>
-      </w:r>
+      <w:fldSimple w:instr=" SEQ Figure \* ARABIC ">
+        <w:r>
+          <w:rPr>
+            <w:noProof/>
+          </w:rPr>
+          <w:t>2</w:t>
+        </w:r>
+      </w:fldSimple>
       <w:bookmarkEnd w:id="3"/>
       <w:r>
         <w:t>: Capacity Network Attribute Evaluator</w:t>
@@ -1916,27 +1915,14 @@
       <w:r>
         <w:t xml:space="preserve">Figure </w:t>
       </w:r>
-      <w:r>
-        <w:fldChar w:fldCharType="begin"/>
-      </w:r>
-      <w:r>
-        <w:instrText xml:space="preserve"> SEQ Figure \* ARABIC </w:instrText>
-      </w:r>
-      <w:r>
-        <w:fldChar w:fldCharType="separate"/>
-      </w:r>
-      <w:r>
-        <w:rPr>
-          <w:noProof/>
-        </w:rPr>
-        <w:t>3</w:t>
-      </w:r>
-      <w:r>
-        <w:rPr>
-          <w:noProof/>
-        </w:rPr>
-        <w:fldChar w:fldCharType="end"/>
-      </w:r>
+      <w:fldSimple w:instr=" SEQ Figure \* ARABIC ">
+        <w:r>
+          <w:rPr>
+            <w:noProof/>
+          </w:rPr>
+          <w:t>3</w:t>
+        </w:r>
+      </w:fldSimple>
       <w:bookmarkEnd w:id="4"/>
       <w:r>
         <w:t xml:space="preserve">: </w:t>
@@ -2294,27 +2280,14 @@
       <w:r>
         <w:t xml:space="preserve">Figure </w:t>
       </w:r>
-      <w:r>
-        <w:fldChar w:fldCharType="begin"/>
-      </w:r>
-      <w:r>
-        <w:instrText xml:space="preserve"> SEQ Figure \* ARABIC </w:instrText>
-      </w:r>
-      <w:r>
-        <w:fldChar w:fldCharType="separate"/>
-      </w:r>
-      <w:r>
-        <w:rPr>
-          <w:noProof/>
-        </w:rPr>
-        <w:t>4</w:t>
-      </w:r>
-      <w:r>
-        <w:rPr>
-          <w:noProof/>
-        </w:rPr>
-        <w:fldChar w:fldCharType="end"/>
-      </w:r>
+      <w:fldSimple w:instr=" SEQ Figure \* ARABIC ">
+        <w:r>
+          <w:rPr>
+            <w:noProof/>
+          </w:rPr>
+          <w:t>4</w:t>
+        </w:r>
+      </w:fldSimple>
       <w:bookmarkEnd w:id="5"/>
       <w:r>
         <w:t xml:space="preserve">: </w:t>
@@ -3053,10 +3026,13 @@
           <w:bCs/>
         </w:rPr>
         <w:lastRenderedPageBreak/>
-        <w:t>Selfish Routing Ratio:</w:t>
-      </w:r>
-      <w:r>
-        <w:t xml:space="preserve"> A number between [0</w:t>
+        <w:t>Iterative Solver Ratio:</w:t>
+      </w:r>
+      <w:r>
+        <w:t xml:space="preserve"> </w:t>
+      </w:r>
+      <w:r>
+        <w:t>A number between [0</w:t>
       </w:r>
       <w:proofErr w:type="gramStart"/>
       <w:r>
@@ -3064,13 +3040,16 @@
       </w:r>
       <w:proofErr w:type="gramEnd"/>
       <w:r>
-        <w:t xml:space="preserve">] that determines how selfish should each evacuee pick its evacuation route. </w:t>
-      </w:r>
-      <w:r>
-        <w:t>This is an experimental value.</w:t>
-      </w:r>
-      <w:r>
-        <w:t xml:space="preserve"> To turn it off, you can set it to zero. It'll behave like a normal CASPER with a ratio of zero. With a non-zero ratio, an evacuee may try and avoid some routes that overlaps with others.</w:t>
+        <w:t xml:space="preserve">] that </w:t>
+      </w:r>
+      <w:r>
+        <w:t>indicates how many of evacuees should be considered for re-</w:t>
+      </w:r>
+      <w:r>
+        <w:t>evaluation</w:t>
+      </w:r>
+      <w:r>
+        <w:t xml:space="preserve"> at each iteration. A value of zero would disable iteration entirely and a value of 1 means that all evacuees can possibly be considered for re-evaluation. Originally CASPER was a greedy algorithm. It would have ran only once for each evacuee. The new version is an iterative algorithm. After it processes each evacuee, it goes back and re-evaluates the ones that are congested or far away from a safe zone. It repeats this until it cannot improve itself.</w:t>
       </w:r>
     </w:p>
     <w:p>
@@ -3086,36 +3065,24 @@
           <w:b/>
           <w:bCs/>
         </w:rPr>
-        <w:t>Population</w:t>
-      </w:r>
-      <w:r>
-        <w:rPr>
-          <w:b/>
-          <w:bCs/>
-        </w:rPr>
-        <w:t xml:space="preserve"> at each location is separable</w:t>
-      </w:r>
-      <w:r>
-        <w:rPr>
-          <w:b/>
-          <w:bCs/>
-        </w:rPr>
-        <w:t>:</w:t>
-      </w:r>
-      <w:r>
-        <w:t xml:space="preserve"> This checkbox indicates if the program is allowed to separate the population at each location in order to optimize the routes</w:t>
-      </w:r>
-      <w:r>
-        <w:t>.</w:t>
-      </w:r>
-      <w:r>
-        <w:t xml:space="preserve"> </w:t>
-      </w:r>
-      <w:r>
-        <w:t>This will possibly take more time to compute but might lower the total evacuation time.</w:t>
-      </w:r>
-      <w:r>
-        <w:t xml:space="preserve"> This option may affect how safe zone density is processed.</w:t>
+        <w:t>Selfish Routing Ratio:</w:t>
+      </w:r>
+      <w:r>
+        <w:t xml:space="preserve"> A number between [0</w:t>
+      </w:r>
+      <w:proofErr w:type="gramStart"/>
+      <w:r>
+        <w:t>,1</w:t>
+      </w:r>
+      <w:proofErr w:type="gramEnd"/>
+      <w:r>
+        <w:t xml:space="preserve">] that determines how selfish should each evacuee pick its evacuation route. </w:t>
+      </w:r>
+      <w:r>
+        <w:t>This is an experimental value.</w:t>
+      </w:r>
+      <w:r>
+        <w:t xml:space="preserve"> To turn it off, you can set it to zero. It'll behave like a normal CASPER with a ratio of zero. With a non-zero ratio, an evacuee may try and avoid some routes that overlaps with others.</w:t>
       </w:r>
     </w:p>
     <w:p>
@@ -3131,10 +3098,89 @@
           <w:b/>
           <w:bCs/>
         </w:rPr>
-        <w:t>Export Edge/Street Statistics:</w:t>
-      </w:r>
-      <w:r>
-        <w:t xml:space="preserve"> If you select this, the tool will also output the edge reservations, which will be helpful in understanding the network bottlenecks.</w:t>
+        <w:t>Population</w:t>
+      </w:r>
+      <w:r>
+        <w:rPr>
+          <w:b/>
+          <w:bCs/>
+        </w:rPr>
+        <w:t xml:space="preserve"> </w:t>
+      </w:r>
+      <w:r>
+        <w:rPr>
+          <w:b/>
+          <w:bCs/>
+        </w:rPr>
+        <w:t>split or group:</w:t>
+      </w:r>
+      <w:r>
+        <w:t xml:space="preserve"> There are two</w:t>
+      </w:r>
+      <w:r>
+        <w:t xml:space="preserve"> main</w:t>
+      </w:r>
+      <w:r>
+        <w:t xml:space="preserve"> options: split and merge. The third option is a mix of both.</w:t>
+      </w:r>
+    </w:p>
+    <w:p>
+      <w:pPr>
+        <w:pStyle w:val="ListParagraph"/>
+        <w:numPr>
+          <w:ilvl w:val="1"/>
+          <w:numId w:val="5"/>
+        </w:numPr>
+      </w:pPr>
+      <w:r>
+        <w:rPr>
+          <w:b/>
+          <w:bCs/>
+        </w:rPr>
+        <w:t>Split:</w:t>
+      </w:r>
+      <w:r>
+        <w:t xml:space="preserve"> </w:t>
+      </w:r>
+      <w:r>
+        <w:t xml:space="preserve">This </w:t>
+      </w:r>
+      <w:r>
+        <w:t>option</w:t>
+      </w:r>
+      <w:r>
+        <w:t xml:space="preserve"> indicates if the program is allowed to separate the population at each location in order to optimize the routes</w:t>
+      </w:r>
+      <w:r>
+        <w:t>.</w:t>
+      </w:r>
+      <w:r>
+        <w:t xml:space="preserve"> </w:t>
+      </w:r>
+      <w:r>
+        <w:t>This will possibly take more time to compute but might lower the total evacuation time.</w:t>
+      </w:r>
+      <w:r>
+        <w:t xml:space="preserve"> This option may affect how safe zone density is processed.</w:t>
+      </w:r>
+    </w:p>
+    <w:p>
+      <w:pPr>
+        <w:pStyle w:val="ListParagraph"/>
+        <w:numPr>
+          <w:ilvl w:val="1"/>
+          <w:numId w:val="5"/>
+        </w:numPr>
+      </w:pPr>
+      <w:r>
+        <w:rPr>
+          <w:b/>
+          <w:bCs/>
+        </w:rPr>
+        <w:t>Merge:</w:t>
+      </w:r>
+      <w:r>
+        <w:t xml:space="preserve"> This option indicates if evacuees that share the same starting point can be merged. This can possibly improve the evacuation time and the program running time but you will lose all the tracking information for each evacuee.</w:t>
       </w:r>
     </w:p>
     <w:p>
@@ -3150,106 +3196,10 @@
           <w:b/>
           <w:bCs/>
         </w:rPr>
-        <w:t>Two-way roads share capacity:</w:t>
-      </w:r>
-      <w:r>
-        <w:t xml:space="preserve"> Will tell the program that the capacity of two-way road segments is shared between both directions as oppose</w:t>
-      </w:r>
-      <w:r>
-        <w:t>d</w:t>
-      </w:r>
-      <w:r>
-        <w:t xml:space="preserve"> to each</w:t>
-      </w:r>
-      <w:r>
-        <w:t xml:space="preserve"> direction</w:t>
-      </w:r>
-      <w:r>
-        <w:t xml:space="preserve"> having that much capacity</w:t>
-      </w:r>
-      <w:r>
-        <w:t>.</w:t>
-      </w:r>
-      <w:r>
-        <w:t xml:space="preserve"> The reason we introduced this option in CASPER is because some road network data providers (e.g. NAVTEQ) report the total number of lanes for two-way roads instead of reporting number of usable lanes per each direction of road. </w:t>
-      </w:r>
-      <w:r>
-        <w:t xml:space="preserve">Turning this </w:t>
-      </w:r>
-      <w:r>
-        <w:t>option</w:t>
-      </w:r>
-      <w:r>
-        <w:t xml:space="preserve"> on will allow CASPER algorithm to use each lane in any direction it likes. This usually leads to a better evacuation plan but it’s not realistic</w:t>
-      </w:r>
-      <w:r>
-        <w:t>.</w:t>
-      </w:r>
-      <w:r>
-        <w:t xml:space="preserve"> </w:t>
-      </w:r>
-    </w:p>
-    <w:p>
-      <w:pPr>
-        <w:pStyle w:val="ListParagraph"/>
-      </w:pPr>
-      <w:r>
-        <w:rPr>
-          <w:b/>
-          <w:bCs/>
-        </w:rPr>
-        <w:t>Note:</w:t>
-      </w:r>
-      <w:r>
-        <w:t xml:space="preserve"> </w:t>
-      </w:r>
-      <w:r>
-        <w:t xml:space="preserve"> </w:t>
-      </w:r>
-      <w:r>
-        <w:t>I</w:t>
-      </w:r>
-      <w:r>
-        <w:t xml:space="preserve">f you want to </w:t>
-      </w:r>
-      <w:r>
-        <w:t>implement</w:t>
-      </w:r>
-      <w:r>
-        <w:t xml:space="preserve"> contraflow (</w:t>
-      </w:r>
-      <w:r>
-        <w:t>allowing every lane to travel in the direction toward safety</w:t>
-      </w:r>
-      <w:r>
-        <w:t>), this option would be no help</w:t>
-      </w:r>
-      <w:r>
-        <w:t>.</w:t>
-      </w:r>
-      <w:r>
-        <w:t xml:space="preserve"> </w:t>
-      </w:r>
-      <w:r>
-        <w:t>You have to directly modify your network dataset</w:t>
-      </w:r>
-      <w:r>
-        <w:t>.</w:t>
-      </w:r>
-      <w:r>
-        <w:t xml:space="preserve"> </w:t>
-      </w:r>
-      <w:r>
-        <w:t>For example you have to select some of your street segments and change their number of lanes</w:t>
-      </w:r>
-      <w:r>
-        <w:t>.</w:t>
-      </w:r>
-      <w:r>
-        <w:t xml:space="preserve"> </w:t>
-      </w:r>
-      <w:r>
-        <w:t>Re-build the network dataset afterwards.</w:t>
+        <w:t>Export Edge/Street Statistics:</w:t>
+      </w:r>
+      <w:r>
+        <w:t xml:space="preserve"> If you select this, the tool will also output the edge reservations, which will be helpful in understanding the network bottlenecks.</w:t>
       </w:r>
     </w:p>
     <w:p>
@@ -3265,10 +3215,106 @@
           <w:b/>
           <w:bCs/>
         </w:rPr>
-        <w:t>Run CARMA with DSPT:</w:t>
-      </w:r>
-      <w:r>
-        <w:t xml:space="preserve"> This enables a newer version of CARMA where heuristic values are updated using dynamic shortest path tree (DSPT) algorithm. This version of CARMA is experimental.</w:t>
+        <w:t>Two-way roads share capacity:</w:t>
+      </w:r>
+      <w:r>
+        <w:t xml:space="preserve"> Will tell the program that the capacity of two-way road segments is shared between both directions as oppose</w:t>
+      </w:r>
+      <w:r>
+        <w:t>d</w:t>
+      </w:r>
+      <w:r>
+        <w:t xml:space="preserve"> to each</w:t>
+      </w:r>
+      <w:r>
+        <w:t xml:space="preserve"> direction</w:t>
+      </w:r>
+      <w:r>
+        <w:t xml:space="preserve"> having that much capacity</w:t>
+      </w:r>
+      <w:r>
+        <w:t>.</w:t>
+      </w:r>
+      <w:r>
+        <w:t xml:space="preserve"> The reason we introduced this option in CASPER is because some road network data providers (e.g. NAVTEQ) report the total number of lanes for two-way roads instead of reporting number of usable lanes per each direction of road. </w:t>
+      </w:r>
+      <w:r>
+        <w:t xml:space="preserve">Turning this </w:t>
+      </w:r>
+      <w:r>
+        <w:t>option</w:t>
+      </w:r>
+      <w:r>
+        <w:t xml:space="preserve"> on will allow CASPER algorithm to use each lane in any direction it likes. This usually leads to a better evacuation plan but it’s not realistic</w:t>
+      </w:r>
+      <w:r>
+        <w:t>.</w:t>
+      </w:r>
+      <w:r>
+        <w:t xml:space="preserve"> </w:t>
+      </w:r>
+    </w:p>
+    <w:p>
+      <w:pPr>
+        <w:pStyle w:val="ListParagraph"/>
+      </w:pPr>
+      <w:r>
+        <w:rPr>
+          <w:b/>
+          <w:bCs/>
+        </w:rPr>
+        <w:t>Note:</w:t>
+      </w:r>
+      <w:r>
+        <w:t xml:space="preserve"> </w:t>
+      </w:r>
+      <w:r>
+        <w:t xml:space="preserve"> </w:t>
+      </w:r>
+      <w:r>
+        <w:t>I</w:t>
+      </w:r>
+      <w:r>
+        <w:t xml:space="preserve">f you want to </w:t>
+      </w:r>
+      <w:r>
+        <w:t>implement</w:t>
+      </w:r>
+      <w:r>
+        <w:t xml:space="preserve"> contraflow (</w:t>
+      </w:r>
+      <w:r>
+        <w:t>allowing every lane to travel in the direction toward safety</w:t>
+      </w:r>
+      <w:r>
+        <w:t>), this option would be no help</w:t>
+      </w:r>
+      <w:r>
+        <w:t>.</w:t>
+      </w:r>
+      <w:r>
+        <w:t xml:space="preserve"> </w:t>
+      </w:r>
+      <w:r>
+        <w:t>You have to directly modify your network dataset</w:t>
+      </w:r>
+      <w:r>
+        <w:t>.</w:t>
+      </w:r>
+      <w:r>
+        <w:t xml:space="preserve"> </w:t>
+      </w:r>
+      <w:r>
+        <w:t>For example you have to select some of your street segments and change their number of lanes</w:t>
+      </w:r>
+      <w:r>
+        <w:t>.</w:t>
+      </w:r>
+      <w:r>
+        <w:t xml:space="preserve"> </w:t>
+      </w:r>
+      <w:r>
+        <w:t>Re-build the network dataset afterwards.</w:t>
       </w:r>
     </w:p>
     <w:p>
@@ -3284,28 +3330,10 @@
           <w:b/>
           <w:bCs/>
         </w:rPr>
-        <w:t>Traffic Model:</w:t>
-      </w:r>
-      <w:r>
-        <w:t xml:space="preserve"> User can select different traffic modeling methods</w:t>
-      </w:r>
-      <w:r>
-        <w:t>.</w:t>
-      </w:r>
-      <w:r>
-        <w:t xml:space="preserve"> </w:t>
-      </w:r>
-      <w:r>
-        <w:t>These models help the program predict traffic delays on saturated road segments</w:t>
-      </w:r>
-      <w:r>
-        <w:t>.</w:t>
-      </w:r>
-      <w:r>
-        <w:t xml:space="preserve"> </w:t>
-      </w:r>
-      <w:r>
-        <w:t>Only CASPER optimization method can benefit from these models.</w:t>
+        <w:t>Run CARMA with DSPT:</w:t>
+      </w:r>
+      <w:r>
+        <w:t xml:space="preserve"> This enables a newer version of CARMA where heuristic values are updated using dynamic shortest path tree (DSPT) algorithm. This version of CARMA is experimental.</w:t>
       </w:r>
     </w:p>
     <w:p>
@@ -3321,43 +3349,28 @@
           <w:b/>
           <w:bCs/>
         </w:rPr>
-        <w:t>Critical Density per Unit Capacity:</w:t>
-      </w:r>
-      <w:r>
-        <w:t xml:space="preserve"> This constant indicates the critical density</w:t>
-      </w:r>
-      <w:r>
-        <w:t xml:space="preserve"> </w:t>
-      </w:r>
-      <w:r>
-        <w:t>of a road with one unit of capacity</w:t>
-      </w:r>
-      <w:r>
-        <w:t xml:space="preserve"> (e.g. one lane)</w:t>
-      </w:r>
-      <w:r>
-        <w:t>.</w:t>
-      </w:r>
-      <w:r>
-        <w:t xml:space="preserve"> </w:t>
-      </w:r>
-      <w:r>
-        <w:t xml:space="preserve">It means the road can </w:t>
-      </w:r>
-      <w:r>
-        <w:t>route</w:t>
-      </w:r>
-      <w:r>
-        <w:t xml:space="preserve"> up to this many evacuees without affecting the traversal speed</w:t>
-      </w:r>
-      <w:r>
-        <w:t>.</w:t>
-      </w:r>
-      <w:r>
-        <w:t xml:space="preserve"> </w:t>
-      </w:r>
-      <w:r>
-        <w:t>Here density refers to the number of evacuees (cars) per a unit of cost (impedance).</w:t>
+        <w:t>Traffic Model:</w:t>
+      </w:r>
+      <w:r>
+        <w:t xml:space="preserve"> User can select different traffic modeling methods</w:t>
+      </w:r>
+      <w:r>
+        <w:t>.</w:t>
+      </w:r>
+      <w:r>
+        <w:t xml:space="preserve"> </w:t>
+      </w:r>
+      <w:r>
+        <w:t>These models help the program predict traffic delays on saturated road segments</w:t>
+      </w:r>
+      <w:r>
+        <w:t>.</w:t>
+      </w:r>
+      <w:r>
+        <w:t xml:space="preserve"> </w:t>
+      </w:r>
+      <w:r>
+        <w:t>Only CASPER optimization method can benefit from these models.</w:t>
       </w:r>
     </w:p>
     <w:p>
@@ -3373,40 +3386,43 @@
           <w:b/>
           <w:bCs/>
         </w:rPr>
-        <w:t>Saturation Density per Unit Capacity:</w:t>
-      </w:r>
-      <w:r>
-        <w:t xml:space="preserve"> This constant indicates the saturation density of a road with one unit of capacity</w:t>
-      </w:r>
-      <w:r>
-        <w:t xml:space="preserve"> (e.g</w:t>
-      </w:r>
-      <w:r>
-        <w:t xml:space="preserve">. </w:t>
-      </w:r>
-      <w:r>
-        <w:t>one lane)</w:t>
-      </w:r>
-      <w:r>
-        <w:t>.</w:t>
-      </w:r>
-      <w:r>
-        <w:t xml:space="preserve"> </w:t>
-      </w:r>
-      <w:r>
-        <w:t xml:space="preserve">It means if the road </w:t>
-      </w:r>
-      <w:r>
-        <w:t>is routing this many evacuees, its traversal speed will reduce to</w:t>
-      </w:r>
-      <w:r>
-        <w:t xml:space="preserve"> </w:t>
-      </w:r>
-      <w:r>
-        <w:t>half</w:t>
-      </w:r>
-      <w:r>
-        <w:t xml:space="preserve"> of the original traversal speed.</w:t>
+        <w:t>Critical Density per Unit Capacity:</w:t>
+      </w:r>
+      <w:r>
+        <w:t xml:space="preserve"> This constant indicates the critical density</w:t>
+      </w:r>
+      <w:r>
+        <w:t xml:space="preserve"> </w:t>
+      </w:r>
+      <w:r>
+        <w:t>of a road with one unit of capacity</w:t>
+      </w:r>
+      <w:r>
+        <w:t xml:space="preserve"> (e.g. one lane)</w:t>
+      </w:r>
+      <w:r>
+        <w:t>.</w:t>
+      </w:r>
+      <w:r>
+        <w:t xml:space="preserve"> </w:t>
+      </w:r>
+      <w:r>
+        <w:t xml:space="preserve">It means the road can </w:t>
+      </w:r>
+      <w:r>
+        <w:t>route</w:t>
+      </w:r>
+      <w:r>
+        <w:t xml:space="preserve"> up to this many evacuees without affecting the traversal speed</w:t>
+      </w:r>
+      <w:r>
+        <w:t>.</w:t>
+      </w:r>
+      <w:r>
+        <w:t xml:space="preserve"> </w:t>
+      </w:r>
+      <w:r>
+        <w:t>Here density refers to the number of evacuees (cars) per a unit of cost (impedance).</w:t>
       </w:r>
     </w:p>
     <w:p>
@@ -3422,6 +3438,56 @@
           <w:b/>
           <w:bCs/>
         </w:rPr>
+        <w:t>Saturation Density per Unit Capacity:</w:t>
+      </w:r>
+      <w:r>
+        <w:t xml:space="preserve"> This constant indicates the saturation density of a road with one unit of capacity</w:t>
+      </w:r>
+      <w:r>
+        <w:t xml:space="preserve"> (e.g</w:t>
+      </w:r>
+      <w:r>
+        <w:t xml:space="preserve">. </w:t>
+      </w:r>
+      <w:r>
+        <w:t>one lane)</w:t>
+      </w:r>
+      <w:r>
+        <w:t>.</w:t>
+      </w:r>
+      <w:r>
+        <w:t xml:space="preserve"> </w:t>
+      </w:r>
+      <w:r>
+        <w:t xml:space="preserve">It means if the road </w:t>
+      </w:r>
+      <w:r>
+        <w:t>is routing this many evacuees, its traversal speed will reduce to</w:t>
+      </w:r>
+      <w:r>
+        <w:t xml:space="preserve"> </w:t>
+      </w:r>
+      <w:r>
+        <w:t>half</w:t>
+      </w:r>
+      <w:r>
+        <w:t xml:space="preserve"> of the original traversal speed.</w:t>
+      </w:r>
+    </w:p>
+    <w:p>
+      <w:pPr>
+        <w:pStyle w:val="ListParagraph"/>
+        <w:numPr>
+          <w:ilvl w:val="0"/>
+          <w:numId w:val="5"/>
+        </w:numPr>
+      </w:pPr>
+      <w:r>
+        <w:rPr>
+          <w:b/>
+          <w:bCs/>
+        </w:rPr>
+        <w:lastRenderedPageBreak/>
         <w:t>Flocking model:</w:t>
       </w:r>
       <w:r>
@@ -3524,7 +3590,6 @@
           <w:b/>
           <w:bCs/>
         </w:rPr>
-        <w:lastRenderedPageBreak/>
         <w:t>Snapshot Interval:</w:t>
       </w:r>
       <w:r>
@@ -3950,6 +4015,7 @@
           <w:b/>
           <w:bCs/>
         </w:rPr>
+        <w:lastRenderedPageBreak/>
         <w:t>EdgeID</w:t>
       </w:r>
       <w:proofErr w:type="spellEnd"/>
@@ -4231,7 +4297,6 @@
           <w:b/>
           <w:bCs/>
         </w:rPr>
-        <w:lastRenderedPageBreak/>
         <w:t>Name:</w:t>
       </w:r>
       <w:r>
@@ -4715,27 +4780,14 @@
       <w:r>
         <w:t xml:space="preserve">Figure </w:t>
       </w:r>
-      <w:r>
-        <w:fldChar w:fldCharType="begin"/>
-      </w:r>
-      <w:r>
-        <w:instrText xml:space="preserve"> SEQ Figure \* ARABIC </w:instrText>
-      </w:r>
-      <w:r>
-        <w:fldChar w:fldCharType="separate"/>
-      </w:r>
-      <w:r>
-        <w:rPr>
-          <w:noProof/>
-        </w:rPr>
-        <w:t>5</w:t>
-      </w:r>
-      <w:r>
-        <w:rPr>
-          <w:noProof/>
-        </w:rPr>
-        <w:fldChar w:fldCharType="end"/>
-      </w:r>
+      <w:fldSimple w:instr=" SEQ Figure \* ARABIC ">
+        <w:r>
+          <w:rPr>
+            <w:noProof/>
+          </w:rPr>
+          <w:t>5</w:t>
+        </w:r>
+      </w:fldSimple>
       <w:bookmarkEnd w:id="6"/>
       <w:r>
         <w:t>: Calculated Evacuation</w:t>
@@ -4820,6 +4872,8 @@
       <w:r>
         <w:t>The workaround is to export the routes as a separate shapefile and continue from there.</w:t>
       </w:r>
+      <w:bookmarkStart w:id="7" w:name="_GoBack"/>
+      <w:bookmarkEnd w:id="7"/>
     </w:p>
     <w:p>
       <w:pPr>
@@ -4831,10 +4885,7 @@
     </w:p>
     <w:p>
       <w:r>
-        <w:t xml:space="preserve">I </w:t>
-      </w:r>
-      <w:r>
-        <w:t xml:space="preserve">would like to thank </w:t>
+        <w:t xml:space="preserve">I would like to thank </w:t>
       </w:r>
       <w:hyperlink r:id="rId28" w:history="1">
         <w:r>
@@ -4934,10 +4985,7 @@
     </w:p>
     <w:p>
       <w:r>
-        <w:t xml:space="preserve">For the heap data structure, the Fibonacci Heap </w:t>
-      </w:r>
-      <w:r>
-        <w:t xml:space="preserve">implementation by </w:t>
+        <w:t xml:space="preserve">For the heap data structure, the Fibonacci Heap implementation by </w:t>
       </w:r>
       <w:hyperlink r:id="rId31" w:history="1">
         <w:r>
@@ -4948,16 +4996,7 @@
         </w:r>
       </w:hyperlink>
       <w:r>
-        <w:t xml:space="preserve"> has been utilized with some modifications. The </w:t>
-      </w:r>
-      <w:r>
-        <w:t>modifications</w:t>
-      </w:r>
-      <w:r>
-        <w:t xml:space="preserve"> allowed us to use it both in CASPER and CARMA loops. The original sou</w:t>
-      </w:r>
-      <w:r>
-        <w:t xml:space="preserve">rce code is released under the </w:t>
+        <w:t xml:space="preserve"> has been utilized with some modifications. The modifications allowed us to use it both in CASPER and CARMA loops. The original source code is released under the </w:t>
       </w:r>
       <w:hyperlink r:id="rId32" w:history="1">
         <w:r>
@@ -4986,12 +5025,7 @@
     </w:p>
     <w:p>
       <w:r>
-        <w:t>This</w:t>
-      </w:r>
-      <w:bookmarkStart w:id="7" w:name="_GoBack"/>
-      <w:bookmarkEnd w:id="7"/>
-      <w:r>
-        <w:t xml:space="preserve"> tool utilizes </w:t>
+        <w:t xml:space="preserve">This tool utilizes </w:t>
       </w:r>
       <w:hyperlink r:id="rId33" w:history="1">
         <w:proofErr w:type="spellStart"/>
@@ -5004,10 +5038,7 @@
         <w:proofErr w:type="spellEnd"/>
       </w:hyperlink>
       <w:r>
-        <w:t xml:space="preserve"> library to run evacuation simulations. The library </w:t>
-      </w:r>
-      <w:r>
-        <w:t xml:space="preserve">is released under </w:t>
+        <w:t xml:space="preserve"> library to run evacuation simulations. The library is released under </w:t>
       </w:r>
       <w:hyperlink r:id="rId34" w:history="1">
         <w:r>
@@ -7127,7 +7158,7 @@
 </file>
 
 <file path=customXml/itemProps1.xml><?xml version="1.0" encoding="utf-8"?>
-<ds:datastoreItem xmlns:ds="http://schemas.openxmlformats.org/officeDocument/2006/customXml" ds:itemID="{124DAA2B-B8B0-4142-B25B-0EDE5E3308C8}">
+<ds:datastoreItem xmlns:ds="http://schemas.openxmlformats.org/officeDocument/2006/customXml" ds:itemID="{514A3F48-B191-42AB-9392-B5931685FB76}">
   <ds:schemaRefs>
     <ds:schemaRef ds:uri="http://schemas.openxmlformats.org/officeDocument/2006/bibliography"/>
   </ds:schemaRefs>

</xml_diff>

<commit_message>
Add copyright notice to all source files
</commit_message>
<xml_diff>
--- a/Docs/CASPER howto.docx
+++ b/Docs/CASPER howto.docx
@@ -12,6 +12,8 @@
           <w:szCs w:val="44"/>
         </w:rPr>
       </w:pPr>
+      <w:bookmarkStart w:id="0" w:name="_GoBack"/>
+      <w:bookmarkEnd w:id="0"/>
       <w:r>
         <w:rPr>
           <w:b/>
@@ -873,7 +875,7 @@
         <mc:AlternateContent>
           <mc:Choice Requires="wps">
             <w:drawing>
-              <wp:anchor distT="0" distB="0" distL="114300" distR="114300" simplePos="0" relativeHeight="251657216" behindDoc="0" locked="0" layoutInCell="1" allowOverlap="1" wp14:anchorId="61619BC7" wp14:editId="78A208C4">
+              <wp:anchor distT="0" distB="0" distL="114300" distR="114300" simplePos="0" relativeHeight="251658240" behindDoc="0" locked="0" layoutInCell="1" allowOverlap="1" wp14:anchorId="61619BC7" wp14:editId="78A208C4">
                 <wp:simplePos x="0" y="0"/>
                 <wp:positionH relativeFrom="margin">
                   <wp:posOffset>4030980</wp:posOffset>
@@ -915,7 +917,7 @@
                                 <w:noProof/>
                               </w:rPr>
                             </w:pPr>
-                            <w:bookmarkStart w:id="0" w:name="_Ref346721594"/>
+                            <w:bookmarkStart w:id="1" w:name="_Ref346721594"/>
                             <w:r>
                               <w:t xml:space="preserve">Figure </w:t>
                             </w:r>
@@ -927,7 +929,7 @@
                                 <w:t>1</w:t>
                               </w:r>
                             </w:fldSimple>
-                            <w:bookmarkEnd w:id="0"/>
+                            <w:bookmarkEnd w:id="1"/>
                             <w:r>
                               <w:t xml:space="preserve">: </w:t>
                             </w:r>
@@ -958,7 +960,7 @@
                 <v:stroke joinstyle="miter"/>
                 <v:path gradientshapeok="t" o:connecttype="rect"/>
               </v:shapetype>
-              <v:shape id="Text Box 3" o:spid="_x0000_s1026" type="#_x0000_t202" style="position:absolute;margin-left:317.4pt;margin-top:22.9pt;width:160.5pt;height:21pt;z-index:251657216;visibility:visible;mso-wrap-style:square;mso-width-percent:0;mso-wrap-distance-left:9pt;mso-wrap-distance-top:0;mso-wrap-distance-right:9pt;mso-wrap-distance-bottom:0;mso-position-horizontal:absolute;mso-position-horizontal-relative:margin;mso-position-vertical:absolute;mso-position-vertical-relative:text;mso-width-percent:0;mso-width-relative:margin;v-text-anchor:top" o:gfxdata="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" stroked="f">
+              <v:shape id="Text Box 3" o:spid="_x0000_s1026" type="#_x0000_t202" style="position:absolute;margin-left:317.4pt;margin-top:22.9pt;width:160.5pt;height:21pt;z-index:251658240;visibility:visible;mso-wrap-style:square;mso-width-percent:0;mso-wrap-distance-left:9pt;mso-wrap-distance-top:0;mso-wrap-distance-right:9pt;mso-wrap-distance-bottom:0;mso-position-horizontal:absolute;mso-position-horizontal-relative:margin;mso-position-vertical:absolute;mso-position-vertical-relative:text;mso-width-percent:0;mso-width-relative:margin;v-text-anchor:top" o:gfxdata="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" stroked="f">
                 <v:textbox style="mso-fit-shape-to-text:t" inset="0,0,0,0">
                   <w:txbxContent>
                     <w:p>
@@ -968,7 +970,7 @@
                           <w:noProof/>
                         </w:rPr>
                       </w:pPr>
-                      <w:bookmarkStart w:id="1" w:name="_Ref346721594"/>
+                      <w:bookmarkStart w:id="2" w:name="_Ref346721594"/>
                       <w:r>
                         <w:t xml:space="preserve">Figure </w:t>
                       </w:r>
@@ -980,7 +982,7 @@
                           <w:t>1</w:t>
                         </w:r>
                       </w:fldSimple>
-                      <w:bookmarkEnd w:id="1"/>
+                      <w:bookmarkEnd w:id="2"/>
                       <w:r>
                         <w:t xml:space="preserve">: </w:t>
                       </w:r>
@@ -1080,21 +1082,7 @@
         <w:rPr>
           <w:color w:val="000000" w:themeColor="text1"/>
         </w:rPr>
-        <w:t xml:space="preserve"> Note that ArcMap stores all network feature layers in the map document (.</w:t>
-      </w:r>
-      <w:proofErr w:type="spellStart"/>
-      <w:r>
-        <w:rPr>
-          <w:color w:val="000000" w:themeColor="text1"/>
-        </w:rPr>
-        <w:t>mxd</w:t>
-      </w:r>
-      <w:proofErr w:type="spellEnd"/>
-      <w:r>
-        <w:rPr>
-          <w:color w:val="000000" w:themeColor="text1"/>
-        </w:rPr>
-        <w:t>) itself and not in the provided geodatabase.</w:t>
+        <w:t xml:space="preserve"> Note that ArcMap stores all network feature layers in the map document (.mxd) itself and not in the provided geodatabase.</w:t>
       </w:r>
     </w:p>
     <w:p>
@@ -1396,7 +1384,7 @@
           <w:numId w:val="1"/>
         </w:numPr>
       </w:pPr>
-      <w:bookmarkStart w:id="2" w:name="_Ref319345696"/>
+      <w:bookmarkStart w:id="3" w:name="_Ref319345696"/>
       <w:r>
         <w:t>Data Type “Double” or “Integer”</w:t>
       </w:r>
@@ -1409,7 +1397,7 @@
       <w:r>
         <w:t>It depends on the related street shapefile field type.</w:t>
       </w:r>
-      <w:bookmarkEnd w:id="2"/>
+      <w:bookmarkEnd w:id="3"/>
     </w:p>
     <w:p>
       <w:pPr>
@@ -1512,7 +1500,7 @@
       <w:pPr>
         <w:pStyle w:val="Caption"/>
       </w:pPr>
-      <w:bookmarkStart w:id="3" w:name="_Ref346721611"/>
+      <w:bookmarkStart w:id="4" w:name="_Ref346721611"/>
       <w:r>
         <w:t xml:space="preserve">Figure </w:t>
       </w:r>
@@ -1524,7 +1512,7 @@
           <w:t>2</w:t>
         </w:r>
       </w:fldSimple>
-      <w:bookmarkEnd w:id="3"/>
+      <w:bookmarkEnd w:id="4"/>
       <w:r>
         <w:t>: Capacity Network Attribute Evaluator</w:t>
       </w:r>
@@ -1710,11 +1698,9 @@
       <w:r>
         <w:t xml:space="preserve">Each evacuee point needs to have a name field and a </w:t>
       </w:r>
-      <w:proofErr w:type="spellStart"/>
       <w:r>
         <w:t>VehicleCount</w:t>
       </w:r>
-      <w:proofErr w:type="spellEnd"/>
       <w:r>
         <w:t xml:space="preserve"> field</w:t>
       </w:r>
@@ -1727,13 +1713,8 @@
       <w:r>
         <w:t xml:space="preserve">The </w:t>
       </w:r>
-      <w:proofErr w:type="spellStart"/>
-      <w:r>
-        <w:t>VehicleCount</w:t>
-      </w:r>
-      <w:proofErr w:type="spellEnd"/>
-      <w:r>
-        <w:t xml:space="preserve"> </w:t>
+      <w:r>
+        <w:t xml:space="preserve">VehicleCount </w:t>
       </w:r>
       <w:r>
         <w:t xml:space="preserve">indicates the number of </w:t>
@@ -1819,15 +1800,7 @@
         <w:t>We can use the Census block group population data for evacuees</w:t>
       </w:r>
       <w:r>
-        <w:t xml:space="preserve">. We assume each person takes a car so we’ll use the block group population directly for the </w:t>
-      </w:r>
-      <w:proofErr w:type="spellStart"/>
-      <w:r>
-        <w:t>VehicleCount</w:t>
-      </w:r>
-      <w:proofErr w:type="spellEnd"/>
-      <w:r>
-        <w:t xml:space="preserve"> field</w:t>
+        <w:t>. We assume each person takes a car so we’ll use the block group population directly for the VehicleCount field</w:t>
       </w:r>
       <w:r>
         <w:t>.</w:t>
@@ -1911,7 +1884,7 @@
       <w:pPr>
         <w:pStyle w:val="Caption"/>
       </w:pPr>
-      <w:bookmarkStart w:id="4" w:name="_Ref349142980"/>
+      <w:bookmarkStart w:id="5" w:name="_Ref349142980"/>
       <w:r>
         <w:t xml:space="preserve">Figure </w:t>
       </w:r>
@@ -1923,7 +1896,7 @@
           <w:t>3</w:t>
         </w:r>
       </w:fldSimple>
-      <w:bookmarkEnd w:id="4"/>
+      <w:bookmarkEnd w:id="5"/>
       <w:r>
         <w:t xml:space="preserve">: </w:t>
       </w:r>
@@ -2094,13 +2067,8 @@
       <w:r>
         <w:t xml:space="preserve">Select the appropriate fields for </w:t>
       </w:r>
-      <w:proofErr w:type="spellStart"/>
-      <w:r>
-        <w:t>VehicleCount</w:t>
-      </w:r>
-      <w:proofErr w:type="spellEnd"/>
-      <w:r>
-        <w:t xml:space="preserve"> </w:t>
+      <w:r>
+        <w:t xml:space="preserve">VehicleCount </w:t>
       </w:r>
       <w:r>
         <w:t>and name</w:t>
@@ -2276,7 +2244,7 @@
       <w:pPr>
         <w:pStyle w:val="Caption"/>
       </w:pPr>
-      <w:bookmarkStart w:id="5" w:name="_Ref346721650"/>
+      <w:bookmarkStart w:id="6" w:name="_Ref346721650"/>
       <w:r>
         <w:t xml:space="preserve">Figure </w:t>
       </w:r>
@@ -2288,7 +2256,7 @@
           <w:t>4</w:t>
         </w:r>
       </w:fldSimple>
-      <w:bookmarkEnd w:id="5"/>
+      <w:bookmarkEnd w:id="6"/>
       <w:r>
         <w:t xml:space="preserve">: </w:t>
       </w:r>
@@ -2444,15 +2412,7 @@
         <w:t>SP:</w:t>
       </w:r>
       <w:r>
-        <w:t xml:space="preserve"> </w:t>
-      </w:r>
-      <w:proofErr w:type="spellStart"/>
-      <w:r>
-        <w:t>ShortestPath</w:t>
-      </w:r>
-      <w:proofErr w:type="spellEnd"/>
-      <w:r>
-        <w:t xml:space="preserve"> search for each evacuee</w:t>
+        <w:t xml:space="preserve"> ShortestPath search for each evacuee</w:t>
       </w:r>
       <w:r>
         <w:t>.</w:t>
@@ -2525,15 +2485,7 @@
         <w:t>CASPER:</w:t>
       </w:r>
       <w:r>
-        <w:t xml:space="preserve"> Capacity-Aware </w:t>
-      </w:r>
-      <w:proofErr w:type="spellStart"/>
-      <w:r>
-        <w:t>ShortestPath</w:t>
-      </w:r>
-      <w:proofErr w:type="spellEnd"/>
-      <w:r>
-        <w:t xml:space="preserve"> Evacuation Routing which will use </w:t>
+        <w:t xml:space="preserve"> Capacity-Aware ShortestPath Evacuation Routing which will use </w:t>
       </w:r>
       <w:r>
         <w:t>the traffic model</w:t>
@@ -2664,26 +2616,16 @@
           <w:numId w:val="5"/>
         </w:numPr>
       </w:pPr>
-      <w:proofErr w:type="spellStart"/>
-      <w:r>
-        <w:rPr>
-          <w:b/>
-          <w:bCs/>
-        </w:rPr>
-        <w:t>UTurn</w:t>
-      </w:r>
-      <w:proofErr w:type="spellEnd"/>
-      <w:r>
-        <w:rPr>
-          <w:b/>
-          <w:bCs/>
-        </w:rPr>
-        <w:t xml:space="preserve"> Policy: </w:t>
+      <w:r>
+        <w:rPr>
+          <w:b/>
+          <w:bCs/>
+        </w:rPr>
+        <w:t xml:space="preserve">UTurn Policy: </w:t>
       </w:r>
       <w:r>
         <w:t xml:space="preserve">Indicates the routing policy for U turns. Read more about </w:t>
       </w:r>
-      <w:proofErr w:type="spellStart"/>
       <w:r>
         <w:rPr>
           <w:i/>
@@ -2691,7 +2633,6 @@
         </w:rPr>
         <w:t>uturn_policy</w:t>
       </w:r>
-      <w:proofErr w:type="spellEnd"/>
       <w:r>
         <w:t xml:space="preserve"> at </w:t>
       </w:r>
@@ -2712,21 +2653,12 @@
           <w:numId w:val="5"/>
         </w:numPr>
       </w:pPr>
-      <w:proofErr w:type="spellStart"/>
-      <w:r>
-        <w:rPr>
-          <w:b/>
-          <w:bCs/>
-        </w:rPr>
-        <w:t>Init</w:t>
-      </w:r>
-      <w:proofErr w:type="spellEnd"/>
-      <w:r>
-        <w:rPr>
-          <w:b/>
-          <w:bCs/>
-        </w:rPr>
-        <w:t xml:space="preserve"> Delay Cost Per Evacuee:</w:t>
+      <w:r>
+        <w:rPr>
+          <w:b/>
+          <w:bCs/>
+        </w:rPr>
+        <w:t>Init Delay Cost Per Evacuee:</w:t>
       </w:r>
       <w:r>
         <w:t xml:space="preserve"> This number indicates the initial space between evacuees </w:t>
@@ -3032,24 +2964,10 @@
         <w:t xml:space="preserve"> </w:t>
       </w:r>
       <w:r>
-        <w:t>A number between [0</w:t>
-      </w:r>
-      <w:proofErr w:type="gramStart"/>
-      <w:r>
-        <w:t>,1</w:t>
-      </w:r>
-      <w:proofErr w:type="gramEnd"/>
-      <w:r>
-        <w:t xml:space="preserve">] that </w:t>
-      </w:r>
-      <w:r>
-        <w:t>indicates how many of evacuees should be considered for re-</w:t>
-      </w:r>
-      <w:r>
-        <w:t>evaluation</w:t>
-      </w:r>
-      <w:r>
-        <w:t xml:space="preserve"> at each iteration. A value of zero would disable iteration entirely and a value of 1 means that all evacuees can possibly be considered for re-evaluation. Originally CASPER was a greedy algorithm. It would have ran only once for each evacuee. The new version is an iterative algorithm. After it processes each evacuee, it goes back and re-evaluates the ones that are congested or far away from a safe zone. It repeats this until it cannot improve itself.</w:t>
+        <w:t xml:space="preserve">A number between [0,1] that </w:t>
+      </w:r>
+      <w:r>
+        <w:t>indicates how many of evacuees should be considered for re-evaluation at each iteration. A value of zero would disable iteration entirely and a value of 1 means that all evacuees can possibly be considered for re-evaluation. Originally CASPER was a greedy algorithm. It would have ran only once for each evacuee. The new version is an iterative algorithm. After it processes each evacuee, it goes back and re-evaluates the ones that are congested or far away from a safe zone. It repeats this until it cannot improve itself.</w:t>
       </w:r>
     </w:p>
     <w:p>
@@ -3068,15 +2986,7 @@
         <w:t>Selfish Routing Ratio:</w:t>
       </w:r>
       <w:r>
-        <w:t xml:space="preserve"> A number between [0</w:t>
-      </w:r>
-      <w:proofErr w:type="gramStart"/>
-      <w:r>
-        <w:t>,1</w:t>
-      </w:r>
-      <w:proofErr w:type="gramEnd"/>
-      <w:r>
-        <w:t xml:space="preserve">] that determines how selfish should each evacuee pick its evacuation route. </w:t>
+        <w:t xml:space="preserve"> A number between [0,1] that determines how selfish should each evacuee pick its evacuation route. </w:t>
       </w:r>
       <w:r>
         <w:t>This is an experimental value.</w:t>
@@ -3643,15 +3553,7 @@
         <w:t xml:space="preserve"> output tables will be populated with results which we briefly explain in this section.</w:t>
       </w:r>
       <w:r>
-        <w:t xml:space="preserve"> Please note that ArcMap stores all these layers in the map document (.</w:t>
-      </w:r>
-      <w:proofErr w:type="spellStart"/>
-      <w:r>
-        <w:t>mxd</w:t>
-      </w:r>
-      <w:proofErr w:type="spellEnd"/>
-      <w:r>
-        <w:t xml:space="preserve"> file) and not in your default geodatabase. It’s good practice to always export </w:t>
+        <w:t xml:space="preserve"> Please note that ArcMap stores all these layers in the map document (.mxd file) and not in your default geodatabase. It’s good practice to always export </w:t>
       </w:r>
       <w:r>
         <w:t>output layers to your main data location after every “Solve”.</w:t>
@@ -3732,7 +3634,6 @@
           <w:numId w:val="7"/>
         </w:numPr>
       </w:pPr>
-      <w:proofErr w:type="spellStart"/>
       <w:r>
         <w:rPr>
           <w:b/>
@@ -3740,7 +3641,6 @@
         </w:rPr>
         <w:t>EvcCost</w:t>
       </w:r>
-      <w:proofErr w:type="spellEnd"/>
       <w:r>
         <w:t>: I</w:t>
       </w:r>
@@ -3756,7 +3656,6 @@
           <w:numId w:val="7"/>
         </w:numPr>
       </w:pPr>
-      <w:proofErr w:type="spellStart"/>
       <w:r>
         <w:rPr>
           <w:b/>
@@ -3764,7 +3663,6 @@
         </w:rPr>
         <w:t>OrgCost</w:t>
       </w:r>
-      <w:proofErr w:type="spellEnd"/>
       <w:r>
         <w:t>: I</w:t>
       </w:r>
@@ -3780,7 +3678,6 @@
           <w:numId w:val="7"/>
         </w:numPr>
       </w:pPr>
-      <w:proofErr w:type="spellStart"/>
       <w:r>
         <w:rPr>
           <w:b/>
@@ -3788,7 +3685,6 @@
         </w:rPr>
         <w:t>VehicleCount</w:t>
       </w:r>
-      <w:proofErr w:type="spellEnd"/>
       <w:r>
         <w:rPr>
           <w:b/>
@@ -3864,7 +3760,6 @@
           <w:numId w:val="7"/>
         </w:numPr>
       </w:pPr>
-      <w:proofErr w:type="spellStart"/>
       <w:r>
         <w:rPr>
           <w:b/>
@@ -3872,7 +3767,6 @@
         </w:rPr>
         <w:t>ObjectID</w:t>
       </w:r>
-      <w:proofErr w:type="spellEnd"/>
       <w:r>
         <w:rPr>
           <w:b/>
@@ -3896,15 +3790,7 @@
         <w:t>,</w:t>
       </w:r>
       <w:r>
-        <w:t xml:space="preserve"> you can sort the ‘Routes’ table by ‘</w:t>
-      </w:r>
-      <w:proofErr w:type="spellStart"/>
-      <w:r>
-        <w:t>ObjectID</w:t>
-      </w:r>
-      <w:proofErr w:type="spellEnd"/>
-      <w:r>
-        <w:t>’</w:t>
+        <w:t xml:space="preserve"> you can sort the ‘Routes’ table by ‘ObjectID’</w:t>
       </w:r>
       <w:r>
         <w:t>.</w:t>
@@ -3922,26 +3808,16 @@
         <w:t>,</w:t>
       </w:r>
       <w:r>
-        <w:t xml:space="preserve"> the ‘</w:t>
-      </w:r>
-      <w:proofErr w:type="spellStart"/>
-      <w:r>
-        <w:t>ObjectID’s</w:t>
-      </w:r>
-      <w:proofErr w:type="spellEnd"/>
-      <w:r>
-        <w:t xml:space="preserve"> are being generated as the routes being reserved on the network.</w:t>
+        <w:t xml:space="preserve"> the ‘ObjectID’s are being generated as the routes being reserved on the network.</w:t>
       </w:r>
     </w:p>
     <w:p>
       <w:pPr>
         <w:pStyle w:val="Heading2"/>
       </w:pPr>
-      <w:proofErr w:type="spellStart"/>
       <w:r>
         <w:t>EdgeStats</w:t>
       </w:r>
-      <w:proofErr w:type="spellEnd"/>
     </w:p>
     <w:p>
       <w:r>
@@ -3989,11 +3865,9 @@
       <w:r>
         <w:t>‘</w:t>
       </w:r>
-      <w:proofErr w:type="spellStart"/>
       <w:r>
         <w:t>EdgeStats</w:t>
       </w:r>
-      <w:proofErr w:type="spellEnd"/>
       <w:r>
         <w:t>’</w:t>
       </w:r>
@@ -4009,56 +3883,13 @@
           <w:numId w:val="5"/>
         </w:numPr>
       </w:pPr>
-      <w:proofErr w:type="spellStart"/>
       <w:r>
         <w:rPr>
           <w:b/>
           <w:bCs/>
         </w:rPr>
         <w:lastRenderedPageBreak/>
-        <w:t>EdgeID</w:t>
-      </w:r>
-      <w:proofErr w:type="spellEnd"/>
-      <w:r>
-        <w:rPr>
-          <w:b/>
-          <w:bCs/>
-        </w:rPr>
-        <w:t xml:space="preserve">, Direction, </w:t>
-      </w:r>
-      <w:proofErr w:type="spellStart"/>
-      <w:r>
-        <w:rPr>
-          <w:b/>
-          <w:bCs/>
-        </w:rPr>
-        <w:t>SourceID</w:t>
-      </w:r>
-      <w:proofErr w:type="spellEnd"/>
-      <w:r>
-        <w:rPr>
-          <w:b/>
-          <w:bCs/>
-        </w:rPr>
-        <w:t xml:space="preserve">, </w:t>
-      </w:r>
-      <w:proofErr w:type="spellStart"/>
-      <w:proofErr w:type="gramStart"/>
-      <w:r>
-        <w:rPr>
-          <w:b/>
-          <w:bCs/>
-        </w:rPr>
-        <w:t>SourceOID</w:t>
-      </w:r>
-      <w:proofErr w:type="spellEnd"/>
-      <w:proofErr w:type="gramEnd"/>
-      <w:r>
-        <w:rPr>
-          <w:b/>
-          <w:bCs/>
-        </w:rPr>
-        <w:t>:</w:t>
+        <w:t>EdgeID, Direction, SourceID, SourceOID:</w:t>
       </w:r>
       <w:r>
         <w:t xml:space="preserve"> The four of them uniquely identify one edge in the network dataset</w:t>
@@ -4093,7 +3924,6 @@
           <w:numId w:val="5"/>
         </w:numPr>
       </w:pPr>
-      <w:proofErr w:type="spellStart"/>
       <w:r>
         <w:rPr>
           <w:b/>
@@ -4108,7 +3938,6 @@
         </w:rPr>
         <w:t>Vehicle</w:t>
       </w:r>
-      <w:proofErr w:type="spellEnd"/>
       <w:r>
         <w:rPr>
           <w:b/>
@@ -4140,21 +3969,12 @@
           <w:numId w:val="5"/>
         </w:numPr>
       </w:pPr>
-      <w:proofErr w:type="spellStart"/>
-      <w:r>
-        <w:rPr>
-          <w:b/>
-          <w:bCs/>
-        </w:rPr>
-        <w:t>TravCost</w:t>
-      </w:r>
-      <w:proofErr w:type="spellEnd"/>
-      <w:r>
-        <w:rPr>
-          <w:b/>
-          <w:bCs/>
-        </w:rPr>
-        <w:t>:</w:t>
+      <w:r>
+        <w:rPr>
+          <w:b/>
+          <w:bCs/>
+        </w:rPr>
+        <w:t>TravCost:</w:t>
       </w:r>
       <w:r>
         <w:t xml:space="preserve"> the traversal cost for this edge with congestion consideration</w:t>
@@ -4171,21 +3991,12 @@
           <w:numId w:val="5"/>
         </w:numPr>
       </w:pPr>
-      <w:proofErr w:type="spellStart"/>
-      <w:r>
-        <w:rPr>
-          <w:b/>
-          <w:bCs/>
-        </w:rPr>
-        <w:t>OrgCost</w:t>
-      </w:r>
-      <w:proofErr w:type="spellEnd"/>
-      <w:r>
-        <w:rPr>
-          <w:b/>
-          <w:bCs/>
-        </w:rPr>
-        <w:t>:</w:t>
+      <w:r>
+        <w:rPr>
+          <w:b/>
+          <w:bCs/>
+        </w:rPr>
+        <w:t>OrgCost:</w:t>
       </w:r>
       <w:r>
         <w:t xml:space="preserve"> The original traversal cost of this edge according to the network dataset.</w:t>
@@ -4227,11 +4038,9 @@
       <w:r>
         <w:t>‘</w:t>
       </w:r>
-      <w:proofErr w:type="spellStart"/>
       <w:r>
         <w:t>TravCost</w:t>
       </w:r>
-      <w:proofErr w:type="spellEnd"/>
       <w:r>
         <w:t>’</w:t>
       </w:r>
@@ -4247,11 +4056,9 @@
       <w:r>
         <w:t>‘</w:t>
       </w:r>
-      <w:proofErr w:type="spellStart"/>
       <w:r>
         <w:t>OrgCost</w:t>
       </w:r>
-      <w:proofErr w:type="spellEnd"/>
       <w:r>
         <w:t>’</w:t>
       </w:r>
@@ -4419,21 +4226,12 @@
           <w:numId w:val="8"/>
         </w:numPr>
       </w:pPr>
-      <w:proofErr w:type="spellStart"/>
-      <w:r>
-        <w:rPr>
-          <w:b/>
-          <w:bCs/>
-        </w:rPr>
-        <w:t>MyTime</w:t>
-      </w:r>
-      <w:proofErr w:type="spellEnd"/>
-      <w:r>
-        <w:rPr>
-          <w:b/>
-          <w:bCs/>
-        </w:rPr>
-        <w:t>:</w:t>
+      <w:r>
+        <w:rPr>
+          <w:b/>
+          <w:bCs/>
+        </w:rPr>
+        <w:t>MyTime:</w:t>
       </w:r>
       <w:r>
         <w:t xml:space="preserve"> Accurate time in current format. Can be used to create time-enabled layer</w:t>
@@ -4450,21 +4248,12 @@
           <w:numId w:val="8"/>
         </w:numPr>
       </w:pPr>
-      <w:proofErr w:type="spellStart"/>
-      <w:r>
-        <w:rPr>
-          <w:b/>
-          <w:bCs/>
-        </w:rPr>
-        <w:t>PassedMin</w:t>
-      </w:r>
-      <w:proofErr w:type="spellEnd"/>
-      <w:r>
-        <w:rPr>
-          <w:b/>
-          <w:bCs/>
-        </w:rPr>
-        <w:t>:</w:t>
+      <w:r>
+        <w:rPr>
+          <w:b/>
+          <w:bCs/>
+        </w:rPr>
+        <w:t>PassedMin:</w:t>
       </w:r>
       <w:r>
         <w:t xml:space="preserve"> Exact </w:t>
@@ -4547,11 +4336,9 @@
       <w:pPr>
         <w:pStyle w:val="Heading2"/>
       </w:pPr>
-      <w:proofErr w:type="spellStart"/>
       <w:r>
         <w:t>RouteEdges</w:t>
       </w:r>
-      <w:proofErr w:type="spellEnd"/>
     </w:p>
     <w:p>
       <w:r>
@@ -4566,37 +4353,12 @@
           <w:numId w:val="8"/>
         </w:numPr>
       </w:pPr>
-      <w:proofErr w:type="spellStart"/>
-      <w:r>
-        <w:rPr>
-          <w:b/>
-          <w:bCs/>
-        </w:rPr>
-        <w:t>RouteID</w:t>
-      </w:r>
-      <w:proofErr w:type="spellEnd"/>
-      <w:r>
-        <w:rPr>
-          <w:b/>
-          <w:bCs/>
-        </w:rPr>
-        <w:t xml:space="preserve">, </w:t>
-      </w:r>
-      <w:proofErr w:type="spellStart"/>
-      <w:r>
-        <w:rPr>
-          <w:b/>
-          <w:bCs/>
-        </w:rPr>
-        <w:t>EdgeID</w:t>
-      </w:r>
-      <w:proofErr w:type="spellEnd"/>
-      <w:r>
-        <w:rPr>
-          <w:b/>
-          <w:bCs/>
-        </w:rPr>
-        <w:t>:</w:t>
+      <w:r>
+        <w:rPr>
+          <w:b/>
+          <w:bCs/>
+        </w:rPr>
+        <w:t>RouteID, EdgeID:</w:t>
       </w:r>
       <w:r>
         <w:t xml:space="preserve"> The OID of each route / edge.</w:t>
@@ -4610,48 +4372,15 @@
           <w:numId w:val="8"/>
         </w:numPr>
       </w:pPr>
-      <w:proofErr w:type="spellStart"/>
-      <w:r>
-        <w:rPr>
-          <w:b/>
-          <w:bCs/>
-        </w:rPr>
-        <w:t>FromPos</w:t>
-      </w:r>
-      <w:proofErr w:type="spellEnd"/>
-      <w:r>
-        <w:rPr>
-          <w:b/>
-          <w:bCs/>
-        </w:rPr>
-        <w:t xml:space="preserve">, </w:t>
-      </w:r>
-      <w:proofErr w:type="spellStart"/>
-      <w:r>
-        <w:rPr>
-          <w:b/>
-          <w:bCs/>
-        </w:rPr>
-        <w:t>ToPos</w:t>
-      </w:r>
-      <w:proofErr w:type="spellEnd"/>
-      <w:r>
-        <w:rPr>
-          <w:b/>
-          <w:bCs/>
-        </w:rPr>
-        <w:t>:</w:t>
-      </w:r>
-      <w:r>
-        <w:t xml:space="preserve"> A number between [0</w:t>
-      </w:r>
-      <w:proofErr w:type="gramStart"/>
-      <w:r>
-        <w:t>,1</w:t>
-      </w:r>
-      <w:proofErr w:type="gramEnd"/>
-      <w:r>
-        <w:t>] indicating the start / end point of the edge in this route. In most cases start is 0 and end is 1 because a route will cover all of an edge except the beginning</w:t>
+      <w:r>
+        <w:rPr>
+          <w:b/>
+          <w:bCs/>
+        </w:rPr>
+        <w:t>FromPos, ToPos:</w:t>
+      </w:r>
+      <w:r>
+        <w:t xml:space="preserve"> A number between [0,1] indicating the start / end point of the edge in this route. In most cases start is 0 and end is 1 because a route will cover all of an edge except the beginning</w:t>
       </w:r>
       <w:r>
         <w:t xml:space="preserve"> and end edges</w:t>
@@ -4668,21 +4397,12 @@
           <w:numId w:val="8"/>
         </w:numPr>
       </w:pPr>
-      <w:proofErr w:type="spellStart"/>
-      <w:r>
-        <w:rPr>
-          <w:b/>
-          <w:bCs/>
-        </w:rPr>
-        <w:t>Seq</w:t>
-      </w:r>
-      <w:proofErr w:type="spellEnd"/>
-      <w:r>
-        <w:rPr>
-          <w:b/>
-          <w:bCs/>
-        </w:rPr>
-        <w:t>:</w:t>
+      <w:r>
+        <w:rPr>
+          <w:b/>
+          <w:bCs/>
+        </w:rPr>
+        <w:t>Seq:</w:t>
       </w:r>
       <w:r>
         <w:t xml:space="preserve"> The sequence number for each path segment. Identifies the order of edges for each route.</w:t>
@@ -4776,7 +4496,7 @@
       <w:pPr>
         <w:pStyle w:val="Caption"/>
       </w:pPr>
-      <w:bookmarkStart w:id="6" w:name="_Ref346721842"/>
+      <w:bookmarkStart w:id="7" w:name="_Ref346721842"/>
       <w:r>
         <w:t xml:space="preserve">Figure </w:t>
       </w:r>
@@ -4788,7 +4508,7 @@
           <w:t>5</w:t>
         </w:r>
       </w:fldSimple>
-      <w:bookmarkEnd w:id="6"/>
+      <w:bookmarkEnd w:id="7"/>
       <w:r>
         <w:t>: Calculated Evacuation</w:t>
       </w:r>
@@ -4872,8 +4592,6 @@
       <w:r>
         <w:t>The workaround is to export the routes as a separate shapefile and continue from there.</w:t>
       </w:r>
-      <w:bookmarkStart w:id="7" w:name="_GoBack"/>
-      <w:bookmarkEnd w:id="7"/>
     </w:p>
     <w:p>
       <w:pPr>
@@ -4984,29 +4702,120 @@
       </w:r>
     </w:p>
     <w:p>
-      <w:r>
-        <w:t xml:space="preserve">For the heap data structure, the Fibonacci Heap implementation by </w:t>
+      <w:pPr>
+        <w:pStyle w:val="Heading2"/>
+        <w:rPr>
+          <w:rFonts w:asciiTheme="minorHAnsi" w:eastAsiaTheme="minorHAnsi" w:hAnsiTheme="minorHAnsi" w:cstheme="minorBidi"/>
+          <w:b w:val="0"/>
+          <w:bCs w:val="0"/>
+          <w:color w:val="auto"/>
+          <w:sz w:val="22"/>
+          <w:szCs w:val="22"/>
+        </w:rPr>
+      </w:pPr>
+      <w:r>
+        <w:rPr>
+          <w:rFonts w:asciiTheme="minorHAnsi" w:eastAsiaTheme="minorHAnsi" w:hAnsiTheme="minorHAnsi" w:cstheme="minorBidi"/>
+          <w:b w:val="0"/>
+          <w:bCs w:val="0"/>
+          <w:color w:val="auto"/>
+          <w:sz w:val="22"/>
+          <w:szCs w:val="22"/>
+        </w:rPr>
+        <w:t>For the heap data structure, the Fibonacci Heap im</w:t>
+      </w:r>
+      <w:r>
+        <w:rPr>
+          <w:rFonts w:asciiTheme="minorHAnsi" w:eastAsiaTheme="minorHAnsi" w:hAnsiTheme="minorHAnsi" w:cstheme="minorBidi"/>
+          <w:b w:val="0"/>
+          <w:bCs w:val="0"/>
+          <w:color w:val="auto"/>
+          <w:sz w:val="22"/>
+          <w:szCs w:val="22"/>
+        </w:rPr>
+        <w:t xml:space="preserve">plementation by </w:t>
       </w:r>
       <w:hyperlink r:id="rId31" w:history="1">
         <w:r>
           <w:rPr>
             <w:rStyle w:val="Hyperlink"/>
+            <w:rFonts w:asciiTheme="minorHAnsi" w:eastAsiaTheme="minorHAnsi" w:hAnsiTheme="minorHAnsi" w:cstheme="minorBidi"/>
+            <w:b w:val="0"/>
+            <w:bCs w:val="0"/>
+            <w:sz w:val="22"/>
+            <w:szCs w:val="22"/>
           </w:rPr>
-          <w:t>Max Winkler</w:t>
+          <w:t>Tim Blechmann</w:t>
         </w:r>
       </w:hyperlink>
       <w:r>
-        <w:t xml:space="preserve"> has been utilized with some modifications. The modifications allowed us to use it both in CASPER and CARMA loops. The original source code is released under the </w:t>
+        <w:rPr>
+          <w:rFonts w:asciiTheme="minorHAnsi" w:eastAsiaTheme="minorHAnsi" w:hAnsiTheme="minorHAnsi" w:cstheme="minorBidi"/>
+          <w:b w:val="0"/>
+          <w:bCs w:val="0"/>
+          <w:color w:val="auto"/>
+          <w:sz w:val="22"/>
+          <w:szCs w:val="22"/>
+        </w:rPr>
+        <w:t xml:space="preserve"> from the </w:t>
       </w:r>
       <w:hyperlink r:id="rId32" w:history="1">
         <w:r>
           <w:rPr>
             <w:rStyle w:val="Hyperlink"/>
+            <w:rFonts w:asciiTheme="minorHAnsi" w:eastAsiaTheme="minorHAnsi" w:hAnsiTheme="minorHAnsi" w:cstheme="minorBidi"/>
+            <w:b w:val="0"/>
+            <w:bCs w:val="0"/>
+            <w:sz w:val="22"/>
+            <w:szCs w:val="22"/>
           </w:rPr>
-          <w:t>Code Project Open License</w:t>
+          <w:t>Boost libraries</w:t>
         </w:r>
       </w:hyperlink>
       <w:r>
+        <w:rPr>
+          <w:rFonts w:asciiTheme="minorHAnsi" w:eastAsiaTheme="minorHAnsi" w:hAnsiTheme="minorHAnsi" w:cstheme="minorBidi"/>
+          <w:b w:val="0"/>
+          <w:bCs w:val="0"/>
+          <w:color w:val="auto"/>
+          <w:sz w:val="22"/>
+          <w:szCs w:val="22"/>
+        </w:rPr>
+        <w:t xml:space="preserve"> has been utilized. The original source code is avai</w:t>
+      </w:r>
+      <w:r>
+        <w:rPr>
+          <w:rFonts w:asciiTheme="minorHAnsi" w:eastAsiaTheme="minorHAnsi" w:hAnsiTheme="minorHAnsi" w:cstheme="minorBidi"/>
+          <w:b w:val="0"/>
+          <w:bCs w:val="0"/>
+          <w:color w:val="auto"/>
+          <w:sz w:val="22"/>
+          <w:szCs w:val="22"/>
+        </w:rPr>
+        <w:t xml:space="preserve">lable under the </w:t>
+      </w:r>
+      <w:hyperlink r:id="rId33" w:history="1">
+        <w:r>
+          <w:rPr>
+            <w:rStyle w:val="Hyperlink"/>
+            <w:rFonts w:asciiTheme="minorHAnsi" w:eastAsiaTheme="minorHAnsi" w:hAnsiTheme="minorHAnsi" w:cstheme="minorBidi"/>
+            <w:b w:val="0"/>
+            <w:bCs w:val="0"/>
+            <w:sz w:val="22"/>
+            <w:szCs w:val="22"/>
+          </w:rPr>
+          <w:t>Boost License</w:t>
+        </w:r>
+      </w:hyperlink>
+      <w:r>
+        <w:rPr>
+          <w:rFonts w:asciiTheme="minorHAnsi" w:eastAsiaTheme="minorHAnsi" w:hAnsiTheme="minorHAnsi" w:cstheme="minorBidi"/>
+          <w:b w:val="0"/>
+          <w:bCs w:val="0"/>
+          <w:color w:val="auto"/>
+          <w:sz w:val="22"/>
+          <w:szCs w:val="22"/>
+        </w:rPr>
         <w:t>.</w:t>
       </w:r>
     </w:p>
@@ -5014,33 +4823,26 @@
       <w:pPr>
         <w:pStyle w:val="Heading2"/>
       </w:pPr>
-      <w:proofErr w:type="spellStart"/>
-      <w:r>
-        <w:t>OpenSteer</w:t>
-      </w:r>
-      <w:proofErr w:type="spellEnd"/>
-      <w:r>
-        <w:t xml:space="preserve"> Library</w:t>
+      <w:r>
+        <w:t>OpenSteer Library</w:t>
       </w:r>
     </w:p>
     <w:p>
       <w:r>
         <w:t xml:space="preserve">This tool utilizes </w:t>
       </w:r>
-      <w:hyperlink r:id="rId33" w:history="1">
-        <w:proofErr w:type="spellStart"/>
+      <w:hyperlink r:id="rId34" w:history="1">
         <w:r>
           <w:rPr>
             <w:rStyle w:val="Hyperlink"/>
           </w:rPr>
           <w:t>OpenSteer</w:t>
         </w:r>
-        <w:proofErr w:type="spellEnd"/>
       </w:hyperlink>
       <w:r>
         <w:t xml:space="preserve"> library to run evacuation simulations. The library is released under </w:t>
       </w:r>
-      <w:hyperlink r:id="rId34" w:history="1">
+      <w:hyperlink r:id="rId35" w:history="1">
         <w:r>
           <w:rPr>
             <w:rStyle w:val="Hyperlink"/>
@@ -5110,7 +4912,7 @@
       </w:r>
     </w:p>
     <w:sectPr>
-      <w:footerReference w:type="default" r:id="rId35"/>
+      <w:footerReference w:type="default" r:id="rId36"/>
       <w:pgSz w:w="12240" w:h="15840"/>
       <w:pgMar w:top="1296" w:right="1296" w:bottom="1296" w:left="1296" w:header="720" w:footer="720" w:gutter="0"/>
       <w:cols w:space="720"/>
@@ -7158,7 +6960,7 @@
 </file>
 
 <file path=customXml/itemProps1.xml><?xml version="1.0" encoding="utf-8"?>
-<ds:datastoreItem xmlns:ds="http://schemas.openxmlformats.org/officeDocument/2006/customXml" ds:itemID="{514A3F48-B191-42AB-9392-B5931685FB76}">
+<ds:datastoreItem xmlns:ds="http://schemas.openxmlformats.org/officeDocument/2006/customXml" ds:itemID="{E55358CC-B83F-441F-9461-02B54B94FC78}">
   <ds:schemaRefs>
     <ds:schemaRef ds:uri="http://schemas.openxmlformats.org/officeDocument/2006/bibliography"/>
   </ds:schemaRefs>

</xml_diff>

<commit_message>
Adding dynamic changes to the manual
</commit_message>
<xml_diff>
--- a/Docs/CASPER howto.docx
+++ b/Docs/CASPER howto.docx
@@ -12,8 +12,6 @@
           <w:szCs w:val="44"/>
         </w:rPr>
       </w:pPr>
-      <w:bookmarkStart w:id="0" w:name="_GoBack"/>
-      <w:bookmarkEnd w:id="0"/>
       <w:r>
         <w:rPr>
           <w:b/>
@@ -57,16 +55,30 @@
       <w:pPr>
         <w:pStyle w:val="Title"/>
         <w:rPr>
-          <w:sz w:val="40"/>
-          <w:szCs w:val="40"/>
-        </w:rPr>
-      </w:pPr>
-      <w:r>
-        <w:rPr>
-          <w:sz w:val="40"/>
-          <w:szCs w:val="40"/>
-        </w:rPr>
-        <w:t>A Network Analyst Evacuation Routing Extension</w:t>
+          <w:sz w:val="36"/>
+          <w:szCs w:val="36"/>
+        </w:rPr>
+      </w:pPr>
+      <w:r>
+        <w:rPr>
+          <w:sz w:val="36"/>
+          <w:szCs w:val="36"/>
+        </w:rPr>
+        <w:t xml:space="preserve">A Network Analyst </w:t>
+      </w:r>
+      <w:r>
+        <w:rPr>
+          <w:sz w:val="36"/>
+          <w:szCs w:val="36"/>
+        </w:rPr>
+        <w:t xml:space="preserve">Dynamic </w:t>
+      </w:r>
+      <w:r>
+        <w:rPr>
+          <w:sz w:val="36"/>
+          <w:szCs w:val="36"/>
+        </w:rPr>
+        <w:t>Evacuation Routing Extension</w:t>
       </w:r>
     </w:p>
     <w:p>
@@ -427,7 +439,7 @@
           <w:rPr>
             <w:rStyle w:val="Hyperlink"/>
           </w:rPr>
-          <w:t>http://github.com/kaveh096/CASPER</w:t>
+          <w:t>http://github.com/spatial-computing/CASPER</w:t>
         </w:r>
       </w:hyperlink>
     </w:p>
@@ -455,7 +467,7 @@
           <w:rPr>
             <w:rStyle w:val="Hyperlink"/>
           </w:rPr>
-          <w:t>https://www.dropbox.com/sh/b01zkyb6ka56xiv/oOjJBINPIr</w:t>
+          <w:t>http://www.dropbox.com/sh/b01zkyb6ka56xiv/oOjJBINPIr</w:t>
         </w:r>
       </w:hyperlink>
     </w:p>
@@ -798,7 +810,7 @@
         <w:t>ArcGIS Desktop 10.</w:t>
       </w:r>
       <w:r>
-        <w:t>2</w:t>
+        <w:t>3</w:t>
       </w:r>
     </w:p>
     <w:p>
@@ -917,19 +929,35 @@
                                 <w:noProof/>
                               </w:rPr>
                             </w:pPr>
-                            <w:bookmarkStart w:id="1" w:name="_Ref346721594"/>
+                            <w:bookmarkStart w:id="0" w:name="_Ref346721594"/>
                             <w:r>
                               <w:t xml:space="preserve">Figure </w:t>
                             </w:r>
-                            <w:fldSimple w:instr=" SEQ Figure \* ARABIC ">
-                              <w:r>
-                                <w:rPr>
-                                  <w:noProof/>
-                                </w:rPr>
-                                <w:t>1</w:t>
-                              </w:r>
-                            </w:fldSimple>
-                            <w:bookmarkEnd w:id="1"/>
+                            <w:r>
+                              <w:fldChar w:fldCharType="begin"/>
+                            </w:r>
+                            <w:r>
+                              <w:instrText xml:space="preserve"> SEQ Figu</w:instrText>
+                            </w:r>
+                            <w:r>
+                              <w:instrText xml:space="preserve">re \* ARABIC </w:instrText>
+                            </w:r>
+                            <w:r>
+                              <w:fldChar w:fldCharType="separate"/>
+                            </w:r>
+                            <w:r>
+                              <w:rPr>
+                                <w:noProof/>
+                              </w:rPr>
+                              <w:t>1</w:t>
+                            </w:r>
+                            <w:r>
+                              <w:rPr>
+                                <w:noProof/>
+                              </w:rPr>
+                              <w:fldChar w:fldCharType="end"/>
+                            </w:r>
+                            <w:bookmarkEnd w:id="0"/>
                             <w:r>
                               <w:t xml:space="preserve">: </w:t>
                             </w:r>
@@ -970,19 +998,35 @@
                           <w:noProof/>
                         </w:rPr>
                       </w:pPr>
-                      <w:bookmarkStart w:id="2" w:name="_Ref346721594"/>
+                      <w:bookmarkStart w:id="1" w:name="_Ref346721594"/>
                       <w:r>
                         <w:t xml:space="preserve">Figure </w:t>
                       </w:r>
-                      <w:fldSimple w:instr=" SEQ Figure \* ARABIC ">
-                        <w:r>
-                          <w:rPr>
-                            <w:noProof/>
-                          </w:rPr>
-                          <w:t>1</w:t>
-                        </w:r>
-                      </w:fldSimple>
-                      <w:bookmarkEnd w:id="2"/>
+                      <w:r>
+                        <w:fldChar w:fldCharType="begin"/>
+                      </w:r>
+                      <w:r>
+                        <w:instrText xml:space="preserve"> SEQ Figu</w:instrText>
+                      </w:r>
+                      <w:r>
+                        <w:instrText xml:space="preserve">re \* ARABIC </w:instrText>
+                      </w:r>
+                      <w:r>
+                        <w:fldChar w:fldCharType="separate"/>
+                      </w:r>
+                      <w:r>
+                        <w:rPr>
+                          <w:noProof/>
+                        </w:rPr>
+                        <w:t>1</w:t>
+                      </w:r>
+                      <w:r>
+                        <w:rPr>
+                          <w:noProof/>
+                        </w:rPr>
+                        <w:fldChar w:fldCharType="end"/>
+                      </w:r>
+                      <w:bookmarkEnd w:id="1"/>
                       <w:r>
                         <w:t xml:space="preserve">: </w:t>
                       </w:r>
@@ -1082,7 +1126,21 @@
         <w:rPr>
           <w:color w:val="000000" w:themeColor="text1"/>
         </w:rPr>
-        <w:t xml:space="preserve"> Note that ArcMap stores all network feature layers in the map document (.mxd) itself and not in the provided geodatabase.</w:t>
+        <w:t xml:space="preserve"> Note that ArcMap stores all network feature layers in the map document (.</w:t>
+      </w:r>
+      <w:proofErr w:type="spellStart"/>
+      <w:r>
+        <w:rPr>
+          <w:color w:val="000000" w:themeColor="text1"/>
+        </w:rPr>
+        <w:t>mxd</w:t>
+      </w:r>
+      <w:proofErr w:type="spellEnd"/>
+      <w:r>
+        <w:rPr>
+          <w:color w:val="000000" w:themeColor="text1"/>
+        </w:rPr>
+        <w:t>) itself and not in the provided geodatabase.</w:t>
       </w:r>
     </w:p>
     <w:p>
@@ -1384,7 +1442,7 @@
           <w:numId w:val="1"/>
         </w:numPr>
       </w:pPr>
-      <w:bookmarkStart w:id="3" w:name="_Ref319345696"/>
+      <w:bookmarkStart w:id="2" w:name="_Ref319345696"/>
       <w:r>
         <w:t>Data Type “Double” or “Integer”</w:t>
       </w:r>
@@ -1397,7 +1455,7 @@
       <w:r>
         <w:t>It depends on the related street shapefile field type.</w:t>
       </w:r>
-      <w:bookmarkEnd w:id="3"/>
+      <w:bookmarkEnd w:id="2"/>
     </w:p>
     <w:p>
       <w:pPr>
@@ -1500,7 +1558,702 @@
       <w:pPr>
         <w:pStyle w:val="Caption"/>
       </w:pPr>
-      <w:bookmarkStart w:id="4" w:name="_Ref346721611"/>
+      <w:bookmarkStart w:id="3" w:name="_Ref346721611"/>
+      <w:r>
+        <w:t xml:space="preserve">Figure </w:t>
+      </w:r>
+      <w:r>
+        <w:fldChar w:fldCharType="begin"/>
+      </w:r>
+      <w:r>
+        <w:instrText xml:space="preserve"> SEQ Figu</w:instrText>
+      </w:r>
+      <w:r>
+        <w:instrText xml:space="preserve">re \* ARABIC </w:instrText>
+      </w:r>
+      <w:r>
+        <w:fldChar w:fldCharType="separate"/>
+      </w:r>
+      <w:r>
+        <w:rPr>
+          <w:noProof/>
+        </w:rPr>
+        <w:t>2</w:t>
+      </w:r>
+      <w:r>
+        <w:rPr>
+          <w:noProof/>
+        </w:rPr>
+        <w:fldChar w:fldCharType="end"/>
+      </w:r>
+      <w:bookmarkEnd w:id="3"/>
+      <w:r>
+        <w:t>: Capacity Network Attribute Evaluator</w:t>
+      </w:r>
+    </w:p>
+    <w:p>
+      <w:pPr>
+        <w:pStyle w:val="ListParagraph"/>
+        <w:numPr>
+          <w:ilvl w:val="0"/>
+          <w:numId w:val="1"/>
+        </w:numPr>
+      </w:pPr>
+      <w:r>
+        <w:t>Now</w:t>
+      </w:r>
+      <w:r>
+        <w:t xml:space="preserve"> you have to specify which field of your street shapefile indicates road width or capacity</w:t>
+      </w:r>
+      <w:r>
+        <w:t>.</w:t>
+      </w:r>
+      <w:r>
+        <w:t xml:space="preserve"> </w:t>
+      </w:r>
+      <w:r>
+        <w:t>For example number of lanes could be one possibility</w:t>
+      </w:r>
+      <w:r>
+        <w:t>.</w:t>
+      </w:r>
+      <w:r>
+        <w:t xml:space="preserve"> </w:t>
+      </w:r>
+      <w:r>
+        <w:t>Set this only for the edges and leave the junction empty (</w:t>
+      </w:r>
+      <w:r>
+        <w:fldChar w:fldCharType="begin"/>
+      </w:r>
+      <w:r>
+        <w:instrText xml:space="preserve"> REF _Ref346721611 \h </w:instrText>
+      </w:r>
+      <w:r>
+        <w:fldChar w:fldCharType="separate"/>
+      </w:r>
+      <w:r>
+        <w:t xml:space="preserve">Figure </w:t>
+      </w:r>
+      <w:r>
+        <w:rPr>
+          <w:noProof/>
+        </w:rPr>
+        <w:t>2</w:t>
+      </w:r>
+      <w:r>
+        <w:fldChar w:fldCharType="end"/>
+      </w:r>
+      <w:r>
+        <w:t>)</w:t>
+      </w:r>
+      <w:r>
+        <w:t>.</w:t>
+      </w:r>
+      <w:r>
+        <w:t xml:space="preserve"> </w:t>
+      </w:r>
+      <w:r>
+        <w:t xml:space="preserve">If you </w:t>
+      </w:r>
+      <w:r>
+        <w:t>do not</w:t>
+      </w:r>
+      <w:r>
+        <w:t xml:space="preserve"> see your desired field, go back to step </w:t>
+      </w:r>
+      <w:r>
+        <w:fldChar w:fldCharType="begin"/>
+      </w:r>
+      <w:r>
+        <w:instrText xml:space="preserve"> REF _Ref319345696 \w \h </w:instrText>
+      </w:r>
+      <w:r>
+        <w:fldChar w:fldCharType="separate"/>
+      </w:r>
+      <w:r>
+        <w:rPr>
+          <w:rFonts w:hint="cs"/>
+          <w:cs/>
+        </w:rPr>
+        <w:t>‎</w:t>
+      </w:r>
+      <w:r>
+        <w:t>6.d</w:t>
+      </w:r>
+      <w:r>
+        <w:fldChar w:fldCharType="end"/>
+      </w:r>
+      <w:r>
+        <w:t xml:space="preserve"> and change the data type</w:t>
+      </w:r>
+      <w:r>
+        <w:t>.</w:t>
+      </w:r>
+      <w:r>
+        <w:t xml:space="preserve"> </w:t>
+      </w:r>
+      <w:r>
+        <w:t>When you’re done click “OK”.</w:t>
+      </w:r>
+    </w:p>
+    <w:p>
+      <w:pPr>
+        <w:pStyle w:val="ListParagraph"/>
+        <w:numPr>
+          <w:ilvl w:val="0"/>
+          <w:numId w:val="1"/>
+        </w:numPr>
+      </w:pPr>
+      <w:r>
+        <w:t>Click OK to exit network properties.</w:t>
+      </w:r>
+    </w:p>
+    <w:p>
+      <w:pPr>
+        <w:pStyle w:val="ListParagraph"/>
+        <w:numPr>
+          <w:ilvl w:val="0"/>
+          <w:numId w:val="1"/>
+        </w:numPr>
+      </w:pPr>
+      <w:r>
+        <w:t>Build the network dataset.</w:t>
+      </w:r>
+    </w:p>
+    <w:p>
+      <w:pPr>
+        <w:pStyle w:val="Heading1"/>
+      </w:pPr>
+      <w:r>
+        <w:t>Section 2:</w:t>
+      </w:r>
+      <w:r>
+        <w:t xml:space="preserve"> Identify Zones</w:t>
+      </w:r>
+    </w:p>
+    <w:p>
+      <w:r>
+        <w:t xml:space="preserve">In order to perform an evacuation routing, you need </w:t>
+      </w:r>
+      <w:r>
+        <w:t xml:space="preserve">at least </w:t>
+      </w:r>
+      <w:r>
+        <w:t>two sets of points: Safe Zone Points, and Evacuee Points</w:t>
+      </w:r>
+      <w:r>
+        <w:t>.</w:t>
+      </w:r>
+      <w:r>
+        <w:t xml:space="preserve"> </w:t>
+      </w:r>
+      <w:proofErr w:type="spellStart"/>
+      <w:r>
+        <w:t>DynamicChanges</w:t>
+      </w:r>
+      <w:proofErr w:type="spellEnd"/>
+      <w:r>
+        <w:t xml:space="preserve"> zone is a polygon and it is an optional input. </w:t>
+      </w:r>
+      <w:r>
+        <w:t>Safe zones are simply locations on the map where evacuees need to be rou</w:t>
+      </w:r>
+      <w:r>
+        <w:t>ted to</w:t>
+      </w:r>
+      <w:r>
+        <w:t>. Each safe zone has a capacity</w:t>
+      </w:r>
+      <w:r>
+        <w:t xml:space="preserve"> which limits the number of evacuees routed to each safe zone. If you want to have some safe zones with unlimited capacity, set their capacity to -1</w:t>
+      </w:r>
+      <w:r>
+        <w:t>.</w:t>
+      </w:r>
+    </w:p>
+    <w:p>
+      <w:r>
+        <w:t>Evacuee points are locations of people who are in danger</w:t>
+      </w:r>
+      <w:r>
+        <w:t>.</w:t>
+      </w:r>
+      <w:r>
+        <w:t xml:space="preserve"> </w:t>
+      </w:r>
+      <w:r>
+        <w:t xml:space="preserve">Each evacuee point needs to have a name field and a </w:t>
+      </w:r>
+      <w:proofErr w:type="spellStart"/>
+      <w:r>
+        <w:t>VehicleCount</w:t>
+      </w:r>
+      <w:proofErr w:type="spellEnd"/>
+      <w:r>
+        <w:t xml:space="preserve"> field</w:t>
+      </w:r>
+      <w:r>
+        <w:t>.</w:t>
+      </w:r>
+      <w:r>
+        <w:t xml:space="preserve"> </w:t>
+      </w:r>
+      <w:r>
+        <w:t xml:space="preserve">The </w:t>
+      </w:r>
+      <w:proofErr w:type="spellStart"/>
+      <w:r>
+        <w:t>VehicleCount</w:t>
+      </w:r>
+      <w:proofErr w:type="spellEnd"/>
+      <w:r>
+        <w:t xml:space="preserve"> </w:t>
+      </w:r>
+      <w:r>
+        <w:t xml:space="preserve">indicates the number of </w:t>
+      </w:r>
+      <w:r>
+        <w:t>cars</w:t>
+      </w:r>
+      <w:r>
+        <w:t xml:space="preserve"> at that loca</w:t>
+      </w:r>
+      <w:r>
+        <w:t xml:space="preserve">tion </w:t>
+      </w:r>
+      <w:r>
+        <w:t>that</w:t>
+      </w:r>
+      <w:r>
+        <w:t xml:space="preserve"> need to be evacuated</w:t>
+      </w:r>
+      <w:r>
+        <w:t xml:space="preserve">. </w:t>
+      </w:r>
+      <w:r>
+        <w:t xml:space="preserve">The tool </w:t>
+      </w:r>
+      <w:r>
+        <w:t>does not care about the number of people in each car</w:t>
+      </w:r>
+      <w:r>
+        <w:t>.</w:t>
+      </w:r>
+      <w:r>
+        <w:t xml:space="preserve"> If you’re using </w:t>
+      </w:r>
+      <w:r>
+        <w:t xml:space="preserve">for example </w:t>
+      </w:r>
+      <w:r>
+        <w:t xml:space="preserve">US </w:t>
+      </w:r>
+      <w:r>
+        <w:t>population data, you need to calculate the estimated number of cars per each location beforehand.</w:t>
+      </w:r>
+    </w:p>
+    <w:p>
+      <w:r>
+        <w:t xml:space="preserve">The </w:t>
+      </w:r>
+      <w:proofErr w:type="spellStart"/>
+      <w:r>
+        <w:t>DynamicChnage</w:t>
+      </w:r>
+      <w:proofErr w:type="spellEnd"/>
+      <w:r>
+        <w:t xml:space="preserve"> zone is a collection of polygons with start and end times. Each polygon identifies an area where part of the road network is altered for a specific period of time. You can think of th</w:t>
+      </w:r>
+      <w:r>
+        <w:t>is</w:t>
+      </w:r>
+      <w:r>
+        <w:t xml:space="preserve"> as a more advanced </w:t>
+      </w:r>
+      <w:r>
+        <w:t>“B</w:t>
+      </w:r>
+      <w:r>
+        <w:t>arrier</w:t>
+      </w:r>
+      <w:r>
+        <w:t>s”</w:t>
+      </w:r>
+      <w:r>
+        <w:t xml:space="preserve"> similar to what Closest Facility Analysis provides. </w:t>
+      </w:r>
+      <w:r>
+        <w:t xml:space="preserve">With these polygons you can model an evacuation in a dynamically changing environment. For example if you want to generate an evacuation plan after an earthquake where some part of the road network is damaged or if you’re working on flood evacuation and want to take into account </w:t>
+      </w:r>
+      <w:r>
+        <w:t>the</w:t>
+      </w:r>
+      <w:r>
+        <w:t xml:space="preserve"> moving flood as the evacuation is happening this would be for you.</w:t>
+      </w:r>
+      <w:r>
+        <w:t xml:space="preserve"> </w:t>
+      </w:r>
+      <w:r>
+        <w:t>In order to correctly model these dynamic road changes, you need to have a polygon that encloses all road changes. For each polygon you have 5 attributes that will help you customize how these changes should be applied to the road network:</w:t>
+      </w:r>
+    </w:p>
+    <w:p>
+      <w:pPr>
+        <w:pStyle w:val="ListParagraph"/>
+        <w:numPr>
+          <w:ilvl w:val="0"/>
+          <w:numId w:val="10"/>
+        </w:numPr>
+      </w:pPr>
+      <w:proofErr w:type="spellStart"/>
+      <w:r>
+        <w:rPr>
+          <w:b/>
+          <w:bCs/>
+        </w:rPr>
+        <w:t>EdgeDirection</w:t>
+      </w:r>
+      <w:proofErr w:type="spellEnd"/>
+      <w:r>
+        <w:rPr>
+          <w:b/>
+          <w:bCs/>
+        </w:rPr>
+        <w:t>:</w:t>
+      </w:r>
+      <w:r>
+        <w:t xml:space="preserve"> Among all edges inside the polygon which ones should be affected? This is determined by the travel direction of the edge.</w:t>
+      </w:r>
+    </w:p>
+    <w:p>
+      <w:pPr>
+        <w:pStyle w:val="ListParagraph"/>
+        <w:numPr>
+          <w:ilvl w:val="0"/>
+          <w:numId w:val="10"/>
+        </w:numPr>
+      </w:pPr>
+      <w:proofErr w:type="spellStart"/>
+      <w:r>
+        <w:rPr>
+          <w:b/>
+          <w:bCs/>
+        </w:rPr>
+        <w:t>StartingCost</w:t>
+      </w:r>
+      <w:proofErr w:type="spellEnd"/>
+      <w:r>
+        <w:rPr>
+          <w:b/>
+          <w:bCs/>
+        </w:rPr>
+        <w:t>:</w:t>
+      </w:r>
+      <w:r>
+        <w:t xml:space="preserve"> This is the time that polygon changes will start to affect the evacuation. A value of 0 </w:t>
+      </w:r>
+      <w:r>
+        <w:t>means</w:t>
+      </w:r>
+      <w:r>
+        <w:t xml:space="preserve"> it is in effect from the beginning. The unit of this value is the same as the selected network impedance.</w:t>
+      </w:r>
+    </w:p>
+    <w:p>
+      <w:pPr>
+        <w:pStyle w:val="ListParagraph"/>
+        <w:numPr>
+          <w:ilvl w:val="0"/>
+          <w:numId w:val="10"/>
+        </w:numPr>
+      </w:pPr>
+      <w:proofErr w:type="spellStart"/>
+      <w:r>
+        <w:rPr>
+          <w:b/>
+          <w:bCs/>
+        </w:rPr>
+        <w:t>EndingCost</w:t>
+      </w:r>
+      <w:proofErr w:type="spellEnd"/>
+      <w:r>
+        <w:rPr>
+          <w:b/>
+          <w:bCs/>
+        </w:rPr>
+        <w:t>:</w:t>
+      </w:r>
+      <w:r>
+        <w:t xml:space="preserve"> The end time for the changes. A value of -1 means the changes will stay forever. It’s worth mentioning that these changes are only local to this particular evacuation layer. The actual data in the network dataset are not altered.</w:t>
+      </w:r>
+    </w:p>
+    <w:p>
+      <w:pPr>
+        <w:pStyle w:val="ListParagraph"/>
+        <w:numPr>
+          <w:ilvl w:val="0"/>
+          <w:numId w:val="10"/>
+        </w:numPr>
+      </w:pPr>
+      <w:proofErr w:type="spellStart"/>
+      <w:r>
+        <w:rPr>
+          <w:b/>
+          <w:bCs/>
+        </w:rPr>
+        <w:t>CostChangeRatio</w:t>
+      </w:r>
+      <w:proofErr w:type="spellEnd"/>
+      <w:r>
+        <w:rPr>
+          <w:b/>
+          <w:bCs/>
+        </w:rPr>
+        <w:t>:</w:t>
+      </w:r>
+      <w:r>
+        <w:t xml:space="preserve"> This ratio indicates how much the cost</w:t>
+      </w:r>
+      <w:r>
+        <w:t>s</w:t>
+      </w:r>
+      <w:r>
+        <w:t xml:space="preserve"> of affected edges change. A value of 2 means that traffic on these edges are 2 times slower. A value of 10,000 means the affected edges are completely blocked.</w:t>
+      </w:r>
+    </w:p>
+    <w:p>
+      <w:pPr>
+        <w:pStyle w:val="ListParagraph"/>
+        <w:numPr>
+          <w:ilvl w:val="0"/>
+          <w:numId w:val="10"/>
+        </w:numPr>
+      </w:pPr>
+      <w:proofErr w:type="spellStart"/>
+      <w:r>
+        <w:rPr>
+          <w:b/>
+          <w:bCs/>
+        </w:rPr>
+        <w:t>CapacityChangeRatio</w:t>
+      </w:r>
+      <w:proofErr w:type="spellEnd"/>
+      <w:r>
+        <w:rPr>
+          <w:b/>
+          <w:bCs/>
+        </w:rPr>
+        <w:t>:</w:t>
+      </w:r>
+      <w:r>
+        <w:t xml:space="preserve"> This ratio indicates how much the capacit</w:t>
+      </w:r>
+      <w:r>
+        <w:t>ies</w:t>
+      </w:r>
+      <w:r>
+        <w:t xml:space="preserve"> of affected edges change. For example a value of 0.5 means that these edges now have half the lanes they use to have. A value of 0.01</w:t>
+      </w:r>
+      <w:r>
+        <w:t xml:space="preserve"> means the roads do not have any useable lanes/capacity.</w:t>
+      </w:r>
+    </w:p>
+    <w:p>
+      <w:pPr>
+        <w:pStyle w:val="Heading2"/>
+      </w:pPr>
+      <w:r>
+        <w:t>Load Location Settings</w:t>
+      </w:r>
+    </w:p>
+    <w:p>
+      <w:r>
+        <w:t>Every time</w:t>
+      </w:r>
+      <w:r>
+        <w:t xml:space="preserve"> you </w:t>
+      </w:r>
+      <w:r>
+        <w:t xml:space="preserve">load your data </w:t>
+      </w:r>
+      <w:r>
+        <w:t>to</w:t>
+      </w:r>
+      <w:r>
+        <w:t xml:space="preserve"> a particular sublayer (Zones, Evacuees, or </w:t>
+      </w:r>
+      <w:proofErr w:type="spellStart"/>
+      <w:r>
+        <w:t>DynamicChanges</w:t>
+      </w:r>
+      <w:proofErr w:type="spellEnd"/>
+      <w:r>
+        <w:t xml:space="preserve">) the Network Analyst Extension locates your data </w:t>
+      </w:r>
+      <w:r>
+        <w:t>on</w:t>
+      </w:r>
+      <w:r>
+        <w:t xml:space="preserve"> the network dataset</w:t>
+      </w:r>
+      <w:r>
+        <w:t xml:space="preserve">. Based on the results it creates the necessary </w:t>
+      </w:r>
+      <w:r>
+        <w:t>network analysis objects</w:t>
+      </w:r>
+      <w:r>
+        <w:t xml:space="preserve">. After </w:t>
+      </w:r>
+      <w:r>
+        <w:t xml:space="preserve">this process, </w:t>
+      </w:r>
+      <w:r>
+        <w:t xml:space="preserve">each data point is tied either to a network junction or a network edge. For example after loading safe zone points, each safe point will be </w:t>
+      </w:r>
+      <w:r>
+        <w:t xml:space="preserve">assigned to an </w:t>
+      </w:r>
+      <w:r>
+        <w:t>edge</w:t>
+      </w:r>
+      <w:r>
+        <w:t xml:space="preserve"> and will reside along that edge</w:t>
+      </w:r>
+      <w:r>
+        <w:t xml:space="preserve">. </w:t>
+      </w:r>
+      <w:r>
+        <w:t>Additionally</w:t>
+      </w:r>
+      <w:r>
+        <w:t xml:space="preserve"> 4 extra fields are populated on the sublayer: </w:t>
+      </w:r>
+      <w:proofErr w:type="spellStart"/>
+      <w:r>
+        <w:t>SourceID</w:t>
+      </w:r>
+      <w:proofErr w:type="spellEnd"/>
+      <w:r>
+        <w:t xml:space="preserve">, </w:t>
+      </w:r>
+      <w:proofErr w:type="spellStart"/>
+      <w:r>
+        <w:t>SourceOID</w:t>
+      </w:r>
+      <w:proofErr w:type="spellEnd"/>
+      <w:r>
+        <w:t xml:space="preserve">, </w:t>
+      </w:r>
+      <w:proofErr w:type="spellStart"/>
+      <w:r>
+        <w:t>PosAlong</w:t>
+      </w:r>
+      <w:proofErr w:type="spellEnd"/>
+      <w:r>
+        <w:t xml:space="preserve">, and </w:t>
+      </w:r>
+      <w:proofErr w:type="spellStart"/>
+      <w:r>
+        <w:t>SideofEdge</w:t>
+      </w:r>
+      <w:proofErr w:type="spellEnd"/>
+      <w:r>
+        <w:t xml:space="preserve">. </w:t>
+      </w:r>
+      <w:r>
+        <w:t>The user can control when to assign the data to junctions and when to assign them to edges. In order to change this behavior, open the layer properties, and go to the Network Locations tab (</w:t>
+      </w:r>
+      <w:r>
+        <w:fldChar w:fldCharType="begin"/>
+      </w:r>
+      <w:r>
+        <w:instrText xml:space="preserve"> REF _Ref423970325 \h </w:instrText>
+      </w:r>
+      <w:r>
+        <w:fldChar w:fldCharType="separate"/>
+      </w:r>
+      <w:r>
+        <w:t xml:space="preserve">Figure </w:t>
+      </w:r>
+      <w:r>
+        <w:rPr>
+          <w:noProof/>
+        </w:rPr>
+        <w:t>3</w:t>
+      </w:r>
+      <w:r>
+        <w:fldChar w:fldCharType="end"/>
+      </w:r>
+      <w:r>
+        <w:t xml:space="preserve">). </w:t>
+      </w:r>
+      <w:r>
+        <w:t>Set</w:t>
+      </w:r>
+      <w:r>
+        <w:t xml:space="preserve"> the checkboxes under the “Finding Network Locations” setting.</w:t>
+      </w:r>
+    </w:p>
+    <w:p>
+      <w:pPr>
+        <w:pStyle w:val="Caption"/>
+        <w:keepNext/>
+      </w:pPr>
+      <w:r>
+        <w:rPr>
+          <w:noProof/>
+        </w:rPr>
+        <w:drawing>
+          <wp:inline distT="0" distB="0" distL="0" distR="0" wp14:anchorId="60F4F608" wp14:editId="308F79BB">
+            <wp:extent cx="4892044" cy="4663440"/>
+            <wp:effectExtent l="0" t="0" r="3810" b="3810"/>
+            <wp:docPr id="5" name="Picture 5"/>
+            <wp:cNvGraphicFramePr>
+              <a:graphicFrameLocks xmlns:a="http://schemas.openxmlformats.org/drawingml/2006/main" noChangeAspect="1"/>
+            </wp:cNvGraphicFramePr>
+            <a:graphic xmlns:a="http://schemas.openxmlformats.org/drawingml/2006/main">
+              <a:graphicData uri="http://schemas.openxmlformats.org/drawingml/2006/picture">
+                <pic:pic xmlns:pic="http://schemas.openxmlformats.org/drawingml/2006/picture">
+                  <pic:nvPicPr>
+                    <pic:cNvPr id="5" name="netLocation.png"/>
+                    <pic:cNvPicPr/>
+                  </pic:nvPicPr>
+                  <pic:blipFill>
+                    <a:blip r:embed="rId21">
+                      <a:extLst>
+                        <a:ext uri="{28A0092B-C50C-407E-A947-70E740481C1C}">
+                          <a14:useLocalDpi xmlns:a14="http://schemas.microsoft.com/office/drawing/2010/main" val="0"/>
+                        </a:ext>
+                      </a:extLst>
+                    </a:blip>
+                    <a:stretch>
+                      <a:fillRect/>
+                    </a:stretch>
+                  </pic:blipFill>
+                  <pic:spPr>
+                    <a:xfrm>
+                      <a:off x="0" y="0"/>
+                      <a:ext cx="4892044" cy="4663440"/>
+                    </a:xfrm>
+                    <a:prstGeom prst="rect">
+                      <a:avLst/>
+                    </a:prstGeom>
+                  </pic:spPr>
+                </pic:pic>
+              </a:graphicData>
+            </a:graphic>
+          </wp:inline>
+        </w:drawing>
+      </w:r>
+    </w:p>
+    <w:p>
+      <w:pPr>
+        <w:pStyle w:val="Caption"/>
+      </w:pPr>
+      <w:bookmarkStart w:id="4" w:name="_Ref423970325"/>
       <w:r>
         <w:t xml:space="preserve">Figure </w:t>
       </w:r>
@@ -1509,51 +2262,99 @@
           <w:rPr>
             <w:noProof/>
           </w:rPr>
-          <w:t>2</w:t>
+          <w:t>3</w:t>
         </w:r>
       </w:fldSimple>
       <w:bookmarkEnd w:id="4"/>
       <w:r>
-        <w:t>: Capacity Network Attribute Evaluator</w:t>
-      </w:r>
-    </w:p>
-    <w:p>
-      <w:pPr>
-        <w:pStyle w:val="ListParagraph"/>
-        <w:numPr>
-          <w:ilvl w:val="0"/>
-          <w:numId w:val="1"/>
-        </w:numPr>
-      </w:pPr>
-      <w:r>
-        <w:t>Now</w:t>
-      </w:r>
-      <w:r>
-        <w:t xml:space="preserve"> you have to specify which field of your street shapefile indicates road width or capacity</w:t>
-      </w:r>
-      <w:r>
-        <w:t>.</w:t>
-      </w:r>
-      <w:r>
-        <w:t xml:space="preserve"> </w:t>
-      </w:r>
-      <w:r>
-        <w:t>For example number of lanes could be one possibility</w:t>
-      </w:r>
-      <w:r>
-        <w:t>.</w:t>
-      </w:r>
-      <w:r>
-        <w:t xml:space="preserve"> </w:t>
-      </w:r>
-      <w:r>
-        <w:t>Set this only for the edges and leave the junction empty (</w:t>
+        <w:t>: Load network locations</w:t>
+      </w:r>
+      <w:r>
+        <w:rPr>
+          <w:noProof/>
+        </w:rPr>
+        <w:t xml:space="preserve"> options window</w:t>
+      </w:r>
+    </w:p>
+    <w:p>
+      <w:r>
+        <w:t xml:space="preserve">You have to set the correct </w:t>
+      </w:r>
+      <w:r>
+        <w:t>“Finding Network Locations”</w:t>
+      </w:r>
+      <w:r>
+        <w:t xml:space="preserve"> checkboxes BEFORE you load your locations. For example if you want your safe zones to be assigned to junctions instead of edges, you have to uncheck the “Shape” box in front of the “Streets” and check the “Shape” box in front of the “</w:t>
+      </w:r>
+      <w:proofErr w:type="spellStart"/>
+      <w:r>
+        <w:t>SF_ND_Junctions</w:t>
+      </w:r>
+      <w:proofErr w:type="spellEnd"/>
+      <w:r>
+        <w:t xml:space="preserve">”. Please note that naming could be different based on your network dataset. The drop menu at the top of the window does not play a role here. You have to set the right box before every load location. It is generally advised to load safe zone points and assign them to junctions instead of edges because it would allow cars to reach the safe zones from multiple directions. As for </w:t>
+      </w:r>
+      <w:proofErr w:type="spellStart"/>
+      <w:r>
+        <w:t>DynamicChanges</w:t>
+      </w:r>
+      <w:proofErr w:type="spellEnd"/>
+      <w:r>
+        <w:t xml:space="preserve"> polygons, you </w:t>
+      </w:r>
+      <w:r>
+        <w:rPr>
+          <w:b/>
+          <w:bCs/>
+        </w:rPr>
+        <w:t>have to</w:t>
+      </w:r>
+      <w:r>
+        <w:t xml:space="preserve"> assign them to edges otherwise they won’t have any effect on the evacuation result.</w:t>
+      </w:r>
+      <w:r>
+        <w:t xml:space="preserve"> To learn more about this load location process, read the following help page.</w:t>
+      </w:r>
+    </w:p>
+    <w:p>
+      <w:r>
+        <w:t xml:space="preserve">More Info: </w:t>
+      </w:r>
+      <w:hyperlink r:id="rId22" w:history="1">
+        <w:r>
+          <w:rPr>
+            <w:rStyle w:val="Hyperlink"/>
+          </w:rPr>
+          <w:t>http://resources.arcgis.com/en/help/main/10.1/index.html#//00470000003n000000</w:t>
+        </w:r>
+      </w:hyperlink>
+    </w:p>
+    <w:p>
+      <w:pPr>
+        <w:pStyle w:val="Heading2"/>
+      </w:pPr>
+      <w:r>
+        <w:t>Load Zones</w:t>
+      </w:r>
+    </w:p>
+    <w:p>
+      <w:r>
+        <w:t>Now that all evacuation inputs have been explained, l</w:t>
+      </w:r>
+      <w:r>
+        <w:t>et us have an example</w:t>
+      </w:r>
+      <w:r>
+        <w:t xml:space="preserve"> on how to load all the input data</w:t>
+      </w:r>
+      <w:r>
+        <w:t>. Imagine a tsunami is coming toward San Francisco and we need to evacuate people who live close to the west side toward inland (</w:t>
       </w:r>
       <w:r>
         <w:fldChar w:fldCharType="begin"/>
       </w:r>
       <w:r>
-        <w:instrText xml:space="preserve"> REF _Ref346721611 \h </w:instrText>
+        <w:instrText xml:space="preserve"> REF _Ref346721842 \h </w:instrText>
       </w:r>
       <w:r>
         <w:fldChar w:fldCharType="separate"/>
@@ -1565,269 +2366,33 @@
         <w:rPr>
           <w:noProof/>
         </w:rPr>
-        <w:t>2</w:t>
+        <w:t>6</w:t>
       </w:r>
       <w:r>
         <w:fldChar w:fldCharType="end"/>
       </w:r>
       <w:r>
-        <w:t>)</w:t>
-      </w:r>
-      <w:r>
-        <w:t>.</w:t>
-      </w:r>
-      <w:r>
-        <w:t xml:space="preserve"> </w:t>
-      </w:r>
-      <w:r>
-        <w:t xml:space="preserve">If you </w:t>
-      </w:r>
-      <w:r>
-        <w:t>do not</w:t>
-      </w:r>
-      <w:r>
-        <w:t xml:space="preserve"> see your desired field, go back to step </w:t>
-      </w:r>
-      <w:r>
-        <w:fldChar w:fldCharType="begin"/>
-      </w:r>
-      <w:r>
-        <w:instrText xml:space="preserve"> REF _Ref319345696 \w \h </w:instrText>
-      </w:r>
-      <w:r>
-        <w:fldChar w:fldCharType="separate"/>
-      </w:r>
-      <w:r>
-        <w:rPr>
-          <w:rFonts w:hint="cs"/>
-          <w:cs/>
-        </w:rPr>
-        <w:t>‎</w:t>
-      </w:r>
-      <w:r>
-        <w:t>6.d</w:t>
-      </w:r>
-      <w:r>
-        <w:fldChar w:fldCharType="end"/>
-      </w:r>
-      <w:r>
-        <w:t xml:space="preserve"> and change the data type</w:t>
-      </w:r>
-      <w:r>
-        <w:t>.</w:t>
-      </w:r>
-      <w:r>
-        <w:t xml:space="preserve"> </w:t>
-      </w:r>
-      <w:r>
-        <w:t>When you’re done click “OK”.</w:t>
-      </w:r>
-    </w:p>
-    <w:p>
-      <w:pPr>
-        <w:pStyle w:val="ListParagraph"/>
-        <w:numPr>
-          <w:ilvl w:val="0"/>
-          <w:numId w:val="1"/>
-        </w:numPr>
-      </w:pPr>
-      <w:r>
-        <w:t>Click OK to exit network properties.</w:t>
-      </w:r>
-    </w:p>
-    <w:p>
-      <w:pPr>
-        <w:pStyle w:val="ListParagraph"/>
-        <w:numPr>
-          <w:ilvl w:val="0"/>
-          <w:numId w:val="1"/>
-        </w:numPr>
-      </w:pPr>
-      <w:r>
-        <w:t>Build the network dataset.</w:t>
-      </w:r>
-    </w:p>
-    <w:p>
-      <w:pPr>
-        <w:pStyle w:val="Heading1"/>
-      </w:pPr>
-      <w:r>
-        <w:lastRenderedPageBreak/>
-        <w:t>Section 2:</w:t>
-      </w:r>
-      <w:r>
-        <w:t xml:space="preserve"> Identify Zones</w:t>
-      </w:r>
-    </w:p>
-    <w:p>
-      <w:r>
-        <w:t>In order to perform an evacuation routing, you need two sets of points: Safe Zone Points, and Evacuee Points</w:t>
-      </w:r>
-      <w:r>
-        <w:t>.</w:t>
-      </w:r>
-      <w:r>
-        <w:t xml:space="preserve"> </w:t>
-      </w:r>
-      <w:r>
-        <w:t>Safe zones are simply locations on the map where evacuees need to be rou</w:t>
-      </w:r>
-      <w:r>
-        <w:t>ted to</w:t>
-      </w:r>
-      <w:r>
-        <w:t>. Each safe zone has a capacity</w:t>
-      </w:r>
-      <w:r>
-        <w:t xml:space="preserve"> which limits the number of evacuees routed to each safe zone. If you want to have some safe zones with unlimited capacity, set their capacity to -1</w:t>
-      </w:r>
-      <w:r>
-        <w:t>.</w:t>
-      </w:r>
-    </w:p>
-    <w:p>
-      <w:r>
-        <w:t>Evacuee points are locations of people who are in danger</w:t>
-      </w:r>
-      <w:r>
-        <w:t>.</w:t>
-      </w:r>
-      <w:r>
-        <w:t xml:space="preserve"> </w:t>
-      </w:r>
-      <w:r>
-        <w:t xml:space="preserve">Each evacuee point needs to have a name field and a </w:t>
-      </w:r>
+        <w:t xml:space="preserve">). We can use the Census block group population data for evacuees. We assume each person takes a car so we’ll use the block group population directly for the </w:t>
+      </w:r>
+      <w:proofErr w:type="spellStart"/>
       <w:r>
         <w:t>VehicleCount</w:t>
       </w:r>
-      <w:r>
-        <w:t xml:space="preserve"> field</w:t>
-      </w:r>
-      <w:r>
-        <w:t>.</w:t>
-      </w:r>
-      <w:r>
-        <w:t xml:space="preserve"> </w:t>
-      </w:r>
-      <w:r>
-        <w:t xml:space="preserve">The </w:t>
-      </w:r>
-      <w:r>
-        <w:t xml:space="preserve">VehicleCount </w:t>
-      </w:r>
-      <w:r>
-        <w:t xml:space="preserve">indicates the number of </w:t>
-      </w:r>
-      <w:r>
-        <w:t>cars</w:t>
-      </w:r>
-      <w:r>
-        <w:t xml:space="preserve"> at that loca</w:t>
-      </w:r>
-      <w:r>
-        <w:t xml:space="preserve">tion </w:t>
-      </w:r>
-      <w:r>
-        <w:t>that</w:t>
-      </w:r>
-      <w:r>
-        <w:t xml:space="preserve"> need to be evacuated</w:t>
-      </w:r>
-      <w:r>
-        <w:t xml:space="preserve">. </w:t>
-      </w:r>
-      <w:r>
-        <w:t xml:space="preserve">The tool </w:t>
-      </w:r>
-      <w:r>
-        <w:t>does not care about the number of people in each car</w:t>
-      </w:r>
-      <w:r>
-        <w:t>.</w:t>
-      </w:r>
-      <w:r>
-        <w:t xml:space="preserve"> If you’re using some sort of population data, you need to calculate the estimated number of cars per each location beforehand.</w:t>
-      </w:r>
-    </w:p>
-    <w:p>
-      <w:r>
-        <w:t>Let us have an example</w:t>
-      </w:r>
-      <w:r>
-        <w:t>.</w:t>
-      </w:r>
-      <w:r>
-        <w:t xml:space="preserve"> </w:t>
-      </w:r>
-      <w:r>
-        <w:t>Imagine a tsunami is coming toward San Francisco and we need to evacuate people who live close to the west side toward inland</w:t>
-      </w:r>
-      <w:r>
-        <w:t xml:space="preserve"> (</w:t>
-      </w:r>
-      <w:r>
-        <w:fldChar w:fldCharType="begin"/>
-      </w:r>
-      <w:r>
-        <w:instrText xml:space="preserve"> REF _Ref346721842 \h </w:instrText>
-      </w:r>
-      <w:r>
-        <w:fldChar w:fldCharType="separate"/>
-      </w:r>
-      <w:r>
-        <w:t xml:space="preserve">Figure </w:t>
-      </w:r>
+      <w:proofErr w:type="spellEnd"/>
+      <w:r>
+        <w:t xml:space="preserve"> field. A safe zone is simply a location with a good distance from the shoreline.</w:t>
+      </w:r>
+    </w:p>
+    <w:p>
+      <w:pPr>
+        <w:pStyle w:val="Caption"/>
+      </w:pPr>
       <w:r>
         <w:rPr>
           <w:noProof/>
         </w:rPr>
-        <w:t>5</w:t>
-      </w:r>
-      <w:r>
-        <w:fldChar w:fldCharType="end"/>
-      </w:r>
-      <w:r>
-        <w:t>)</w:t>
-      </w:r>
-      <w:r>
-        <w:t>.</w:t>
-      </w:r>
-      <w:r>
-        <w:t xml:space="preserve"> </w:t>
-      </w:r>
-      <w:r>
-        <w:t>We can use the Census block group population data for evacuees</w:t>
-      </w:r>
-      <w:r>
-        <w:t>. We assume each person takes a car so we’ll use the block group population directly for the VehicleCount field</w:t>
-      </w:r>
-      <w:r>
-        <w:t>.</w:t>
-      </w:r>
-      <w:r>
-        <w:t xml:space="preserve"> </w:t>
-      </w:r>
-      <w:r>
-        <w:t xml:space="preserve">A safe zone is simply a location with a good distance from the </w:t>
-      </w:r>
-      <w:r>
-        <w:t>shoreline</w:t>
-      </w:r>
-      <w:r>
-        <w:t>.</w:t>
-      </w:r>
-    </w:p>
-    <w:p>
-      <w:pPr>
-        <w:pStyle w:val="Caption"/>
-      </w:pPr>
-      <w:r>
-        <w:rPr>
-          <w:noProof/>
-        </w:rPr>
         <w:drawing>
-          <wp:inline distT="0" distB="0" distL="0" distR="0" wp14:anchorId="45C1B5C4" wp14:editId="336707D4">
+          <wp:inline distT="0" distB="0" distL="0" distR="0" wp14:anchorId="01990530" wp14:editId="6668A700">
             <wp:extent cx="4076298" cy="4023360"/>
             <wp:effectExtent l="0" t="0" r="635" b="0"/>
             <wp:docPr id="2" name="Picture 2"/>
@@ -1842,7 +2407,7 @@
                     <pic:cNvPicPr/>
                   </pic:nvPicPr>
                   <pic:blipFill>
-                    <a:blip r:embed="rId21">
+                    <a:blip r:embed="rId23">
                       <a:extLst>
                         <a:ext uri="{28A0092B-C50C-407E-A947-70E740481C1C}">
                           <a14:useLocalDpi xmlns:a14="http://schemas.microsoft.com/office/drawing/2010/main" val="0"/>
@@ -1888,35 +2453,30 @@
       <w:r>
         <w:t xml:space="preserve">Figure </w:t>
       </w:r>
-      <w:fldSimple w:instr=" SEQ Figure \* ARABIC ">
-        <w:r>
-          <w:rPr>
-            <w:noProof/>
-          </w:rPr>
-          <w:t>3</w:t>
-        </w:r>
-      </w:fldSimple>
+      <w:r>
+        <w:fldChar w:fldCharType="begin"/>
+      </w:r>
+      <w:r>
+        <w:instrText xml:space="preserve"> SEQ Figure \* ARABIC </w:instrText>
+      </w:r>
+      <w:r>
+        <w:fldChar w:fldCharType="separate"/>
+      </w:r>
+      <w:r>
+        <w:rPr>
+          <w:noProof/>
+        </w:rPr>
+        <w:t>4</w:t>
+      </w:r>
+      <w:r>
+        <w:rPr>
+          <w:noProof/>
+        </w:rPr>
+        <w:fldChar w:fldCharType="end"/>
+      </w:r>
       <w:bookmarkEnd w:id="5"/>
       <w:r>
-        <w:t xml:space="preserve">: </w:t>
-      </w:r>
-      <w:r>
-        <w:t>“L</w:t>
-      </w:r>
-      <w:r>
-        <w:t xml:space="preserve">oad </w:t>
-      </w:r>
-      <w:r>
-        <w:t>L</w:t>
-      </w:r>
-      <w:r>
-        <w:t>ocation</w:t>
-      </w:r>
-      <w:r>
-        <w:t>s”</w:t>
-      </w:r>
-      <w:r>
-        <w:t xml:space="preserve"> window for Evacuees.</w:t>
+        <w:t>: “Load Locations” window for Evacuees.</w:t>
       </w:r>
     </w:p>
     <w:p>
@@ -1924,19 +2484,7 @@
         <w:pStyle w:val="Caption"/>
       </w:pPr>
       <w:r>
-        <w:t xml:space="preserve">In this example </w:t>
-      </w:r>
-      <w:r>
-        <w:t xml:space="preserve">we import </w:t>
-      </w:r>
-      <w:r>
-        <w:t>California block group</w:t>
-      </w:r>
-      <w:r>
-        <w:t xml:space="preserve"> points</w:t>
-      </w:r>
-      <w:r>
-        <w:t xml:space="preserve"> as evacuees.</w:t>
+        <w:t>In this example we import California block group points as evacuees.</w:t>
       </w:r>
     </w:p>
     <w:p>
@@ -1952,39 +2500,271 @@
         <w:pStyle w:val="ListParagraph"/>
         <w:numPr>
           <w:ilvl w:val="0"/>
-          <w:numId w:val="4"/>
-        </w:numPr>
-      </w:pPr>
-      <w:r>
-        <w:t>Locate the Network Analyst toolbar in ArcMap</w:t>
+          <w:numId w:val="9"/>
+        </w:numPr>
+      </w:pPr>
+      <w:r>
+        <w:t>Locate the Network Analyst toolbar in ArcMap. Click on “Network Analyst Window” so that you can see newly added layers.</w:t>
+      </w:r>
+    </w:p>
+    <w:p>
+      <w:pPr>
+        <w:pStyle w:val="ListParagraph"/>
+        <w:numPr>
+          <w:ilvl w:val="0"/>
+          <w:numId w:val="9"/>
+        </w:numPr>
+      </w:pPr>
+      <w:r>
+        <w:t>From the toolbar, open the Network Analyst drop menu and select “New Evacuation Routing”. This will create a new empty layer and six sub-layers which you can see in the Network Analyst Window.</w:t>
+      </w:r>
+    </w:p>
+    <w:p>
+      <w:pPr>
+        <w:pStyle w:val="ListParagraph"/>
+        <w:numPr>
+          <w:ilvl w:val="0"/>
+          <w:numId w:val="9"/>
+        </w:numPr>
+      </w:pPr>
+      <w:r>
+        <w:t>From the same drop menu, click on “Options” and set the “Messages shown after solve” to “All Messages”. You need to see all messages to understand details of the evacuation result.</w:t>
+      </w:r>
+    </w:p>
+    <w:p>
+      <w:pPr>
+        <w:pStyle w:val="ListParagraph"/>
+        <w:numPr>
+          <w:ilvl w:val="0"/>
+          <w:numId w:val="9"/>
+        </w:numPr>
+      </w:pPr>
+      <w:r>
+        <w:t>Right-click on the newly created evacuation routing layer and select “Properties”. Go to the “Network Locations” tab and make sure the Streets shape is the only checked box (</w:t>
+      </w:r>
+      <w:r>
+        <w:fldChar w:fldCharType="begin"/>
+      </w:r>
+      <w:r>
+        <w:instrText xml:space="preserve"> REF _Ref423970325 \h </w:instrText>
+      </w:r>
+      <w:r>
+        <w:fldChar w:fldCharType="separate"/>
+      </w:r>
+      <w:r>
+        <w:t xml:space="preserve">Figure </w:t>
+      </w:r>
+      <w:r>
+        <w:rPr>
+          <w:noProof/>
+        </w:rPr>
+        <w:t>3</w:t>
+      </w:r>
+      <w:r>
+        <w:fldChar w:fldCharType="end"/>
+      </w:r>
+      <w:r>
+        <w:t>).</w:t>
+      </w:r>
+    </w:p>
+    <w:p>
+      <w:pPr>
+        <w:pStyle w:val="ListParagraph"/>
+        <w:numPr>
+          <w:ilvl w:val="0"/>
+          <w:numId w:val="9"/>
+        </w:numPr>
+      </w:pPr>
+      <w:r>
+        <w:t>If you want to import any dynamic change polygons, then right-click on “</w:t>
+      </w:r>
+      <w:proofErr w:type="spellStart"/>
+      <w:r>
+        <w:t>DynamicChnage</w:t>
+      </w:r>
+      <w:proofErr w:type="spellEnd"/>
+      <w:r>
+        <w:t>” sublayer and select “Load Locations”. Select the right polygon feature class and set the right attributes.</w:t>
+      </w:r>
+    </w:p>
+    <w:p>
+      <w:pPr>
+        <w:pStyle w:val="ListParagraph"/>
+        <w:numPr>
+          <w:ilvl w:val="0"/>
+          <w:numId w:val="9"/>
+        </w:numPr>
+      </w:pPr>
+      <w:r>
+        <w:t xml:space="preserve">Right-click on “Evacuees” </w:t>
+      </w:r>
+      <w:r>
+        <w:t>sub</w:t>
+      </w:r>
+      <w:r>
+        <w:t xml:space="preserve">layer from Network Analyst Window and select “load locations”. Select the point shapefile with population data. Select the appropriate fields for </w:t>
+      </w:r>
+      <w:proofErr w:type="spellStart"/>
+      <w:r>
+        <w:t>VehicleCount</w:t>
+      </w:r>
+      <w:proofErr w:type="spellEnd"/>
+      <w:r>
+        <w:t xml:space="preserve"> and name (</w:t>
+      </w:r>
+      <w:r>
+        <w:fldChar w:fldCharType="begin"/>
+      </w:r>
+      <w:r>
+        <w:instrText xml:space="preserve"> REF _Ref349142980 \h </w:instrText>
+      </w:r>
+      <w:r>
+        <w:fldChar w:fldCharType="separate"/>
+      </w:r>
+      <w:r>
+        <w:t xml:space="preserve">Figure </w:t>
+      </w:r>
+      <w:r>
+        <w:rPr>
+          <w:noProof/>
+        </w:rPr>
+        <w:t>4</w:t>
+      </w:r>
+      <w:r>
+        <w:fldChar w:fldCharType="end"/>
+      </w:r>
+      <w:r>
+        <w:t>).</w:t>
+      </w:r>
+    </w:p>
+    <w:p>
+      <w:pPr>
+        <w:pStyle w:val="ListParagraph"/>
+        <w:numPr>
+          <w:ilvl w:val="0"/>
+          <w:numId w:val="9"/>
+        </w:numPr>
+      </w:pPr>
+      <w:r>
+        <w:t xml:space="preserve">Before importing safe zones we should change the network location setting. </w:t>
+      </w:r>
+      <w:r>
+        <w:t xml:space="preserve">Right-click on the newly created evacuation routing layer and select “Properties”. Go to the “Network Locations” tab and make sure the </w:t>
+      </w:r>
+      <w:r>
+        <w:t>Junctions</w:t>
+      </w:r>
+      <w:r>
+        <w:t xml:space="preserve"> shape is the only checked box</w:t>
+      </w:r>
+      <w:r>
+        <w:t xml:space="preserve"> instead of the Street shape.</w:t>
+      </w:r>
+    </w:p>
+    <w:p>
+      <w:pPr>
+        <w:pStyle w:val="ListParagraph"/>
+        <w:numPr>
+          <w:ilvl w:val="0"/>
+          <w:numId w:val="9"/>
+        </w:numPr>
+      </w:pPr>
+      <w:r>
+        <w:t xml:space="preserve">Right-click on “Zones” </w:t>
+      </w:r>
+      <w:r>
+        <w:t>sub</w:t>
+      </w:r>
+      <w:r>
+        <w:t>layer from Network Analyst Window and select “load locat</w:t>
+      </w:r>
+      <w:bookmarkStart w:id="6" w:name="_GoBack"/>
+      <w:bookmarkEnd w:id="6"/>
+      <w:r>
+        <w:t>ions”. Select the point shapefile with safe zone points.</w:t>
+      </w:r>
+      <w:r>
+        <w:t xml:space="preserve"> </w:t>
+      </w:r>
+      <w:r>
+        <w:t xml:space="preserve">Select the appropriate fields for </w:t>
+      </w:r>
+      <w:r>
+        <w:t>capacity</w:t>
+      </w:r>
+      <w:r>
+        <w:t xml:space="preserve"> and name</w:t>
       </w:r>
       <w:r>
         <w:t>.</w:t>
       </w:r>
-      <w:r>
-        <w:t xml:space="preserve"> </w:t>
-      </w:r>
-      <w:r>
-        <w:t>Click on “Network Analyst Window” so that you can see new</w:t>
-      </w:r>
-      <w:r>
-        <w:t>ly</w:t>
-      </w:r>
-      <w:r>
-        <w:t xml:space="preserve"> added layers.</w:t>
-      </w:r>
-    </w:p>
-    <w:p>
-      <w:pPr>
-        <w:pStyle w:val="ListParagraph"/>
-        <w:numPr>
-          <w:ilvl w:val="0"/>
-          <w:numId w:val="4"/>
-        </w:numPr>
-      </w:pPr>
-      <w:r>
-        <w:lastRenderedPageBreak/>
-        <w:t>From the toolbar, open the Network Analyst drop menu and select “New Evacuation Routing”</w:t>
+    </w:p>
+    <w:p>
+      <w:r>
+        <w:t>Now you’re</w:t>
+      </w:r>
+      <w:r>
+        <w:t xml:space="preserve"> ready to perform the evacuation routing.</w:t>
+      </w:r>
+    </w:p>
+    <w:p>
+      <w:pPr>
+        <w:pStyle w:val="Heading1"/>
+      </w:pPr>
+      <w:r>
+        <w:t>Section 3: Evacuation Setting</w:t>
+      </w:r>
+    </w:p>
+    <w:p>
+      <w:pPr>
+        <w:rPr>
+          <w:noProof/>
+        </w:rPr>
+      </w:pPr>
+      <w:r>
+        <w:t>If you right</w:t>
+      </w:r>
+      <w:r>
+        <w:t>-</w:t>
+      </w:r>
+      <w:r>
+        <w:t>click on the “Evacuation Routing” layer from the table of contents</w:t>
+      </w:r>
+      <w:r>
+        <w:t xml:space="preserve"> and select “Properties”</w:t>
+      </w:r>
+      <w:r>
+        <w:t xml:space="preserve">, </w:t>
+      </w:r>
+      <w:r>
+        <w:t>you will</w:t>
+      </w:r>
+      <w:r>
+        <w:t xml:space="preserve"> see the evacuation options (</w:t>
+      </w:r>
+      <w:r>
+        <w:fldChar w:fldCharType="begin"/>
+      </w:r>
+      <w:r>
+        <w:instrText xml:space="preserve"> REF _Ref346721650 \h </w:instrText>
+      </w:r>
+      <w:r>
+        <w:fldChar w:fldCharType="separate"/>
+      </w:r>
+      <w:r>
+        <w:t xml:space="preserve">Figure </w:t>
+      </w:r>
+      <w:r>
+        <w:rPr>
+          <w:noProof/>
+        </w:rPr>
+        <w:t>5</w:t>
+      </w:r>
+      <w:r>
+        <w:fldChar w:fldCharType="end"/>
+      </w:r>
+      <w:r>
+        <w:t>)</w:t>
       </w:r>
       <w:r>
         <w:t>.</w:t>
@@ -1993,203 +2773,21 @@
         <w:t xml:space="preserve"> </w:t>
       </w:r>
       <w:r>
-        <w:t xml:space="preserve">This will create a new empty layer and </w:t>
-      </w:r>
-      <w:r>
-        <w:t>six</w:t>
-      </w:r>
-      <w:r>
-        <w:t xml:space="preserve"> </w:t>
-      </w:r>
-      <w:r>
-        <w:t>sub-layers which you can see in the Network Analyst Window.</w:t>
-      </w:r>
-    </w:p>
-    <w:p>
-      <w:pPr>
-        <w:pStyle w:val="ListParagraph"/>
-        <w:numPr>
-          <w:ilvl w:val="0"/>
-          <w:numId w:val="4"/>
-        </w:numPr>
-      </w:pPr>
-      <w:r>
-        <w:t>Right-</w:t>
-      </w:r>
-      <w:r>
-        <w:t>click on “Zones” layer from Network Analyst Window and select “load locations”</w:t>
-      </w:r>
-      <w:r>
-        <w:t>.</w:t>
-      </w:r>
-      <w:r>
-        <w:t xml:space="preserve"> </w:t>
-      </w:r>
-      <w:r>
-        <w:t>Select the point shapefile with safe zone points</w:t>
-      </w:r>
-      <w:r>
-        <w:t>.</w:t>
-      </w:r>
-    </w:p>
-    <w:p>
-      <w:pPr>
-        <w:pStyle w:val="ListParagraph"/>
-        <w:numPr>
-          <w:ilvl w:val="0"/>
-          <w:numId w:val="4"/>
-        </w:numPr>
-      </w:pPr>
-      <w:r>
-        <w:t>Right</w:t>
-      </w:r>
-      <w:r>
-        <w:t>-</w:t>
-      </w:r>
-      <w:r>
-        <w:t>click on “Evacuees” layer from Network Analyst Window and select “load locations”</w:t>
-      </w:r>
-      <w:r>
-        <w:t>.</w:t>
-      </w:r>
-      <w:r>
-        <w:t xml:space="preserve"> </w:t>
-      </w:r>
-      <w:r>
-        <w:t>Select the point shapefile with population data</w:t>
-      </w:r>
-      <w:r>
-        <w:t>.</w:t>
-      </w:r>
-      <w:r>
-        <w:t xml:space="preserve"> </w:t>
-      </w:r>
-      <w:r>
-        <w:t xml:space="preserve">Select the appropriate fields for </w:t>
-      </w:r>
-      <w:r>
-        <w:t xml:space="preserve">VehicleCount </w:t>
-      </w:r>
-      <w:r>
-        <w:t>and name</w:t>
-      </w:r>
-      <w:r>
-        <w:t xml:space="preserve"> (</w:t>
-      </w:r>
-      <w:r>
-        <w:fldChar w:fldCharType="begin"/>
-      </w:r>
-      <w:r>
-        <w:instrText xml:space="preserve"> REF _Ref349142980 \h </w:instrText>
-      </w:r>
-      <w:r>
-        <w:fldChar w:fldCharType="separate"/>
-      </w:r>
-      <w:r>
-        <w:t xml:space="preserve">Figure </w:t>
-      </w:r>
+        <w:t>Below are short descriptions of the evacuation options:</w:t>
+      </w:r>
+    </w:p>
+    <w:p>
+      <w:pPr>
+        <w:pStyle w:val="Caption"/>
+      </w:pPr>
       <w:r>
         <w:rPr>
           <w:noProof/>
         </w:rPr>
-        <w:t>3</w:t>
-      </w:r>
-      <w:r>
-        <w:fldChar w:fldCharType="end"/>
-      </w:r>
-      <w:r>
-        <w:t>).</w:t>
-      </w:r>
-    </w:p>
-    <w:p>
-      <w:r>
-        <w:t>Now you’re</w:t>
-      </w:r>
-      <w:r>
-        <w:t xml:space="preserve"> ready to perform the evacuation routing.</w:t>
-      </w:r>
-    </w:p>
-    <w:p>
-      <w:pPr>
-        <w:pStyle w:val="Heading1"/>
-      </w:pPr>
-      <w:r>
-        <w:t>Section 3: Evacuation Setting</w:t>
-      </w:r>
-    </w:p>
-    <w:p>
-      <w:pPr>
-        <w:rPr>
-          <w:noProof/>
-        </w:rPr>
-      </w:pPr>
-      <w:r>
-        <w:t>If you right</w:t>
-      </w:r>
-      <w:r>
-        <w:t>-</w:t>
-      </w:r>
-      <w:r>
-        <w:t>click on the “Evacuation Routing” layer from the table of contents</w:t>
-      </w:r>
-      <w:r>
-        <w:t xml:space="preserve"> and select “Properties”</w:t>
-      </w:r>
-      <w:r>
-        <w:t xml:space="preserve">, </w:t>
-      </w:r>
-      <w:r>
-        <w:t>you will</w:t>
-      </w:r>
-      <w:r>
-        <w:t xml:space="preserve"> see the evacuation options (</w:t>
-      </w:r>
-      <w:r>
-        <w:fldChar w:fldCharType="begin"/>
-      </w:r>
-      <w:r>
-        <w:instrText xml:space="preserve"> REF _Ref346721650 \h </w:instrText>
-      </w:r>
-      <w:r>
-        <w:fldChar w:fldCharType="separate"/>
-      </w:r>
-      <w:r>
-        <w:t xml:space="preserve">Figure </w:t>
-      </w:r>
-      <w:r>
-        <w:rPr>
-          <w:noProof/>
-        </w:rPr>
-        <w:t>4</w:t>
-      </w:r>
-      <w:r>
-        <w:fldChar w:fldCharType="end"/>
-      </w:r>
-      <w:r>
-        <w:t>)</w:t>
-      </w:r>
-      <w:r>
-        <w:t>.</w:t>
-      </w:r>
-      <w:r>
-        <w:t xml:space="preserve"> </w:t>
-      </w:r>
-      <w:r>
-        <w:t>Below are short descriptions of the evacuation options:</w:t>
-      </w:r>
-    </w:p>
-    <w:p>
-      <w:pPr>
-        <w:pStyle w:val="Caption"/>
-      </w:pPr>
-      <w:r>
-        <w:rPr>
-          <w:noProof/>
-        </w:rPr>
         <w:drawing>
-          <wp:inline distT="0" distB="0" distL="0" distR="0" wp14:anchorId="12A431E0" wp14:editId="401A1A65">
-            <wp:extent cx="5020109" cy="4785525"/>
-            <wp:effectExtent l="0" t="0" r="9525" b="0"/>
+          <wp:inline distT="0" distB="0" distL="0" distR="0" wp14:anchorId="030F7A88" wp14:editId="03DC550E">
+            <wp:extent cx="4892039" cy="4663440"/>
+            <wp:effectExtent l="0" t="0" r="4445" b="3810"/>
             <wp:docPr id="8" name="Picture 8"/>
             <wp:cNvGraphicFramePr>
               <a:graphicFrameLocks xmlns:a="http://schemas.openxmlformats.org/drawingml/2006/main" noChangeAspect="1"/>
@@ -2202,7 +2800,7 @@
                     <pic:cNvPicPr/>
                   </pic:nvPicPr>
                   <pic:blipFill>
-                    <a:blip r:embed="rId22">
+                    <a:blip r:embed="rId24">
                       <a:extLst>
                         <a:ext uri="{28A0092B-C50C-407E-A947-70E740481C1C}">
                           <a14:useLocalDpi xmlns:a14="http://schemas.microsoft.com/office/drawing/2010/main" val="0"/>
@@ -2216,7 +2814,7 @@
                   <pic:spPr bwMode="auto">
                     <a:xfrm>
                       <a:off x="0" y="0"/>
-                      <a:ext cx="5020109" cy="4785525"/>
+                      <a:ext cx="4892039" cy="4663440"/>
                     </a:xfrm>
                     <a:prstGeom prst="rect">
                       <a:avLst/>
@@ -2244,19 +2842,35 @@
       <w:pPr>
         <w:pStyle w:val="Caption"/>
       </w:pPr>
-      <w:bookmarkStart w:id="6" w:name="_Ref346721650"/>
+      <w:bookmarkStart w:id="7" w:name="_Ref346721650"/>
       <w:r>
         <w:t xml:space="preserve">Figure </w:t>
       </w:r>
-      <w:fldSimple w:instr=" SEQ Figure \* ARABIC ">
-        <w:r>
-          <w:rPr>
-            <w:noProof/>
-          </w:rPr>
-          <w:t>4</w:t>
-        </w:r>
-      </w:fldSimple>
-      <w:bookmarkEnd w:id="6"/>
+      <w:r>
+        <w:fldChar w:fldCharType="begin"/>
+      </w:r>
+      <w:r>
+        <w:instrText xml:space="preserve"> SEQ Figure \* ARABI</w:instrText>
+      </w:r>
+      <w:r>
+        <w:instrText xml:space="preserve">C </w:instrText>
+      </w:r>
+      <w:r>
+        <w:fldChar w:fldCharType="separate"/>
+      </w:r>
+      <w:r>
+        <w:rPr>
+          <w:noProof/>
+        </w:rPr>
+        <w:t>5</w:t>
+      </w:r>
+      <w:r>
+        <w:rPr>
+          <w:noProof/>
+        </w:rPr>
+        <w:fldChar w:fldCharType="end"/>
+      </w:r>
+      <w:bookmarkEnd w:id="7"/>
       <w:r>
         <w:t xml:space="preserve">: </w:t>
       </w:r>
@@ -2323,7 +2937,6 @@
           <w:b/>
           <w:bCs/>
         </w:rPr>
-        <w:lastRenderedPageBreak/>
         <w:t>Capacity Network Attribute:</w:t>
       </w:r>
       <w:r>
@@ -2384,7 +2997,7 @@
       <w:r>
         <w:t xml:space="preserve"> read the </w:t>
       </w:r>
-      <w:hyperlink r:id="rId23" w:history="1">
+      <w:hyperlink r:id="rId25" w:history="1">
         <w:r>
           <w:rPr>
             <w:rStyle w:val="Hyperlink"/>
@@ -2412,7 +3025,15 @@
         <w:t>SP:</w:t>
       </w:r>
       <w:r>
-        <w:t xml:space="preserve"> ShortestPath search for each evacuee</w:t>
+        <w:t xml:space="preserve"> </w:t>
+      </w:r>
+      <w:proofErr w:type="spellStart"/>
+      <w:r>
+        <w:t>ShortestPath</w:t>
+      </w:r>
+      <w:proofErr w:type="spellEnd"/>
+      <w:r>
+        <w:t xml:space="preserve"> search for each evacuee</w:t>
       </w:r>
       <w:r>
         <w:t>.</w:t>
@@ -2457,7 +3078,7 @@
       <w:r>
         <w:t xml:space="preserve"> (</w:t>
       </w:r>
-      <w:hyperlink r:id="rId24" w:history="1">
+      <w:hyperlink r:id="rId26" w:history="1">
         <w:r>
           <w:rPr>
             <w:rStyle w:val="Hyperlink"/>
@@ -2485,7 +3106,15 @@
         <w:t>CASPER:</w:t>
       </w:r>
       <w:r>
-        <w:t xml:space="preserve"> Capacity-Aware ShortestPath Evacuation Routing which will use </w:t>
+        <w:t xml:space="preserve"> Capacity-Aware </w:t>
+      </w:r>
+      <w:proofErr w:type="spellStart"/>
+      <w:r>
+        <w:t>ShortestPath</w:t>
+      </w:r>
+      <w:proofErr w:type="spellEnd"/>
+      <w:r>
+        <w:t xml:space="preserve"> Evacuation Routing which will use </w:t>
       </w:r>
       <w:r>
         <w:t>the traffic model</w:t>
@@ -2507,10 +3136,13 @@
           <w:b/>
           <w:bCs/>
         </w:rPr>
-        <w:t>CARMA Sort Direction:</w:t>
-      </w:r>
-      <w:r>
-        <w:t xml:space="preserve"> Indicates how evacuees should be sorted before getting processed. It could either be furthest evacuee first or nearest evacuee first. The distance is based on evacuees predicted cost to nearest safe zone.</w:t>
+        <w:t>Dynamic Mode:</w:t>
+      </w:r>
+      <w:r>
+        <w:t xml:space="preserve"> Indicates the algorithm for routing in a dynamically changing environment. The technical details of each choice is going to be published in a separate paper.</w:t>
+      </w:r>
+      <w:r>
+        <w:t xml:space="preserve"> </w:t>
       </w:r>
     </w:p>
     <w:p>
@@ -2526,10 +3158,20 @@
           <w:b/>
           <w:bCs/>
         </w:rPr>
-        <w:t>None:</w:t>
-      </w:r>
-      <w:r>
-        <w:t xml:space="preserve"> Keep evacuees in the original order as loaded to the Evacuation Routing layer.</w:t>
+        <w:t>Smart (Recommended)</w:t>
+      </w:r>
+      <w:r>
+        <w:rPr>
+          <w:b/>
+          <w:bCs/>
+        </w:rPr>
+        <w:t>:</w:t>
+      </w:r>
+      <w:r>
+        <w:t xml:space="preserve"> </w:t>
+      </w:r>
+      <w:r>
+        <w:t>Every time the road network changes, it identifies the affected cars and reroutes them. It can predict the approximate location of cars based on dynamic change start and end times.</w:t>
       </w:r>
     </w:p>
     <w:p>
@@ -2545,10 +3187,16 @@
           <w:b/>
           <w:bCs/>
         </w:rPr>
-        <w:t>FW Once:</w:t>
-      </w:r>
-      <w:r>
-        <w:t xml:space="preserve"> Process evacuees starting with the nearest one to safety first.</w:t>
+        <w:t>Full:</w:t>
+      </w:r>
+      <w:r>
+        <w:t xml:space="preserve"> </w:t>
+      </w:r>
+      <w:r>
+        <w:t xml:space="preserve">Every time the road network changes, it </w:t>
+      </w:r>
+      <w:r>
+        <w:t>reroutes all cars again to safety. Based on new information and cars approximate locations.</w:t>
       </w:r>
     </w:p>
     <w:p>
@@ -2564,10 +3212,22 @@
           <w:b/>
           <w:bCs/>
         </w:rPr>
-        <w:t>BW Once:</w:t>
-      </w:r>
-      <w:r>
-        <w:t xml:space="preserve"> Process evacuees starting with the farthest one to safety first.</w:t>
+        <w:t>Simple:</w:t>
+      </w:r>
+      <w:r>
+        <w:t xml:space="preserve"> It ignores all start and end times of dynamic change polygons. It assumes all </w:t>
+      </w:r>
+      <w:r>
+        <w:t>road network changes are in</w:t>
+      </w:r>
+      <w:r>
+        <w:t xml:space="preserve"> effect from the beginning to the end. This will greatly </w:t>
+      </w:r>
+      <w:r>
+        <w:t>simplify</w:t>
+      </w:r>
+      <w:r>
+        <w:t xml:space="preserve"> the routing optimization but will generate unrealistic results.</w:t>
       </w:r>
     </w:p>
     <w:p>
@@ -2583,10 +3243,35 @@
           <w:b/>
           <w:bCs/>
         </w:rPr>
-        <w:t>FW Continuous:</w:t>
-      </w:r>
-      <w:r>
-        <w:t xml:space="preserve"> Process evacuees starting with the nearest one to safety first. Keep the list of evacuees that are nearest up-to-date and revise the order if necessary.</w:t>
+        <w:t>Disable:</w:t>
+      </w:r>
+      <w:r>
+        <w:t xml:space="preserve"> This option will completely ignore all road network changes. This option </w:t>
+      </w:r>
+      <w:r>
+        <w:t>exists</w:t>
+      </w:r>
+      <w:r>
+        <w:t xml:space="preserve"> only for backward compatibility purposes.</w:t>
+      </w:r>
+    </w:p>
+    <w:p>
+      <w:pPr>
+        <w:pStyle w:val="ListParagraph"/>
+        <w:numPr>
+          <w:ilvl w:val="0"/>
+          <w:numId w:val="5"/>
+        </w:numPr>
+      </w:pPr>
+      <w:r>
+        <w:rPr>
+          <w:b/>
+          <w:bCs/>
+        </w:rPr>
+        <w:t>CARMA Sort Direction:</w:t>
+      </w:r>
+      <w:r>
+        <w:t xml:space="preserve"> Indicates how evacuees should be sorted before getting processed. It could either be furthest evacuee first or nearest evacuee first. The distance is based on evacuees predicted cost to nearest safe zone.</w:t>
       </w:r>
     </w:p>
     <w:p>
@@ -2602,6 +3287,82 @@
           <w:b/>
           <w:bCs/>
         </w:rPr>
+        <w:t>None:</w:t>
+      </w:r>
+      <w:r>
+        <w:t xml:space="preserve"> Keep evacuees in the original order as loaded to the Evacuation Routing layer.</w:t>
+      </w:r>
+    </w:p>
+    <w:p>
+      <w:pPr>
+        <w:pStyle w:val="ListParagraph"/>
+        <w:numPr>
+          <w:ilvl w:val="1"/>
+          <w:numId w:val="5"/>
+        </w:numPr>
+      </w:pPr>
+      <w:r>
+        <w:rPr>
+          <w:b/>
+          <w:bCs/>
+        </w:rPr>
+        <w:t>FW Once:</w:t>
+      </w:r>
+      <w:r>
+        <w:t xml:space="preserve"> Process evacuees starting with the nearest one to safety first.</w:t>
+      </w:r>
+    </w:p>
+    <w:p>
+      <w:pPr>
+        <w:pStyle w:val="ListParagraph"/>
+        <w:numPr>
+          <w:ilvl w:val="1"/>
+          <w:numId w:val="5"/>
+        </w:numPr>
+      </w:pPr>
+      <w:r>
+        <w:rPr>
+          <w:b/>
+          <w:bCs/>
+        </w:rPr>
+        <w:t>BW Once:</w:t>
+      </w:r>
+      <w:r>
+        <w:t xml:space="preserve"> Process evacuees starting with the farthest one to safety first.</w:t>
+      </w:r>
+    </w:p>
+    <w:p>
+      <w:pPr>
+        <w:pStyle w:val="ListParagraph"/>
+        <w:numPr>
+          <w:ilvl w:val="1"/>
+          <w:numId w:val="5"/>
+        </w:numPr>
+      </w:pPr>
+      <w:r>
+        <w:rPr>
+          <w:b/>
+          <w:bCs/>
+        </w:rPr>
+        <w:t>FW Continuous:</w:t>
+      </w:r>
+      <w:r>
+        <w:t xml:space="preserve"> Process evacuees starting with the nearest one to safety first. Keep the list of evacuees that are nearest up-to-date and revise the order if necessary.</w:t>
+      </w:r>
+    </w:p>
+    <w:p>
+      <w:pPr>
+        <w:pStyle w:val="ListParagraph"/>
+        <w:numPr>
+          <w:ilvl w:val="1"/>
+          <w:numId w:val="5"/>
+        </w:numPr>
+      </w:pPr>
+      <w:r>
+        <w:rPr>
+          <w:b/>
+          <w:bCs/>
+        </w:rPr>
         <w:t>BW Continuous:</w:t>
       </w:r>
       <w:r>
@@ -2616,16 +3377,26 @@
           <w:numId w:val="5"/>
         </w:numPr>
       </w:pPr>
-      <w:r>
-        <w:rPr>
-          <w:b/>
-          <w:bCs/>
-        </w:rPr>
-        <w:t xml:space="preserve">UTurn Policy: </w:t>
+      <w:proofErr w:type="spellStart"/>
+      <w:r>
+        <w:rPr>
+          <w:b/>
+          <w:bCs/>
+        </w:rPr>
+        <w:t>UTurn</w:t>
+      </w:r>
+      <w:proofErr w:type="spellEnd"/>
+      <w:r>
+        <w:rPr>
+          <w:b/>
+          <w:bCs/>
+        </w:rPr>
+        <w:t xml:space="preserve"> Policy: </w:t>
       </w:r>
       <w:r>
         <w:t xml:space="preserve">Indicates the routing policy for U turns. Read more about </w:t>
       </w:r>
+      <w:proofErr w:type="spellStart"/>
       <w:r>
         <w:rPr>
           <w:i/>
@@ -2633,10 +3404,11 @@
         </w:rPr>
         <w:t>uturn_policy</w:t>
       </w:r>
+      <w:proofErr w:type="spellEnd"/>
       <w:r>
         <w:t xml:space="preserve"> at </w:t>
       </w:r>
-      <w:hyperlink r:id="rId25" w:anchor="//00480000001z000000" w:history="1">
+      <w:hyperlink r:id="rId27" w:anchor="//00480000001z000000" w:history="1">
         <w:r>
           <w:rPr>
             <w:rStyle w:val="Hyperlink"/>
@@ -2653,12 +3425,21 @@
           <w:numId w:val="5"/>
         </w:numPr>
       </w:pPr>
-      <w:r>
-        <w:rPr>
-          <w:b/>
-          <w:bCs/>
-        </w:rPr>
-        <w:t>Init Delay Cost Per Evacuee:</w:t>
+      <w:proofErr w:type="spellStart"/>
+      <w:r>
+        <w:rPr>
+          <w:b/>
+          <w:bCs/>
+        </w:rPr>
+        <w:t>Init</w:t>
+      </w:r>
+      <w:proofErr w:type="spellEnd"/>
+      <w:r>
+        <w:rPr>
+          <w:b/>
+          <w:bCs/>
+        </w:rPr>
+        <w:t xml:space="preserve"> Delay Cost Per Evacuee:</w:t>
       </w:r>
       <w:r>
         <w:t xml:space="preserve"> This number indicates the initial space between evacuees </w:t>
@@ -2957,14 +3738,21 @@
           <w:b/>
           <w:bCs/>
         </w:rPr>
-        <w:lastRenderedPageBreak/>
         <w:t>Iterative Solver Ratio:</w:t>
       </w:r>
       <w:r>
         <w:t xml:space="preserve"> </w:t>
       </w:r>
       <w:r>
-        <w:t xml:space="preserve">A number between [0,1] that </w:t>
+        <w:t>A number between [0</w:t>
+      </w:r>
+      <w:proofErr w:type="gramStart"/>
+      <w:r>
+        <w:t>,1</w:t>
+      </w:r>
+      <w:proofErr w:type="gramEnd"/>
+      <w:r>
+        <w:t xml:space="preserve">] that </w:t>
       </w:r>
       <w:r>
         <w:t>indicates how many of evacuees should be considered for re-evaluation at each iteration. A value of zero would disable iteration entirely and a value of 1 means that all evacuees can possibly be considered for re-evaluation. Originally CASPER was a greedy algorithm. It would have ran only once for each evacuee. The new version is an iterative algorithm. After it processes each evacuee, it goes back and re-evaluates the ones that are congested or far away from a safe zone. It repeats this until it cannot improve itself.</w:t>
@@ -2986,7 +3774,15 @@
         <w:t>Selfish Routing Ratio:</w:t>
       </w:r>
       <w:r>
-        <w:t xml:space="preserve"> A number between [0,1] that determines how selfish should each evacuee pick its evacuation route. </w:t>
+        <w:t xml:space="preserve"> A number between [0</w:t>
+      </w:r>
+      <w:proofErr w:type="gramStart"/>
+      <w:r>
+        <w:t>,1</w:t>
+      </w:r>
+      <w:proofErr w:type="gramEnd"/>
+      <w:r>
+        <w:t xml:space="preserve">] that determines how selfish should each evacuee pick its evacuation route. </w:t>
       </w:r>
       <w:r>
         <w:t>This is an experimental value.</w:t>
@@ -3397,13 +4193,12 @@
           <w:b/>
           <w:bCs/>
         </w:rPr>
-        <w:lastRenderedPageBreak/>
         <w:t>Flocking model:</w:t>
       </w:r>
       <w:r>
         <w:t xml:space="preserve"> This version of CASPER is equipped with a simulation model. The simulation is based on the work by </w:t>
       </w:r>
-      <w:hyperlink r:id="rId26" w:history="1">
+      <w:hyperlink r:id="rId28" w:history="1">
         <w:r>
           <w:rPr>
             <w:rStyle w:val="Hyperlink"/>
@@ -3553,7 +4348,15 @@
         <w:t xml:space="preserve"> output tables will be populated with results which we briefly explain in this section.</w:t>
       </w:r>
       <w:r>
-        <w:t xml:space="preserve"> Please note that ArcMap stores all these layers in the map document (.mxd file) and not in your default geodatabase. It’s good practice to always export </w:t>
+        <w:t xml:space="preserve"> Please note that ArcMap stores all these layers in the map document (.</w:t>
+      </w:r>
+      <w:proofErr w:type="spellStart"/>
+      <w:r>
+        <w:t>mxd</w:t>
+      </w:r>
+      <w:proofErr w:type="spellEnd"/>
+      <w:r>
+        <w:t xml:space="preserve"> file) and not in your default geodatabase. It’s good practice to always export </w:t>
       </w:r>
       <w:r>
         <w:t>output layers to your main data location after every “Solve”.</w:t>
@@ -3605,7 +4408,7 @@
         <w:rPr>
           <w:noProof/>
         </w:rPr>
-        <w:t>5</w:t>
+        <w:t>6</w:t>
       </w:r>
       <w:r>
         <w:fldChar w:fldCharType="end"/>
@@ -3634,6 +4437,7 @@
           <w:numId w:val="7"/>
         </w:numPr>
       </w:pPr>
+      <w:proofErr w:type="spellStart"/>
       <w:r>
         <w:rPr>
           <w:b/>
@@ -3641,6 +4445,7 @@
         </w:rPr>
         <w:t>EvcCost</w:t>
       </w:r>
+      <w:proofErr w:type="spellEnd"/>
       <w:r>
         <w:t>: I</w:t>
       </w:r>
@@ -3656,6 +4461,7 @@
           <w:numId w:val="7"/>
         </w:numPr>
       </w:pPr>
+      <w:proofErr w:type="spellStart"/>
       <w:r>
         <w:rPr>
           <w:b/>
@@ -3663,6 +4469,7 @@
         </w:rPr>
         <w:t>OrgCost</w:t>
       </w:r>
+      <w:proofErr w:type="spellEnd"/>
       <w:r>
         <w:t>: I</w:t>
       </w:r>
@@ -3678,6 +4485,7 @@
           <w:numId w:val="7"/>
         </w:numPr>
       </w:pPr>
+      <w:proofErr w:type="spellStart"/>
       <w:r>
         <w:rPr>
           <w:b/>
@@ -3685,6 +4493,7 @@
         </w:rPr>
         <w:t>VehicleCount</w:t>
       </w:r>
+      <w:proofErr w:type="spellEnd"/>
       <w:r>
         <w:rPr>
           <w:b/>
@@ -3760,6 +4569,7 @@
           <w:numId w:val="7"/>
         </w:numPr>
       </w:pPr>
+      <w:proofErr w:type="spellStart"/>
       <w:r>
         <w:rPr>
           <w:b/>
@@ -3767,6 +4577,7 @@
         </w:rPr>
         <w:t>ObjectID</w:t>
       </w:r>
+      <w:proofErr w:type="spellEnd"/>
       <w:r>
         <w:rPr>
           <w:b/>
@@ -3790,7 +4601,15 @@
         <w:t>,</w:t>
       </w:r>
       <w:r>
-        <w:t xml:space="preserve"> you can sort the ‘Routes’ table by ‘ObjectID’</w:t>
+        <w:t xml:space="preserve"> you can sort the ‘Routes’ table by ‘</w:t>
+      </w:r>
+      <w:proofErr w:type="spellStart"/>
+      <w:r>
+        <w:t>ObjectID</w:t>
+      </w:r>
+      <w:proofErr w:type="spellEnd"/>
+      <w:r>
+        <w:t>’</w:t>
       </w:r>
       <w:r>
         <w:t>.</w:t>
@@ -3808,16 +4627,50 @@
         <w:t>,</w:t>
       </w:r>
       <w:r>
-        <w:t xml:space="preserve"> the ‘ObjectID’s are being generated as the routes being reserved on the network.</w:t>
+        <w:t xml:space="preserve"> the ‘</w:t>
+      </w:r>
+      <w:proofErr w:type="spellStart"/>
+      <w:r>
+        <w:t>ObjectID’s</w:t>
+      </w:r>
+      <w:proofErr w:type="spellEnd"/>
+      <w:r>
+        <w:t xml:space="preserve"> are being generated as the routes being reserved on the network.</w:t>
+      </w:r>
+    </w:p>
+    <w:p>
+      <w:pPr>
+        <w:pStyle w:val="ListParagraph"/>
+        <w:numPr>
+          <w:ilvl w:val="0"/>
+          <w:numId w:val="7"/>
+        </w:numPr>
+      </w:pPr>
+      <w:proofErr w:type="spellStart"/>
+      <w:r>
+        <w:rPr>
+          <w:b/>
+          <w:bCs/>
+        </w:rPr>
+        <w:t>DestZoneName</w:t>
+      </w:r>
+      <w:proofErr w:type="spellEnd"/>
+      <w:r>
+        <w:t xml:space="preserve">: </w:t>
+      </w:r>
+      <w:r>
+        <w:t>It has the safe zone name that is the route's destination. From here you can calculate how many reached which safe zone.</w:t>
       </w:r>
     </w:p>
     <w:p>
       <w:pPr>
         <w:pStyle w:val="Heading2"/>
       </w:pPr>
+      <w:proofErr w:type="spellStart"/>
       <w:r>
         <w:t>EdgeStats</w:t>
       </w:r>
+      <w:proofErr w:type="spellEnd"/>
     </w:p>
     <w:p>
       <w:r>
@@ -3865,9 +4718,11 @@
       <w:r>
         <w:t>‘</w:t>
       </w:r>
+      <w:proofErr w:type="spellStart"/>
       <w:r>
         <w:t>EdgeStats</w:t>
       </w:r>
+      <w:proofErr w:type="spellEnd"/>
       <w:r>
         <w:t>’</w:t>
       </w:r>
@@ -3883,13 +4738,55 @@
           <w:numId w:val="5"/>
         </w:numPr>
       </w:pPr>
-      <w:r>
-        <w:rPr>
-          <w:b/>
-          <w:bCs/>
-        </w:rPr>
-        <w:lastRenderedPageBreak/>
-        <w:t>EdgeID, Direction, SourceID, SourceOID:</w:t>
+      <w:proofErr w:type="spellStart"/>
+      <w:r>
+        <w:rPr>
+          <w:b/>
+          <w:bCs/>
+        </w:rPr>
+        <w:t>EdgeID</w:t>
+      </w:r>
+      <w:proofErr w:type="spellEnd"/>
+      <w:r>
+        <w:rPr>
+          <w:b/>
+          <w:bCs/>
+        </w:rPr>
+        <w:t xml:space="preserve">, Direction, </w:t>
+      </w:r>
+      <w:proofErr w:type="spellStart"/>
+      <w:r>
+        <w:rPr>
+          <w:b/>
+          <w:bCs/>
+        </w:rPr>
+        <w:t>SourceID</w:t>
+      </w:r>
+      <w:proofErr w:type="spellEnd"/>
+      <w:r>
+        <w:rPr>
+          <w:b/>
+          <w:bCs/>
+        </w:rPr>
+        <w:t xml:space="preserve">, </w:t>
+      </w:r>
+      <w:proofErr w:type="spellStart"/>
+      <w:proofErr w:type="gramStart"/>
+      <w:r>
+        <w:rPr>
+          <w:b/>
+          <w:bCs/>
+        </w:rPr>
+        <w:t>SourceOID</w:t>
+      </w:r>
+      <w:proofErr w:type="spellEnd"/>
+      <w:proofErr w:type="gramEnd"/>
+      <w:r>
+        <w:rPr>
+          <w:b/>
+          <w:bCs/>
+        </w:rPr>
+        <w:t>:</w:t>
       </w:r>
       <w:r>
         <w:t xml:space="preserve"> The four of them uniquely identify one edge in the network dataset</w:t>
@@ -3924,6 +4821,7 @@
           <w:numId w:val="5"/>
         </w:numPr>
       </w:pPr>
+      <w:proofErr w:type="spellStart"/>
       <w:r>
         <w:rPr>
           <w:b/>
@@ -3938,6 +4836,7 @@
         </w:rPr>
         <w:t>Vehicle</w:t>
       </w:r>
+      <w:proofErr w:type="spellEnd"/>
       <w:r>
         <w:rPr>
           <w:b/>
@@ -3969,12 +4868,21 @@
           <w:numId w:val="5"/>
         </w:numPr>
       </w:pPr>
-      <w:r>
-        <w:rPr>
-          <w:b/>
-          <w:bCs/>
-        </w:rPr>
-        <w:t>TravCost:</w:t>
+      <w:proofErr w:type="spellStart"/>
+      <w:r>
+        <w:rPr>
+          <w:b/>
+          <w:bCs/>
+        </w:rPr>
+        <w:t>TravCost</w:t>
+      </w:r>
+      <w:proofErr w:type="spellEnd"/>
+      <w:r>
+        <w:rPr>
+          <w:b/>
+          <w:bCs/>
+        </w:rPr>
+        <w:t>:</w:t>
       </w:r>
       <w:r>
         <w:t xml:space="preserve"> the traversal cost for this edge with congestion consideration</w:t>
@@ -3991,12 +4899,21 @@
           <w:numId w:val="5"/>
         </w:numPr>
       </w:pPr>
-      <w:r>
-        <w:rPr>
-          <w:b/>
-          <w:bCs/>
-        </w:rPr>
-        <w:t>OrgCost:</w:t>
+      <w:proofErr w:type="spellStart"/>
+      <w:r>
+        <w:rPr>
+          <w:b/>
+          <w:bCs/>
+        </w:rPr>
+        <w:t>OrgCost</w:t>
+      </w:r>
+      <w:proofErr w:type="spellEnd"/>
+      <w:r>
+        <w:rPr>
+          <w:b/>
+          <w:bCs/>
+        </w:rPr>
+        <w:t>:</w:t>
       </w:r>
       <w:r>
         <w:t xml:space="preserve"> The original traversal cost of this edge according to the network dataset.</w:t>
@@ -4038,9 +4955,11 @@
       <w:r>
         <w:t>‘</w:t>
       </w:r>
+      <w:proofErr w:type="spellStart"/>
       <w:r>
         <w:t>TravCost</w:t>
       </w:r>
+      <w:proofErr w:type="spellEnd"/>
       <w:r>
         <w:t>’</w:t>
       </w:r>
@@ -4056,9 +4975,11 @@
       <w:r>
         <w:t>‘</w:t>
       </w:r>
+      <w:proofErr w:type="spellStart"/>
       <w:r>
         <w:t>OrgCost</w:t>
       </w:r>
+      <w:proofErr w:type="spellEnd"/>
       <w:r>
         <w:t>’</w:t>
       </w:r>
@@ -4226,12 +5147,21 @@
           <w:numId w:val="8"/>
         </w:numPr>
       </w:pPr>
-      <w:r>
-        <w:rPr>
-          <w:b/>
-          <w:bCs/>
-        </w:rPr>
-        <w:t>MyTime:</w:t>
+      <w:proofErr w:type="spellStart"/>
+      <w:r>
+        <w:rPr>
+          <w:b/>
+          <w:bCs/>
+        </w:rPr>
+        <w:t>MyTime</w:t>
+      </w:r>
+      <w:proofErr w:type="spellEnd"/>
+      <w:r>
+        <w:rPr>
+          <w:b/>
+          <w:bCs/>
+        </w:rPr>
+        <w:t>:</w:t>
       </w:r>
       <w:r>
         <w:t xml:space="preserve"> Accurate time in current format. Can be used to create time-enabled layer</w:t>
@@ -4248,12 +5178,21 @@
           <w:numId w:val="8"/>
         </w:numPr>
       </w:pPr>
-      <w:r>
-        <w:rPr>
-          <w:b/>
-          <w:bCs/>
-        </w:rPr>
-        <w:t>PassedMin:</w:t>
+      <w:proofErr w:type="spellStart"/>
+      <w:r>
+        <w:rPr>
+          <w:b/>
+          <w:bCs/>
+        </w:rPr>
+        <w:t>PassedMin</w:t>
+      </w:r>
+      <w:proofErr w:type="spellEnd"/>
+      <w:r>
+        <w:rPr>
+          <w:b/>
+          <w:bCs/>
+        </w:rPr>
+        <w:t>:</w:t>
       </w:r>
       <w:r>
         <w:t xml:space="preserve"> Exact </w:t>
@@ -4334,116 +5273,14 @@
     </w:p>
     <w:p>
       <w:pPr>
-        <w:pStyle w:val="Heading2"/>
-      </w:pPr>
-      <w:r>
-        <w:t>RouteEdges</w:t>
-      </w:r>
-    </w:p>
-    <w:p>
-      <w:r>
-        <w:t>This table lists each edge segment of every evacuation route. For example let’s say we have one route for each neighborhood (evacuee). All the population in that neighborhood will travel on that route. Now the generated polyline for that route is made up of tiny edges along the network. This table lists all those edge segments individually with their associated cost. This table is only useful if you want to compare intermediate results with what the flocking module will generate. Each polyline in this table has the following attribute:</w:t>
-      </w:r>
-    </w:p>
-    <w:p>
-      <w:pPr>
-        <w:pStyle w:val="ListParagraph"/>
-        <w:numPr>
-          <w:ilvl w:val="0"/>
-          <w:numId w:val="8"/>
-        </w:numPr>
-      </w:pPr>
-      <w:r>
-        <w:rPr>
-          <w:b/>
-          <w:bCs/>
-        </w:rPr>
-        <w:t>RouteID, EdgeID:</w:t>
-      </w:r>
-      <w:r>
-        <w:t xml:space="preserve"> The OID of each route / edge.</w:t>
-      </w:r>
-    </w:p>
-    <w:p>
-      <w:pPr>
-        <w:pStyle w:val="ListParagraph"/>
-        <w:numPr>
-          <w:ilvl w:val="0"/>
-          <w:numId w:val="8"/>
-        </w:numPr>
-      </w:pPr>
-      <w:r>
-        <w:rPr>
-          <w:b/>
-          <w:bCs/>
-        </w:rPr>
-        <w:t>FromPos, ToPos:</w:t>
-      </w:r>
-      <w:r>
-        <w:t xml:space="preserve"> A number between [0,1] indicating the start / end point of the edge in this route. In most cases start is 0 and end is 1 because a route will cover all of an edge except the beginning</w:t>
-      </w:r>
-      <w:r>
-        <w:t xml:space="preserve"> and end edges</w:t>
-      </w:r>
-      <w:r>
-        <w:t>.</w:t>
-      </w:r>
-    </w:p>
-    <w:p>
-      <w:pPr>
-        <w:pStyle w:val="ListParagraph"/>
-        <w:numPr>
-          <w:ilvl w:val="0"/>
-          <w:numId w:val="8"/>
-        </w:numPr>
-      </w:pPr>
-      <w:r>
-        <w:rPr>
-          <w:b/>
-          <w:bCs/>
-        </w:rPr>
-        <w:t>Seq:</w:t>
-      </w:r>
-      <w:r>
-        <w:t xml:space="preserve"> The sequence number for each path segment. Identifies the order of edges for each route.</w:t>
-      </w:r>
-    </w:p>
-    <w:p>
-      <w:pPr>
-        <w:pStyle w:val="ListParagraph"/>
-        <w:numPr>
-          <w:ilvl w:val="0"/>
-          <w:numId w:val="8"/>
-        </w:numPr>
-      </w:pPr>
-      <w:r>
-        <w:rPr>
-          <w:b/>
-          <w:bCs/>
-        </w:rPr>
-        <w:t>Cost:</w:t>
-      </w:r>
-      <w:r>
-        <w:t xml:space="preserve"> </w:t>
-      </w:r>
-      <w:r>
-        <w:t>I</w:t>
-      </w:r>
-      <w:r>
-        <w:t>ndicates the travel time for that particular evacuee up to that edge (end of the edge to be precise).</w:t>
-      </w:r>
-    </w:p>
-    <w:p>
-      <w:pPr>
         <w:pStyle w:val="Caption"/>
       </w:pPr>
       <w:r>
         <w:rPr>
           <w:noProof/>
         </w:rPr>
-        <w:lastRenderedPageBreak/>
         <w:drawing>
-          <wp:inline distT="0" distB="0" distL="0" distR="0" wp14:anchorId="245F5BE2" wp14:editId="7954A9A4">
+          <wp:inline distT="0" distB="0" distL="0" distR="0" wp14:anchorId="36B79C8E" wp14:editId="3CFDD356">
             <wp:extent cx="5941219" cy="4457700"/>
             <wp:effectExtent l="0" t="0" r="2540" b="0"/>
             <wp:docPr id="11" name="Picture 11"/>
@@ -4458,7 +5295,7 @@
                     <pic:cNvPicPr/>
                   </pic:nvPicPr>
                   <pic:blipFill rotWithShape="1">
-                    <a:blip r:embed="rId27">
+                    <a:blip r:embed="rId29">
                       <a:extLst>
                         <a:ext uri="{28A0092B-C50C-407E-A947-70E740481C1C}">
                           <a14:useLocalDpi xmlns:a14="http://schemas.microsoft.com/office/drawing/2010/main" val="0"/>
@@ -4496,19 +5333,32 @@
       <w:pPr>
         <w:pStyle w:val="Caption"/>
       </w:pPr>
-      <w:bookmarkStart w:id="7" w:name="_Ref346721842"/>
+      <w:bookmarkStart w:id="8" w:name="_Ref346721842"/>
       <w:r>
         <w:t xml:space="preserve">Figure </w:t>
       </w:r>
-      <w:fldSimple w:instr=" SEQ Figure \* ARABIC ">
-        <w:r>
-          <w:rPr>
-            <w:noProof/>
-          </w:rPr>
-          <w:t>5</w:t>
-        </w:r>
-      </w:fldSimple>
-      <w:bookmarkEnd w:id="7"/>
+      <w:r>
+        <w:fldChar w:fldCharType="begin"/>
+      </w:r>
+      <w:r>
+        <w:instrText xml:space="preserve"> SEQ Figure \* ARABIC </w:instrText>
+      </w:r>
+      <w:r>
+        <w:fldChar w:fldCharType="separate"/>
+      </w:r>
+      <w:r>
+        <w:rPr>
+          <w:noProof/>
+        </w:rPr>
+        <w:t>6</w:t>
+      </w:r>
+      <w:r>
+        <w:rPr>
+          <w:noProof/>
+        </w:rPr>
+        <w:fldChar w:fldCharType="end"/>
+      </w:r>
+      <w:bookmarkEnd w:id="8"/>
       <w:r>
         <w:t>: Calculated Evacuation</w:t>
       </w:r>
@@ -4605,7 +5455,7 @@
       <w:r>
         <w:t xml:space="preserve">I would like to thank </w:t>
       </w:r>
-      <w:hyperlink r:id="rId28" w:history="1">
+      <w:hyperlink r:id="rId30" w:history="1">
         <w:r>
           <w:rPr>
             <w:rStyle w:val="Hyperlink"/>
@@ -4616,7 +5466,7 @@
       <w:r>
         <w:t xml:space="preserve">, the Esri Network Analyst team, and USC </w:t>
       </w:r>
-      <w:hyperlink r:id="rId29" w:history="1">
+      <w:hyperlink r:id="rId31" w:history="1">
         <w:r>
           <w:rPr>
             <w:rStyle w:val="Hyperlink"/>
@@ -4633,7 +5483,6 @@
         <w:pStyle w:val="Heading1"/>
       </w:pPr>
       <w:r>
-        <w:lastRenderedPageBreak/>
         <w:t>Copyright</w:t>
       </w:r>
     </w:p>
@@ -4671,7 +5520,7 @@
       <w:r>
         <w:t xml:space="preserve"> under </w:t>
       </w:r>
-      <w:hyperlink r:id="rId30" w:history="1">
+      <w:hyperlink r:id="rId32" w:history="1">
         <w:r>
           <w:rPr>
             <w:rStyle w:val="Hyperlink"/>
@@ -4689,6 +5538,9 @@
       </w:r>
     </w:p>
     <w:p>
+      <w:pPr>
+        <w:jc w:val="left"/>
+      </w:pPr>
       <w:r>
         <w:t>K. Shahabi and J. P. Wilson, “CASPER: Intelligent capacity-aware evacuation routing,” Computers, Environment and Urban Systems, vol. 46, pp. 12–24, Apr. 2014</w:t>
       </w:r>
@@ -4735,7 +5587,7 @@
         </w:rPr>
         <w:t xml:space="preserve">plementation by </w:t>
       </w:r>
-      <w:hyperlink r:id="rId31" w:history="1">
+      <w:hyperlink r:id="rId33" w:history="1">
         <w:r>
           <w:rPr>
             <w:rStyle w:val="Hyperlink"/>
@@ -4745,8 +5597,21 @@
             <w:sz w:val="22"/>
             <w:szCs w:val="22"/>
           </w:rPr>
-          <w:t>Tim Blechmann</w:t>
+          <w:t xml:space="preserve">Tim </w:t>
         </w:r>
+        <w:proofErr w:type="spellStart"/>
+        <w:r>
+          <w:rPr>
+            <w:rStyle w:val="Hyperlink"/>
+            <w:rFonts w:asciiTheme="minorHAnsi" w:eastAsiaTheme="minorHAnsi" w:hAnsiTheme="minorHAnsi" w:cstheme="minorBidi"/>
+            <w:b w:val="0"/>
+            <w:bCs w:val="0"/>
+            <w:sz w:val="22"/>
+            <w:szCs w:val="22"/>
+          </w:rPr>
+          <w:t>Blechmann</w:t>
+        </w:r>
+        <w:proofErr w:type="spellEnd"/>
       </w:hyperlink>
       <w:r>
         <w:rPr>
@@ -4759,7 +5624,7 @@
         </w:rPr>
         <w:t xml:space="preserve"> from the </w:t>
       </w:r>
-      <w:hyperlink r:id="rId32" w:history="1">
+      <w:hyperlink r:id="rId34" w:history="1">
         <w:r>
           <w:rPr>
             <w:rStyle w:val="Hyperlink"/>
@@ -4794,7 +5659,7 @@
         </w:rPr>
         <w:t xml:space="preserve">lable under the </w:t>
       </w:r>
-      <w:hyperlink r:id="rId33" w:history="1">
+      <w:hyperlink r:id="rId35" w:history="1">
         <w:r>
           <w:rPr>
             <w:rStyle w:val="Hyperlink"/>
@@ -4823,26 +5688,33 @@
       <w:pPr>
         <w:pStyle w:val="Heading2"/>
       </w:pPr>
-      <w:r>
-        <w:t>OpenSteer Library</w:t>
+      <w:proofErr w:type="spellStart"/>
+      <w:r>
+        <w:t>OpenSteer</w:t>
+      </w:r>
+      <w:proofErr w:type="spellEnd"/>
+      <w:r>
+        <w:t xml:space="preserve"> Library</w:t>
       </w:r>
     </w:p>
     <w:p>
       <w:r>
         <w:t xml:space="preserve">This tool utilizes </w:t>
       </w:r>
-      <w:hyperlink r:id="rId34" w:history="1">
+      <w:hyperlink r:id="rId36" w:history="1">
+        <w:proofErr w:type="spellStart"/>
         <w:r>
           <w:rPr>
             <w:rStyle w:val="Hyperlink"/>
           </w:rPr>
           <w:t>OpenSteer</w:t>
         </w:r>
+        <w:proofErr w:type="spellEnd"/>
       </w:hyperlink>
       <w:r>
         <w:t xml:space="preserve"> library to run evacuation simulations. The library is released under </w:t>
       </w:r>
-      <w:hyperlink r:id="rId35" w:history="1">
+      <w:hyperlink r:id="rId37" w:history="1">
         <w:r>
           <w:rPr>
             <w:rStyle w:val="Hyperlink"/>
@@ -4912,7 +5784,7 @@
       </w:r>
     </w:p>
     <w:sectPr>
-      <w:footerReference w:type="default" r:id="rId36"/>
+      <w:footerReference w:type="default" r:id="rId38"/>
       <w:pgSz w:w="12240" w:h="15840"/>
       <w:pgMar w:top="1296" w:right="1296" w:bottom="1296" w:left="1296" w:header="720" w:footer="720" w:gutter="0"/>
       <w:cols w:space="720"/>
@@ -4982,7 +5854,7 @@
           <w:rPr>
             <w:noProof/>
           </w:rPr>
-          <w:t>2</w:t>
+          <w:t>13</w:t>
         </w:r>
         <w:r>
           <w:rPr>
@@ -5028,7 +5900,7 @@
 
 <file path=word/numbering.xml><?xml version="1.0" encoding="utf-8"?>
 <w:numbering xmlns:wpc="http://schemas.microsoft.com/office/word/2010/wordprocessingCanvas" xmlns:mc="http://schemas.openxmlformats.org/markup-compatibility/2006" xmlns:o="urn:schemas-microsoft-com:office:office" xmlns:r="http://schemas.openxmlformats.org/officeDocument/2006/relationships" xmlns:m="http://schemas.openxmlformats.org/officeDocument/2006/math" xmlns:v="urn:schemas-microsoft-com:vml" xmlns:wp14="http://schemas.microsoft.com/office/word/2010/wordprocessingDrawing" xmlns:wp="http://schemas.openxmlformats.org/drawingml/2006/wordprocessingDrawing" xmlns:w10="urn:schemas-microsoft-com:office:word" xmlns:w="http://schemas.openxmlformats.org/wordprocessingml/2006/main" xmlns:w14="http://schemas.microsoft.com/office/word/2010/wordml" xmlns:w15="http://schemas.microsoft.com/office/word/2012/wordml" xmlns:wpg="http://schemas.microsoft.com/office/word/2010/wordprocessingGroup" xmlns:wpi="http://schemas.microsoft.com/office/word/2010/wordprocessingInk" xmlns:wne="http://schemas.microsoft.com/office/word/2006/wordml" xmlns:wps="http://schemas.microsoft.com/office/word/2010/wordprocessingShape" mc:Ignorable="w14 w15 wp14">
-  <w:abstractNum w:abstractNumId="0">
+  <w:abstractNum w:abstractNumId="0" w15:restartNumberingAfterBreak="0">
     <w:nsid w:val="154C2D43"/>
     <w:multiLevelType w:val="hybridMultilevel"/>
     <w:tmpl w:val="A24A7066"/>
@@ -5141,7 +6013,7 @@
       </w:rPr>
     </w:lvl>
   </w:abstractNum>
-  <w:abstractNum w:abstractNumId="1">
+  <w:abstractNum w:abstractNumId="1" w15:restartNumberingAfterBreak="0">
     <w:nsid w:val="1C174315"/>
     <w:multiLevelType w:val="hybridMultilevel"/>
     <w:tmpl w:val="096CC334"/>
@@ -5254,7 +6126,7 @@
       </w:rPr>
     </w:lvl>
   </w:abstractNum>
-  <w:abstractNum w:abstractNumId="2">
+  <w:abstractNum w:abstractNumId="2" w15:restartNumberingAfterBreak="0">
     <w:nsid w:val="3AED5679"/>
     <w:multiLevelType w:val="hybridMultilevel"/>
     <w:tmpl w:val="953492EC"/>
@@ -5367,7 +6239,7 @@
       </w:rPr>
     </w:lvl>
   </w:abstractNum>
-  <w:abstractNum w:abstractNumId="3">
+  <w:abstractNum w:abstractNumId="3" w15:restartNumberingAfterBreak="0">
     <w:nsid w:val="4B164F38"/>
     <w:multiLevelType w:val="hybridMultilevel"/>
     <w:tmpl w:val="AD201F4E"/>
@@ -5480,7 +6352,7 @@
       </w:rPr>
     </w:lvl>
   </w:abstractNum>
-  <w:abstractNum w:abstractNumId="4">
+  <w:abstractNum w:abstractNumId="4" w15:restartNumberingAfterBreak="0">
     <w:nsid w:val="5A7D415B"/>
     <w:multiLevelType w:val="hybridMultilevel"/>
     <w:tmpl w:val="F30A6342"/>
@@ -5569,7 +6441,7 @@
       </w:pPr>
     </w:lvl>
   </w:abstractNum>
-  <w:abstractNum w:abstractNumId="5">
+  <w:abstractNum w:abstractNumId="5" w15:restartNumberingAfterBreak="0">
     <w:nsid w:val="605B5ECD"/>
     <w:multiLevelType w:val="hybridMultilevel"/>
     <w:tmpl w:val="426A2EEA"/>
@@ -5682,7 +6554,120 @@
       </w:rPr>
     </w:lvl>
   </w:abstractNum>
-  <w:abstractNum w:abstractNumId="6">
+  <w:abstractNum w:abstractNumId="6" w15:restartNumberingAfterBreak="0">
+    <w:nsid w:val="68E7426B"/>
+    <w:multiLevelType w:val="hybridMultilevel"/>
+    <w:tmpl w:val="7B62FEB6"/>
+    <w:lvl w:ilvl="0" w:tplc="04090001">
+      <w:start w:val="1"/>
+      <w:numFmt w:val="bullet"/>
+      <w:lvlText w:val=""/>
+      <w:lvlJc w:val="left"/>
+      <w:pPr>
+        <w:ind w:left="720" w:hanging="360"/>
+      </w:pPr>
+      <w:rPr>
+        <w:rFonts w:ascii="Symbol" w:hAnsi="Symbol" w:hint="default"/>
+      </w:rPr>
+    </w:lvl>
+    <w:lvl w:ilvl="1" w:tplc="04090003" w:tentative="1">
+      <w:start w:val="1"/>
+      <w:numFmt w:val="bullet"/>
+      <w:lvlText w:val="o"/>
+      <w:lvlJc w:val="left"/>
+      <w:pPr>
+        <w:ind w:left="1440" w:hanging="360"/>
+      </w:pPr>
+      <w:rPr>
+        <w:rFonts w:ascii="Courier New" w:hAnsi="Courier New" w:cs="Courier New" w:hint="default"/>
+      </w:rPr>
+    </w:lvl>
+    <w:lvl w:ilvl="2" w:tplc="04090005" w:tentative="1">
+      <w:start w:val="1"/>
+      <w:numFmt w:val="bullet"/>
+      <w:lvlText w:val=""/>
+      <w:lvlJc w:val="left"/>
+      <w:pPr>
+        <w:ind w:left="2160" w:hanging="360"/>
+      </w:pPr>
+      <w:rPr>
+        <w:rFonts w:ascii="Wingdings" w:hAnsi="Wingdings" w:hint="default"/>
+      </w:rPr>
+    </w:lvl>
+    <w:lvl w:ilvl="3" w:tplc="04090001" w:tentative="1">
+      <w:start w:val="1"/>
+      <w:numFmt w:val="bullet"/>
+      <w:lvlText w:val=""/>
+      <w:lvlJc w:val="left"/>
+      <w:pPr>
+        <w:ind w:left="2880" w:hanging="360"/>
+      </w:pPr>
+      <w:rPr>
+        <w:rFonts w:ascii="Symbol" w:hAnsi="Symbol" w:hint="default"/>
+      </w:rPr>
+    </w:lvl>
+    <w:lvl w:ilvl="4" w:tplc="04090003" w:tentative="1">
+      <w:start w:val="1"/>
+      <w:numFmt w:val="bullet"/>
+      <w:lvlText w:val="o"/>
+      <w:lvlJc w:val="left"/>
+      <w:pPr>
+        <w:ind w:left="3600" w:hanging="360"/>
+      </w:pPr>
+      <w:rPr>
+        <w:rFonts w:ascii="Courier New" w:hAnsi="Courier New" w:cs="Courier New" w:hint="default"/>
+      </w:rPr>
+    </w:lvl>
+    <w:lvl w:ilvl="5" w:tplc="04090005" w:tentative="1">
+      <w:start w:val="1"/>
+      <w:numFmt w:val="bullet"/>
+      <w:lvlText w:val=""/>
+      <w:lvlJc w:val="left"/>
+      <w:pPr>
+        <w:ind w:left="4320" w:hanging="360"/>
+      </w:pPr>
+      <w:rPr>
+        <w:rFonts w:ascii="Wingdings" w:hAnsi="Wingdings" w:hint="default"/>
+      </w:rPr>
+    </w:lvl>
+    <w:lvl w:ilvl="6" w:tplc="04090001" w:tentative="1">
+      <w:start w:val="1"/>
+      <w:numFmt w:val="bullet"/>
+      <w:lvlText w:val=""/>
+      <w:lvlJc w:val="left"/>
+      <w:pPr>
+        <w:ind w:left="5040" w:hanging="360"/>
+      </w:pPr>
+      <w:rPr>
+        <w:rFonts w:ascii="Symbol" w:hAnsi="Symbol" w:hint="default"/>
+      </w:rPr>
+    </w:lvl>
+    <w:lvl w:ilvl="7" w:tplc="04090003" w:tentative="1">
+      <w:start w:val="1"/>
+      <w:numFmt w:val="bullet"/>
+      <w:lvlText w:val="o"/>
+      <w:lvlJc w:val="left"/>
+      <w:pPr>
+        <w:ind w:left="5760" w:hanging="360"/>
+      </w:pPr>
+      <w:rPr>
+        <w:rFonts w:ascii="Courier New" w:hAnsi="Courier New" w:cs="Courier New" w:hint="default"/>
+      </w:rPr>
+    </w:lvl>
+    <w:lvl w:ilvl="8" w:tplc="04090005" w:tentative="1">
+      <w:start w:val="1"/>
+      <w:numFmt w:val="bullet"/>
+      <w:lvlText w:val=""/>
+      <w:lvlJc w:val="left"/>
+      <w:pPr>
+        <w:ind w:left="6480" w:hanging="360"/>
+      </w:pPr>
+      <w:rPr>
+        <w:rFonts w:ascii="Wingdings" w:hAnsi="Wingdings" w:hint="default"/>
+      </w:rPr>
+    </w:lvl>
+  </w:abstractNum>
+  <w:abstractNum w:abstractNumId="7" w15:restartNumberingAfterBreak="0">
     <w:nsid w:val="6C182A0B"/>
     <w:multiLevelType w:val="hybridMultilevel"/>
     <w:tmpl w:val="114E3426"/>
@@ -5771,7 +6756,7 @@
       </w:pPr>
     </w:lvl>
   </w:abstractNum>
-  <w:abstractNum w:abstractNumId="7">
+  <w:abstractNum w:abstractNumId="8" w15:restartNumberingAfterBreak="0">
     <w:nsid w:val="7B914FE8"/>
     <w:multiLevelType w:val="hybridMultilevel"/>
     <w:tmpl w:val="687250B6"/>
@@ -5860,8 +6845,97 @@
       </w:pPr>
     </w:lvl>
   </w:abstractNum>
+  <w:abstractNum w:abstractNumId="9" w15:restartNumberingAfterBreak="0">
+    <w:nsid w:val="7D9A404F"/>
+    <w:multiLevelType w:val="hybridMultilevel"/>
+    <w:tmpl w:val="687250B6"/>
+    <w:lvl w:ilvl="0" w:tplc="0409000F">
+      <w:start w:val="1"/>
+      <w:numFmt w:val="decimal"/>
+      <w:lvlText w:val="%1."/>
+      <w:lvlJc w:val="left"/>
+      <w:pPr>
+        <w:ind w:left="720" w:hanging="360"/>
+      </w:pPr>
+      <w:rPr>
+        <w:rFonts w:hint="default"/>
+      </w:rPr>
+    </w:lvl>
+    <w:lvl w:ilvl="1" w:tplc="04090019" w:tentative="1">
+      <w:start w:val="1"/>
+      <w:numFmt w:val="lowerLetter"/>
+      <w:lvlText w:val="%2."/>
+      <w:lvlJc w:val="left"/>
+      <w:pPr>
+        <w:ind w:left="1440" w:hanging="360"/>
+      </w:pPr>
+    </w:lvl>
+    <w:lvl w:ilvl="2" w:tplc="0409001B" w:tentative="1">
+      <w:start w:val="1"/>
+      <w:numFmt w:val="lowerRoman"/>
+      <w:lvlText w:val="%3."/>
+      <w:lvlJc w:val="right"/>
+      <w:pPr>
+        <w:ind w:left="2160" w:hanging="180"/>
+      </w:pPr>
+    </w:lvl>
+    <w:lvl w:ilvl="3" w:tplc="0409000F" w:tentative="1">
+      <w:start w:val="1"/>
+      <w:numFmt w:val="decimal"/>
+      <w:lvlText w:val="%4."/>
+      <w:lvlJc w:val="left"/>
+      <w:pPr>
+        <w:ind w:left="2880" w:hanging="360"/>
+      </w:pPr>
+    </w:lvl>
+    <w:lvl w:ilvl="4" w:tplc="04090019" w:tentative="1">
+      <w:start w:val="1"/>
+      <w:numFmt w:val="lowerLetter"/>
+      <w:lvlText w:val="%5."/>
+      <w:lvlJc w:val="left"/>
+      <w:pPr>
+        <w:ind w:left="3600" w:hanging="360"/>
+      </w:pPr>
+    </w:lvl>
+    <w:lvl w:ilvl="5" w:tplc="0409001B" w:tentative="1">
+      <w:start w:val="1"/>
+      <w:numFmt w:val="lowerRoman"/>
+      <w:lvlText w:val="%6."/>
+      <w:lvlJc w:val="right"/>
+      <w:pPr>
+        <w:ind w:left="4320" w:hanging="180"/>
+      </w:pPr>
+    </w:lvl>
+    <w:lvl w:ilvl="6" w:tplc="0409000F" w:tentative="1">
+      <w:start w:val="1"/>
+      <w:numFmt w:val="decimal"/>
+      <w:lvlText w:val="%7."/>
+      <w:lvlJc w:val="left"/>
+      <w:pPr>
+        <w:ind w:left="5040" w:hanging="360"/>
+      </w:pPr>
+    </w:lvl>
+    <w:lvl w:ilvl="7" w:tplc="04090019" w:tentative="1">
+      <w:start w:val="1"/>
+      <w:numFmt w:val="lowerLetter"/>
+      <w:lvlText w:val="%8."/>
+      <w:lvlJc w:val="left"/>
+      <w:pPr>
+        <w:ind w:left="5760" w:hanging="360"/>
+      </w:pPr>
+    </w:lvl>
+    <w:lvl w:ilvl="8" w:tplc="0409001B" w:tentative="1">
+      <w:start w:val="1"/>
+      <w:numFmt w:val="lowerRoman"/>
+      <w:lvlText w:val="%9."/>
+      <w:lvlJc w:val="right"/>
+      <w:pPr>
+        <w:ind w:left="6480" w:hanging="180"/>
+      </w:pPr>
+    </w:lvl>
+  </w:abstractNum>
   <w:num w:numId="1">
-    <w:abstractNumId w:val="6"/>
+    <w:abstractNumId w:val="7"/>
   </w:num>
   <w:num w:numId="2">
     <w:abstractNumId w:val="4"/>
@@ -5870,7 +6944,7 @@
     <w:abstractNumId w:val="1"/>
   </w:num>
   <w:num w:numId="4">
-    <w:abstractNumId w:val="7"/>
+    <w:abstractNumId w:val="8"/>
   </w:num>
   <w:num w:numId="5">
     <w:abstractNumId w:val="3"/>
@@ -5883,6 +6957,12 @@
   </w:num>
   <w:num w:numId="8">
     <w:abstractNumId w:val="0"/>
+  </w:num>
+  <w:num w:numId="9">
+    <w:abstractNumId w:val="9"/>
+  </w:num>
+  <w:num w:numId="10">
+    <w:abstractNumId w:val="6"/>
   </w:num>
 </w:numbering>
 </file>
@@ -6955,12 +8035,30 @@
 </a:theme>
 </file>
 
+<file path=word/webextensions/taskpanes.xml><?xml version="1.0" encoding="utf-8"?>
+<wetp:taskpanes xmlns:wetp="http://schemas.microsoft.com/office/webextensions/taskpanes/2010/11">
+  <wetp:taskpane dockstate="right" visibility="0" width="350" row="2">
+    <wetp:webextensionref xmlns:r="http://schemas.openxmlformats.org/officeDocument/2006/relationships" r:id="rId1"/>
+  </wetp:taskpane>
+</wetp:taskpanes>
+</file>
+
+<file path=word/webextensions/webextension1.xml><?xml version="1.0" encoding="utf-8"?>
+<we:webextension xmlns:we="http://schemas.microsoft.com/office/webextensions/webextension/2010/11" id="{F8CC618A-0CDD-4A12-BAA8-9CD895201C22}">
+  <we:reference id="wa102925879" version="1.2.0.0" store="en-US" storeType="OMEX"/>
+  <we:alternateReferences/>
+  <we:properties/>
+  <we:bindings/>
+  <we:snapshot xmlns:r="http://schemas.openxmlformats.org/officeDocument/2006/relationships"/>
+</we:webextension>
+</file>
+
 <file path=customXml/item1.xml><?xml version="1.0" encoding="utf-8"?>
 <b:Sources xmlns:b="http://schemas.openxmlformats.org/officeDocument/2006/bibliography" xmlns="http://schemas.openxmlformats.org/officeDocument/2006/bibliography" SelectedStyle="\APA.XSL" StyleName="APA"/>
 </file>
 
 <file path=customXml/itemProps1.xml><?xml version="1.0" encoding="utf-8"?>
-<ds:datastoreItem xmlns:ds="http://schemas.openxmlformats.org/officeDocument/2006/customXml" ds:itemID="{E55358CC-B83F-441F-9461-02B54B94FC78}">
+<ds:datastoreItem xmlns:ds="http://schemas.openxmlformats.org/officeDocument/2006/customXml" ds:itemID="{E53ECC60-4147-4525-BB0A-0D59A6BE63C7}">
   <ds:schemaRefs>
     <ds:schemaRef ds:uri="http://schemas.openxmlformats.org/officeDocument/2006/bibliography"/>
   </ds:schemaRefs>

</xml_diff>

<commit_message>
Change compile settings for ArcGIS 10.3
</commit_message>
<xml_diff>
--- a/Docs/CASPER howto.docx
+++ b/Docs/CASPER howto.docx
@@ -361,20 +361,35 @@
         <w:t>Following is a good online tutorial in this regard.</w:t>
       </w:r>
     </w:p>
+    <w:bookmarkStart w:id="0" w:name="_GoBack"/>
+    <w:bookmarkEnd w:id="0"/>
     <w:p>
       <w:pPr>
         <w:rPr>
           <w:rStyle w:val="Hyperlink"/>
         </w:rPr>
       </w:pPr>
-      <w:hyperlink r:id="rId9" w:anchor="//00470000005r000000.htm" w:history="1">
-        <w:r>
-          <w:rPr>
-            <w:rStyle w:val="Hyperlink"/>
-          </w:rPr>
-          <w:t>http://help.arcgis.com/en/arcgisdesktop/10.0/help/index.html#//00470000005r000000.htm</w:t>
-        </w:r>
-      </w:hyperlink>
+      <w:r>
+        <w:fldChar w:fldCharType="begin"/>
+      </w:r>
+      <w:r>
+        <w:instrText xml:space="preserve"> HYPERLINK "http://help.arcgis.com/en/arcgisdesktop/10.0/help/index.html" \l "//00470000005r000000.htm" </w:instrText>
+      </w:r>
+      <w:r>
+        <w:fldChar w:fldCharType="separate"/>
+      </w:r>
+      <w:r>
+        <w:rPr>
+          <w:rStyle w:val="Hyperlink"/>
+        </w:rPr>
+        <w:t>http://help.arcgis.com/en/arcgisdesktop/10.0/help/index.html#//00470000005r000000.htm</w:t>
+      </w:r>
+      <w:r>
+        <w:rPr>
+          <w:rStyle w:val="Hyperlink"/>
+        </w:rPr>
+        <w:fldChar w:fldCharType="end"/>
+      </w:r>
     </w:p>
     <w:p>
       <w:pPr>
@@ -412,7 +427,7 @@
         </w:rPr>
         <w:tab/>
       </w:r>
-      <w:hyperlink r:id="rId10" w:history="1">
+      <w:hyperlink r:id="rId9" w:history="1">
         <w:r>
           <w:rPr>
             <w:rStyle w:val="Hyperlink"/>
@@ -434,7 +449,7 @@
       <w:r>
         <w:tab/>
       </w:r>
-      <w:hyperlink r:id="rId11" w:history="1">
+      <w:hyperlink r:id="rId10" w:history="1">
         <w:r>
           <w:rPr>
             <w:rStyle w:val="Hyperlink"/>
@@ -462,7 +477,7 @@
       <w:r>
         <w:tab/>
       </w:r>
-      <w:hyperlink r:id="rId12" w:history="1">
+      <w:hyperlink r:id="rId11" w:history="1">
         <w:r>
           <w:rPr>
             <w:rStyle w:val="Hyperlink"/>
@@ -490,7 +505,7 @@
       <w:r>
         <w:tab/>
       </w:r>
-      <w:hyperlink r:id="rId13" w:history="1">
+      <w:hyperlink r:id="rId12" w:history="1">
         <w:r>
           <w:rPr>
             <w:rStyle w:val="Hyperlink"/>
@@ -517,7 +532,7 @@
         </w:rPr>
         <w:tab/>
       </w:r>
-      <w:hyperlink r:id="rId14" w:history="1">
+      <w:hyperlink r:id="rId13" w:history="1">
         <w:r>
           <w:rPr>
             <w:rStyle w:val="Hyperlink"/>
@@ -547,7 +562,7 @@
       <w:r>
         <w:t xml:space="preserve">install both versions of the </w:t>
       </w:r>
-      <w:hyperlink r:id="rId15" w:history="1">
+      <w:hyperlink r:id="rId14" w:history="1">
         <w:r>
           <w:rPr>
             <w:rStyle w:val="Hyperlink"/>
@@ -621,7 +636,7 @@
       <w:r>
         <w:t xml:space="preserve">You will need ArcGIS </w:t>
       </w:r>
-      <w:hyperlink r:id="rId16" w:anchor="//002100000040000000" w:history="1">
+      <w:hyperlink r:id="rId15" w:anchor="//002100000040000000" w:history="1">
         <w:r>
           <w:rPr>
             <w:rStyle w:val="Hyperlink"/>
@@ -730,7 +745,7 @@
                     <pic:cNvPicPr/>
                   </pic:nvPicPr>
                   <pic:blipFill rotWithShape="1">
-                    <a:blip r:embed="rId17">
+                    <a:blip r:embed="rId16">
                       <a:extLst>
                         <a:ext uri="{28A0092B-C50C-407E-A947-70E740481C1C}">
                           <a14:useLocalDpi xmlns:a14="http://schemas.microsoft.com/office/drawing/2010/main" val="0"/>
@@ -785,7 +800,7 @@
         </w:numPr>
         <w:jc w:val="left"/>
       </w:pPr>
-      <w:hyperlink r:id="rId18" w:history="1">
+      <w:hyperlink r:id="rId17" w:history="1">
         <w:r>
           <w:rPr>
             <w:rStyle w:val="Hyperlink"/>
@@ -929,35 +944,19 @@
                                 <w:noProof/>
                               </w:rPr>
                             </w:pPr>
-                            <w:bookmarkStart w:id="0" w:name="_Ref346721594"/>
+                            <w:bookmarkStart w:id="1" w:name="_Ref346721594"/>
                             <w:r>
                               <w:t xml:space="preserve">Figure </w:t>
                             </w:r>
-                            <w:r>
-                              <w:fldChar w:fldCharType="begin"/>
-                            </w:r>
-                            <w:r>
-                              <w:instrText xml:space="preserve"> SEQ Figu</w:instrText>
-                            </w:r>
-                            <w:r>
-                              <w:instrText xml:space="preserve">re \* ARABIC </w:instrText>
-                            </w:r>
-                            <w:r>
-                              <w:fldChar w:fldCharType="separate"/>
-                            </w:r>
-                            <w:r>
-                              <w:rPr>
-                                <w:noProof/>
-                              </w:rPr>
-                              <w:t>1</w:t>
-                            </w:r>
-                            <w:r>
-                              <w:rPr>
-                                <w:noProof/>
-                              </w:rPr>
-                              <w:fldChar w:fldCharType="end"/>
-                            </w:r>
-                            <w:bookmarkEnd w:id="0"/>
+                            <w:fldSimple w:instr=" SEQ Figure \* ARABIC ">
+                              <w:r>
+                                <w:rPr>
+                                  <w:noProof/>
+                                </w:rPr>
+                                <w:t>1</w:t>
+                              </w:r>
+                            </w:fldSimple>
+                            <w:bookmarkEnd w:id="1"/>
                             <w:r>
                               <w:t xml:space="preserve">: </w:t>
                             </w:r>
@@ -998,35 +997,19 @@
                           <w:noProof/>
                         </w:rPr>
                       </w:pPr>
-                      <w:bookmarkStart w:id="1" w:name="_Ref346721594"/>
+                      <w:bookmarkStart w:id="2" w:name="_Ref346721594"/>
                       <w:r>
                         <w:t xml:space="preserve">Figure </w:t>
                       </w:r>
-                      <w:r>
-                        <w:fldChar w:fldCharType="begin"/>
-                      </w:r>
-                      <w:r>
-                        <w:instrText xml:space="preserve"> SEQ Figu</w:instrText>
-                      </w:r>
-                      <w:r>
-                        <w:instrText xml:space="preserve">re \* ARABIC </w:instrText>
-                      </w:r>
-                      <w:r>
-                        <w:fldChar w:fldCharType="separate"/>
-                      </w:r>
-                      <w:r>
-                        <w:rPr>
-                          <w:noProof/>
-                        </w:rPr>
-                        <w:t>1</w:t>
-                      </w:r>
-                      <w:r>
-                        <w:rPr>
-                          <w:noProof/>
-                        </w:rPr>
-                        <w:fldChar w:fldCharType="end"/>
-                      </w:r>
-                      <w:bookmarkEnd w:id="1"/>
+                      <w:fldSimple w:instr=" SEQ Figure \* ARABIC ">
+                        <w:r>
+                          <w:rPr>
+                            <w:noProof/>
+                          </w:rPr>
+                          <w:t>1</w:t>
+                        </w:r>
+                      </w:fldSimple>
+                      <w:bookmarkEnd w:id="2"/>
                       <w:r>
                         <w:t xml:space="preserve">: </w:t>
                       </w:r>
@@ -1178,7 +1161,7 @@
         </w:rPr>
       </w:pPr>
       <w:hyperlink w:history="1"/>
-      <w:hyperlink r:id="rId19" w:anchor="/Exercise_1_Creating_a_network_dataset/00470000005t000000/" w:history="1">
+      <w:hyperlink r:id="rId18" w:anchor="/Exercise_1_Creating_a_network_dataset/00470000005t000000/" w:history="1">
         <w:r>
           <w:rPr>
             <w:rStyle w:val="Hyperlink"/>
@@ -1442,7 +1425,7 @@
           <w:numId w:val="1"/>
         </w:numPr>
       </w:pPr>
-      <w:bookmarkStart w:id="2" w:name="_Ref319345696"/>
+      <w:bookmarkStart w:id="3" w:name="_Ref319345696"/>
       <w:r>
         <w:t>Data Type “Double” or “Integer”</w:t>
       </w:r>
@@ -1455,7 +1438,7 @@
       <w:r>
         <w:t>It depends on the related street shapefile field type.</w:t>
       </w:r>
-      <w:bookmarkEnd w:id="2"/>
+      <w:bookmarkEnd w:id="3"/>
     </w:p>
     <w:p>
       <w:pPr>
@@ -1517,7 +1500,7 @@
                     <pic:cNvPicPr/>
                   </pic:nvPicPr>
                   <pic:blipFill rotWithShape="1">
-                    <a:blip r:embed="rId20">
+                    <a:blip r:embed="rId19">
                       <a:extLst>
                         <a:ext uri="{28A0092B-C50C-407E-A947-70E740481C1C}">
                           <a14:useLocalDpi xmlns:a14="http://schemas.microsoft.com/office/drawing/2010/main" val="0"/>
@@ -1558,35 +1541,19 @@
       <w:pPr>
         <w:pStyle w:val="Caption"/>
       </w:pPr>
-      <w:bookmarkStart w:id="3" w:name="_Ref346721611"/>
+      <w:bookmarkStart w:id="4" w:name="_Ref346721611"/>
       <w:r>
         <w:t xml:space="preserve">Figure </w:t>
       </w:r>
-      <w:r>
-        <w:fldChar w:fldCharType="begin"/>
-      </w:r>
-      <w:r>
-        <w:instrText xml:space="preserve"> SEQ Figu</w:instrText>
-      </w:r>
-      <w:r>
-        <w:instrText xml:space="preserve">re \* ARABIC </w:instrText>
-      </w:r>
-      <w:r>
-        <w:fldChar w:fldCharType="separate"/>
-      </w:r>
-      <w:r>
-        <w:rPr>
-          <w:noProof/>
-        </w:rPr>
-        <w:t>2</w:t>
-      </w:r>
-      <w:r>
-        <w:rPr>
-          <w:noProof/>
-        </w:rPr>
-        <w:fldChar w:fldCharType="end"/>
-      </w:r>
-      <w:bookmarkEnd w:id="3"/>
+      <w:fldSimple w:instr=" SEQ Figure \* ARABIC ">
+        <w:r>
+          <w:rPr>
+            <w:noProof/>
+          </w:rPr>
+          <w:t>2</w:t>
+        </w:r>
+      </w:fldSimple>
+      <w:bookmarkEnd w:id="4"/>
       <w:r>
         <w:t>: Capacity Network Attribute Evaluator</w:t>
       </w:r>
@@ -2222,7 +2189,7 @@
                     <pic:cNvPicPr/>
                   </pic:nvPicPr>
                   <pic:blipFill>
-                    <a:blip r:embed="rId21">
+                    <a:blip r:embed="rId20">
                       <a:extLst>
                         <a:ext uri="{28A0092B-C50C-407E-A947-70E740481C1C}">
                           <a14:useLocalDpi xmlns:a14="http://schemas.microsoft.com/office/drawing/2010/main" val="0"/>
@@ -2253,19 +2220,32 @@
       <w:pPr>
         <w:pStyle w:val="Caption"/>
       </w:pPr>
-      <w:bookmarkStart w:id="4" w:name="_Ref423970325"/>
+      <w:bookmarkStart w:id="5" w:name="_Ref423970325"/>
       <w:r>
         <w:t xml:space="preserve">Figure </w:t>
       </w:r>
-      <w:fldSimple w:instr=" SEQ Figure \* ARABIC ">
-        <w:r>
-          <w:rPr>
-            <w:noProof/>
-          </w:rPr>
-          <w:t>3</w:t>
-        </w:r>
-      </w:fldSimple>
-      <w:bookmarkEnd w:id="4"/>
+      <w:r>
+        <w:fldChar w:fldCharType="begin"/>
+      </w:r>
+      <w:r>
+        <w:instrText xml:space="preserve"> SEQ Figure \* ARABIC </w:instrText>
+      </w:r>
+      <w:r>
+        <w:fldChar w:fldCharType="separate"/>
+      </w:r>
+      <w:r>
+        <w:rPr>
+          <w:noProof/>
+        </w:rPr>
+        <w:t>3</w:t>
+      </w:r>
+      <w:r>
+        <w:rPr>
+          <w:noProof/>
+        </w:rPr>
+        <w:fldChar w:fldCharType="end"/>
+      </w:r>
+      <w:bookmarkEnd w:id="5"/>
       <w:r>
         <w:t>: Load network locations</w:t>
       </w:r>
@@ -2278,13 +2258,7 @@
     </w:p>
     <w:p>
       <w:r>
-        <w:t xml:space="preserve">You have to set the correct </w:t>
-      </w:r>
-      <w:r>
-        <w:t>“Finding Network Locations”</w:t>
-      </w:r>
-      <w:r>
-        <w:t xml:space="preserve"> checkboxes BEFORE you load your locations. For example if you want your safe zones to be assigned to junctions instead of edges, you have to uncheck the “Shape” box in front of the “Streets” and check the “Shape” box in front of the “</w:t>
+        <w:t>You have to set the correct “Finding Network Locations” checkboxes BEFORE you load your locations. For example if you want your safe zones to be assigned to junctions instead of edges, you have to uncheck the “Shape” box in front of the “Streets” and check the “Shape” box in front of the “</w:t>
       </w:r>
       <w:proofErr w:type="spellStart"/>
       <w:r>
@@ -2320,7 +2294,7 @@
       <w:r>
         <w:t xml:space="preserve">More Info: </w:t>
       </w:r>
-      <w:hyperlink r:id="rId22" w:history="1">
+      <w:hyperlink r:id="rId21" w:anchor="//00470000003n000000" w:history="1">
         <w:r>
           <w:rPr>
             <w:rStyle w:val="Hyperlink"/>
@@ -2339,16 +2313,7 @@
     </w:p>
     <w:p>
       <w:r>
-        <w:t>Now that all evacuation inputs have been explained, l</w:t>
-      </w:r>
-      <w:r>
-        <w:t>et us have an example</w:t>
-      </w:r>
-      <w:r>
-        <w:t xml:space="preserve"> on how to load all the input data</w:t>
-      </w:r>
-      <w:r>
-        <w:t>. Imagine a tsunami is coming toward San Francisco and we need to evacuate people who live close to the west side toward inland (</w:t>
+        <w:t>Now that all evacuation inputs have been explained, let us have an example on how to load all the input data. Imagine a tsunami is coming toward San Francisco and we need to evacuate people who live close to the west side toward inland (</w:t>
       </w:r>
       <w:r>
         <w:fldChar w:fldCharType="begin"/>
@@ -2407,7 +2372,7 @@
                     <pic:cNvPicPr/>
                   </pic:nvPicPr>
                   <pic:blipFill>
-                    <a:blip r:embed="rId23">
+                    <a:blip r:embed="rId22">
                       <a:extLst>
                         <a:ext uri="{28A0092B-C50C-407E-A947-70E740481C1C}">
                           <a14:useLocalDpi xmlns:a14="http://schemas.microsoft.com/office/drawing/2010/main" val="0"/>
@@ -2449,32 +2414,19 @@
       <w:pPr>
         <w:pStyle w:val="Caption"/>
       </w:pPr>
-      <w:bookmarkStart w:id="5" w:name="_Ref349142980"/>
+      <w:bookmarkStart w:id="6" w:name="_Ref349142980"/>
       <w:r>
         <w:t xml:space="preserve">Figure </w:t>
       </w:r>
-      <w:r>
-        <w:fldChar w:fldCharType="begin"/>
-      </w:r>
-      <w:r>
-        <w:instrText xml:space="preserve"> SEQ Figure \* ARABIC </w:instrText>
-      </w:r>
-      <w:r>
-        <w:fldChar w:fldCharType="separate"/>
-      </w:r>
-      <w:r>
-        <w:rPr>
-          <w:noProof/>
-        </w:rPr>
-        <w:t>4</w:t>
-      </w:r>
-      <w:r>
-        <w:rPr>
-          <w:noProof/>
-        </w:rPr>
-        <w:fldChar w:fldCharType="end"/>
-      </w:r>
-      <w:bookmarkEnd w:id="5"/>
+      <w:fldSimple w:instr=" SEQ Figure \* ARABIC ">
+        <w:r>
+          <w:rPr>
+            <w:noProof/>
+          </w:rPr>
+          <w:t>4</w:t>
+        </w:r>
+      </w:fldSimple>
+      <w:bookmarkEnd w:id="6"/>
       <w:r>
         <w:t>: “Load Locations” window for Evacuees.</w:t>
       </w:r>
@@ -2596,13 +2548,7 @@
         </w:numPr>
       </w:pPr>
       <w:r>
-        <w:t xml:space="preserve">Right-click on “Evacuees” </w:t>
-      </w:r>
-      <w:r>
-        <w:t>sub</w:t>
-      </w:r>
-      <w:r>
-        <w:t xml:space="preserve">layer from Network Analyst Window and select “load locations”. Select the point shapefile with population data. Select the appropriate fields for </w:t>
+        <w:t xml:space="preserve">Right-click on “Evacuees” sublayer from Network Analyst Window and select “load locations”. Select the point shapefile with population data. Select the appropriate fields for </w:t>
       </w:r>
       <w:proofErr w:type="spellStart"/>
       <w:r>
@@ -2646,19 +2592,7 @@
         </w:numPr>
       </w:pPr>
       <w:r>
-        <w:t xml:space="preserve">Before importing safe zones we should change the network location setting. </w:t>
-      </w:r>
-      <w:r>
-        <w:t xml:space="preserve">Right-click on the newly created evacuation routing layer and select “Properties”. Go to the “Network Locations” tab and make sure the </w:t>
-      </w:r>
-      <w:r>
-        <w:t>Junctions</w:t>
-      </w:r>
-      <w:r>
-        <w:t xml:space="preserve"> shape is the only checked box</w:t>
-      </w:r>
-      <w:r>
-        <w:t xml:space="preserve"> instead of the Street shape.</w:t>
+        <w:t>Before importing safe zones we should change the network location setting. Right-click on the newly created evacuation routing layer and select “Properties”. Go to the “Network Locations” tab and make sure the Junctions shape is the only checked box instead of the Street shape.</w:t>
       </w:r>
     </w:p>
     <w:p>
@@ -2676,27 +2610,13 @@
         <w:t>sub</w:t>
       </w:r>
       <w:r>
-        <w:t>layer from Network Analyst Window and select “load locat</w:t>
-      </w:r>
-      <w:bookmarkStart w:id="6" w:name="_GoBack"/>
-      <w:bookmarkEnd w:id="6"/>
-      <w:r>
-        <w:t>ions”. Select the point shapefile with safe zone points.</w:t>
-      </w:r>
-      <w:r>
-        <w:t xml:space="preserve"> </w:t>
-      </w:r>
-      <w:r>
-        <w:t xml:space="preserve">Select the appropriate fields for </w:t>
-      </w:r>
-      <w:r>
-        <w:t>capacity</w:t>
-      </w:r>
-      <w:r>
-        <w:t xml:space="preserve"> and name</w:t>
-      </w:r>
-      <w:r>
-        <w:t>.</w:t>
+        <w:t>layer from Network Analyst Window and select “load locations”. Select the point shapefile with safe zone points.</w:t>
+      </w:r>
+      <w:r>
+        <w:t xml:space="preserve"> </w:t>
+      </w:r>
+      <w:r>
+        <w:t>Select the appropriate fields for capacity and name.</w:t>
       </w:r>
     </w:p>
     <w:p>
@@ -2800,7 +2720,7 @@
                     <pic:cNvPicPr/>
                   </pic:nvPicPr>
                   <pic:blipFill>
-                    <a:blip r:embed="rId24">
+                    <a:blip r:embed="rId23">
                       <a:extLst>
                         <a:ext uri="{28A0092B-C50C-407E-A947-70E740481C1C}">
                           <a14:useLocalDpi xmlns:a14="http://schemas.microsoft.com/office/drawing/2010/main" val="0"/>
@@ -2846,30 +2766,14 @@
       <w:r>
         <w:t xml:space="preserve">Figure </w:t>
       </w:r>
-      <w:r>
-        <w:fldChar w:fldCharType="begin"/>
-      </w:r>
-      <w:r>
-        <w:instrText xml:space="preserve"> SEQ Figure \* ARABI</w:instrText>
-      </w:r>
-      <w:r>
-        <w:instrText xml:space="preserve">C </w:instrText>
-      </w:r>
-      <w:r>
-        <w:fldChar w:fldCharType="separate"/>
-      </w:r>
-      <w:r>
-        <w:rPr>
-          <w:noProof/>
-        </w:rPr>
-        <w:t>5</w:t>
-      </w:r>
-      <w:r>
-        <w:rPr>
-          <w:noProof/>
-        </w:rPr>
-        <w:fldChar w:fldCharType="end"/>
-      </w:r>
+      <w:fldSimple w:instr=" SEQ Figure \* ARABIC ">
+        <w:r>
+          <w:rPr>
+            <w:noProof/>
+          </w:rPr>
+          <w:t>5</w:t>
+        </w:r>
+      </w:fldSimple>
       <w:bookmarkEnd w:id="7"/>
       <w:r>
         <w:t xml:space="preserve">: </w:t>
@@ -2997,7 +2901,7 @@
       <w:r>
         <w:t xml:space="preserve"> read the </w:t>
       </w:r>
-      <w:hyperlink r:id="rId25" w:history="1">
+      <w:hyperlink r:id="rId24" w:history="1">
         <w:r>
           <w:rPr>
             <w:rStyle w:val="Hyperlink"/>
@@ -3078,7 +2982,7 @@
       <w:r>
         <w:t xml:space="preserve"> (</w:t>
       </w:r>
-      <w:hyperlink r:id="rId26" w:history="1">
+      <w:hyperlink r:id="rId25" w:history="1">
         <w:r>
           <w:rPr>
             <w:rStyle w:val="Hyperlink"/>
@@ -3168,10 +3072,7 @@
         <w:t>:</w:t>
       </w:r>
       <w:r>
-        <w:t xml:space="preserve"> </w:t>
-      </w:r>
-      <w:r>
-        <w:t>Every time the road network changes, it identifies the affected cars and reroutes them. It can predict the approximate location of cars based on dynamic change start and end times.</w:t>
+        <w:t xml:space="preserve"> Every time the road network changes, it identifies the affected cars and reroutes them. It can predict the approximate location of cars based on dynamic change start and end times.</w:t>
       </w:r>
     </w:p>
     <w:p>
@@ -3190,13 +3091,7 @@
         <w:t>Full:</w:t>
       </w:r>
       <w:r>
-        <w:t xml:space="preserve"> </w:t>
-      </w:r>
-      <w:r>
-        <w:t xml:space="preserve">Every time the road network changes, it </w:t>
-      </w:r>
-      <w:r>
-        <w:t>reroutes all cars again to safety. Based on new information and cars approximate locations.</w:t>
+        <w:t xml:space="preserve"> Every time the road network changes, it reroutes all cars again to safety. Based on new information and cars approximate locations.</w:t>
       </w:r>
     </w:p>
     <w:p>
@@ -3408,7 +3303,7 @@
       <w:r>
         <w:t xml:space="preserve"> at </w:t>
       </w:r>
-      <w:hyperlink r:id="rId27" w:anchor="//00480000001z000000" w:history="1">
+      <w:hyperlink r:id="rId26" w:anchor="//00480000001z000000" w:history="1">
         <w:r>
           <w:rPr>
             <w:rStyle w:val="Hyperlink"/>
@@ -4198,7 +4093,7 @@
       <w:r>
         <w:t xml:space="preserve"> This version of CASPER is equipped with a simulation model. The simulation is based on the work by </w:t>
       </w:r>
-      <w:hyperlink r:id="rId28" w:history="1">
+      <w:hyperlink r:id="rId27" w:history="1">
         <w:r>
           <w:rPr>
             <w:rStyle w:val="Hyperlink"/>
@@ -5295,7 +5190,7 @@
                     <pic:cNvPicPr/>
                   </pic:nvPicPr>
                   <pic:blipFill rotWithShape="1">
-                    <a:blip r:embed="rId29">
+                    <a:blip r:embed="rId28">
                       <a:extLst>
                         <a:ext uri="{28A0092B-C50C-407E-A947-70E740481C1C}">
                           <a14:useLocalDpi xmlns:a14="http://schemas.microsoft.com/office/drawing/2010/main" val="0"/>
@@ -5337,27 +5232,14 @@
       <w:r>
         <w:t xml:space="preserve">Figure </w:t>
       </w:r>
-      <w:r>
-        <w:fldChar w:fldCharType="begin"/>
-      </w:r>
-      <w:r>
-        <w:instrText xml:space="preserve"> SEQ Figure \* ARABIC </w:instrText>
-      </w:r>
-      <w:r>
-        <w:fldChar w:fldCharType="separate"/>
-      </w:r>
-      <w:r>
-        <w:rPr>
-          <w:noProof/>
-        </w:rPr>
-        <w:t>6</w:t>
-      </w:r>
-      <w:r>
-        <w:rPr>
-          <w:noProof/>
-        </w:rPr>
-        <w:fldChar w:fldCharType="end"/>
-      </w:r>
+      <w:fldSimple w:instr=" SEQ Figure \* ARABIC ">
+        <w:r>
+          <w:rPr>
+            <w:noProof/>
+          </w:rPr>
+          <w:t>6</w:t>
+        </w:r>
+      </w:fldSimple>
       <w:bookmarkEnd w:id="8"/>
       <w:r>
         <w:t>: Calculated Evacuation</w:t>
@@ -5455,7 +5337,7 @@
       <w:r>
         <w:t xml:space="preserve">I would like to thank </w:t>
       </w:r>
-      <w:hyperlink r:id="rId30" w:history="1">
+      <w:hyperlink r:id="rId29" w:history="1">
         <w:r>
           <w:rPr>
             <w:rStyle w:val="Hyperlink"/>
@@ -5466,7 +5348,7 @@
       <w:r>
         <w:t xml:space="preserve">, the Esri Network Analyst team, and USC </w:t>
       </w:r>
-      <w:hyperlink r:id="rId31" w:history="1">
+      <w:hyperlink r:id="rId30" w:history="1">
         <w:r>
           <w:rPr>
             <w:rStyle w:val="Hyperlink"/>
@@ -5520,7 +5402,7 @@
       <w:r>
         <w:t xml:space="preserve"> under </w:t>
       </w:r>
-      <w:hyperlink r:id="rId32" w:history="1">
+      <w:hyperlink r:id="rId31" w:history="1">
         <w:r>
           <w:rPr>
             <w:rStyle w:val="Hyperlink"/>
@@ -5587,7 +5469,7 @@
         </w:rPr>
         <w:t xml:space="preserve">plementation by </w:t>
       </w:r>
-      <w:hyperlink r:id="rId33" w:history="1">
+      <w:hyperlink r:id="rId32" w:history="1">
         <w:r>
           <w:rPr>
             <w:rStyle w:val="Hyperlink"/>
@@ -5624,7 +5506,7 @@
         </w:rPr>
         <w:t xml:space="preserve"> from the </w:t>
       </w:r>
-      <w:hyperlink r:id="rId34" w:history="1">
+      <w:hyperlink r:id="rId33" w:history="1">
         <w:r>
           <w:rPr>
             <w:rStyle w:val="Hyperlink"/>
@@ -5659,7 +5541,7 @@
         </w:rPr>
         <w:t xml:space="preserve">lable under the </w:t>
       </w:r>
-      <w:hyperlink r:id="rId35" w:history="1">
+      <w:hyperlink r:id="rId34" w:history="1">
         <w:r>
           <w:rPr>
             <w:rStyle w:val="Hyperlink"/>
@@ -5701,7 +5583,7 @@
       <w:r>
         <w:t xml:space="preserve">This tool utilizes </w:t>
       </w:r>
-      <w:hyperlink r:id="rId36" w:history="1">
+      <w:hyperlink r:id="rId35" w:history="1">
         <w:proofErr w:type="spellStart"/>
         <w:r>
           <w:rPr>
@@ -5714,7 +5596,7 @@
       <w:r>
         <w:t xml:space="preserve"> library to run evacuation simulations. The library is released under </w:t>
       </w:r>
-      <w:hyperlink r:id="rId37" w:history="1">
+      <w:hyperlink r:id="rId36" w:history="1">
         <w:r>
           <w:rPr>
             <w:rStyle w:val="Hyperlink"/>
@@ -5784,7 +5666,7 @@
       </w:r>
     </w:p>
     <w:sectPr>
-      <w:footerReference w:type="default" r:id="rId38"/>
+      <w:footerReference w:type="default" r:id="rId37"/>
       <w:pgSz w:w="12240" w:h="15840"/>
       <w:pgMar w:top="1296" w:right="1296" w:bottom="1296" w:left="1296" w:header="720" w:footer="720" w:gutter="0"/>
       <w:cols w:space="720"/>
@@ -5854,7 +5736,7 @@
           <w:rPr>
             <w:noProof/>
           </w:rPr>
-          <w:t>13</w:t>
+          <w:t>2</w:t>
         </w:r>
         <w:r>
           <w:rPr>
@@ -8058,7 +7940,7 @@
 </file>
 
 <file path=customXml/itemProps1.xml><?xml version="1.0" encoding="utf-8"?>
-<ds:datastoreItem xmlns:ds="http://schemas.openxmlformats.org/officeDocument/2006/customXml" ds:itemID="{E53ECC60-4147-4525-BB0A-0D59A6BE63C7}">
+<ds:datastoreItem xmlns:ds="http://schemas.openxmlformats.org/officeDocument/2006/customXml" ds:itemID="{8EB1A7A5-E767-46F2-9B71-3FC1194CE8BF}">
   <ds:schemaRefs>
     <ds:schemaRef ds:uri="http://schemas.openxmlformats.org/officeDocument/2006/bibliography"/>
   </ds:schemaRefs>

</xml_diff>

<commit_message>
apply Yassan's comments to the documentation
</commit_message>
<xml_diff>
--- a/Docs/CASPER howto.docx
+++ b/Docs/CASPER howto.docx
@@ -12,6 +12,8 @@
           <w:szCs w:val="44"/>
         </w:rPr>
       </w:pPr>
+      <w:bookmarkStart w:id="0" w:name="_GoBack"/>
+      <w:bookmarkEnd w:id="0"/>
       <w:r>
         <w:rPr>
           <w:b/>
@@ -123,7 +125,7 @@
           <w:szCs w:val="28"/>
         </w:rPr>
         <w:drawing>
-          <wp:inline distT="0" distB="0" distL="0" distR="0">
+          <wp:inline distT="0" distB="0" distL="0" distR="0" wp14:anchorId="73465FB2" wp14:editId="6DD2376F">
             <wp:extent cx="5343896" cy="4912654"/>
             <wp:effectExtent l="0" t="0" r="0" b="0"/>
             <wp:docPr id="7" name="Picture 7"/>
@@ -310,7 +312,13 @@
         <w:t xml:space="preserve"> </w:t>
       </w:r>
       <w:r>
-        <w:t xml:space="preserve">It’s recommended that the user gets familiar with other built-in Network Analyst </w:t>
+        <w:t>It</w:t>
+      </w:r>
+      <w:r>
+        <w:t xml:space="preserve"> i</w:t>
+      </w:r>
+      <w:r>
+        <w:t xml:space="preserve">s recommended that the user gets familiar with other built-in Network Analyst </w:t>
       </w:r>
       <w:r>
         <w:t xml:space="preserve">tools </w:t>
@@ -358,38 +366,32 @@
         <w:t xml:space="preserve"> </w:t>
       </w:r>
       <w:r>
-        <w:t>Following is a good online tutorial in this regard.</w:t>
-      </w:r>
-    </w:p>
-    <w:bookmarkStart w:id="0" w:name="_GoBack"/>
-    <w:bookmarkEnd w:id="0"/>
+        <w:t xml:space="preserve">The </w:t>
+      </w:r>
+      <w:r>
+        <w:t xml:space="preserve">Following </w:t>
+      </w:r>
+      <w:r>
+        <w:t xml:space="preserve">link </w:t>
+      </w:r>
+      <w:r>
+        <w:t>is a good online tutorial in this regard.</w:t>
+      </w:r>
+    </w:p>
     <w:p>
       <w:pPr>
         <w:rPr>
           <w:rStyle w:val="Hyperlink"/>
         </w:rPr>
       </w:pPr>
-      <w:r>
-        <w:fldChar w:fldCharType="begin"/>
-      </w:r>
-      <w:r>
-        <w:instrText xml:space="preserve"> HYPERLINK "http://help.arcgis.com/en/arcgisdesktop/10.0/help/index.html" \l "//00470000005r000000.htm" </w:instrText>
-      </w:r>
-      <w:r>
-        <w:fldChar w:fldCharType="separate"/>
-      </w:r>
-      <w:r>
-        <w:rPr>
-          <w:rStyle w:val="Hyperlink"/>
-        </w:rPr>
-        <w:t>http://help.arcgis.com/en/arcgisdesktop/10.0/help/index.html#//00470000005r000000.htm</w:t>
-      </w:r>
-      <w:r>
-        <w:rPr>
-          <w:rStyle w:val="Hyperlink"/>
-        </w:rPr>
-        <w:fldChar w:fldCharType="end"/>
-      </w:r>
+      <w:hyperlink r:id="rId9" w:anchor="//00470000005r000000.htm" w:history="1">
+        <w:r>
+          <w:rPr>
+            <w:rStyle w:val="Hyperlink"/>
+          </w:rPr>
+          <w:t>http://help.arcgis.com/en/arcgisdesktop/10.0/help/index.html#//00470000005r000000.htm</w:t>
+        </w:r>
+      </w:hyperlink>
     </w:p>
     <w:p>
       <w:pPr>
@@ -427,7 +429,7 @@
         </w:rPr>
         <w:tab/>
       </w:r>
-      <w:hyperlink r:id="rId9" w:history="1">
+      <w:hyperlink r:id="rId10" w:history="1">
         <w:r>
           <w:rPr>
             <w:rStyle w:val="Hyperlink"/>
@@ -449,7 +451,7 @@
       <w:r>
         <w:tab/>
       </w:r>
-      <w:hyperlink r:id="rId10" w:history="1">
+      <w:hyperlink r:id="rId11" w:history="1">
         <w:r>
           <w:rPr>
             <w:rStyle w:val="Hyperlink"/>
@@ -477,7 +479,7 @@
       <w:r>
         <w:tab/>
       </w:r>
-      <w:hyperlink r:id="rId11" w:history="1">
+      <w:hyperlink r:id="rId12" w:history="1">
         <w:r>
           <w:rPr>
             <w:rStyle w:val="Hyperlink"/>
@@ -505,7 +507,7 @@
       <w:r>
         <w:tab/>
       </w:r>
-      <w:hyperlink r:id="rId12" w:history="1">
+      <w:hyperlink r:id="rId13" w:history="1">
         <w:r>
           <w:rPr>
             <w:rStyle w:val="Hyperlink"/>
@@ -532,7 +534,7 @@
         </w:rPr>
         <w:tab/>
       </w:r>
-      <w:hyperlink r:id="rId13" w:history="1">
+      <w:hyperlink r:id="rId14" w:history="1">
         <w:r>
           <w:rPr>
             <w:rStyle w:val="Hyperlink"/>
@@ -562,7 +564,7 @@
       <w:r>
         <w:t xml:space="preserve">install both versions of the </w:t>
       </w:r>
-      <w:hyperlink r:id="rId14" w:history="1">
+      <w:hyperlink r:id="rId15" w:history="1">
         <w:r>
           <w:rPr>
             <w:rStyle w:val="Hyperlink"/>
@@ -636,7 +638,7 @@
       <w:r>
         <w:t xml:space="preserve">You will need ArcGIS </w:t>
       </w:r>
-      <w:hyperlink r:id="rId15" w:anchor="//002100000040000000" w:history="1">
+      <w:hyperlink r:id="rId16" w:anchor="//002100000040000000" w:history="1">
         <w:r>
           <w:rPr>
             <w:rStyle w:val="Hyperlink"/>
@@ -722,7 +724,7 @@
           <w:noProof/>
         </w:rPr>
         <w:drawing>
-          <wp:anchor distT="0" distB="0" distL="114300" distR="114300" simplePos="0" relativeHeight="251657216" behindDoc="0" locked="0" layoutInCell="1" allowOverlap="1" wp14:anchorId="42549873" wp14:editId="42693EB5">
+          <wp:anchor distT="0" distB="0" distL="114300" distR="114300" simplePos="0" relativeHeight="251657216" behindDoc="0" locked="0" layoutInCell="1" allowOverlap="1" wp14:anchorId="34A57C42" wp14:editId="4B9CCF36">
             <wp:simplePos x="0" y="0"/>
             <wp:positionH relativeFrom="column">
               <wp:align>right</wp:align>
@@ -745,7 +747,7 @@
                     <pic:cNvPicPr/>
                   </pic:nvPicPr>
                   <pic:blipFill rotWithShape="1">
-                    <a:blip r:embed="rId16">
+                    <a:blip r:embed="rId17">
                       <a:extLst>
                         <a:ext uri="{28A0092B-C50C-407E-A947-70E740481C1C}">
                           <a14:useLocalDpi xmlns:a14="http://schemas.microsoft.com/office/drawing/2010/main" val="0"/>
@@ -800,7 +802,7 @@
         </w:numPr>
         <w:jc w:val="left"/>
       </w:pPr>
-      <w:hyperlink r:id="rId17" w:history="1">
+      <w:hyperlink r:id="rId18" w:history="1">
         <w:r>
           <w:rPr>
             <w:rStyle w:val="Hyperlink"/>
@@ -902,7 +904,7 @@
         <mc:AlternateContent>
           <mc:Choice Requires="wps">
             <w:drawing>
-              <wp:anchor distT="0" distB="0" distL="114300" distR="114300" simplePos="0" relativeHeight="251658240" behindDoc="0" locked="0" layoutInCell="1" allowOverlap="1" wp14:anchorId="61619BC7" wp14:editId="78A208C4">
+              <wp:anchor distT="0" distB="0" distL="114300" distR="114300" simplePos="0" relativeHeight="251658240" behindDoc="0" locked="0" layoutInCell="1" allowOverlap="1" wp14:anchorId="59C61F49" wp14:editId="20AB171A">
                 <wp:simplePos x="0" y="0"/>
                 <wp:positionH relativeFrom="margin">
                   <wp:posOffset>4030980</wp:posOffset>
@@ -983,7 +985,7 @@
           </mc:Choice>
           <mc:Fallback>
             <w:pict>
-              <v:shapetype w14:anchorId="61619BC7" id="_x0000_t202" coordsize="21600,21600" o:spt="202" path="m,l,21600r21600,l21600,xe">
+              <v:shapetype w14:anchorId="59C61F49" id="_x0000_t202" coordsize="21600,21600" o:spt="202" path="m,l,21600r21600,l21600,xe">
                 <v:stroke joinstyle="miter"/>
                 <v:path gradientshapeok="t" o:connecttype="rect"/>
               </v:shapetype>
@@ -1085,12 +1087,26 @@
         <w:rPr>
           <w:color w:val="000000" w:themeColor="text1"/>
         </w:rPr>
-        <w:t xml:space="preserve">To avoid this, always export the evacuation data (evacuees, routes, etc.) before </w:t>
-      </w:r>
+        <w:t xml:space="preserve">To avoid this, </w:t>
+      </w:r>
+      <w:proofErr w:type="gramStart"/>
       <w:r>
         <w:rPr>
           <w:color w:val="000000" w:themeColor="text1"/>
         </w:rPr>
+        <w:t>always</w:t>
+      </w:r>
+      <w:proofErr w:type="gramEnd"/>
+      <w:r>
+        <w:rPr>
+          <w:color w:val="000000" w:themeColor="text1"/>
+        </w:rPr>
+        <w:t xml:space="preserve"> export the evacuation data (evacuees, routes, etc.) before </w:t>
+      </w:r>
+      <w:r>
+        <w:rPr>
+          <w:color w:val="000000" w:themeColor="text1"/>
+        </w:rPr>
         <w:t xml:space="preserve">attempting to </w:t>
       </w:r>
       <w:r>
@@ -1109,21 +1125,7 @@
         <w:rPr>
           <w:color w:val="000000" w:themeColor="text1"/>
         </w:rPr>
-        <w:t xml:space="preserve"> Note that ArcMap stores all network feature layers in the map document (.</w:t>
-      </w:r>
-      <w:proofErr w:type="spellStart"/>
-      <w:r>
-        <w:rPr>
-          <w:color w:val="000000" w:themeColor="text1"/>
-        </w:rPr>
-        <w:t>mxd</w:t>
-      </w:r>
-      <w:proofErr w:type="spellEnd"/>
-      <w:r>
-        <w:rPr>
-          <w:color w:val="000000" w:themeColor="text1"/>
-        </w:rPr>
-        <w:t>) itself and not in the provided geodatabase.</w:t>
+        <w:t xml:space="preserve"> Note that ArcMap stores all network feature layers in the map document (.mxd) itself and not in the provided geodatabase.</w:t>
       </w:r>
     </w:p>
     <w:p>
@@ -1161,7 +1163,7 @@
         </w:rPr>
       </w:pPr>
       <w:hyperlink w:history="1"/>
-      <w:hyperlink r:id="rId18" w:anchor="/Exercise_1_Creating_a_network_dataset/00470000005t000000/" w:history="1">
+      <w:hyperlink r:id="rId19" w:anchor="/Exercise_1_Creating_a_network_dataset/00470000005t000000/" w:history="1">
         <w:r>
           <w:rPr>
             <w:rStyle w:val="Hyperlink"/>
@@ -1341,6 +1343,9 @@
       <w:r>
         <w:t>)</w:t>
       </w:r>
+      <w:r>
+        <w:t>.</w:t>
+      </w:r>
     </w:p>
     <w:p>
       <w:pPr>
@@ -1360,7 +1365,13 @@
         <w:t xml:space="preserve"> </w:t>
       </w:r>
       <w:r>
-        <w:t>Here you’ll see previously identified attributes.</w:t>
+        <w:t xml:space="preserve">Here you </w:t>
+      </w:r>
+      <w:r>
+        <w:t xml:space="preserve">will </w:t>
+      </w:r>
+      <w:r>
+        <w:t>see previously identified attributes.</w:t>
       </w:r>
     </w:p>
     <w:p>
@@ -1372,7 +1383,7 @@
         </w:numPr>
       </w:pPr>
       <w:r>
-        <w:t>Adding “Capacity”</w:t>
+        <w:t>Add “Capacity”</w:t>
       </w:r>
       <w:r>
         <w:t xml:space="preserve"> attribute:</w:t>
@@ -1449,7 +1460,13 @@
         </w:numPr>
       </w:pPr>
       <w:r>
-        <w:t>Click OK when you’re done.</w:t>
+        <w:t xml:space="preserve">Click OK when you </w:t>
+      </w:r>
+      <w:r>
+        <w:t xml:space="preserve">are </w:t>
+      </w:r>
+      <w:r>
+        <w:t>done.</w:t>
       </w:r>
     </w:p>
     <w:p>
@@ -1463,6 +1480,9 @@
       <w:r>
         <w:t>Click “Apply”</w:t>
       </w:r>
+      <w:r>
+        <w:t>.</w:t>
+      </w:r>
     </w:p>
     <w:p>
       <w:pPr>
@@ -1485,7 +1505,7 @@
           <w:noProof/>
         </w:rPr>
         <w:drawing>
-          <wp:inline distT="0" distB="0" distL="0" distR="0" wp14:anchorId="37C6D756" wp14:editId="623FD455">
+          <wp:inline distT="0" distB="0" distL="0" distR="0" wp14:anchorId="5EA20348" wp14:editId="0864BBE6">
             <wp:extent cx="4343295" cy="1543050"/>
             <wp:effectExtent l="0" t="0" r="635" b="0"/>
             <wp:docPr id="4" name="Picture 4"/>
@@ -1500,7 +1520,7 @@
                     <pic:cNvPicPr/>
                   </pic:nvPicPr>
                   <pic:blipFill rotWithShape="1">
-                    <a:blip r:embed="rId19">
+                    <a:blip r:embed="rId20">
                       <a:extLst>
                         <a:ext uri="{28A0092B-C50C-407E-A947-70E740481C1C}">
                           <a14:useLocalDpi xmlns:a14="http://schemas.microsoft.com/office/drawing/2010/main" val="0"/>
@@ -1661,7 +1681,13 @@
         <w:t xml:space="preserve"> </w:t>
       </w:r>
       <w:r>
-        <w:t>When you’re done click “OK”.</w:t>
+        <w:t xml:space="preserve">When you </w:t>
+      </w:r>
+      <w:r>
+        <w:t xml:space="preserve">are </w:t>
+      </w:r>
+      <w:r>
+        <w:t>done click “OK”.</w:t>
       </w:r>
     </w:p>
     <w:p>
@@ -1715,13 +1741,8 @@
       <w:r>
         <w:t xml:space="preserve"> </w:t>
       </w:r>
-      <w:proofErr w:type="spellStart"/>
-      <w:r>
-        <w:t>DynamicChanges</w:t>
-      </w:r>
-      <w:proofErr w:type="spellEnd"/>
-      <w:r>
-        <w:t xml:space="preserve"> zone is a polygon and it is an optional input. </w:t>
+      <w:r>
+        <w:t xml:space="preserve">DynamicChanges zone is a polygon and it is an optional input. </w:t>
       </w:r>
       <w:r>
         <w:t>Safe zones are simply locations on the map where evacuees need to be rou</w:t>
@@ -1752,11 +1773,9 @@
       <w:r>
         <w:t xml:space="preserve">Each evacuee point needs to have a name field and a </w:t>
       </w:r>
-      <w:proofErr w:type="spellStart"/>
       <w:r>
         <w:t>VehicleCount</w:t>
       </w:r>
-      <w:proofErr w:type="spellEnd"/>
       <w:r>
         <w:t xml:space="preserve"> field</w:t>
       </w:r>
@@ -1769,13 +1788,8 @@
       <w:r>
         <w:t xml:space="preserve">The </w:t>
       </w:r>
-      <w:proofErr w:type="spellStart"/>
-      <w:r>
-        <w:t>VehicleCount</w:t>
-      </w:r>
-      <w:proofErr w:type="spellEnd"/>
-      <w:r>
-        <w:t xml:space="preserve"> </w:t>
+      <w:r>
+        <w:t xml:space="preserve">VehicleCount </w:t>
       </w:r>
       <w:r>
         <w:t xml:space="preserve">indicates the number of </w:t>
@@ -1808,10 +1822,25 @@
         <w:t>.</w:t>
       </w:r>
       <w:r>
-        <w:t xml:space="preserve"> If you’re using </w:t>
-      </w:r>
-      <w:r>
-        <w:t xml:space="preserve">for example </w:t>
+        <w:t xml:space="preserve"> </w:t>
+      </w:r>
+      <w:r>
+        <w:t>For example, if</w:t>
+      </w:r>
+      <w:r>
+        <w:t xml:space="preserve"> you </w:t>
+      </w:r>
+      <w:r>
+        <w:t xml:space="preserve">are </w:t>
+      </w:r>
+      <w:r>
+        <w:t>using</w:t>
+      </w:r>
+      <w:r>
+        <w:t xml:space="preserve"> the</w:t>
+      </w:r>
+      <w:r>
+        <w:t xml:space="preserve"> </w:t>
       </w:r>
       <w:r>
         <w:t xml:space="preserve">US </w:t>
@@ -1822,15 +1851,7 @@
     </w:p>
     <w:p>
       <w:r>
-        <w:t xml:space="preserve">The </w:t>
-      </w:r>
-      <w:proofErr w:type="spellStart"/>
-      <w:r>
-        <w:t>DynamicChnage</w:t>
-      </w:r>
-      <w:proofErr w:type="spellEnd"/>
-      <w:r>
-        <w:t xml:space="preserve"> zone is a collection of polygons with start and end times. Each polygon identifies an area where part of the road network is altered for a specific period of time. You can think of th</w:t>
+        <w:t>The DynamicChnage zone is a collection of polygons with start and end times. Each polygon identifies an area where part of the road network is altered for a specific period of time. You can think of th</w:t>
       </w:r>
       <w:r>
         <w:t>is</w:t>
@@ -1851,13 +1872,37 @@
         <w:t xml:space="preserve"> similar to what Closest Facility Analysis provides. </w:t>
       </w:r>
       <w:r>
-        <w:t xml:space="preserve">With these polygons you can model an evacuation in a dynamically changing environment. For example if you want to generate an evacuation plan after an earthquake where some part of the road network is damaged or if you’re working on flood evacuation and want to take into account </w:t>
+        <w:t>With these polygons you can model an evacuation in a dynamically changing environment. For example</w:t>
+      </w:r>
+      <w:r>
+        <w:t>,</w:t>
+      </w:r>
+      <w:r>
+        <w:t xml:space="preserve"> if you want to generate an evacuation plan after an earthquake where some part of the road network is damaged</w:t>
+      </w:r>
+      <w:r>
+        <w:t>,</w:t>
+      </w:r>
+      <w:r>
+        <w:t xml:space="preserve"> or if you</w:t>
+      </w:r>
+      <w:r>
+        <w:t xml:space="preserve"> are</w:t>
+      </w:r>
+      <w:r>
+        <w:t xml:space="preserve"> working on flood evacuation and want to take into account </w:t>
       </w:r>
       <w:r>
         <w:t>the</w:t>
       </w:r>
       <w:r>
-        <w:t xml:space="preserve"> moving flood as the evacuation is happening this would be for you.</w:t>
+        <w:t xml:space="preserve"> moving flood as the evacuation is happening</w:t>
+      </w:r>
+      <w:r>
+        <w:t>,</w:t>
+      </w:r>
+      <w:r>
+        <w:t xml:space="preserve"> this would be for you.</w:t>
       </w:r>
       <w:r>
         <w:t xml:space="preserve"> </w:t>
@@ -1874,21 +1919,12 @@
           <w:numId w:val="10"/>
         </w:numPr>
       </w:pPr>
-      <w:proofErr w:type="spellStart"/>
-      <w:r>
-        <w:rPr>
-          <w:b/>
-          <w:bCs/>
-        </w:rPr>
-        <w:t>EdgeDirection</w:t>
-      </w:r>
-      <w:proofErr w:type="spellEnd"/>
-      <w:r>
-        <w:rPr>
-          <w:b/>
-          <w:bCs/>
-        </w:rPr>
-        <w:t>:</w:t>
+      <w:r>
+        <w:rPr>
+          <w:b/>
+          <w:bCs/>
+        </w:rPr>
+        <w:t>EdgeDirection:</w:t>
       </w:r>
       <w:r>
         <w:t xml:space="preserve"> Among all edges inside the polygon which ones should be affected? This is determined by the travel direction of the edge.</w:t>
@@ -1902,21 +1938,12 @@
           <w:numId w:val="10"/>
         </w:numPr>
       </w:pPr>
-      <w:proofErr w:type="spellStart"/>
-      <w:r>
-        <w:rPr>
-          <w:b/>
-          <w:bCs/>
-        </w:rPr>
-        <w:t>StartingCost</w:t>
-      </w:r>
-      <w:proofErr w:type="spellEnd"/>
-      <w:r>
-        <w:rPr>
-          <w:b/>
-          <w:bCs/>
-        </w:rPr>
-        <w:t>:</w:t>
+      <w:r>
+        <w:rPr>
+          <w:b/>
+          <w:bCs/>
+        </w:rPr>
+        <w:t>StartingCost:</w:t>
       </w:r>
       <w:r>
         <w:t xml:space="preserve"> This is the time that polygon changes will start to affect the evacuation. A value of 0 </w:t>
@@ -1936,21 +1963,12 @@
           <w:numId w:val="10"/>
         </w:numPr>
       </w:pPr>
-      <w:proofErr w:type="spellStart"/>
-      <w:r>
-        <w:rPr>
-          <w:b/>
-          <w:bCs/>
-        </w:rPr>
-        <w:t>EndingCost</w:t>
-      </w:r>
-      <w:proofErr w:type="spellEnd"/>
-      <w:r>
-        <w:rPr>
-          <w:b/>
-          <w:bCs/>
-        </w:rPr>
-        <w:t>:</w:t>
+      <w:r>
+        <w:rPr>
+          <w:b/>
+          <w:bCs/>
+        </w:rPr>
+        <w:t>EndingCost:</w:t>
       </w:r>
       <w:r>
         <w:t xml:space="preserve"> The end time for the changes. A value of -1 means the changes will stay forever. It’s worth mentioning that these changes are only local to this particular evacuation layer. The actual data in the network dataset are not altered.</w:t>
@@ -1964,21 +1982,12 @@
           <w:numId w:val="10"/>
         </w:numPr>
       </w:pPr>
-      <w:proofErr w:type="spellStart"/>
-      <w:r>
-        <w:rPr>
-          <w:b/>
-          <w:bCs/>
-        </w:rPr>
-        <w:t>CostChangeRatio</w:t>
-      </w:r>
-      <w:proofErr w:type="spellEnd"/>
-      <w:r>
-        <w:rPr>
-          <w:b/>
-          <w:bCs/>
-        </w:rPr>
-        <w:t>:</w:t>
+      <w:r>
+        <w:rPr>
+          <w:b/>
+          <w:bCs/>
+        </w:rPr>
+        <w:t>CostChangeRatio:</w:t>
       </w:r>
       <w:r>
         <w:t xml:space="preserve"> This ratio indicates how much the cost</w:t>
@@ -1998,21 +2007,12 @@
           <w:numId w:val="10"/>
         </w:numPr>
       </w:pPr>
-      <w:proofErr w:type="spellStart"/>
-      <w:r>
-        <w:rPr>
-          <w:b/>
-          <w:bCs/>
-        </w:rPr>
-        <w:t>CapacityChangeRatio</w:t>
-      </w:r>
-      <w:proofErr w:type="spellEnd"/>
-      <w:r>
-        <w:rPr>
-          <w:b/>
-          <w:bCs/>
-        </w:rPr>
-        <w:t>:</w:t>
+      <w:r>
+        <w:rPr>
+          <w:b/>
+          <w:bCs/>
+        </w:rPr>
+        <w:t>CapacityChangeRatio:</w:t>
       </w:r>
       <w:r>
         <w:t xml:space="preserve"> This ratio indicates how much the capacit</w:t>
@@ -2049,15 +2049,7 @@
         <w:t>to</w:t>
       </w:r>
       <w:r>
-        <w:t xml:space="preserve"> a particular sublayer (Zones, Evacuees, or </w:t>
-      </w:r>
-      <w:proofErr w:type="spellStart"/>
-      <w:r>
-        <w:t>DynamicChanges</w:t>
-      </w:r>
-      <w:proofErr w:type="spellEnd"/>
-      <w:r>
-        <w:t xml:space="preserve">) the Network Analyst Extension locates your data </w:t>
+        <w:t xml:space="preserve"> a particular sublayer (Zones, Evacuees, or DynamicChanges) the Network Analyst Extension locates your data </w:t>
       </w:r>
       <w:r>
         <w:t>on</w:t>
@@ -2066,7 +2058,13 @@
         <w:t xml:space="preserve"> the network dataset</w:t>
       </w:r>
       <w:r>
-        <w:t xml:space="preserve">. Based on the results it creates the necessary </w:t>
+        <w:t>. Based on the results</w:t>
+      </w:r>
+      <w:r>
+        <w:t>,</w:t>
+      </w:r>
+      <w:r>
+        <w:t xml:space="preserve"> it creates the necessary </w:t>
       </w:r>
       <w:r>
         <w:t>network analysis objects</w:t>
@@ -2096,39 +2094,10 @@
         <w:t>Additionally</w:t>
       </w:r>
       <w:r>
-        <w:t xml:space="preserve"> 4 extra fields are populated on the sublayer: </w:t>
-      </w:r>
-      <w:proofErr w:type="spellStart"/>
-      <w:r>
-        <w:t>SourceID</w:t>
-      </w:r>
-      <w:proofErr w:type="spellEnd"/>
-      <w:r>
-        <w:t xml:space="preserve">, </w:t>
-      </w:r>
-      <w:proofErr w:type="spellStart"/>
-      <w:r>
-        <w:t>SourceOID</w:t>
-      </w:r>
-      <w:proofErr w:type="spellEnd"/>
-      <w:r>
-        <w:t xml:space="preserve">, </w:t>
-      </w:r>
-      <w:proofErr w:type="spellStart"/>
-      <w:r>
-        <w:t>PosAlong</w:t>
-      </w:r>
-      <w:proofErr w:type="spellEnd"/>
-      <w:r>
-        <w:t xml:space="preserve">, and </w:t>
-      </w:r>
-      <w:proofErr w:type="spellStart"/>
-      <w:r>
-        <w:t>SideofEdge</w:t>
-      </w:r>
-      <w:proofErr w:type="spellEnd"/>
-      <w:r>
-        <w:t xml:space="preserve">. </w:t>
+        <w:t>,</w:t>
+      </w:r>
+      <w:r>
+        <w:t xml:space="preserve"> 4 extra fields are populated on the sublayer: SourceID, SourceOID, PosAlong, and SideofEdge. </w:t>
       </w:r>
       <w:r>
         <w:t>The user can control when to assign the data to junctions and when to assign them to edges. In order to change this behavior, open the layer properties, and go to the Network Locations tab (</w:t>
@@ -2174,7 +2143,7 @@
           <w:noProof/>
         </w:rPr>
         <w:drawing>
-          <wp:inline distT="0" distB="0" distL="0" distR="0" wp14:anchorId="60F4F608" wp14:editId="308F79BB">
+          <wp:inline distT="0" distB="0" distL="0" distR="0" wp14:anchorId="1B8918C2" wp14:editId="758798C6">
             <wp:extent cx="4892044" cy="4663440"/>
             <wp:effectExtent l="0" t="0" r="3810" b="3810"/>
             <wp:docPr id="5" name="Picture 5"/>
@@ -2189,7 +2158,7 @@
                     <pic:cNvPicPr/>
                   </pic:nvPicPr>
                   <pic:blipFill>
-                    <a:blip r:embed="rId20">
+                    <a:blip r:embed="rId21">
                       <a:extLst>
                         <a:ext uri="{28A0092B-C50C-407E-A947-70E740481C1C}">
                           <a14:useLocalDpi xmlns:a14="http://schemas.microsoft.com/office/drawing/2010/main" val="0"/>
@@ -2224,77 +2193,83 @@
       <w:r>
         <w:t xml:space="preserve">Figure </w:t>
       </w:r>
-      <w:r>
-        <w:fldChar w:fldCharType="begin"/>
-      </w:r>
-      <w:r>
-        <w:instrText xml:space="preserve"> SEQ Figure \* ARABIC </w:instrText>
-      </w:r>
-      <w:r>
-        <w:fldChar w:fldCharType="separate"/>
+      <w:fldSimple w:instr=" SEQ Figure \* ARABIC ">
+        <w:r>
+          <w:rPr>
+            <w:noProof/>
+          </w:rPr>
+          <w:t>3</w:t>
+        </w:r>
+      </w:fldSimple>
+      <w:bookmarkEnd w:id="5"/>
+      <w:r>
+        <w:t>: Load network locations</w:t>
       </w:r>
       <w:r>
         <w:rPr>
           <w:noProof/>
         </w:rPr>
-        <w:t>3</w:t>
-      </w:r>
-      <w:r>
-        <w:rPr>
-          <w:noProof/>
-        </w:rPr>
-        <w:fldChar w:fldCharType="end"/>
-      </w:r>
-      <w:bookmarkEnd w:id="5"/>
-      <w:r>
-        <w:t>: Load network locations</w:t>
-      </w:r>
-      <w:r>
-        <w:rPr>
-          <w:noProof/>
-        </w:rPr>
         <w:t xml:space="preserve"> options window</w:t>
       </w:r>
     </w:p>
     <w:p>
       <w:r>
-        <w:t>You have to set the correct “Finding Network Locations” checkboxes BEFORE you load your locations. For example if you want your safe zones to be assigned to junctions instead of edges, you have to uncheck the “Shape” box in front of the “Streets” and check the “Shape” box in front of the “</w:t>
-      </w:r>
-      <w:proofErr w:type="spellStart"/>
-      <w:r>
-        <w:t>SF_ND_Junctions</w:t>
-      </w:r>
-      <w:proofErr w:type="spellEnd"/>
-      <w:r>
-        <w:t xml:space="preserve">”. Please note that naming could be different based on your network dataset. The drop menu at the top of the window does not play a role here. You have to set the right box before every load location. It is generally advised to load safe zone points and assign them to junctions instead of edges because it would allow cars to reach the safe zones from multiple directions. As for </w:t>
-      </w:r>
-      <w:proofErr w:type="spellStart"/>
-      <w:r>
-        <w:t>DynamicChanges</w:t>
-      </w:r>
-      <w:proofErr w:type="spellEnd"/>
-      <w:r>
-        <w:t xml:space="preserve"> polygons, you </w:t>
-      </w:r>
-      <w:r>
-        <w:rPr>
-          <w:b/>
-          <w:bCs/>
-        </w:rPr>
-        <w:t>have to</w:t>
-      </w:r>
-      <w:r>
-        <w:t xml:space="preserve"> assign them to edges otherwise they won’t have any effect on the evacuation result.</w:t>
-      </w:r>
-      <w:r>
-        <w:t xml:space="preserve"> To learn more about this load location process, read the following help page.</w:t>
+        <w:t xml:space="preserve">You have to </w:t>
+      </w:r>
+      <w:r>
+        <w:t xml:space="preserve">select </w:t>
+      </w:r>
+      <w:r>
+        <w:t>the correct “Finding Network Locations” checkbox BEFORE you load your locations. For example</w:t>
+      </w:r>
+      <w:r>
+        <w:t>,</w:t>
+      </w:r>
+      <w:r>
+        <w:t xml:space="preserve"> if you want your safe zones to be assigned to junctions instead of edges, you have to uncheck the “Shape” box in front of the “Streets” and check the “Shape” box in front of the “SF_ND_Junctions”. Please note that naming could be different based on your network dataset. The drop menu at the top of the window does not play a role here. You have to set the right box before every load location</w:t>
+      </w:r>
+      <w:r>
+        <w:t xml:space="preserve"> step</w:t>
+      </w:r>
+      <w:r>
+        <w:t xml:space="preserve">. It is generally advised to load safe zone points and assign them to junctions instead of edges because it would allow cars to reach the safe zone from multiple directions. As for DynamicChanges polygons, you </w:t>
+      </w:r>
+      <w:r>
+        <w:t>HAVE TO</w:t>
+      </w:r>
+      <w:r>
+        <w:t xml:space="preserve"> assign</w:t>
+      </w:r>
+      <w:r>
+        <w:t xml:space="preserve"> them to edges</w:t>
+      </w:r>
+      <w:r>
+        <w:t>,</w:t>
+      </w:r>
+      <w:r>
+        <w:t xml:space="preserve"> otherwise they </w:t>
+      </w:r>
+      <w:r>
+        <w:t>will not</w:t>
+      </w:r>
+      <w:r>
+        <w:t xml:space="preserve"> have any effect on the evacuation result.</w:t>
+      </w:r>
+      <w:r>
+        <w:t xml:space="preserve"> To learn more about th</w:t>
+      </w:r>
+      <w:r>
+        <w:t>e</w:t>
+      </w:r>
+      <w:r>
+        <w:t xml:space="preserve"> load location process, read the following help page.</w:t>
       </w:r>
     </w:p>
     <w:p>
       <w:r>
         <w:t xml:space="preserve">More Info: </w:t>
       </w:r>
-      <w:hyperlink r:id="rId21" w:anchor="//00470000003n000000" w:history="1">
+      <w:hyperlink r:id="rId22" w:anchor="//00470000003n000000" w:history="1">
         <w:r>
           <w:rPr>
             <w:rStyle w:val="Hyperlink"/>
@@ -2337,15 +2312,7 @@
         <w:fldChar w:fldCharType="end"/>
       </w:r>
       <w:r>
-        <w:t xml:space="preserve">). We can use the Census block group population data for evacuees. We assume each person takes a car so we’ll use the block group population directly for the </w:t>
-      </w:r>
-      <w:proofErr w:type="spellStart"/>
-      <w:r>
-        <w:t>VehicleCount</w:t>
-      </w:r>
-      <w:proofErr w:type="spellEnd"/>
-      <w:r>
-        <w:t xml:space="preserve"> field. A safe zone is simply a location with a good distance from the shoreline.</w:t>
+        <w:t>). We can use the Census block group population data for evacuees. We assume each person takes a car so we’ll use the block group population directly for the VehicleCount field. A safe zone is simply a location with a good distance from the shoreline.</w:t>
       </w:r>
     </w:p>
     <w:p>
@@ -2357,7 +2324,7 @@
           <w:noProof/>
         </w:rPr>
         <w:drawing>
-          <wp:inline distT="0" distB="0" distL="0" distR="0" wp14:anchorId="01990530" wp14:editId="6668A700">
+          <wp:inline distT="0" distB="0" distL="0" distR="0" wp14:anchorId="6DFCDD03" wp14:editId="18B7AA50">
             <wp:extent cx="4076298" cy="4023360"/>
             <wp:effectExtent l="0" t="0" r="635" b="0"/>
             <wp:docPr id="2" name="Picture 2"/>
@@ -2372,7 +2339,7 @@
                     <pic:cNvPicPr/>
                   </pic:nvPicPr>
                   <pic:blipFill>
-                    <a:blip r:embed="rId22">
+                    <a:blip r:embed="rId23">
                       <a:extLst>
                         <a:ext uri="{28A0092B-C50C-407E-A947-70E740481C1C}">
                           <a14:useLocalDpi xmlns:a14="http://schemas.microsoft.com/office/drawing/2010/main" val="0"/>
@@ -2480,7 +2447,25 @@
         </w:numPr>
       </w:pPr>
       <w:r>
-        <w:t>From the same drop menu, click on “Options” and set the “Messages shown after solve” to “All Messages”. You need to see all messages to understand details of the evacuation result.</w:t>
+        <w:t xml:space="preserve">From the same drop menu, click on “Options” and </w:t>
+      </w:r>
+      <w:r>
+        <w:t>change</w:t>
+      </w:r>
+      <w:r>
+        <w:t xml:space="preserve"> </w:t>
+      </w:r>
+      <w:r>
+        <w:t xml:space="preserve">the </w:t>
+      </w:r>
+      <w:r>
+        <w:t>“Messages shown after solve” to “All Messages”. You need to see all messages to understand</w:t>
+      </w:r>
+      <w:r>
+        <w:t xml:space="preserve"> the</w:t>
+      </w:r>
+      <w:r>
+        <w:t xml:space="preserve"> details of the evacuation result.</w:t>
       </w:r>
     </w:p>
     <w:p>
@@ -2492,7 +2477,31 @@
         </w:numPr>
       </w:pPr>
       <w:r>
-        <w:t>Right-click on the newly created evacuation routing layer and select “Properties”. Go to the “Network Locations” tab and make sure the Streets shape is the only checked box (</w:t>
+        <w:t xml:space="preserve">Right-click on the newly created evacuation routing layer and select “Properties”. Go to the “Network Locations” tab and make sure the </w:t>
+      </w:r>
+      <w:r>
+        <w:t>“</w:t>
+      </w:r>
+      <w:r>
+        <w:t>Streets</w:t>
+      </w:r>
+      <w:r>
+        <w:t>”</w:t>
+      </w:r>
+      <w:r>
+        <w:t xml:space="preserve"> </w:t>
+      </w:r>
+      <w:r>
+        <w:t>“S</w:t>
+      </w:r>
+      <w:r>
+        <w:t>hape</w:t>
+      </w:r>
+      <w:r>
+        <w:t>”</w:t>
+      </w:r>
+      <w:r>
+        <w:t xml:space="preserve"> is the only checked box (</w:t>
       </w:r>
       <w:r>
         <w:fldChar w:fldCharType="begin"/>
@@ -2528,15 +2537,7 @@
         </w:numPr>
       </w:pPr>
       <w:r>
-        <w:t>If you want to import any dynamic change polygons, then right-click on “</w:t>
-      </w:r>
-      <w:proofErr w:type="spellStart"/>
-      <w:r>
-        <w:t>DynamicChnage</w:t>
-      </w:r>
-      <w:proofErr w:type="spellEnd"/>
-      <w:r>
-        <w:t>” sublayer and select “Load Locations”. Select the right polygon feature class and set the right attributes.</w:t>
+        <w:t>If you want to import any dynamic change polygons, then right-click on “DynamicChnage” sublayer and select “Load Locations”. Select the right polygon feature class and set the right attributes.</w:t>
       </w:r>
     </w:p>
     <w:p>
@@ -2548,15 +2549,7 @@
         </w:numPr>
       </w:pPr>
       <w:r>
-        <w:t xml:space="preserve">Right-click on “Evacuees” sublayer from Network Analyst Window and select “load locations”. Select the point shapefile with population data. Select the appropriate fields for </w:t>
-      </w:r>
-      <w:proofErr w:type="spellStart"/>
-      <w:r>
-        <w:t>VehicleCount</w:t>
-      </w:r>
-      <w:proofErr w:type="spellEnd"/>
-      <w:r>
-        <w:t xml:space="preserve"> and name (</w:t>
+        <w:t>Right-click on “Evacuees” sublayer from Network Analyst Window and select “load locations”. Select the point shapefile with population data. Select the appropriate fields for VehicleCount and name (</w:t>
       </w:r>
       <w:r>
         <w:fldChar w:fldCharType="begin"/>
@@ -2592,7 +2585,43 @@
         </w:numPr>
       </w:pPr>
       <w:r>
-        <w:t>Before importing safe zones we should change the network location setting. Right-click on the newly created evacuation routing layer and select “Properties”. Go to the “Network Locations” tab and make sure the Junctions shape is the only checked box instead of the Street shape.</w:t>
+        <w:t>Before importing safe zones</w:t>
+      </w:r>
+      <w:r>
+        <w:t>,</w:t>
+      </w:r>
+      <w:r>
+        <w:t xml:space="preserve"> </w:t>
+      </w:r>
+      <w:r>
+        <w:t>you</w:t>
+      </w:r>
+      <w:r>
+        <w:t xml:space="preserve"> should change the network location setting. Right-click on the newly created evacuation routing layer and select “Properties”. Go to the “Network Locations” tab and make sure the </w:t>
+      </w:r>
+      <w:r>
+        <w:t>“</w:t>
+      </w:r>
+      <w:r>
+        <w:t>Junctions</w:t>
+      </w:r>
+      <w:r>
+        <w:t>”</w:t>
+      </w:r>
+      <w:r>
+        <w:t xml:space="preserve"> </w:t>
+      </w:r>
+      <w:r>
+        <w:t>“S</w:t>
+      </w:r>
+      <w:r>
+        <w:t>hape</w:t>
+      </w:r>
+      <w:r>
+        <w:t>”</w:t>
+      </w:r>
+      <w:r>
+        <w:t xml:space="preserve"> is the only checked box.</w:t>
       </w:r>
     </w:p>
     <w:p>
@@ -2621,7 +2650,10 @@
     </w:p>
     <w:p>
       <w:r>
-        <w:t>Now you’re</w:t>
+        <w:t>Now you</w:t>
+      </w:r>
+      <w:r>
+        <w:t xml:space="preserve"> are</w:t>
       </w:r>
       <w:r>
         <w:t xml:space="preserve"> ready to perform the evacuation routing.</w:t>
@@ -2705,7 +2737,7 @@
           <w:noProof/>
         </w:rPr>
         <w:drawing>
-          <wp:inline distT="0" distB="0" distL="0" distR="0" wp14:anchorId="030F7A88" wp14:editId="03DC550E">
+          <wp:inline distT="0" distB="0" distL="0" distR="0" wp14:anchorId="590D7A08" wp14:editId="750F5CDF">
             <wp:extent cx="4892039" cy="4663440"/>
             <wp:effectExtent l="0" t="0" r="4445" b="3810"/>
             <wp:docPr id="8" name="Picture 8"/>
@@ -2720,7 +2752,7 @@
                     <pic:cNvPicPr/>
                   </pic:nvPicPr>
                   <pic:blipFill>
-                    <a:blip r:embed="rId23">
+                    <a:blip r:embed="rId24">
                       <a:extLst>
                         <a:ext uri="{28A0092B-C50C-407E-A947-70E740481C1C}">
                           <a14:useLocalDpi xmlns:a14="http://schemas.microsoft.com/office/drawing/2010/main" val="0"/>
@@ -2859,7 +2891,13 @@
         <w:t xml:space="preserve"> </w:t>
       </w:r>
       <w:r>
-        <w:t>Make sure it’s set correctly</w:t>
+        <w:t>Make sure it</w:t>
+      </w:r>
+      <w:r>
+        <w:t xml:space="preserve"> is</w:t>
+      </w:r>
+      <w:r>
+        <w:t xml:space="preserve"> set correctly</w:t>
       </w:r>
       <w:r>
         <w:t>.</w:t>
@@ -2868,7 +2906,13 @@
         <w:t xml:space="preserve"> </w:t>
       </w:r>
       <w:r>
-        <w:t>The program will read roads widths/lanes/capacities through this attribute</w:t>
+        <w:t xml:space="preserve">The program will read </w:t>
+      </w:r>
+      <w:r>
+        <w:t xml:space="preserve">the </w:t>
+      </w:r>
+      <w:r>
+        <w:t>roads widths/lanes/capacities through this attribute</w:t>
       </w:r>
       <w:r>
         <w:t>.</w:t>
@@ -2901,7 +2945,7 @@
       <w:r>
         <w:t xml:space="preserve"> read the </w:t>
       </w:r>
-      <w:hyperlink r:id="rId24" w:history="1">
+      <w:hyperlink r:id="rId25" w:history="1">
         <w:r>
           <w:rPr>
             <w:rStyle w:val="Hyperlink"/>
@@ -2929,15 +2973,7 @@
         <w:t>SP:</w:t>
       </w:r>
       <w:r>
-        <w:t xml:space="preserve"> </w:t>
-      </w:r>
-      <w:proofErr w:type="spellStart"/>
-      <w:r>
-        <w:t>ShortestPath</w:t>
-      </w:r>
-      <w:proofErr w:type="spellEnd"/>
-      <w:r>
-        <w:t xml:space="preserve"> search for each evacuee</w:t>
+        <w:t xml:space="preserve"> ShortestPath search for each evacuee</w:t>
       </w:r>
       <w:r>
         <w:t>.</w:t>
@@ -2977,12 +3013,18 @@
         <w:t>:</w:t>
       </w:r>
       <w:r>
-        <w:t xml:space="preserve"> A known capacity constrained technique which will fill up each path with evacuees from source to sink</w:t>
+        <w:t xml:space="preserve"> A known capacity</w:t>
+      </w:r>
+      <w:r>
+        <w:t>-</w:t>
+      </w:r>
+      <w:r>
+        <w:t>constrained technique which will fill up each path with evacuees from source to sink</w:t>
       </w:r>
       <w:r>
         <w:t xml:space="preserve"> (</w:t>
       </w:r>
-      <w:hyperlink r:id="rId25" w:history="1">
+      <w:hyperlink r:id="rId26" w:history="1">
         <w:r>
           <w:rPr>
             <w:rStyle w:val="Hyperlink"/>
@@ -3010,21 +3052,25 @@
         <w:t>CASPER:</w:t>
       </w:r>
       <w:r>
-        <w:t xml:space="preserve"> Capacity-Aware </w:t>
-      </w:r>
-      <w:proofErr w:type="spellStart"/>
-      <w:r>
-        <w:t>ShortestPath</w:t>
-      </w:r>
-      <w:proofErr w:type="spellEnd"/>
-      <w:r>
-        <w:t xml:space="preserve"> Evacuation Routing which will use </w:t>
+        <w:t xml:space="preserve"> Capacity-Aware ShortestPath Evacuation Routing which will use </w:t>
       </w:r>
       <w:r>
         <w:t>the traffic model</w:t>
       </w:r>
       <w:r>
-        <w:t xml:space="preserve"> to determine realistic traversal speeds for each road segment based on road capacity and number of evacuees (population).</w:t>
+        <w:t xml:space="preserve"> to determine realistic traversal speeds for each road segment based on </w:t>
+      </w:r>
+      <w:r>
+        <w:t xml:space="preserve">the </w:t>
+      </w:r>
+      <w:r>
+        <w:t xml:space="preserve">road capacity and </w:t>
+      </w:r>
+      <w:r>
+        <w:t xml:space="preserve">the </w:t>
+      </w:r>
+      <w:r>
+        <w:t>number of evacuees (population).</w:t>
       </w:r>
     </w:p>
     <w:p>
@@ -3091,7 +3137,13 @@
         <w:t>Full:</w:t>
       </w:r>
       <w:r>
-        <w:t xml:space="preserve"> Every time the road network changes, it reroutes all cars again to safety. Based on new information and cars approximate locations.</w:t>
+        <w:t xml:space="preserve"> Every time the road network changes, it reroutes all cars again to safety </w:t>
+      </w:r>
+      <w:r>
+        <w:t>b</w:t>
+      </w:r>
+      <w:r>
+        <w:t>ased on new information and cars approximate locations.</w:t>
       </w:r>
     </w:p>
     <w:p>
@@ -3272,26 +3324,16 @@
           <w:numId w:val="5"/>
         </w:numPr>
       </w:pPr>
-      <w:proofErr w:type="spellStart"/>
-      <w:r>
-        <w:rPr>
-          <w:b/>
-          <w:bCs/>
-        </w:rPr>
-        <w:t>UTurn</w:t>
-      </w:r>
-      <w:proofErr w:type="spellEnd"/>
-      <w:r>
-        <w:rPr>
-          <w:b/>
-          <w:bCs/>
-        </w:rPr>
-        <w:t xml:space="preserve"> Policy: </w:t>
+      <w:r>
+        <w:rPr>
+          <w:b/>
+          <w:bCs/>
+        </w:rPr>
+        <w:t xml:space="preserve">UTurn Policy: </w:t>
       </w:r>
       <w:r>
         <w:t xml:space="preserve">Indicates the routing policy for U turns. Read more about </w:t>
       </w:r>
-      <w:proofErr w:type="spellStart"/>
       <w:r>
         <w:rPr>
           <w:i/>
@@ -3299,11 +3341,10 @@
         </w:rPr>
         <w:t>uturn_policy</w:t>
       </w:r>
-      <w:proofErr w:type="spellEnd"/>
       <w:r>
         <w:t xml:space="preserve"> at </w:t>
       </w:r>
-      <w:hyperlink r:id="rId26" w:anchor="//00480000001z000000" w:history="1">
+      <w:hyperlink r:id="rId27" w:anchor="//00480000001z000000" w:history="1">
         <w:r>
           <w:rPr>
             <w:rStyle w:val="Hyperlink"/>
@@ -3320,21 +3361,12 @@
           <w:numId w:val="5"/>
         </w:numPr>
       </w:pPr>
-      <w:proofErr w:type="spellStart"/>
-      <w:r>
-        <w:rPr>
-          <w:b/>
-          <w:bCs/>
-        </w:rPr>
-        <w:t>Init</w:t>
-      </w:r>
-      <w:proofErr w:type="spellEnd"/>
-      <w:r>
-        <w:rPr>
-          <w:b/>
-          <w:bCs/>
-        </w:rPr>
-        <w:t xml:space="preserve"> Delay Cost Per Evacuee:</w:t>
+      <w:r>
+        <w:rPr>
+          <w:b/>
+          <w:bCs/>
+        </w:rPr>
+        <w:t>Init Delay Cost Per Evacuee:</w:t>
       </w:r>
       <w:r>
         <w:t xml:space="preserve"> This number indicates the initial space between evacuees </w:t>
@@ -3439,13 +3471,25 @@
         <w:t>Cost per Safe Zone Density:</w:t>
       </w:r>
       <w:r>
-        <w:t xml:space="preserve"> If safe zones have a limited capacity, </w:t>
-      </w:r>
-      <w:r>
-        <w:t xml:space="preserve">this parameter helps the program prioritize safe zones. For example if a nearby safe zone is already full </w:t>
-      </w:r>
-      <w:r>
-        <w:t xml:space="preserve">with 100 evacuees </w:t>
+        <w:t xml:space="preserve"> If safe zones have limited capacity, </w:t>
+      </w:r>
+      <w:r>
+        <w:t>this parameter helps the program prioritize safe zones. For example</w:t>
+      </w:r>
+      <w:r>
+        <w:t>,</w:t>
+      </w:r>
+      <w:r>
+        <w:t xml:space="preserve"> if a nearby safe zone is already full </w:t>
+      </w:r>
+      <w:r>
+        <w:t>with 100 evacuees</w:t>
+      </w:r>
+      <w:r>
+        <w:t>,</w:t>
+      </w:r>
+      <w:r>
+        <w:t xml:space="preserve"> </w:t>
       </w:r>
       <w:r>
         <w:t xml:space="preserve">how far should </w:t>
@@ -3512,7 +3556,13 @@
         <w:t>zero</w:t>
       </w:r>
       <w:r>
-        <w:t xml:space="preserve"> means we do not want to enforce safe zone capacity. Higher </w:t>
+        <w:t xml:space="preserve"> means we do not want to enforce </w:t>
+      </w:r>
+      <w:r>
+        <w:t xml:space="preserve">the </w:t>
+      </w:r>
+      <w:r>
+        <w:t xml:space="preserve">safe zone capacity. Higher </w:t>
       </w:r>
       <w:r>
         <w:rPr>
@@ -3650,7 +3700,13 @@
         <w:t xml:space="preserve">] that </w:t>
       </w:r>
       <w:r>
-        <w:t>indicates how many of evacuees should be considered for re-evaluation at each iteration. A value of zero would disable iteration entirely and a value of 1 means that all evacuees can possibly be considered for re-evaluation. Originally CASPER was a greedy algorithm. It would have ran only once for each evacuee. The new version is an iterative algorithm. After it processes each evacuee, it goes back and re-evaluates the ones that are congested or far away from a safe zone. It repeats this until it cannot improve itself.</w:t>
+        <w:t xml:space="preserve">indicates how many of evacuees should be considered for re-evaluation at each iteration. A value of zero would disable iteration entirely and a value of 1 means that all evacuees can possibly be considered for re-evaluation. Originally CASPER was a greedy algorithm. It would have </w:t>
+      </w:r>
+      <w:r>
+        <w:t xml:space="preserve">run </w:t>
+      </w:r>
+      <w:r>
+        <w:t>only once for each evacuee. The new version is an iterative algorithm. After it processes each evacuee, it goes back and re-evaluates the ones that are congested or far away from a safe zone. It repeats this until it cannot improve itself.</w:t>
       </w:r>
     </w:p>
     <w:p>
@@ -3677,13 +3733,55 @@
       </w:r>
       <w:proofErr w:type="gramEnd"/>
       <w:r>
-        <w:t xml:space="preserve">] that determines how selfish should each evacuee pick its evacuation route. </w:t>
-      </w:r>
-      <w:r>
-        <w:t>This is an experimental value.</w:t>
-      </w:r>
-      <w:r>
-        <w:t xml:space="preserve"> To turn it off, you can set it to zero. It'll behave like a normal CASPER with a ratio of zero. With a non-zero ratio, an evacuee may try and avoid some routes that overlaps with others.</w:t>
+        <w:t xml:space="preserve">] that determines how each evacuee </w:t>
+      </w:r>
+      <w:r>
+        <w:t xml:space="preserve">should </w:t>
+      </w:r>
+      <w:r>
+        <w:t xml:space="preserve">pick its evacuation route. </w:t>
+      </w:r>
+      <w:r>
+        <w:t xml:space="preserve">This is an experimental </w:t>
+      </w:r>
+      <w:r>
+        <w:t xml:space="preserve">feature. A value of 0 </w:t>
+      </w:r>
+      <w:r>
+        <w:t>indicates</w:t>
+      </w:r>
+      <w:r>
+        <w:t xml:space="preserve"> a completely selfish routing behavior and a value of 1 indicates a completely selfless routing behavior</w:t>
+      </w:r>
+      <w:r>
+        <w:t>.</w:t>
+      </w:r>
+      <w:r>
+        <w:t xml:space="preserve"> To turn it off, you can set </w:t>
+      </w:r>
+      <w:r>
+        <w:t>the ratio</w:t>
+      </w:r>
+      <w:r>
+        <w:t xml:space="preserve"> to zero</w:t>
+      </w:r>
+      <w:r>
+        <w:t xml:space="preserve"> and</w:t>
+      </w:r>
+      <w:r>
+        <w:t xml:space="preserve"> </w:t>
+      </w:r>
+      <w:r>
+        <w:t>i</w:t>
+      </w:r>
+      <w:r>
+        <w:t>t</w:t>
+      </w:r>
+      <w:r>
+        <w:t xml:space="preserve"> will</w:t>
+      </w:r>
+      <w:r>
+        <w:t xml:space="preserve"> behave like a normal CASPER. With a non-zero ratio, an evacuee may try and avoid some routes that overlaps with others.</w:t>
       </w:r>
     </w:p>
     <w:p>
@@ -3819,7 +3917,19 @@
         <w:t>Two-way roads share capacity:</w:t>
       </w:r>
       <w:r>
-        <w:t xml:space="preserve"> Will tell the program that the capacity of two-way road segments is shared between both directions as oppose</w:t>
+        <w:t xml:space="preserve"> </w:t>
+      </w:r>
+      <w:r>
+        <w:t>It w</w:t>
+      </w:r>
+      <w:r>
+        <w:t>ill tell the program that the capacity of</w:t>
+      </w:r>
+      <w:r>
+        <w:t xml:space="preserve"> the</w:t>
+      </w:r>
+      <w:r>
+        <w:t xml:space="preserve"> two-way road segments is shared between both directions as oppose</w:t>
       </w:r>
       <w:r>
         <w:t>d</w:t>
@@ -3837,7 +3947,13 @@
         <w:t>.</w:t>
       </w:r>
       <w:r>
-        <w:t xml:space="preserve"> The reason we introduced this option in CASPER is because some road network data providers (e.g. NAVTEQ) report the total number of lanes for two-way roads instead of reporting number of usable lanes per each direction of road. </w:t>
+        <w:t xml:space="preserve"> The reason we introduced this option in CASPER is because some road network data providers (e.g. NAVTEQ) report the total number of lanes for two-way roads instead of reporting </w:t>
+      </w:r>
+      <w:r>
+        <w:t xml:space="preserve">the </w:t>
+      </w:r>
+      <w:r>
+        <w:t xml:space="preserve">number of usable lanes per each direction of road. </w:t>
       </w:r>
       <w:r>
         <w:t xml:space="preserve">Turning this </w:t>
@@ -3846,7 +3962,13 @@
         <w:t>option</w:t>
       </w:r>
       <w:r>
-        <w:t xml:space="preserve"> on will allow CASPER algorithm to use each lane in any direction it likes. This usually leads to a better evacuation plan but it’s not realistic</w:t>
+        <w:t xml:space="preserve"> on will allow CASPER algorithm to use each lane in any direction it likes. This usually leads to a better evacuation plan but it </w:t>
+      </w:r>
+      <w:r>
+        <w:t xml:space="preserve">is </w:t>
+      </w:r>
+      <w:r>
+        <w:t>not realistic</w:t>
       </w:r>
       <w:r>
         <w:t>.</w:t>
@@ -4093,7 +4215,7 @@
       <w:r>
         <w:t xml:space="preserve"> This version of CASPER is equipped with a simulation model. The simulation is based on the work by </w:t>
       </w:r>
-      <w:hyperlink r:id="rId27" w:history="1">
+      <w:hyperlink r:id="rId28" w:history="1">
         <w:r>
           <w:rPr>
             <w:rStyle w:val="Hyperlink"/>
@@ -4231,10 +4353,16 @@
         <w:t xml:space="preserve">Once </w:t>
       </w:r>
       <w:r>
-        <w:t>it’</w:t>
-      </w:r>
-      <w:r>
-        <w:t xml:space="preserve">s finished, </w:t>
+        <w:t>it</w:t>
+      </w:r>
+      <w:r>
+        <w:t xml:space="preserve"> </w:t>
+      </w:r>
+      <w:r>
+        <w:t xml:space="preserve">is </w:t>
+      </w:r>
+      <w:r>
+        <w:t xml:space="preserve">finished, </w:t>
       </w:r>
       <w:r>
         <w:t>three</w:t>
@@ -4243,15 +4371,16 @@
         <w:t xml:space="preserve"> output tables will be populated with results which we briefly explain in this section.</w:t>
       </w:r>
       <w:r>
-        <w:t xml:space="preserve"> Please note that ArcMap stores all these layers in the map document (.</w:t>
-      </w:r>
-      <w:proofErr w:type="spellStart"/>
-      <w:r>
-        <w:t>mxd</w:t>
-      </w:r>
-      <w:proofErr w:type="spellEnd"/>
-      <w:r>
-        <w:t xml:space="preserve"> file) and not in your default geodatabase. It’s good practice to always export </w:t>
+        <w:t xml:space="preserve"> Please note that ArcMap stores all these layers in the map document (.mxd file) and not in your default geodatabase. It</w:t>
+      </w:r>
+      <w:r>
+        <w:t xml:space="preserve"> is </w:t>
+      </w:r>
+      <w:r>
+        <w:t>a</w:t>
+      </w:r>
+      <w:r>
+        <w:t xml:space="preserve"> good practice to always export </w:t>
       </w:r>
       <w:r>
         <w:t>output layers to your main data location after every “Solve”.</w:t>
@@ -4321,7 +4450,10 @@
         <w:t xml:space="preserve">Each route has </w:t>
       </w:r>
       <w:r>
-        <w:t>the following attributes.</w:t>
+        <w:t>the following attributes</w:t>
+      </w:r>
+      <w:r>
+        <w:t>:</w:t>
       </w:r>
     </w:p>
     <w:p>
@@ -4332,7 +4464,6 @@
           <w:numId w:val="7"/>
         </w:numPr>
       </w:pPr>
-      <w:proofErr w:type="spellStart"/>
       <w:r>
         <w:rPr>
           <w:b/>
@@ -4340,7 +4471,6 @@
         </w:rPr>
         <w:t>EvcCost</w:t>
       </w:r>
-      <w:proofErr w:type="spellEnd"/>
       <w:r>
         <w:t>: I</w:t>
       </w:r>
@@ -4356,7 +4486,6 @@
           <w:numId w:val="7"/>
         </w:numPr>
       </w:pPr>
-      <w:proofErr w:type="spellStart"/>
       <w:r>
         <w:rPr>
           <w:b/>
@@ -4364,7 +4493,6 @@
         </w:rPr>
         <w:t>OrgCost</w:t>
       </w:r>
-      <w:proofErr w:type="spellEnd"/>
       <w:r>
         <w:t>: I</w:t>
       </w:r>
@@ -4380,7 +4508,6 @@
           <w:numId w:val="7"/>
         </w:numPr>
       </w:pPr>
-      <w:proofErr w:type="spellStart"/>
       <w:r>
         <w:rPr>
           <w:b/>
@@ -4388,7 +4515,6 @@
         </w:rPr>
         <w:t>VehicleCount</w:t>
       </w:r>
-      <w:proofErr w:type="spellEnd"/>
       <w:r>
         <w:rPr>
           <w:b/>
@@ -4464,7 +4590,6 @@
           <w:numId w:val="7"/>
         </w:numPr>
       </w:pPr>
-      <w:proofErr w:type="spellStart"/>
       <w:r>
         <w:rPr>
           <w:b/>
@@ -4472,7 +4597,6 @@
         </w:rPr>
         <w:t>ObjectID</w:t>
       </w:r>
-      <w:proofErr w:type="spellEnd"/>
       <w:r>
         <w:rPr>
           <w:b/>
@@ -4496,15 +4620,7 @@
         <w:t>,</w:t>
       </w:r>
       <w:r>
-        <w:t xml:space="preserve"> you can sort the ‘Routes’ table by ‘</w:t>
-      </w:r>
-      <w:proofErr w:type="spellStart"/>
-      <w:r>
-        <w:t>ObjectID</w:t>
-      </w:r>
-      <w:proofErr w:type="spellEnd"/>
-      <w:r>
-        <w:t>’</w:t>
+        <w:t xml:space="preserve"> you can sort the ‘Routes’ table by ‘ObjectID’</w:t>
       </w:r>
       <w:r>
         <w:t>.</w:t>
@@ -4522,15 +4638,7 @@
         <w:t>,</w:t>
       </w:r>
       <w:r>
-        <w:t xml:space="preserve"> the ‘</w:t>
-      </w:r>
-      <w:proofErr w:type="spellStart"/>
-      <w:r>
-        <w:t>ObjectID’s</w:t>
-      </w:r>
-      <w:proofErr w:type="spellEnd"/>
-      <w:r>
-        <w:t xml:space="preserve"> are being generated as the routes being reserved on the network.</w:t>
+        <w:t xml:space="preserve"> the ‘ObjectID’s are being generated as the routes being reserved on the network.</w:t>
       </w:r>
     </w:p>
     <w:p>
@@ -4541,7 +4649,6 @@
           <w:numId w:val="7"/>
         </w:numPr>
       </w:pPr>
-      <w:proofErr w:type="spellStart"/>
       <w:r>
         <w:rPr>
           <w:b/>
@@ -4549,7 +4656,6 @@
         </w:rPr>
         <w:t>DestZoneName</w:t>
       </w:r>
-      <w:proofErr w:type="spellEnd"/>
       <w:r>
         <w:t xml:space="preserve">: </w:t>
       </w:r>
@@ -4561,11 +4667,9 @@
       <w:pPr>
         <w:pStyle w:val="Heading2"/>
       </w:pPr>
-      <w:proofErr w:type="spellStart"/>
       <w:r>
         <w:t>EdgeStats</w:t>
       </w:r>
-      <w:proofErr w:type="spellEnd"/>
     </w:p>
     <w:p>
       <w:r>
@@ -4613,11 +4717,9 @@
       <w:r>
         <w:t>‘</w:t>
       </w:r>
-      <w:proofErr w:type="spellStart"/>
       <w:r>
         <w:t>EdgeStats</w:t>
       </w:r>
-      <w:proofErr w:type="spellEnd"/>
       <w:r>
         <w:t>’</w:t>
       </w:r>
@@ -4633,39 +4735,13 @@
           <w:numId w:val="5"/>
         </w:numPr>
       </w:pPr>
-      <w:proofErr w:type="spellStart"/>
-      <w:r>
-        <w:rPr>
-          <w:b/>
-          <w:bCs/>
-        </w:rPr>
-        <w:t>EdgeID</w:t>
-      </w:r>
-      <w:proofErr w:type="spellEnd"/>
-      <w:r>
-        <w:rPr>
-          <w:b/>
-          <w:bCs/>
-        </w:rPr>
-        <w:t xml:space="preserve">, Direction, </w:t>
-      </w:r>
-      <w:proofErr w:type="spellStart"/>
-      <w:r>
-        <w:rPr>
-          <w:b/>
-          <w:bCs/>
-        </w:rPr>
-        <w:t>SourceID</w:t>
-      </w:r>
-      <w:proofErr w:type="spellEnd"/>
-      <w:r>
-        <w:rPr>
-          <w:b/>
-          <w:bCs/>
-        </w:rPr>
-        <w:t xml:space="preserve">, </w:t>
-      </w:r>
-      <w:proofErr w:type="spellStart"/>
+      <w:r>
+        <w:rPr>
+          <w:b/>
+          <w:bCs/>
+        </w:rPr>
+        <w:t xml:space="preserve">EdgeID, Direction, SourceID, </w:t>
+      </w:r>
       <w:proofErr w:type="gramStart"/>
       <w:r>
         <w:rPr>
@@ -4674,7 +4750,6 @@
         </w:rPr>
         <w:t>SourceOID</w:t>
       </w:r>
-      <w:proofErr w:type="spellEnd"/>
       <w:proofErr w:type="gramEnd"/>
       <w:r>
         <w:rPr>
@@ -4693,7 +4768,19 @@
         <w:t xml:space="preserve"> </w:t>
       </w:r>
       <w:r>
-        <w:t xml:space="preserve">The polyline shape however comes from the original </w:t>
+        <w:t>The polyline shape</w:t>
+      </w:r>
+      <w:r>
+        <w:t>,</w:t>
+      </w:r>
+      <w:r>
+        <w:t xml:space="preserve"> however</w:t>
+      </w:r>
+      <w:r>
+        <w:t>,</w:t>
+      </w:r>
+      <w:r>
+        <w:t xml:space="preserve"> comes from the original </w:t>
       </w:r>
       <w:r>
         <w:t>‘</w:t>
@@ -4716,7 +4803,6 @@
           <w:numId w:val="5"/>
         </w:numPr>
       </w:pPr>
-      <w:proofErr w:type="spellStart"/>
       <w:r>
         <w:rPr>
           <w:b/>
@@ -4731,7 +4817,6 @@
         </w:rPr>
         <w:t>Vehicle</w:t>
       </w:r>
-      <w:proofErr w:type="spellEnd"/>
       <w:r>
         <w:rPr>
           <w:b/>
@@ -4746,7 +4831,13 @@
         <w:t xml:space="preserve"> car</w:t>
       </w:r>
       <w:r>
-        <w:t>s that are set to pass this edge during evacuation not necessar</w:t>
+        <w:t>s that are set to pass this edge during evacuation</w:t>
+      </w:r>
+      <w:r>
+        <w:t>,</w:t>
+      </w:r>
+      <w:r>
+        <w:t xml:space="preserve"> not necessar</w:t>
       </w:r>
       <w:r>
         <w:t>il</w:t>
@@ -4763,21 +4854,12 @@
           <w:numId w:val="5"/>
         </w:numPr>
       </w:pPr>
-      <w:proofErr w:type="spellStart"/>
-      <w:r>
-        <w:rPr>
-          <w:b/>
-          <w:bCs/>
-        </w:rPr>
-        <w:t>TravCost</w:t>
-      </w:r>
-      <w:proofErr w:type="spellEnd"/>
-      <w:r>
-        <w:rPr>
-          <w:b/>
-          <w:bCs/>
-        </w:rPr>
-        <w:t>:</w:t>
+      <w:r>
+        <w:rPr>
+          <w:b/>
+          <w:bCs/>
+        </w:rPr>
+        <w:t>TravCost:</w:t>
       </w:r>
       <w:r>
         <w:t xml:space="preserve"> the traversal cost for this edge with congestion consideration</w:t>
@@ -4794,21 +4876,12 @@
           <w:numId w:val="5"/>
         </w:numPr>
       </w:pPr>
-      <w:proofErr w:type="spellStart"/>
-      <w:r>
-        <w:rPr>
-          <w:b/>
-          <w:bCs/>
-        </w:rPr>
-        <w:t>OrgCost</w:t>
-      </w:r>
-      <w:proofErr w:type="spellEnd"/>
-      <w:r>
-        <w:rPr>
-          <w:b/>
-          <w:bCs/>
-        </w:rPr>
-        <w:t>:</w:t>
+      <w:r>
+        <w:rPr>
+          <w:b/>
+          <w:bCs/>
+        </w:rPr>
+        <w:t>OrgCost:</w:t>
       </w:r>
       <w:r>
         <w:t xml:space="preserve"> The original traversal cost of this edge according to the network dataset.</w:t>
@@ -4850,11 +4923,9 @@
       <w:r>
         <w:t>‘</w:t>
       </w:r>
-      <w:proofErr w:type="spellStart"/>
       <w:r>
         <w:t>TravCost</w:t>
       </w:r>
-      <w:proofErr w:type="spellEnd"/>
       <w:r>
         <w:t>’</w:t>
       </w:r>
@@ -4870,11 +4941,9 @@
       <w:r>
         <w:t>‘</w:t>
       </w:r>
-      <w:proofErr w:type="spellStart"/>
       <w:r>
         <w:t>OrgCost</w:t>
       </w:r>
-      <w:proofErr w:type="spellEnd"/>
       <w:r>
         <w:t>’</w:t>
       </w:r>
@@ -4966,6 +5035,9 @@
       <w:r>
         <w:t xml:space="preserve"> The traveled cost that this single evacuee had so far</w:t>
       </w:r>
+      <w:r>
+        <w:t>.</w:t>
+      </w:r>
     </w:p>
     <w:p>
       <w:pPr>
@@ -5042,21 +5114,12 @@
           <w:numId w:val="8"/>
         </w:numPr>
       </w:pPr>
-      <w:proofErr w:type="spellStart"/>
-      <w:r>
-        <w:rPr>
-          <w:b/>
-          <w:bCs/>
-        </w:rPr>
-        <w:t>MyTime</w:t>
-      </w:r>
-      <w:proofErr w:type="spellEnd"/>
-      <w:r>
-        <w:rPr>
-          <w:b/>
-          <w:bCs/>
-        </w:rPr>
-        <w:t>:</w:t>
+      <w:r>
+        <w:rPr>
+          <w:b/>
+          <w:bCs/>
+        </w:rPr>
+        <w:t>MyTime:</w:t>
       </w:r>
       <w:r>
         <w:t xml:space="preserve"> Accurate time in current format. Can be used to create time-enabled layer</w:t>
@@ -5073,21 +5136,12 @@
           <w:numId w:val="8"/>
         </w:numPr>
       </w:pPr>
-      <w:proofErr w:type="spellStart"/>
-      <w:r>
-        <w:rPr>
-          <w:b/>
-          <w:bCs/>
-        </w:rPr>
-        <w:t>PassedMin</w:t>
-      </w:r>
-      <w:proofErr w:type="spellEnd"/>
-      <w:r>
-        <w:rPr>
-          <w:b/>
-          <w:bCs/>
-        </w:rPr>
-        <w:t>:</w:t>
+      <w:r>
+        <w:rPr>
+          <w:b/>
+          <w:bCs/>
+        </w:rPr>
+        <w:t>PassedMin:</w:t>
       </w:r>
       <w:r>
         <w:t xml:space="preserve"> Exact </w:t>
@@ -5175,7 +5229,7 @@
           <w:noProof/>
         </w:rPr>
         <w:drawing>
-          <wp:inline distT="0" distB="0" distL="0" distR="0" wp14:anchorId="36B79C8E" wp14:editId="3CFDD356">
+          <wp:inline distT="0" distB="0" distL="0" distR="0" wp14:anchorId="696ABA4A" wp14:editId="3E799CA6">
             <wp:extent cx="5941219" cy="4457700"/>
             <wp:effectExtent l="0" t="0" r="2540" b="0"/>
             <wp:docPr id="11" name="Picture 11"/>
@@ -5190,7 +5244,7 @@
                     <pic:cNvPicPr/>
                   </pic:nvPicPr>
                   <pic:blipFill rotWithShape="1">
-                    <a:blip r:embed="rId28">
+                    <a:blip r:embed="rId29">
                       <a:extLst>
                         <a:ext uri="{28A0092B-C50C-407E-A947-70E740481C1C}">
                           <a14:useLocalDpi xmlns:a14="http://schemas.microsoft.com/office/drawing/2010/main" val="0"/>
@@ -5304,7 +5358,13 @@
         <w:t>’</w:t>
       </w:r>
       <w:r>
-        <w:t xml:space="preserve"> in route table: Sorting the ‘Routes’ table by name (which is same as evacuee name) does not work</w:t>
+        <w:t xml:space="preserve"> in route table: Sorting the ‘Routes’ table by name (which is </w:t>
+      </w:r>
+      <w:r>
+        <w:t xml:space="preserve">the </w:t>
+      </w:r>
+      <w:r>
+        <w:t>same as evacuee name) does not work</w:t>
       </w:r>
       <w:r>
         <w:t>.</w:t>
@@ -5337,7 +5397,7 @@
       <w:r>
         <w:t xml:space="preserve">I would like to thank </w:t>
       </w:r>
-      <w:hyperlink r:id="rId29" w:history="1">
+      <w:hyperlink r:id="rId30" w:history="1">
         <w:r>
           <w:rPr>
             <w:rStyle w:val="Hyperlink"/>
@@ -5348,7 +5408,7 @@
       <w:r>
         <w:t xml:space="preserve">, the Esri Network Analyst team, and USC </w:t>
       </w:r>
-      <w:hyperlink r:id="rId30" w:history="1">
+      <w:hyperlink r:id="rId31" w:history="1">
         <w:r>
           <w:rPr>
             <w:rStyle w:val="Hyperlink"/>
@@ -5402,7 +5462,7 @@
       <w:r>
         <w:t xml:space="preserve"> under </w:t>
       </w:r>
-      <w:hyperlink r:id="rId31" w:history="1">
+      <w:hyperlink r:id="rId32" w:history="1">
         <w:r>
           <w:rPr>
             <w:rStyle w:val="Hyperlink"/>
@@ -5469,7 +5529,7 @@
         </w:rPr>
         <w:t xml:space="preserve">plementation by </w:t>
       </w:r>
-      <w:hyperlink r:id="rId32" w:history="1">
+      <w:hyperlink r:id="rId33" w:history="1">
         <w:r>
           <w:rPr>
             <w:rStyle w:val="Hyperlink"/>
@@ -5479,21 +5539,8 @@
             <w:sz w:val="22"/>
             <w:szCs w:val="22"/>
           </w:rPr>
-          <w:t xml:space="preserve">Tim </w:t>
+          <w:t>Tim Blechmann</w:t>
         </w:r>
-        <w:proofErr w:type="spellStart"/>
-        <w:r>
-          <w:rPr>
-            <w:rStyle w:val="Hyperlink"/>
-            <w:rFonts w:asciiTheme="minorHAnsi" w:eastAsiaTheme="minorHAnsi" w:hAnsiTheme="minorHAnsi" w:cstheme="minorBidi"/>
-            <w:b w:val="0"/>
-            <w:bCs w:val="0"/>
-            <w:sz w:val="22"/>
-            <w:szCs w:val="22"/>
-          </w:rPr>
-          <w:t>Blechmann</w:t>
-        </w:r>
-        <w:proofErr w:type="spellEnd"/>
       </w:hyperlink>
       <w:r>
         <w:rPr>
@@ -5506,7 +5553,7 @@
         </w:rPr>
         <w:t xml:space="preserve"> from the </w:t>
       </w:r>
-      <w:hyperlink r:id="rId33" w:history="1">
+      <w:hyperlink r:id="rId34" w:history="1">
         <w:r>
           <w:rPr>
             <w:rStyle w:val="Hyperlink"/>
@@ -5541,7 +5588,7 @@
         </w:rPr>
         <w:t xml:space="preserve">lable under the </w:t>
       </w:r>
-      <w:hyperlink r:id="rId34" w:history="1">
+      <w:hyperlink r:id="rId35" w:history="1">
         <w:r>
           <w:rPr>
             <w:rStyle w:val="Hyperlink"/>
@@ -5570,33 +5617,26 @@
       <w:pPr>
         <w:pStyle w:val="Heading2"/>
       </w:pPr>
-      <w:proofErr w:type="spellStart"/>
-      <w:r>
-        <w:t>OpenSteer</w:t>
-      </w:r>
-      <w:proofErr w:type="spellEnd"/>
-      <w:r>
-        <w:t xml:space="preserve"> Library</w:t>
+      <w:r>
+        <w:t>OpenSteer Library</w:t>
       </w:r>
     </w:p>
     <w:p>
       <w:r>
         <w:t xml:space="preserve">This tool utilizes </w:t>
       </w:r>
-      <w:hyperlink r:id="rId35" w:history="1">
-        <w:proofErr w:type="spellStart"/>
+      <w:hyperlink r:id="rId36" w:history="1">
         <w:r>
           <w:rPr>
             <w:rStyle w:val="Hyperlink"/>
           </w:rPr>
           <w:t>OpenSteer</w:t>
         </w:r>
-        <w:proofErr w:type="spellEnd"/>
       </w:hyperlink>
       <w:r>
         <w:t xml:space="preserve"> library to run evacuation simulations. The library is released under </w:t>
       </w:r>
-      <w:hyperlink r:id="rId36" w:history="1">
+      <w:hyperlink r:id="rId37" w:history="1">
         <w:r>
           <w:rPr>
             <w:rStyle w:val="Hyperlink"/>
@@ -5666,7 +5706,7 @@
       </w:r>
     </w:p>
     <w:sectPr>
-      <w:footerReference w:type="default" r:id="rId37"/>
+      <w:footerReference w:type="default" r:id="rId38"/>
       <w:pgSz w:w="12240" w:h="15840"/>
       <w:pgMar w:top="1296" w:right="1296" w:bottom="1296" w:left="1296" w:header="720" w:footer="720" w:gutter="0"/>
       <w:cols w:space="720"/>
@@ -7940,7 +7980,7 @@
 </file>
 
 <file path=customXml/itemProps1.xml><?xml version="1.0" encoding="utf-8"?>
-<ds:datastoreItem xmlns:ds="http://schemas.openxmlformats.org/officeDocument/2006/customXml" ds:itemID="{8EB1A7A5-E767-46F2-9B71-3FC1194CE8BF}">
+<ds:datastoreItem xmlns:ds="http://schemas.openxmlformats.org/officeDocument/2006/customXml" ds:itemID="{2C8427BF-DD08-44CE-A788-CC8619FF128D}">
   <ds:schemaRefs>
     <ds:schemaRef ds:uri="http://schemas.openxmlformats.org/officeDocument/2006/bibliography"/>
   </ds:schemaRefs>

</xml_diff>

<commit_message>
Edit doc and finilize for release with DynamicChanges feature
</commit_message>
<xml_diff>
--- a/Docs/CASPER howto.docx
+++ b/Docs/CASPER howto.docx
@@ -12,8 +12,6 @@
           <w:szCs w:val="44"/>
         </w:rPr>
       </w:pPr>
-      <w:bookmarkStart w:id="0" w:name="_GoBack"/>
-      <w:bookmarkEnd w:id="0"/>
       <w:r>
         <w:rPr>
           <w:b/>
@@ -392,6 +390,110 @@
           <w:t>http://help.arcgis.com/en/arcgisdesktop/10.0/help/index.html#//00470000005r000000.htm</w:t>
         </w:r>
       </w:hyperlink>
+    </w:p>
+    <w:p>
+      <w:pPr>
+        <w:pStyle w:val="Heading2"/>
+      </w:pPr>
+      <w:r>
+        <w:t>M</w:t>
+      </w:r>
+      <w:r>
+        <w:t>ission Statement</w:t>
+      </w:r>
+    </w:p>
+    <w:p>
+      <w:r>
+        <w:t xml:space="preserve">CASPER’s goal is to </w:t>
+      </w:r>
+      <w:r>
+        <w:t>enable</w:t>
+      </w:r>
+      <w:r>
+        <w:t xml:space="preserve"> emergency managers to create evacuation plans for large areas and to study the road network. This is not a simulation tool. The user </w:t>
+      </w:r>
+      <w:r>
+        <w:t>needs to</w:t>
+      </w:r>
+      <w:r>
+        <w:t xml:space="preserve"> know the difference between an evacuation simulation tool and an evacuation routing tool. </w:t>
+      </w:r>
+      <w:r>
+        <w:t>T</w:t>
+      </w:r>
+      <w:r>
+        <w:t xml:space="preserve">his understanding </w:t>
+      </w:r>
+      <w:r>
+        <w:t>is crucial.</w:t>
+      </w:r>
+      <w:r>
+        <w:t xml:space="preserve"> </w:t>
+      </w:r>
+      <w:r>
+        <w:t>Routing tools will give you the routes while minimizing egress time. They are generally fast and scalable. On the other hand, simulation tools do not give you a solution. They will only simulate / visualize what may happen. They are generally slow.</w:t>
+      </w:r>
+    </w:p>
+    <w:p>
+      <w:r>
+        <w:t xml:space="preserve">CASPER is a large-scale evacuation routing tool. Its primary goal is to create optimal evacuation routes for large areas where simulation is not possible. It will also predict the traversal times for these routes. It will </w:t>
+      </w:r>
+      <w:r>
+        <w:t>NOT</w:t>
+      </w:r>
+      <w:r>
+        <w:t xml:space="preserve"> show you what will happen at each moment for each car. The CASPER tool does come with a flocking extension that is capable of simulating the evacuation in small scale. This extension is only for testing purposes and it’s not designed to work in large areas.</w:t>
+      </w:r>
+    </w:p>
+    <w:p>
+      <w:pPr>
+        <w:pStyle w:val="Heading2"/>
+      </w:pPr>
+      <w:r>
+        <w:t>Citation</w:t>
+      </w:r>
+    </w:p>
+    <w:p>
+      <w:pPr>
+        <w:jc w:val="left"/>
+      </w:pPr>
+      <w:r>
+        <w:rPr>
+          <w:rStyle w:val="readonly"/>
+        </w:rPr>
+        <w:t>If you decided to use our tool in your work, we would ask that you cite it as</w:t>
+      </w:r>
+      <w:proofErr w:type="gramStart"/>
+      <w:r>
+        <w:rPr>
+          <w:rStyle w:val="readonly"/>
+        </w:rPr>
+        <w:t>:</w:t>
+      </w:r>
+      <w:proofErr w:type="gramEnd"/>
+      <w:r>
+        <w:br/>
+      </w:r>
+      <w:r>
+        <w:rPr>
+          <w:rStyle w:val="readonly"/>
+        </w:rPr>
+        <w:t xml:space="preserve">K. Shahabi and J. P. Wilson, “CASPER: Intelligent capacity-aware evacuation routing,” </w:t>
+      </w:r>
+      <w:r>
+        <w:rPr>
+          <w:rStyle w:val="readonly"/>
+          <w:i/>
+          <w:iCs/>
+        </w:rPr>
+        <w:t>Computers, Environment and Urban Systems</w:t>
+      </w:r>
+      <w:r>
+        <w:rPr>
+          <w:rStyle w:val="readonly"/>
+        </w:rPr>
+        <w:t>, vol. 46, pp. 12–24, Apr. 2014</w:t>
+      </w:r>
     </w:p>
     <w:p>
       <w:pPr>
@@ -946,19 +1048,32 @@
                                 <w:noProof/>
                               </w:rPr>
                             </w:pPr>
-                            <w:bookmarkStart w:id="1" w:name="_Ref346721594"/>
+                            <w:bookmarkStart w:id="0" w:name="_Ref346721594"/>
                             <w:r>
                               <w:t xml:space="preserve">Figure </w:t>
                             </w:r>
-                            <w:fldSimple w:instr=" SEQ Figure \* ARABIC ">
-                              <w:r>
-                                <w:rPr>
-                                  <w:noProof/>
-                                </w:rPr>
-                                <w:t>1</w:t>
-                              </w:r>
-                            </w:fldSimple>
-                            <w:bookmarkEnd w:id="1"/>
+                            <w:r>
+                              <w:fldChar w:fldCharType="begin"/>
+                            </w:r>
+                            <w:r>
+                              <w:instrText xml:space="preserve"> SEQ Figure \* ARABIC </w:instrText>
+                            </w:r>
+                            <w:r>
+                              <w:fldChar w:fldCharType="separate"/>
+                            </w:r>
+                            <w:r>
+                              <w:rPr>
+                                <w:noProof/>
+                              </w:rPr>
+                              <w:t>1</w:t>
+                            </w:r>
+                            <w:r>
+                              <w:rPr>
+                                <w:noProof/>
+                              </w:rPr>
+                              <w:fldChar w:fldCharType="end"/>
+                            </w:r>
+                            <w:bookmarkEnd w:id="0"/>
                             <w:r>
                               <w:t xml:space="preserve">: </w:t>
                             </w:r>
@@ -999,19 +1114,32 @@
                           <w:noProof/>
                         </w:rPr>
                       </w:pPr>
-                      <w:bookmarkStart w:id="2" w:name="_Ref346721594"/>
+                      <w:bookmarkStart w:id="1" w:name="_Ref346721594"/>
                       <w:r>
                         <w:t xml:space="preserve">Figure </w:t>
                       </w:r>
-                      <w:fldSimple w:instr=" SEQ Figure \* ARABIC ">
-                        <w:r>
-                          <w:rPr>
-                            <w:noProof/>
-                          </w:rPr>
-                          <w:t>1</w:t>
-                        </w:r>
-                      </w:fldSimple>
-                      <w:bookmarkEnd w:id="2"/>
+                      <w:r>
+                        <w:fldChar w:fldCharType="begin"/>
+                      </w:r>
+                      <w:r>
+                        <w:instrText xml:space="preserve"> SEQ Figure \* ARABIC </w:instrText>
+                      </w:r>
+                      <w:r>
+                        <w:fldChar w:fldCharType="separate"/>
+                      </w:r>
+                      <w:r>
+                        <w:rPr>
+                          <w:noProof/>
+                        </w:rPr>
+                        <w:t>1</w:t>
+                      </w:r>
+                      <w:r>
+                        <w:rPr>
+                          <w:noProof/>
+                        </w:rPr>
+                        <w:fldChar w:fldCharType="end"/>
+                      </w:r>
+                      <w:bookmarkEnd w:id="1"/>
                       <w:r>
                         <w:t xml:space="preserve">: </w:t>
                       </w:r>
@@ -1087,45 +1215,45 @@
         <w:rPr>
           <w:color w:val="000000" w:themeColor="text1"/>
         </w:rPr>
-        <w:t xml:space="preserve">To avoid this, </w:t>
-      </w:r>
-      <w:proofErr w:type="gramStart"/>
+        <w:t xml:space="preserve">To avoid this, always export the evacuation data (evacuees, routes, etc.) before </w:t>
+      </w:r>
       <w:r>
         <w:rPr>
           <w:color w:val="000000" w:themeColor="text1"/>
         </w:rPr>
-        <w:t>always</w:t>
-      </w:r>
-      <w:proofErr w:type="gramEnd"/>
+        <w:t xml:space="preserve">attempting to </w:t>
+      </w:r>
       <w:r>
         <w:rPr>
           <w:color w:val="000000" w:themeColor="text1"/>
         </w:rPr>
-        <w:t xml:space="preserve"> export the evacuation data (evacuees, routes, etc.) before </w:t>
+        <w:t>upgrade or downgrade</w:t>
       </w:r>
       <w:r>
         <w:rPr>
           <w:color w:val="000000" w:themeColor="text1"/>
         </w:rPr>
-        <w:t xml:space="preserve">attempting to </w:t>
+        <w:t>.</w:t>
       </w:r>
       <w:r>
         <w:rPr>
           <w:color w:val="000000" w:themeColor="text1"/>
         </w:rPr>
-        <w:t>upgrade or downgrade</w:t>
-      </w:r>
+        <w:t xml:space="preserve"> Note that ArcMap stores all network feature layers in the map document (.</w:t>
+      </w:r>
+      <w:proofErr w:type="spellStart"/>
       <w:r>
         <w:rPr>
           <w:color w:val="000000" w:themeColor="text1"/>
         </w:rPr>
-        <w:t>.</w:t>
-      </w:r>
+        <w:t>mxd</w:t>
+      </w:r>
+      <w:proofErr w:type="spellEnd"/>
       <w:r>
         <w:rPr>
           <w:color w:val="000000" w:themeColor="text1"/>
         </w:rPr>
-        <w:t xml:space="preserve"> Note that ArcMap stores all network feature layers in the map document (.mxd) itself and not in the provided geodatabase.</w:t>
+        <w:t>) itself and not in the provided geodatabase.</w:t>
       </w:r>
     </w:p>
     <w:p>
@@ -1436,7 +1564,7 @@
           <w:numId w:val="1"/>
         </w:numPr>
       </w:pPr>
-      <w:bookmarkStart w:id="3" w:name="_Ref319345696"/>
+      <w:bookmarkStart w:id="2" w:name="_Ref319345696"/>
       <w:r>
         <w:t>Data Type “Double” or “Integer”</w:t>
       </w:r>
@@ -1449,7 +1577,7 @@
       <w:r>
         <w:t>It depends on the related street shapefile field type.</w:t>
       </w:r>
-      <w:bookmarkEnd w:id="3"/>
+      <w:bookmarkEnd w:id="2"/>
     </w:p>
     <w:p>
       <w:pPr>
@@ -1561,577 +1689,826 @@
       <w:pPr>
         <w:pStyle w:val="Caption"/>
       </w:pPr>
-      <w:bookmarkStart w:id="4" w:name="_Ref346721611"/>
+      <w:bookmarkStart w:id="3" w:name="_Ref346721611"/>
       <w:r>
         <w:t xml:space="preserve">Figure </w:t>
       </w:r>
-      <w:fldSimple w:instr=" SEQ Figure \* ARABIC ">
+      <w:r>
+        <w:fldChar w:fldCharType="begin"/>
+      </w:r>
+      <w:r>
+        <w:instrText xml:space="preserve"> SEQ Figure \* ARABIC </w:instrText>
+      </w:r>
+      <w:r>
+        <w:fldChar w:fldCharType="separate"/>
+      </w:r>
+      <w:r>
+        <w:rPr>
+          <w:noProof/>
+        </w:rPr>
+        <w:t>2</w:t>
+      </w:r>
+      <w:r>
+        <w:rPr>
+          <w:noProof/>
+        </w:rPr>
+        <w:fldChar w:fldCharType="end"/>
+      </w:r>
+      <w:bookmarkEnd w:id="3"/>
+      <w:r>
+        <w:t>: Capacity Network Attribute Evaluator</w:t>
+      </w:r>
+    </w:p>
+    <w:p>
+      <w:pPr>
+        <w:pStyle w:val="ListParagraph"/>
+        <w:numPr>
+          <w:ilvl w:val="0"/>
+          <w:numId w:val="1"/>
+        </w:numPr>
+      </w:pPr>
+      <w:r>
+        <w:t>Now</w:t>
+      </w:r>
+      <w:r>
+        <w:t xml:space="preserve"> you have to specify which field of your street shapefile indicates road width or capacity</w:t>
+      </w:r>
+      <w:r>
+        <w:t>.</w:t>
+      </w:r>
+      <w:r>
+        <w:t xml:space="preserve"> </w:t>
+      </w:r>
+      <w:r>
+        <w:t>For example number of lanes could be one possibility</w:t>
+      </w:r>
+      <w:r>
+        <w:t>.</w:t>
+      </w:r>
+      <w:r>
+        <w:t xml:space="preserve"> </w:t>
+      </w:r>
+      <w:r>
+        <w:t>Set this only for the edges and leave the junction empty (</w:t>
+      </w:r>
+      <w:r>
+        <w:fldChar w:fldCharType="begin"/>
+      </w:r>
+      <w:r>
+        <w:instrText xml:space="preserve"> REF _Ref346721611 \h </w:instrText>
+      </w:r>
+      <w:r>
+        <w:fldChar w:fldCharType="separate"/>
+      </w:r>
+      <w:r>
+        <w:t xml:space="preserve">Figure </w:t>
+      </w:r>
+      <w:r>
+        <w:rPr>
+          <w:noProof/>
+        </w:rPr>
+        <w:t>2</w:t>
+      </w:r>
+      <w:r>
+        <w:fldChar w:fldCharType="end"/>
+      </w:r>
+      <w:r>
+        <w:t>)</w:t>
+      </w:r>
+      <w:r>
+        <w:t>.</w:t>
+      </w:r>
+      <w:r>
+        <w:t xml:space="preserve"> </w:t>
+      </w:r>
+      <w:r>
+        <w:t xml:space="preserve">If you </w:t>
+      </w:r>
+      <w:r>
+        <w:t>do not</w:t>
+      </w:r>
+      <w:r>
+        <w:t xml:space="preserve"> see your desired field, go back to step </w:t>
+      </w:r>
+      <w:r>
+        <w:fldChar w:fldCharType="begin"/>
+      </w:r>
+      <w:r>
+        <w:instrText xml:space="preserve"> REF _Ref319345696 \w \h </w:instrText>
+      </w:r>
+      <w:r>
+        <w:fldChar w:fldCharType="separate"/>
+      </w:r>
+      <w:r>
+        <w:rPr>
+          <w:rFonts w:hint="cs"/>
+          <w:cs/>
+        </w:rPr>
+        <w:t>‎</w:t>
+      </w:r>
+      <w:r>
+        <w:t>6.d</w:t>
+      </w:r>
+      <w:r>
+        <w:fldChar w:fldCharType="end"/>
+      </w:r>
+      <w:r>
+        <w:t xml:space="preserve"> and change the data type</w:t>
+      </w:r>
+      <w:r>
+        <w:t>.</w:t>
+      </w:r>
+      <w:r>
+        <w:t xml:space="preserve"> </w:t>
+      </w:r>
+      <w:r>
+        <w:t xml:space="preserve">When you </w:t>
+      </w:r>
+      <w:r>
+        <w:t xml:space="preserve">are </w:t>
+      </w:r>
+      <w:r>
+        <w:t>done click “OK”.</w:t>
+      </w:r>
+    </w:p>
+    <w:p>
+      <w:pPr>
+        <w:pStyle w:val="ListParagraph"/>
+        <w:numPr>
+          <w:ilvl w:val="0"/>
+          <w:numId w:val="1"/>
+        </w:numPr>
+      </w:pPr>
+      <w:r>
+        <w:t>Click OK to exit network properties.</w:t>
+      </w:r>
+    </w:p>
+    <w:p>
+      <w:pPr>
+        <w:pStyle w:val="ListParagraph"/>
+        <w:numPr>
+          <w:ilvl w:val="0"/>
+          <w:numId w:val="1"/>
+        </w:numPr>
+      </w:pPr>
+      <w:r>
+        <w:t>Build the network dataset.</w:t>
+      </w:r>
+    </w:p>
+    <w:p>
+      <w:pPr>
+        <w:pStyle w:val="Heading1"/>
+      </w:pPr>
+      <w:r>
+        <w:t>Section 2:</w:t>
+      </w:r>
+      <w:r>
+        <w:t xml:space="preserve"> Identify Zones</w:t>
+      </w:r>
+    </w:p>
+    <w:p>
+      <w:r>
+        <w:t xml:space="preserve">In order to perform an evacuation routing, you need </w:t>
+      </w:r>
+      <w:r>
+        <w:t xml:space="preserve">at least </w:t>
+      </w:r>
+      <w:r>
+        <w:t>two sets of points: Safe Zone Points, and Evacuee Points</w:t>
+      </w:r>
+      <w:r>
+        <w:t>.</w:t>
+      </w:r>
+      <w:r>
+        <w:t xml:space="preserve"> </w:t>
+      </w:r>
+      <w:proofErr w:type="spellStart"/>
+      <w:r>
+        <w:t>DynamicChanges</w:t>
+      </w:r>
+      <w:proofErr w:type="spellEnd"/>
+      <w:r>
+        <w:t xml:space="preserve"> zone is a polygon and it is an optional input. </w:t>
+      </w:r>
+      <w:r>
+        <w:t>Safe zones are simply locations on the map where evacuees need to be rou</w:t>
+      </w:r>
+      <w:r>
+        <w:t>ted to</w:t>
+      </w:r>
+      <w:r>
+        <w:t>. Each safe zone has a capacity</w:t>
+      </w:r>
+      <w:r>
+        <w:t xml:space="preserve"> which limits the number of evacuees routed to each safe zone. If you want to have some safe zones with unlimited capacity, set their capacity to -1</w:t>
+      </w:r>
+      <w:r>
+        <w:t>.</w:t>
+      </w:r>
+    </w:p>
+    <w:p>
+      <w:r>
+        <w:t>Evacuee points are locations of people who are in danger</w:t>
+      </w:r>
+      <w:r>
+        <w:t>.</w:t>
+      </w:r>
+      <w:r>
+        <w:t xml:space="preserve"> </w:t>
+      </w:r>
+      <w:r>
+        <w:t xml:space="preserve">Each evacuee point needs to have a name field and a </w:t>
+      </w:r>
+      <w:proofErr w:type="spellStart"/>
+      <w:r>
+        <w:t>VehicleCount</w:t>
+      </w:r>
+      <w:proofErr w:type="spellEnd"/>
+      <w:r>
+        <w:t xml:space="preserve"> field</w:t>
+      </w:r>
+      <w:r>
+        <w:t>.</w:t>
+      </w:r>
+      <w:r>
+        <w:t xml:space="preserve"> </w:t>
+      </w:r>
+      <w:r>
+        <w:t xml:space="preserve">The </w:t>
+      </w:r>
+      <w:proofErr w:type="spellStart"/>
+      <w:r>
+        <w:t>VehicleCount</w:t>
+      </w:r>
+      <w:proofErr w:type="spellEnd"/>
+      <w:r>
+        <w:t xml:space="preserve"> </w:t>
+      </w:r>
+      <w:r>
+        <w:t xml:space="preserve">indicates the number of </w:t>
+      </w:r>
+      <w:r>
+        <w:t>cars</w:t>
+      </w:r>
+      <w:r>
+        <w:t xml:space="preserve"> at that loca</w:t>
+      </w:r>
+      <w:r>
+        <w:t xml:space="preserve">tion </w:t>
+      </w:r>
+      <w:r>
+        <w:t>that</w:t>
+      </w:r>
+      <w:r>
+        <w:t xml:space="preserve"> need to be evacuated</w:t>
+      </w:r>
+      <w:r>
+        <w:t xml:space="preserve">. </w:t>
+      </w:r>
+      <w:r>
+        <w:t xml:space="preserve">The tool </w:t>
+      </w:r>
+      <w:r>
+        <w:t>does not care about the number of people in each car</w:t>
+      </w:r>
+      <w:r>
+        <w:t>.</w:t>
+      </w:r>
+      <w:r>
+        <w:t xml:space="preserve"> </w:t>
+      </w:r>
+      <w:r>
+        <w:t>For example, if</w:t>
+      </w:r>
+      <w:r>
+        <w:t xml:space="preserve"> you </w:t>
+      </w:r>
+      <w:r>
+        <w:t xml:space="preserve">are </w:t>
+      </w:r>
+      <w:r>
+        <w:t>using</w:t>
+      </w:r>
+      <w:r>
+        <w:t xml:space="preserve"> the</w:t>
+      </w:r>
+      <w:r>
+        <w:t xml:space="preserve"> </w:t>
+      </w:r>
+      <w:r>
+        <w:t xml:space="preserve">US </w:t>
+      </w:r>
+      <w:r>
+        <w:t>population data, you need to calculate the estimated number of cars per each location beforehand.</w:t>
+      </w:r>
+    </w:p>
+    <w:p>
+      <w:r>
+        <w:t xml:space="preserve">The </w:t>
+      </w:r>
+      <w:proofErr w:type="spellStart"/>
+      <w:r>
+        <w:t>DynamicChnage</w:t>
+      </w:r>
+      <w:proofErr w:type="spellEnd"/>
+      <w:r>
+        <w:t xml:space="preserve"> zone is a collection of polygons with start and end times. Each polygon identifies an area where part of the road network is altered for a specific period of time. You can think of th</w:t>
+      </w:r>
+      <w:r>
+        <w:t>is</w:t>
+      </w:r>
+      <w:r>
+        <w:t xml:space="preserve"> as a more advanced </w:t>
+      </w:r>
+      <w:r>
+        <w:t>“B</w:t>
+      </w:r>
+      <w:r>
+        <w:t>arrier</w:t>
+      </w:r>
+      <w:r>
+        <w:t>s”</w:t>
+      </w:r>
+      <w:r>
+        <w:t xml:space="preserve"> similar to what Closest Facility Analysis provides. </w:t>
+      </w:r>
+      <w:r>
+        <w:t>With these polygons you can model an evacuation in a dynamically changing environment. For example</w:t>
+      </w:r>
+      <w:r>
+        <w:t>,</w:t>
+      </w:r>
+      <w:r>
+        <w:t xml:space="preserve"> if you want to generate an evacuation plan after an earthquake where some part of the road network is damaged</w:t>
+      </w:r>
+      <w:r>
+        <w:t>,</w:t>
+      </w:r>
+      <w:r>
+        <w:t xml:space="preserve"> or if you</w:t>
+      </w:r>
+      <w:r>
+        <w:t xml:space="preserve"> are</w:t>
+      </w:r>
+      <w:r>
+        <w:t xml:space="preserve"> working on flood evacuation and want to take into account </w:t>
+      </w:r>
+      <w:r>
+        <w:t>the</w:t>
+      </w:r>
+      <w:r>
+        <w:t xml:space="preserve"> moving flood as the evacuation is happening</w:t>
+      </w:r>
+      <w:r>
+        <w:t>,</w:t>
+      </w:r>
+      <w:r>
+        <w:t xml:space="preserve"> this would be for you.</w:t>
+      </w:r>
+      <w:r>
+        <w:t xml:space="preserve"> </w:t>
+      </w:r>
+      <w:r>
+        <w:t>In order to correctly model these dynamic road changes, you need to have a polygon that encloses all road changes. For each polygon you have 5 attributes that will help you customize how these changes should be applied to the road network:</w:t>
+      </w:r>
+    </w:p>
+    <w:p>
+      <w:pPr>
+        <w:pStyle w:val="ListParagraph"/>
+        <w:numPr>
+          <w:ilvl w:val="0"/>
+          <w:numId w:val="10"/>
+        </w:numPr>
+      </w:pPr>
+      <w:proofErr w:type="spellStart"/>
+      <w:r>
+        <w:rPr>
+          <w:b/>
+          <w:bCs/>
+        </w:rPr>
+        <w:t>EdgeDirection</w:t>
+      </w:r>
+      <w:proofErr w:type="spellEnd"/>
+      <w:r>
+        <w:rPr>
+          <w:b/>
+          <w:bCs/>
+        </w:rPr>
+        <w:t>:</w:t>
+      </w:r>
+      <w:r>
+        <w:t xml:space="preserve"> Among all edges inside the polygon which ones should be affected? This is determined by the travel direction of the edge.</w:t>
+      </w:r>
+    </w:p>
+    <w:p>
+      <w:pPr>
+        <w:pStyle w:val="ListParagraph"/>
+        <w:numPr>
+          <w:ilvl w:val="0"/>
+          <w:numId w:val="10"/>
+        </w:numPr>
+      </w:pPr>
+      <w:proofErr w:type="spellStart"/>
+      <w:r>
+        <w:rPr>
+          <w:b/>
+          <w:bCs/>
+        </w:rPr>
+        <w:t>StartingCost</w:t>
+      </w:r>
+      <w:proofErr w:type="spellEnd"/>
+      <w:r>
+        <w:rPr>
+          <w:b/>
+          <w:bCs/>
+        </w:rPr>
+        <w:t>:</w:t>
+      </w:r>
+      <w:r>
+        <w:t xml:space="preserve"> This is the time that polygon changes will start to affect the evacuation. A value of 0 </w:t>
+      </w:r>
+      <w:r>
+        <w:t>means</w:t>
+      </w:r>
+      <w:r>
+        <w:t xml:space="preserve"> it is in effect from the beginning. The unit of this value is the same as the selected network impedance.</w:t>
+      </w:r>
+    </w:p>
+    <w:p>
+      <w:pPr>
+        <w:pStyle w:val="ListParagraph"/>
+        <w:numPr>
+          <w:ilvl w:val="0"/>
+          <w:numId w:val="10"/>
+        </w:numPr>
+      </w:pPr>
+      <w:proofErr w:type="spellStart"/>
+      <w:r>
+        <w:rPr>
+          <w:b/>
+          <w:bCs/>
+        </w:rPr>
+        <w:t>EndingCost</w:t>
+      </w:r>
+      <w:proofErr w:type="spellEnd"/>
+      <w:r>
+        <w:rPr>
+          <w:b/>
+          <w:bCs/>
+        </w:rPr>
+        <w:t>:</w:t>
+      </w:r>
+      <w:r>
+        <w:t xml:space="preserve"> The end time for the changes. A value of -1 means the changes will stay forever. It’s worth mentioning that these changes are only local to this particular evacuation layer. The actual data in the network dataset are not altered.</w:t>
+      </w:r>
+    </w:p>
+    <w:p>
+      <w:pPr>
+        <w:pStyle w:val="ListParagraph"/>
+        <w:numPr>
+          <w:ilvl w:val="0"/>
+          <w:numId w:val="10"/>
+        </w:numPr>
+      </w:pPr>
+      <w:proofErr w:type="spellStart"/>
+      <w:r>
+        <w:rPr>
+          <w:b/>
+          <w:bCs/>
+        </w:rPr>
+        <w:t>CostChangeRatio</w:t>
+      </w:r>
+      <w:proofErr w:type="spellEnd"/>
+      <w:r>
+        <w:rPr>
+          <w:b/>
+          <w:bCs/>
+        </w:rPr>
+        <w:t>:</w:t>
+      </w:r>
+      <w:r>
+        <w:t xml:space="preserve"> This ratio indicates how much the cost</w:t>
+      </w:r>
+      <w:r>
+        <w:t>s</w:t>
+      </w:r>
+      <w:r>
+        <w:t xml:space="preserve"> of affected edges change. A value of 2 means that traffic on these edges are 2 times slower. A value of 10,000 means the affected edges are completely blocked.</w:t>
+      </w:r>
+    </w:p>
+    <w:p>
+      <w:pPr>
+        <w:pStyle w:val="ListParagraph"/>
+        <w:numPr>
+          <w:ilvl w:val="0"/>
+          <w:numId w:val="10"/>
+        </w:numPr>
+      </w:pPr>
+      <w:proofErr w:type="spellStart"/>
+      <w:r>
+        <w:rPr>
+          <w:b/>
+          <w:bCs/>
+        </w:rPr>
+        <w:t>CapacityChangeRatio</w:t>
+      </w:r>
+      <w:proofErr w:type="spellEnd"/>
+      <w:r>
+        <w:rPr>
+          <w:b/>
+          <w:bCs/>
+        </w:rPr>
+        <w:t>:</w:t>
+      </w:r>
+      <w:r>
+        <w:t xml:space="preserve"> This ratio indicates how much the capacit</w:t>
+      </w:r>
+      <w:r>
+        <w:t>ies</w:t>
+      </w:r>
+      <w:r>
+        <w:t xml:space="preserve"> of affected edges change. For example a value of 0.5 means that these edges now have half the lanes they use to have. A value of 0.01</w:t>
+      </w:r>
+      <w:r>
+        <w:t xml:space="preserve"> means the roads do not have any useable lanes/capacity.</w:t>
+      </w:r>
+    </w:p>
+    <w:p>
+      <w:pPr>
+        <w:pStyle w:val="Heading2"/>
+      </w:pPr>
+      <w:r>
+        <w:t>Load Location Settings</w:t>
+      </w:r>
+    </w:p>
+    <w:p>
+      <w:r>
+        <w:t>Every time</w:t>
+      </w:r>
+      <w:r>
+        <w:t xml:space="preserve"> you </w:t>
+      </w:r>
+      <w:r>
+        <w:t xml:space="preserve">load your data </w:t>
+      </w:r>
+      <w:r>
+        <w:t>to</w:t>
+      </w:r>
+      <w:r>
+        <w:t xml:space="preserve"> a particular sublayer (Zones, Evacuees, or </w:t>
+      </w:r>
+      <w:proofErr w:type="spellStart"/>
+      <w:r>
+        <w:t>DynamicChanges</w:t>
+      </w:r>
+      <w:proofErr w:type="spellEnd"/>
+      <w:r>
+        <w:t xml:space="preserve">) the Network Analyst Extension locates your data </w:t>
+      </w:r>
+      <w:r>
+        <w:t>on</w:t>
+      </w:r>
+      <w:r>
+        <w:t xml:space="preserve"> the network dataset</w:t>
+      </w:r>
+      <w:r>
+        <w:t>. Based on the results</w:t>
+      </w:r>
+      <w:r>
+        <w:t>,</w:t>
+      </w:r>
+      <w:r>
+        <w:t xml:space="preserve"> it creates the necessary </w:t>
+      </w:r>
+      <w:r>
+        <w:t>network analysis objects</w:t>
+      </w:r>
+      <w:r>
+        <w:t xml:space="preserve">. After </w:t>
+      </w:r>
+      <w:r>
+        <w:t xml:space="preserve">this process, </w:t>
+      </w:r>
+      <w:r>
+        <w:t xml:space="preserve">each data point is tied either to a network junction or a network edge. For example after loading safe zone points, each safe point will be </w:t>
+      </w:r>
+      <w:r>
+        <w:t xml:space="preserve">assigned to an </w:t>
+      </w:r>
+      <w:r>
+        <w:t>edge</w:t>
+      </w:r>
+      <w:r>
+        <w:t xml:space="preserve"> and will reside along that edge</w:t>
+      </w:r>
+      <w:r>
+        <w:t xml:space="preserve">. </w:t>
+      </w:r>
+      <w:r>
+        <w:t>Additionally</w:t>
+      </w:r>
+      <w:r>
+        <w:t>,</w:t>
+      </w:r>
+      <w:r>
+        <w:t xml:space="preserve"> 4 extra fields are populated on the sublayer: </w:t>
+      </w:r>
+      <w:proofErr w:type="spellStart"/>
+      <w:r>
+        <w:t>SourceID</w:t>
+      </w:r>
+      <w:proofErr w:type="spellEnd"/>
+      <w:r>
+        <w:t xml:space="preserve">, </w:t>
+      </w:r>
+      <w:proofErr w:type="spellStart"/>
+      <w:r>
+        <w:t>SourceOID</w:t>
+      </w:r>
+      <w:proofErr w:type="spellEnd"/>
+      <w:r>
+        <w:t xml:space="preserve">, </w:t>
+      </w:r>
+      <w:proofErr w:type="spellStart"/>
+      <w:r>
+        <w:t>PosAlong</w:t>
+      </w:r>
+      <w:proofErr w:type="spellEnd"/>
+      <w:r>
+        <w:t xml:space="preserve">, and </w:t>
+      </w:r>
+      <w:proofErr w:type="spellStart"/>
+      <w:r>
+        <w:t>SideofEdge</w:t>
+      </w:r>
+      <w:proofErr w:type="spellEnd"/>
+      <w:r>
+        <w:t xml:space="preserve">. </w:t>
+      </w:r>
+      <w:r>
+        <w:t>The user can control when to assign the data to junctions and when to assign them to edges. In order to change this behavior, open the layer properties, and go to the Network Locations tab (</w:t>
+      </w:r>
+      <w:r>
+        <w:fldChar w:fldCharType="begin"/>
+      </w:r>
+      <w:r>
+        <w:instrText xml:space="preserve"> REF _Ref423970325 \h </w:instrText>
+      </w:r>
+      <w:r>
+        <w:fldChar w:fldCharType="separate"/>
+      </w:r>
+      <w:r>
+        <w:t xml:space="preserve">Figure </w:t>
+      </w:r>
+      <w:r>
+        <w:rPr>
+          <w:noProof/>
+        </w:rPr>
+        <w:t>3</w:t>
+      </w:r>
+      <w:r>
+        <w:fldChar w:fldCharType="end"/>
+      </w:r>
+      <w:r>
+        <w:t xml:space="preserve">). </w:t>
+      </w:r>
+      <w:r>
+        <w:t>Set</w:t>
+      </w:r>
+      <w:r>
+        <w:t xml:space="preserve"> the checkboxes under the “Finding Network Locations” setting.</w:t>
+      </w:r>
+    </w:p>
+    <w:p>
+      <w:r>
+        <w:t>You have to select the correct “Finding Network Locations” checkbox BEFORE you load your locations. For example, if you want your safe zones to be assigned to junctions instead of edges, you have to uncheck the “Shape” box in front of the “Streets” and check the “Shape” box in front of the “</w:t>
+      </w:r>
+      <w:proofErr w:type="spellStart"/>
+      <w:r>
+        <w:t>SF_ND_Junctions</w:t>
+      </w:r>
+      <w:proofErr w:type="spellEnd"/>
+      <w:r>
+        <w:t xml:space="preserve">”. Please note that naming could be different based on your network dataset. The drop menu at the top of the window does not play a role here. You have to set the right box before every load location step. It is generally advised to load safe zone points and assign them to junctions instead of edges because it would allow cars to reach the safe zone from multiple directions. As for </w:t>
+      </w:r>
+      <w:proofErr w:type="spellStart"/>
+      <w:r>
+        <w:t>DynamicChanges</w:t>
+      </w:r>
+      <w:proofErr w:type="spellEnd"/>
+      <w:r>
+        <w:t xml:space="preserve"> polygons, you </w:t>
+      </w:r>
+      <w:r>
+        <w:t>HAVE TO assign</w:t>
+      </w:r>
+      <w:r>
+        <w:t xml:space="preserve"> them to edges, otherwise they will not have any effect on the evacuation result. To learn more about the load location process, read the following help page.</w:t>
+      </w:r>
+    </w:p>
+    <w:p>
+      <w:r>
+        <w:t xml:space="preserve">More Info: </w:t>
+      </w:r>
+      <w:hyperlink r:id="rId21" w:anchor="//00470000003n000000" w:history="1">
         <w:r>
           <w:rPr>
-            <w:noProof/>
+            <w:rStyle w:val="Hyperlink"/>
           </w:rPr>
-          <w:t>2</w:t>
+          <w:t>http://resources.arcgis.com/en/help/main/10.1/index.html#//00470000003n000000</w:t>
         </w:r>
-      </w:fldSimple>
+      </w:hyperlink>
+    </w:p>
+    <w:p>
+      <w:pPr>
+        <w:pStyle w:val="Heading2"/>
+      </w:pPr>
+      <w:r>
+        <w:t>Load Zones</w:t>
+      </w:r>
+    </w:p>
+    <w:p>
+      <w:r>
+        <w:t>Now that all evacuation inputs have been explained, let us have an example on how to load all the input data. Imagine a tsunami is coming toward San Francisco and we need to evacuate people who live close to the west side toward inland (</w:t>
+      </w:r>
+      <w:r>
+        <w:fldChar w:fldCharType="begin"/>
+      </w:r>
+      <w:r>
+        <w:instrText xml:space="preserve"> REF _Ref346721842 \h </w:instrText>
+      </w:r>
+      <w:r>
+        <w:fldChar w:fldCharType="separate"/>
+      </w:r>
+      <w:r>
+        <w:t xml:space="preserve">Figure </w:t>
+      </w:r>
+      <w:r>
+        <w:rPr>
+          <w:noProof/>
+        </w:rPr>
+        <w:t>6</w:t>
+      </w:r>
+      <w:r>
+        <w:fldChar w:fldCharType="end"/>
+      </w:r>
+      <w:r>
+        <w:t xml:space="preserve">). We can use the Census block group population data for evacuees. We assume each person takes a car so we’ll use the block group population directly for the </w:t>
+      </w:r>
+      <w:proofErr w:type="spellStart"/>
+      <w:r>
+        <w:t>VehicleCount</w:t>
+      </w:r>
+      <w:proofErr w:type="spellEnd"/>
+      <w:r>
+        <w:t xml:space="preserve"> field. A safe zone is simply a location with a good distance from the shoreline.</w:t>
+      </w:r>
+    </w:p>
+    <w:p>
+      <w:pPr>
+        <w:pStyle w:val="Heading3"/>
+      </w:pPr>
+      <w:r>
+        <w:t>Steps:</w:t>
+      </w:r>
+    </w:p>
+    <w:p>
+      <w:pPr>
+        <w:pStyle w:val="ListParagraph"/>
+        <w:numPr>
+          <w:ilvl w:val="0"/>
+          <w:numId w:val="9"/>
+        </w:numPr>
+      </w:pPr>
+      <w:r>
+        <w:t>Locate the Network Analyst toolbar in ArcMap. Click on “Network Analyst Window” so that you can see newly added layers.</w:t>
+      </w:r>
+    </w:p>
+    <w:p>
+      <w:pPr>
+        <w:pStyle w:val="ListParagraph"/>
+        <w:numPr>
+          <w:ilvl w:val="0"/>
+          <w:numId w:val="9"/>
+        </w:numPr>
+      </w:pPr>
+      <w:r>
+        <w:t>From the toolbar, open the Network Analyst drop menu and select “New Evacuation Routing”. This will create a new empty layer and six sub-layers which you can see in the Network Analyst Window.</w:t>
+      </w:r>
+    </w:p>
+    <w:p>
+      <w:pPr>
+        <w:pStyle w:val="ListParagraph"/>
+        <w:numPr>
+          <w:ilvl w:val="0"/>
+          <w:numId w:val="9"/>
+        </w:numPr>
+      </w:pPr>
+      <w:r>
+        <w:t>From the same drop menu, click on “Options” and change the “Messages shown after solve” to “All Messages”. You need to see all messages to understand the details of the evacuation result.</w:t>
+      </w:r>
+      <w:bookmarkStart w:id="4" w:name="_GoBack"/>
       <w:bookmarkEnd w:id="4"/>
-      <w:r>
-        <w:t>: Capacity Network Attribute Evaluator</w:t>
-      </w:r>
-    </w:p>
-    <w:p>
-      <w:pPr>
-        <w:pStyle w:val="ListParagraph"/>
-        <w:numPr>
-          <w:ilvl w:val="0"/>
-          <w:numId w:val="1"/>
-        </w:numPr>
-      </w:pPr>
-      <w:r>
-        <w:t>Now</w:t>
-      </w:r>
-      <w:r>
-        <w:t xml:space="preserve"> you have to specify which field of your street shapefile indicates road width or capacity</w:t>
-      </w:r>
-      <w:r>
-        <w:t>.</w:t>
-      </w:r>
-      <w:r>
-        <w:t xml:space="preserve"> </w:t>
-      </w:r>
-      <w:r>
-        <w:t>For example number of lanes could be one possibility</w:t>
-      </w:r>
-      <w:r>
-        <w:t>.</w:t>
-      </w:r>
-      <w:r>
-        <w:t xml:space="preserve"> </w:t>
-      </w:r>
-      <w:r>
-        <w:t>Set this only for the edges and leave the junction empty (</w:t>
-      </w:r>
-      <w:r>
-        <w:fldChar w:fldCharType="begin"/>
-      </w:r>
-      <w:r>
-        <w:instrText xml:space="preserve"> REF _Ref346721611 \h </w:instrText>
-      </w:r>
-      <w:r>
-        <w:fldChar w:fldCharType="separate"/>
-      </w:r>
-      <w:r>
-        <w:t xml:space="preserve">Figure </w:t>
-      </w:r>
-      <w:r>
-        <w:rPr>
-          <w:noProof/>
-        </w:rPr>
-        <w:t>2</w:t>
-      </w:r>
-      <w:r>
-        <w:fldChar w:fldCharType="end"/>
-      </w:r>
-      <w:r>
-        <w:t>)</w:t>
-      </w:r>
-      <w:r>
-        <w:t>.</w:t>
-      </w:r>
-      <w:r>
-        <w:t xml:space="preserve"> </w:t>
-      </w:r>
-      <w:r>
-        <w:t xml:space="preserve">If you </w:t>
-      </w:r>
-      <w:r>
-        <w:t>do not</w:t>
-      </w:r>
-      <w:r>
-        <w:t xml:space="preserve"> see your desired field, go back to step </w:t>
-      </w:r>
-      <w:r>
-        <w:fldChar w:fldCharType="begin"/>
-      </w:r>
-      <w:r>
-        <w:instrText xml:space="preserve"> REF _Ref319345696 \w \h </w:instrText>
-      </w:r>
-      <w:r>
-        <w:fldChar w:fldCharType="separate"/>
-      </w:r>
-      <w:r>
-        <w:rPr>
-          <w:rFonts w:hint="cs"/>
-          <w:cs/>
-        </w:rPr>
-        <w:t>‎</w:t>
-      </w:r>
-      <w:r>
-        <w:t>6.d</w:t>
-      </w:r>
-      <w:r>
-        <w:fldChar w:fldCharType="end"/>
-      </w:r>
-      <w:r>
-        <w:t xml:space="preserve"> and change the data type</w:t>
-      </w:r>
-      <w:r>
-        <w:t>.</w:t>
-      </w:r>
-      <w:r>
-        <w:t xml:space="preserve"> </w:t>
-      </w:r>
-      <w:r>
-        <w:t xml:space="preserve">When you </w:t>
-      </w:r>
-      <w:r>
-        <w:t xml:space="preserve">are </w:t>
-      </w:r>
-      <w:r>
-        <w:t>done click “OK”.</w:t>
-      </w:r>
-    </w:p>
-    <w:p>
-      <w:pPr>
-        <w:pStyle w:val="ListParagraph"/>
-        <w:numPr>
-          <w:ilvl w:val="0"/>
-          <w:numId w:val="1"/>
-        </w:numPr>
-      </w:pPr>
-      <w:r>
-        <w:t>Click OK to exit network properties.</w:t>
-      </w:r>
-    </w:p>
-    <w:p>
-      <w:pPr>
-        <w:pStyle w:val="ListParagraph"/>
-        <w:numPr>
-          <w:ilvl w:val="0"/>
-          <w:numId w:val="1"/>
-        </w:numPr>
-      </w:pPr>
-      <w:r>
-        <w:t>Build the network dataset.</w:t>
-      </w:r>
-    </w:p>
-    <w:p>
-      <w:pPr>
-        <w:pStyle w:val="Heading1"/>
-      </w:pPr>
-      <w:r>
-        <w:t>Section 2:</w:t>
-      </w:r>
-      <w:r>
-        <w:t xml:space="preserve"> Identify Zones</w:t>
-      </w:r>
-    </w:p>
-    <w:p>
-      <w:r>
-        <w:t xml:space="preserve">In order to perform an evacuation routing, you need </w:t>
-      </w:r>
-      <w:r>
-        <w:t xml:space="preserve">at least </w:t>
-      </w:r>
-      <w:r>
-        <w:t>two sets of points: Safe Zone Points, and Evacuee Points</w:t>
-      </w:r>
-      <w:r>
-        <w:t>.</w:t>
-      </w:r>
-      <w:r>
-        <w:t xml:space="preserve"> </w:t>
-      </w:r>
-      <w:r>
-        <w:t xml:space="preserve">DynamicChanges zone is a polygon and it is an optional input. </w:t>
-      </w:r>
-      <w:r>
-        <w:t>Safe zones are simply locations on the map where evacuees need to be rou</w:t>
-      </w:r>
-      <w:r>
-        <w:t>ted to</w:t>
-      </w:r>
-      <w:r>
-        <w:t>. Each safe zone has a capacity</w:t>
-      </w:r>
-      <w:r>
-        <w:t xml:space="preserve"> which limits the number of evacuees routed to each safe zone. If you want to have some safe zones with unlimited capacity, set their capacity to -1</w:t>
-      </w:r>
-      <w:r>
-        <w:t>.</w:t>
-      </w:r>
-    </w:p>
-    <w:p>
-      <w:r>
-        <w:t>Evacuee points are locations of people who are in danger</w:t>
-      </w:r>
-      <w:r>
-        <w:t>.</w:t>
-      </w:r>
-      <w:r>
-        <w:t xml:space="preserve"> </w:t>
-      </w:r>
-      <w:r>
-        <w:t xml:space="preserve">Each evacuee point needs to have a name field and a </w:t>
-      </w:r>
-      <w:r>
-        <w:t>VehicleCount</w:t>
-      </w:r>
-      <w:r>
-        <w:t xml:space="preserve"> field</w:t>
-      </w:r>
-      <w:r>
-        <w:t>.</w:t>
-      </w:r>
-      <w:r>
-        <w:t xml:space="preserve"> </w:t>
-      </w:r>
-      <w:r>
-        <w:t xml:space="preserve">The </w:t>
-      </w:r>
-      <w:r>
-        <w:t xml:space="preserve">VehicleCount </w:t>
-      </w:r>
-      <w:r>
-        <w:t xml:space="preserve">indicates the number of </w:t>
-      </w:r>
-      <w:r>
-        <w:t>cars</w:t>
-      </w:r>
-      <w:r>
-        <w:t xml:space="preserve"> at that loca</w:t>
-      </w:r>
-      <w:r>
-        <w:t xml:space="preserve">tion </w:t>
-      </w:r>
-      <w:r>
-        <w:t>that</w:t>
-      </w:r>
-      <w:r>
-        <w:t xml:space="preserve"> need to be evacuated</w:t>
-      </w:r>
-      <w:r>
-        <w:t xml:space="preserve">. </w:t>
-      </w:r>
-      <w:r>
-        <w:t xml:space="preserve">The tool </w:t>
-      </w:r>
-      <w:r>
-        <w:t>does not care about the number of people in each car</w:t>
-      </w:r>
-      <w:r>
-        <w:t>.</w:t>
-      </w:r>
-      <w:r>
-        <w:t xml:space="preserve"> </w:t>
-      </w:r>
-      <w:r>
-        <w:t>For example, if</w:t>
-      </w:r>
-      <w:r>
-        <w:t xml:space="preserve"> you </w:t>
-      </w:r>
-      <w:r>
-        <w:t xml:space="preserve">are </w:t>
-      </w:r>
-      <w:r>
-        <w:t>using</w:t>
-      </w:r>
-      <w:r>
-        <w:t xml:space="preserve"> the</w:t>
-      </w:r>
-      <w:r>
-        <w:t xml:space="preserve"> </w:t>
-      </w:r>
-      <w:r>
-        <w:t xml:space="preserve">US </w:t>
-      </w:r>
-      <w:r>
-        <w:t>population data, you need to calculate the estimated number of cars per each location beforehand.</w:t>
-      </w:r>
-    </w:p>
-    <w:p>
-      <w:r>
-        <w:t>The DynamicChnage zone is a collection of polygons with start and end times. Each polygon identifies an area where part of the road network is altered for a specific period of time. You can think of th</w:t>
-      </w:r>
-      <w:r>
-        <w:t>is</w:t>
-      </w:r>
-      <w:r>
-        <w:t xml:space="preserve"> as a more advanced </w:t>
-      </w:r>
-      <w:r>
-        <w:t>“B</w:t>
-      </w:r>
-      <w:r>
-        <w:t>arrier</w:t>
-      </w:r>
-      <w:r>
-        <w:t>s”</w:t>
-      </w:r>
-      <w:r>
-        <w:t xml:space="preserve"> similar to what Closest Facility Analysis provides. </w:t>
-      </w:r>
-      <w:r>
-        <w:t>With these polygons you can model an evacuation in a dynamically changing environment. For example</w:t>
-      </w:r>
-      <w:r>
-        <w:t>,</w:t>
-      </w:r>
-      <w:r>
-        <w:t xml:space="preserve"> if you want to generate an evacuation plan after an earthquake where some part of the road network is damaged</w:t>
-      </w:r>
-      <w:r>
-        <w:t>,</w:t>
-      </w:r>
-      <w:r>
-        <w:t xml:space="preserve"> or if you</w:t>
-      </w:r>
-      <w:r>
-        <w:t xml:space="preserve"> are</w:t>
-      </w:r>
-      <w:r>
-        <w:t xml:space="preserve"> working on flood evacuation and want to take into account </w:t>
-      </w:r>
-      <w:r>
-        <w:t>the</w:t>
-      </w:r>
-      <w:r>
-        <w:t xml:space="preserve"> moving flood as the evacuation is happening</w:t>
-      </w:r>
-      <w:r>
-        <w:t>,</w:t>
-      </w:r>
-      <w:r>
-        <w:t xml:space="preserve"> this would be for you.</w:t>
-      </w:r>
-      <w:r>
-        <w:t xml:space="preserve"> </w:t>
-      </w:r>
-      <w:r>
-        <w:t>In order to correctly model these dynamic road changes, you need to have a polygon that encloses all road changes. For each polygon you have 5 attributes that will help you customize how these changes should be applied to the road network:</w:t>
-      </w:r>
-    </w:p>
-    <w:p>
-      <w:pPr>
-        <w:pStyle w:val="ListParagraph"/>
-        <w:numPr>
-          <w:ilvl w:val="0"/>
-          <w:numId w:val="10"/>
-        </w:numPr>
-      </w:pPr>
-      <w:r>
-        <w:rPr>
-          <w:b/>
-          <w:bCs/>
-        </w:rPr>
-        <w:t>EdgeDirection:</w:t>
-      </w:r>
-      <w:r>
-        <w:t xml:space="preserve"> Among all edges inside the polygon which ones should be affected? This is determined by the travel direction of the edge.</w:t>
-      </w:r>
-    </w:p>
-    <w:p>
-      <w:pPr>
-        <w:pStyle w:val="ListParagraph"/>
-        <w:numPr>
-          <w:ilvl w:val="0"/>
-          <w:numId w:val="10"/>
-        </w:numPr>
-      </w:pPr>
-      <w:r>
-        <w:rPr>
-          <w:b/>
-          <w:bCs/>
-        </w:rPr>
-        <w:t>StartingCost:</w:t>
-      </w:r>
-      <w:r>
-        <w:t xml:space="preserve"> This is the time that polygon changes will start to affect the evacuation. A value of 0 </w:t>
-      </w:r>
-      <w:r>
-        <w:t>means</w:t>
-      </w:r>
-      <w:r>
-        <w:t xml:space="preserve"> it is in effect from the beginning. The unit of this value is the same as the selected network impedance.</w:t>
-      </w:r>
-    </w:p>
-    <w:p>
-      <w:pPr>
-        <w:pStyle w:val="ListParagraph"/>
-        <w:numPr>
-          <w:ilvl w:val="0"/>
-          <w:numId w:val="10"/>
-        </w:numPr>
-      </w:pPr>
-      <w:r>
-        <w:rPr>
-          <w:b/>
-          <w:bCs/>
-        </w:rPr>
-        <w:t>EndingCost:</w:t>
-      </w:r>
-      <w:r>
-        <w:t xml:space="preserve"> The end time for the changes. A value of -1 means the changes will stay forever. It’s worth mentioning that these changes are only local to this particular evacuation layer. The actual data in the network dataset are not altered.</w:t>
-      </w:r>
-    </w:p>
-    <w:p>
-      <w:pPr>
-        <w:pStyle w:val="ListParagraph"/>
-        <w:numPr>
-          <w:ilvl w:val="0"/>
-          <w:numId w:val="10"/>
-        </w:numPr>
-      </w:pPr>
-      <w:r>
-        <w:rPr>
-          <w:b/>
-          <w:bCs/>
-        </w:rPr>
-        <w:t>CostChangeRatio:</w:t>
-      </w:r>
-      <w:r>
-        <w:t xml:space="preserve"> This ratio indicates how much the cost</w:t>
-      </w:r>
-      <w:r>
-        <w:t>s</w:t>
-      </w:r>
-      <w:r>
-        <w:t xml:space="preserve"> of affected edges change. A value of 2 means that traffic on these edges are 2 times slower. A value of 10,000 means the affected edges are completely blocked.</w:t>
-      </w:r>
-    </w:p>
-    <w:p>
-      <w:pPr>
-        <w:pStyle w:val="ListParagraph"/>
-        <w:numPr>
-          <w:ilvl w:val="0"/>
-          <w:numId w:val="10"/>
-        </w:numPr>
-      </w:pPr>
-      <w:r>
-        <w:rPr>
-          <w:b/>
-          <w:bCs/>
-        </w:rPr>
-        <w:t>CapacityChangeRatio:</w:t>
-      </w:r>
-      <w:r>
-        <w:t xml:space="preserve"> This ratio indicates how much the capacit</w:t>
-      </w:r>
-      <w:r>
-        <w:t>ies</w:t>
-      </w:r>
-      <w:r>
-        <w:t xml:space="preserve"> of affected edges change. For example a value of 0.5 means that these edges now have half the lanes they use to have. A value of 0.01</w:t>
-      </w:r>
-      <w:r>
-        <w:t xml:space="preserve"> means the roads do not have any useable lanes/capacity.</w:t>
-      </w:r>
-    </w:p>
-    <w:p>
-      <w:pPr>
-        <w:pStyle w:val="Heading2"/>
-      </w:pPr>
-      <w:r>
-        <w:t>Load Location Settings</w:t>
-      </w:r>
-    </w:p>
-    <w:p>
-      <w:r>
-        <w:t>Every time</w:t>
-      </w:r>
-      <w:r>
-        <w:t xml:space="preserve"> you </w:t>
-      </w:r>
-      <w:r>
-        <w:t xml:space="preserve">load your data </w:t>
-      </w:r>
-      <w:r>
-        <w:t>to</w:t>
-      </w:r>
-      <w:r>
-        <w:t xml:space="preserve"> a particular sublayer (Zones, Evacuees, or DynamicChanges) the Network Analyst Extension locates your data </w:t>
-      </w:r>
-      <w:r>
-        <w:t>on</w:t>
-      </w:r>
-      <w:r>
-        <w:t xml:space="preserve"> the network dataset</w:t>
-      </w:r>
-      <w:r>
-        <w:t>. Based on the results</w:t>
-      </w:r>
-      <w:r>
-        <w:t>,</w:t>
-      </w:r>
-      <w:r>
-        <w:t xml:space="preserve"> it creates the necessary </w:t>
-      </w:r>
-      <w:r>
-        <w:t>network analysis objects</w:t>
-      </w:r>
-      <w:r>
-        <w:t xml:space="preserve">. After </w:t>
-      </w:r>
-      <w:r>
-        <w:t xml:space="preserve">this process, </w:t>
-      </w:r>
-      <w:r>
-        <w:t xml:space="preserve">each data point is tied either to a network junction or a network edge. For example after loading safe zone points, each safe point will be </w:t>
-      </w:r>
-      <w:r>
-        <w:t xml:space="preserve">assigned to an </w:t>
-      </w:r>
-      <w:r>
-        <w:t>edge</w:t>
-      </w:r>
-      <w:r>
-        <w:t xml:space="preserve"> and will reside along that edge</w:t>
-      </w:r>
-      <w:r>
-        <w:t xml:space="preserve">. </w:t>
-      </w:r>
-      <w:r>
-        <w:t>Additionally</w:t>
-      </w:r>
-      <w:r>
-        <w:t>,</w:t>
-      </w:r>
-      <w:r>
-        <w:t xml:space="preserve"> 4 extra fields are populated on the sublayer: SourceID, SourceOID, PosAlong, and SideofEdge. </w:t>
-      </w:r>
-      <w:r>
-        <w:t>The user can control when to assign the data to junctions and when to assign them to edges. In order to change this behavior, open the layer properties, and go to the Network Locations tab (</w:t>
-      </w:r>
-      <w:r>
-        <w:fldChar w:fldCharType="begin"/>
-      </w:r>
-      <w:r>
-        <w:instrText xml:space="preserve"> REF _Ref423970325 \h </w:instrText>
-      </w:r>
-      <w:r>
-        <w:fldChar w:fldCharType="separate"/>
-      </w:r>
-      <w:r>
-        <w:t xml:space="preserve">Figure </w:t>
-      </w:r>
-      <w:r>
-        <w:rPr>
-          <w:noProof/>
-        </w:rPr>
-        <w:t>3</w:t>
-      </w:r>
-      <w:r>
-        <w:fldChar w:fldCharType="end"/>
-      </w:r>
-      <w:r>
-        <w:t xml:space="preserve">). </w:t>
-      </w:r>
-      <w:r>
-        <w:t>Set</w:t>
-      </w:r>
-      <w:r>
-        <w:t xml:space="preserve"> the checkboxes under the “Finding Network Locations” setting.</w:t>
-      </w:r>
     </w:p>
     <w:p>
       <w:pPr>
@@ -2143,9 +2520,9 @@
           <w:noProof/>
         </w:rPr>
         <w:drawing>
-          <wp:inline distT="0" distB="0" distL="0" distR="0" wp14:anchorId="1B8918C2" wp14:editId="758798C6">
-            <wp:extent cx="4892044" cy="4663440"/>
-            <wp:effectExtent l="0" t="0" r="3810" b="3810"/>
+          <wp:inline distT="0" distB="0" distL="0" distR="0" wp14:anchorId="1B8918C2" wp14:editId="57BB9A50">
+            <wp:extent cx="4581144" cy="4370832"/>
+            <wp:effectExtent l="0" t="0" r="0" b="0"/>
             <wp:docPr id="5" name="Picture 5"/>
             <wp:cNvGraphicFramePr>
               <a:graphicFrameLocks xmlns:a="http://schemas.openxmlformats.org/drawingml/2006/main" noChangeAspect="1"/>
@@ -2158,7 +2535,7 @@
                     <pic:cNvPicPr/>
                   </pic:nvPicPr>
                   <pic:blipFill>
-                    <a:blip r:embed="rId21">
+                    <a:blip r:embed="rId22">
                       <a:extLst>
                         <a:ext uri="{28A0092B-C50C-407E-A947-70E740481C1C}">
                           <a14:useLocalDpi xmlns:a14="http://schemas.microsoft.com/office/drawing/2010/main" val="0"/>
@@ -2172,7 +2549,7 @@
                   <pic:spPr>
                     <a:xfrm>
                       <a:off x="0" y="0"/>
-                      <a:ext cx="4892044" cy="4663440"/>
+                      <a:ext cx="4581144" cy="4370832"/>
                     </a:xfrm>
                     <a:prstGeom prst="rect">
                       <a:avLst/>
@@ -2193,14 +2570,27 @@
       <w:r>
         <w:t xml:space="preserve">Figure </w:t>
       </w:r>
-      <w:fldSimple w:instr=" SEQ Figure \* ARABIC ">
-        <w:r>
-          <w:rPr>
-            <w:noProof/>
-          </w:rPr>
-          <w:t>3</w:t>
-        </w:r>
-      </w:fldSimple>
+      <w:r>
+        <w:fldChar w:fldCharType="begin"/>
+      </w:r>
+      <w:r>
+        <w:instrText xml:space="preserve"> SEQ Figure \* ARABIC </w:instrText>
+      </w:r>
+      <w:r>
+        <w:fldChar w:fldCharType="separate"/>
+      </w:r>
+      <w:r>
+        <w:rPr>
+          <w:noProof/>
+        </w:rPr>
+        <w:t>3</w:t>
+      </w:r>
+      <w:r>
+        <w:rPr>
+          <w:noProof/>
+        </w:rPr>
+        <w:fldChar w:fldCharType="end"/>
+      </w:r>
       <w:bookmarkEnd w:id="5"/>
       <w:r>
         <w:t>: Load network locations</w:t>
@@ -2213,120 +2603,224 @@
       </w:r>
     </w:p>
     <w:p>
-      <w:r>
-        <w:t xml:space="preserve">You have to </w:t>
-      </w:r>
-      <w:r>
-        <w:t xml:space="preserve">select </w:t>
-      </w:r>
-      <w:r>
-        <w:t>the correct “Finding Network Locations” checkbox BEFORE you load your locations. For example</w:t>
+      <w:pPr>
+        <w:pStyle w:val="ListParagraph"/>
+        <w:numPr>
+          <w:ilvl w:val="0"/>
+          <w:numId w:val="9"/>
+        </w:numPr>
+      </w:pPr>
+      <w:r>
+        <w:t xml:space="preserve">Right-click on the newly created evacuation routing layer and select “Properties”. Go to the “Network Locations” tab and make sure the </w:t>
+      </w:r>
+      <w:r>
+        <w:t>“</w:t>
+      </w:r>
+      <w:r>
+        <w:t>Streets</w:t>
+      </w:r>
+      <w:r>
+        <w:t>”</w:t>
+      </w:r>
+      <w:r>
+        <w:t xml:space="preserve"> </w:t>
+      </w:r>
+      <w:r>
+        <w:t>“S</w:t>
+      </w:r>
+      <w:r>
+        <w:t>hape</w:t>
+      </w:r>
+      <w:r>
+        <w:t>”</w:t>
+      </w:r>
+      <w:r>
+        <w:t xml:space="preserve"> is the only checked box (</w:t>
+      </w:r>
+      <w:r>
+        <w:fldChar w:fldCharType="begin"/>
+      </w:r>
+      <w:r>
+        <w:instrText xml:space="preserve"> REF _Ref423970325 \h </w:instrText>
+      </w:r>
+      <w:r>
+        <w:fldChar w:fldCharType="separate"/>
+      </w:r>
+      <w:r>
+        <w:t xml:space="preserve">Figure </w:t>
+      </w:r>
+      <w:r>
+        <w:rPr>
+          <w:noProof/>
+        </w:rPr>
+        <w:t>3</w:t>
+      </w:r>
+      <w:r>
+        <w:fldChar w:fldCharType="end"/>
+      </w:r>
+      <w:r>
+        <w:t>).</w:t>
+      </w:r>
+    </w:p>
+    <w:p>
+      <w:pPr>
+        <w:pStyle w:val="ListParagraph"/>
+        <w:numPr>
+          <w:ilvl w:val="0"/>
+          <w:numId w:val="9"/>
+        </w:numPr>
+      </w:pPr>
+      <w:r>
+        <w:t>If you want to import any dynamic change polygons, then right-click on “</w:t>
+      </w:r>
+      <w:proofErr w:type="spellStart"/>
+      <w:r>
+        <w:t>DynamicChnage</w:t>
+      </w:r>
+      <w:proofErr w:type="spellEnd"/>
+      <w:r>
+        <w:t>” sublayer and select “Load Locations”. Select the right polygon feature class and set the right attributes.</w:t>
+      </w:r>
+    </w:p>
+    <w:p>
+      <w:pPr>
+        <w:pStyle w:val="ListParagraph"/>
+        <w:numPr>
+          <w:ilvl w:val="0"/>
+          <w:numId w:val="9"/>
+        </w:numPr>
+      </w:pPr>
+      <w:r>
+        <w:t xml:space="preserve">Right-click on “Evacuees” sublayer from Network Analyst Window and select “load locations”. Select the point shapefile with population data. Select the appropriate fields for </w:t>
+      </w:r>
+      <w:proofErr w:type="spellStart"/>
+      <w:r>
+        <w:t>VehicleCount</w:t>
+      </w:r>
+      <w:proofErr w:type="spellEnd"/>
+      <w:r>
+        <w:t xml:space="preserve"> and name (</w:t>
+      </w:r>
+      <w:r>
+        <w:fldChar w:fldCharType="begin"/>
+      </w:r>
+      <w:r>
+        <w:instrText xml:space="preserve"> REF _Ref349142980 \h </w:instrText>
+      </w:r>
+      <w:r>
+        <w:fldChar w:fldCharType="separate"/>
+      </w:r>
+      <w:r>
+        <w:t xml:space="preserve">Figure </w:t>
+      </w:r>
+      <w:r>
+        <w:rPr>
+          <w:noProof/>
+        </w:rPr>
+        <w:t>4</w:t>
+      </w:r>
+      <w:r>
+        <w:fldChar w:fldCharType="end"/>
+      </w:r>
+      <w:r>
+        <w:t>).</w:t>
+      </w:r>
+    </w:p>
+    <w:p>
+      <w:pPr>
+        <w:pStyle w:val="ListParagraph"/>
+        <w:numPr>
+          <w:ilvl w:val="0"/>
+          <w:numId w:val="9"/>
+        </w:numPr>
+      </w:pPr>
+      <w:r>
+        <w:t>Before importing safe zones</w:t>
       </w:r>
       <w:r>
         <w:t>,</w:t>
       </w:r>
       <w:r>
-        <w:t xml:space="preserve"> if you want your safe zones to be assigned to junctions instead of edges, you have to uncheck the “Shape” box in front of the “Streets” and check the “Shape” box in front of the “SF_ND_Junctions”. Please note that naming could be different based on your network dataset. The drop menu at the top of the window does not play a role here. You have to set the right box before every load location</w:t>
-      </w:r>
-      <w:r>
-        <w:t xml:space="preserve"> step</w:t>
-      </w:r>
-      <w:r>
-        <w:t xml:space="preserve">. It is generally advised to load safe zone points and assign them to junctions instead of edges because it would allow cars to reach the safe zone from multiple directions. As for DynamicChanges polygons, you </w:t>
-      </w:r>
-      <w:r>
-        <w:t>HAVE TO</w:t>
-      </w:r>
-      <w:r>
-        <w:t xml:space="preserve"> assign</w:t>
-      </w:r>
-      <w:r>
-        <w:t xml:space="preserve"> them to edges</w:t>
-      </w:r>
-      <w:r>
-        <w:t>,</w:t>
-      </w:r>
-      <w:r>
-        <w:t xml:space="preserve"> otherwise they </w:t>
-      </w:r>
-      <w:r>
-        <w:t>will not</w:t>
-      </w:r>
-      <w:r>
-        <w:t xml:space="preserve"> have any effect on the evacuation result.</w:t>
-      </w:r>
-      <w:r>
-        <w:t xml:space="preserve"> To learn more about th</w:t>
-      </w:r>
-      <w:r>
-        <w:t>e</w:t>
-      </w:r>
-      <w:r>
-        <w:t xml:space="preserve"> load location process, read the following help page.</w:t>
-      </w:r>
-    </w:p>
-    <w:p>
-      <w:r>
-        <w:t xml:space="preserve">More Info: </w:t>
-      </w:r>
-      <w:hyperlink r:id="rId22" w:anchor="//00470000003n000000" w:history="1">
-        <w:r>
-          <w:rPr>
-            <w:rStyle w:val="Hyperlink"/>
-          </w:rPr>
-          <w:t>http://resources.arcgis.com/en/help/main/10.1/index.html#//00470000003n000000</w:t>
-        </w:r>
-      </w:hyperlink>
-    </w:p>
-    <w:p>
-      <w:pPr>
-        <w:pStyle w:val="Heading2"/>
-      </w:pPr>
-      <w:r>
-        <w:t>Load Zones</w:t>
-      </w:r>
-    </w:p>
-    <w:p>
-      <w:r>
-        <w:t>Now that all evacuation inputs have been explained, let us have an example on how to load all the input data. Imagine a tsunami is coming toward San Francisco and we need to evacuate people who live close to the west side toward inland (</w:t>
-      </w:r>
-      <w:r>
-        <w:fldChar w:fldCharType="begin"/>
-      </w:r>
-      <w:r>
-        <w:instrText xml:space="preserve"> REF _Ref346721842 \h </w:instrText>
-      </w:r>
-      <w:r>
-        <w:fldChar w:fldCharType="separate"/>
-      </w:r>
-      <w:r>
-        <w:t xml:space="preserve">Figure </w:t>
-      </w:r>
+        <w:t xml:space="preserve"> </w:t>
+      </w:r>
+      <w:r>
+        <w:t>you</w:t>
+      </w:r>
+      <w:r>
+        <w:t xml:space="preserve"> should change the network location setting. Right-click on the newly created evacuation routing layer and select “Properties”. Go to the “Network Locations” tab and make sure the </w:t>
+      </w:r>
+      <w:r>
+        <w:t>“</w:t>
+      </w:r>
+      <w:r>
+        <w:t>Junctions</w:t>
+      </w:r>
+      <w:r>
+        <w:t>”</w:t>
+      </w:r>
+      <w:r>
+        <w:t xml:space="preserve"> </w:t>
+      </w:r>
+      <w:r>
+        <w:t>“S</w:t>
+      </w:r>
+      <w:r>
+        <w:t>hape</w:t>
+      </w:r>
+      <w:r>
+        <w:t>”</w:t>
+      </w:r>
+      <w:r>
+        <w:t xml:space="preserve"> is the only checked box.</w:t>
+      </w:r>
+    </w:p>
+    <w:p>
+      <w:pPr>
+        <w:pStyle w:val="ListParagraph"/>
+        <w:numPr>
+          <w:ilvl w:val="0"/>
+          <w:numId w:val="9"/>
+        </w:numPr>
+      </w:pPr>
+      <w:r>
+        <w:t xml:space="preserve">Right-click on “Zones” </w:t>
+      </w:r>
+      <w:r>
+        <w:t>sub</w:t>
+      </w:r>
+      <w:r>
+        <w:t>layer from Network Analyst Window and select “load locations”. Select the point shapefile with safe zone points.</w:t>
+      </w:r>
+      <w:r>
+        <w:t xml:space="preserve"> </w:t>
+      </w:r>
+      <w:r>
+        <w:t>Select the appropriate fields for capacity and name.</w:t>
+      </w:r>
+    </w:p>
+    <w:p>
+      <w:r>
+        <w:t>Now you</w:t>
+      </w:r>
+      <w:r>
+        <w:t xml:space="preserve"> are</w:t>
+      </w:r>
+      <w:r>
+        <w:t xml:space="preserve"> ready to perform the evacuation routing.</w:t>
+      </w:r>
+    </w:p>
+    <w:p>
+      <w:pPr>
+        <w:pStyle w:val="Caption"/>
+      </w:pPr>
       <w:r>
         <w:rPr>
           <w:noProof/>
         </w:rPr>
-        <w:t>6</w:t>
-      </w:r>
-      <w:r>
-        <w:fldChar w:fldCharType="end"/>
-      </w:r>
-      <w:r>
-        <w:t>). We can use the Census block group population data for evacuees. We assume each person takes a car so we’ll use the block group population directly for the VehicleCount field. A safe zone is simply a location with a good distance from the shoreline.</w:t>
-      </w:r>
-    </w:p>
-    <w:p>
-      <w:pPr>
-        <w:pStyle w:val="Caption"/>
-      </w:pPr>
-      <w:r>
-        <w:rPr>
-          <w:noProof/>
-        </w:rPr>
         <w:drawing>
-          <wp:inline distT="0" distB="0" distL="0" distR="0" wp14:anchorId="6DFCDD03" wp14:editId="18B7AA50">
-            <wp:extent cx="4076298" cy="4023360"/>
-            <wp:effectExtent l="0" t="0" r="635" b="0"/>
+          <wp:inline distT="0" distB="0" distL="0" distR="0" wp14:anchorId="12F458EC" wp14:editId="531BC621">
+            <wp:extent cx="4133088" cy="4078224"/>
+            <wp:effectExtent l="0" t="0" r="1270" b="0"/>
             <wp:docPr id="2" name="Picture 2"/>
             <wp:cNvGraphicFramePr>
               <a:graphicFrameLocks xmlns:a="http://schemas.openxmlformats.org/drawingml/2006/main" noChangeAspect="1"/>
@@ -2353,7 +2847,7 @@
                   <pic:spPr bwMode="auto">
                     <a:xfrm>
                       <a:off x="0" y="0"/>
-                      <a:ext cx="4076298" cy="4023360"/>
+                      <a:ext cx="4133088" cy="4078224"/>
                     </a:xfrm>
                     <a:prstGeom prst="rect">
                       <a:avLst/>
@@ -2385,17 +2879,278 @@
       <w:r>
         <w:t xml:space="preserve">Figure </w:t>
       </w:r>
-      <w:fldSimple w:instr=" SEQ Figure \* ARABIC ">
+      <w:r>
+        <w:fldChar w:fldCharType="begin"/>
+      </w:r>
+      <w:r>
+        <w:instrText xml:space="preserve"> SEQ Figure \* ARABIC </w:instrText>
+      </w:r>
+      <w:r>
+        <w:fldChar w:fldCharType="separate"/>
+      </w:r>
+      <w:r>
+        <w:rPr>
+          <w:noProof/>
+        </w:rPr>
+        <w:t>4</w:t>
+      </w:r>
+      <w:r>
+        <w:rPr>
+          <w:noProof/>
+        </w:rPr>
+        <w:fldChar w:fldCharType="end"/>
+      </w:r>
+      <w:bookmarkEnd w:id="6"/>
+      <w:r>
+        <w:t>: “Load Locations” window for Evacuees.</w:t>
+      </w:r>
+      <w:r>
+        <w:t xml:space="preserve"> </w:t>
+      </w:r>
+      <w:r>
+        <w:t>In this example we import California block group points as evacuees.</w:t>
+      </w:r>
+    </w:p>
+    <w:p>
+      <w:pPr>
+        <w:pStyle w:val="Heading1"/>
+      </w:pPr>
+      <w:r>
+        <w:t>Section 3: Evacuation Setting</w:t>
+      </w:r>
+    </w:p>
+    <w:p>
+      <w:r>
+        <w:t>If you right</w:t>
+      </w:r>
+      <w:r>
+        <w:t>-</w:t>
+      </w:r>
+      <w:r>
+        <w:t>click on the “Evacuation Routing” layer from the table of contents</w:t>
+      </w:r>
+      <w:r>
+        <w:t xml:space="preserve"> and select “Properties”</w:t>
+      </w:r>
+      <w:r>
+        <w:t xml:space="preserve">, </w:t>
+      </w:r>
+      <w:r>
+        <w:t>you will</w:t>
+      </w:r>
+      <w:r>
+        <w:t xml:space="preserve"> see the evacuation options (</w:t>
+      </w:r>
+      <w:r>
+        <w:fldChar w:fldCharType="begin"/>
+      </w:r>
+      <w:r>
+        <w:instrText xml:space="preserve"> REF _Ref346721650 \h </w:instrText>
+      </w:r>
+      <w:r>
+        <w:fldChar w:fldCharType="separate"/>
+      </w:r>
+      <w:r>
+        <w:t xml:space="preserve">Figure </w:t>
+      </w:r>
+      <w:r>
+        <w:rPr>
+          <w:noProof/>
+        </w:rPr>
+        <w:t>5</w:t>
+      </w:r>
+      <w:r>
+        <w:fldChar w:fldCharType="end"/>
+      </w:r>
+      <w:r>
+        <w:t>)</w:t>
+      </w:r>
+      <w:r>
+        <w:t>.</w:t>
+      </w:r>
+      <w:r>
+        <w:t xml:space="preserve"> </w:t>
+      </w:r>
+      <w:r>
+        <w:t>Below are short descriptions of the evacuation options:</w:t>
+      </w:r>
+    </w:p>
+    <w:p>
+      <w:pPr>
+        <w:pStyle w:val="ListParagraph"/>
+        <w:numPr>
+          <w:ilvl w:val="0"/>
+          <w:numId w:val="5"/>
+        </w:numPr>
+      </w:pPr>
+      <w:r>
+        <w:rPr>
+          <w:b/>
+          <w:bCs/>
+        </w:rPr>
+        <w:t xml:space="preserve">Cost </w:t>
+      </w:r>
+      <w:r>
+        <w:rPr>
+          <w:b/>
+          <w:bCs/>
+        </w:rPr>
+        <w:t xml:space="preserve">(Impedance) </w:t>
+      </w:r>
+      <w:r>
+        <w:rPr>
+          <w:b/>
+          <w:bCs/>
+        </w:rPr>
+        <w:t>Network Attribute:</w:t>
+      </w:r>
+      <w:r>
+        <w:t xml:space="preserve"> Select your impedance or cost attribute. Preferably pick something in “minutes”. Some of the settings’ default values are based on “minutes” as the unit of time.</w:t>
+      </w:r>
+    </w:p>
+    <w:p>
+      <w:pPr>
+        <w:pStyle w:val="ListParagraph"/>
+        <w:numPr>
+          <w:ilvl w:val="0"/>
+          <w:numId w:val="5"/>
+        </w:numPr>
+      </w:pPr>
+      <w:r>
+        <w:rPr>
+          <w:b/>
+          <w:bCs/>
+        </w:rPr>
+        <w:t>Capacity Network Attribute:</w:t>
+      </w:r>
+      <w:r>
+        <w:t xml:space="preserve"> Indicates the “Capacity” network attribute that we added in Section 1. Make sure it is set correctly. The program will read the roads widths/lanes/capacities through this attribute.</w:t>
+      </w:r>
+    </w:p>
+    <w:p>
+      <w:pPr>
+        <w:pStyle w:val="ListParagraph"/>
+        <w:numPr>
+          <w:ilvl w:val="0"/>
+          <w:numId w:val="5"/>
+        </w:numPr>
+      </w:pPr>
+      <w:r>
+        <w:rPr>
+          <w:b/>
+          <w:bCs/>
+        </w:rPr>
+        <w:t>Route Optimization Method:</w:t>
+      </w:r>
+      <w:r>
+        <w:t xml:space="preserve"> Indicates the routing algorithm. The interested reader can read the </w:t>
+      </w:r>
+      <w:hyperlink r:id="rId24" w:history="1">
         <w:r>
           <w:rPr>
-            <w:noProof/>
+            <w:rStyle w:val="Hyperlink"/>
           </w:rPr>
-          <w:t>4</w:t>
+          <w:t>technical article</w:t>
         </w:r>
-      </w:fldSimple>
-      <w:bookmarkEnd w:id="6"/>
-      <w:r>
-        <w:t>: “Load Locations” window for Evacuees.</w:t>
+      </w:hyperlink>
+      <w:r>
+        <w:t xml:space="preserve"> which explains the mathematical details of these algorithms.</w:t>
+      </w:r>
+    </w:p>
+    <w:p>
+      <w:pPr>
+        <w:pStyle w:val="ListParagraph"/>
+        <w:numPr>
+          <w:ilvl w:val="1"/>
+          <w:numId w:val="5"/>
+        </w:numPr>
+      </w:pPr>
+      <w:r>
+        <w:rPr>
+          <w:b/>
+          <w:bCs/>
+        </w:rPr>
+        <w:t>SP:</w:t>
+      </w:r>
+      <w:r>
+        <w:t xml:space="preserve"> </w:t>
+      </w:r>
+      <w:proofErr w:type="spellStart"/>
+      <w:r>
+        <w:t>ShortestPath</w:t>
+      </w:r>
+      <w:proofErr w:type="spellEnd"/>
+      <w:r>
+        <w:t xml:space="preserve"> search for each evacuee. All the capacities will be ignored. This will technically make the program behave like the Closet Facility tool.</w:t>
+      </w:r>
+    </w:p>
+    <w:p>
+      <w:pPr>
+        <w:pStyle w:val="ListParagraph"/>
+        <w:numPr>
+          <w:ilvl w:val="1"/>
+          <w:numId w:val="5"/>
+        </w:numPr>
+      </w:pPr>
+      <w:r>
+        <w:rPr>
+          <w:b/>
+          <w:bCs/>
+          <w:color w:val="000000" w:themeColor="text1"/>
+        </w:rPr>
+        <w:t>CCRP</w:t>
+      </w:r>
+      <w:r>
+        <w:rPr>
+          <w:b/>
+          <w:bCs/>
+          <w:color w:val="000000" w:themeColor="text1"/>
+        </w:rPr>
+        <w:t>:</w:t>
+      </w:r>
+      <w:r>
+        <w:t xml:space="preserve"> A known capacity-constrained technique which will fill up each path with evacuees from source to sink (</w:t>
+      </w:r>
+      <w:hyperlink r:id="rId25" w:history="1">
+        <w:r>
+          <w:rPr>
+            <w:rStyle w:val="Hyperlink"/>
+          </w:rPr>
+          <w:t>more</w:t>
+        </w:r>
+      </w:hyperlink>
+      <w:r>
+        <w:t>).</w:t>
+      </w:r>
+    </w:p>
+    <w:p>
+      <w:pPr>
+        <w:pStyle w:val="ListParagraph"/>
+        <w:numPr>
+          <w:ilvl w:val="1"/>
+          <w:numId w:val="5"/>
+        </w:numPr>
+        <w:rPr>
+          <w:noProof/>
+        </w:rPr>
+      </w:pPr>
+      <w:r>
+        <w:rPr>
+          <w:b/>
+          <w:bCs/>
+        </w:rPr>
+        <w:t>CASPER:</w:t>
+      </w:r>
+      <w:r>
+        <w:t xml:space="preserve"> Capacity-Aware </w:t>
+      </w:r>
+      <w:proofErr w:type="spellStart"/>
+      <w:r>
+        <w:t>ShortestPath</w:t>
+      </w:r>
+      <w:proofErr w:type="spellEnd"/>
+      <w:r>
+        <w:t xml:space="preserve"> Evacuation Routing which will use the traffic model to determine realistic traversal speeds for each road segment based on the road capacity and the number of evacuees (population).</w:t>
       </w:r>
     </w:p>
     <w:p>
@@ -2403,343 +3158,13 @@
         <w:pStyle w:val="Caption"/>
       </w:pPr>
       <w:r>
-        <w:t>In this example we import California block group points as evacuees.</w:t>
-      </w:r>
-    </w:p>
-    <w:p>
-      <w:pPr>
-        <w:pStyle w:val="Heading3"/>
-      </w:pPr>
-      <w:r>
-        <w:t>Steps:</w:t>
-      </w:r>
-    </w:p>
-    <w:p>
-      <w:pPr>
-        <w:pStyle w:val="ListParagraph"/>
-        <w:numPr>
-          <w:ilvl w:val="0"/>
-          <w:numId w:val="9"/>
-        </w:numPr>
-      </w:pPr>
-      <w:r>
-        <w:t>Locate the Network Analyst toolbar in ArcMap. Click on “Network Analyst Window” so that you can see newly added layers.</w:t>
-      </w:r>
-    </w:p>
-    <w:p>
-      <w:pPr>
-        <w:pStyle w:val="ListParagraph"/>
-        <w:numPr>
-          <w:ilvl w:val="0"/>
-          <w:numId w:val="9"/>
-        </w:numPr>
-      </w:pPr>
-      <w:r>
-        <w:t>From the toolbar, open the Network Analyst drop menu and select “New Evacuation Routing”. This will create a new empty layer and six sub-layers which you can see in the Network Analyst Window.</w:t>
-      </w:r>
-    </w:p>
-    <w:p>
-      <w:pPr>
-        <w:pStyle w:val="ListParagraph"/>
-        <w:numPr>
-          <w:ilvl w:val="0"/>
-          <w:numId w:val="9"/>
-        </w:numPr>
-      </w:pPr>
-      <w:r>
-        <w:t xml:space="preserve">From the same drop menu, click on “Options” and </w:t>
-      </w:r>
-      <w:r>
-        <w:t>change</w:t>
-      </w:r>
-      <w:r>
-        <w:t xml:space="preserve"> </w:t>
-      </w:r>
-      <w:r>
-        <w:t xml:space="preserve">the </w:t>
-      </w:r>
-      <w:r>
-        <w:t>“Messages shown after solve” to “All Messages”. You need to see all messages to understand</w:t>
-      </w:r>
-      <w:r>
-        <w:t xml:space="preserve"> the</w:t>
-      </w:r>
-      <w:r>
-        <w:t xml:space="preserve"> details of the evacuation result.</w:t>
-      </w:r>
-    </w:p>
-    <w:p>
-      <w:pPr>
-        <w:pStyle w:val="ListParagraph"/>
-        <w:numPr>
-          <w:ilvl w:val="0"/>
-          <w:numId w:val="9"/>
-        </w:numPr>
-      </w:pPr>
-      <w:r>
-        <w:t xml:space="preserve">Right-click on the newly created evacuation routing layer and select “Properties”. Go to the “Network Locations” tab and make sure the </w:t>
-      </w:r>
-      <w:r>
-        <w:t>“</w:t>
-      </w:r>
-      <w:r>
-        <w:t>Streets</w:t>
-      </w:r>
-      <w:r>
-        <w:t>”</w:t>
-      </w:r>
-      <w:r>
-        <w:t xml:space="preserve"> </w:t>
-      </w:r>
-      <w:r>
-        <w:t>“S</w:t>
-      </w:r>
-      <w:r>
-        <w:t>hape</w:t>
-      </w:r>
-      <w:r>
-        <w:t>”</w:t>
-      </w:r>
-      <w:r>
-        <w:t xml:space="preserve"> is the only checked box (</w:t>
-      </w:r>
-      <w:r>
-        <w:fldChar w:fldCharType="begin"/>
-      </w:r>
-      <w:r>
-        <w:instrText xml:space="preserve"> REF _Ref423970325 \h </w:instrText>
-      </w:r>
-      <w:r>
-        <w:fldChar w:fldCharType="separate"/>
-      </w:r>
-      <w:r>
-        <w:t xml:space="preserve">Figure </w:t>
-      </w:r>
-      <w:r>
         <w:rPr>
           <w:noProof/>
         </w:rPr>
-        <w:t>3</w:t>
-      </w:r>
-      <w:r>
-        <w:fldChar w:fldCharType="end"/>
-      </w:r>
-      <w:r>
-        <w:t>).</w:t>
-      </w:r>
-    </w:p>
-    <w:p>
-      <w:pPr>
-        <w:pStyle w:val="ListParagraph"/>
-        <w:numPr>
-          <w:ilvl w:val="0"/>
-          <w:numId w:val="9"/>
-        </w:numPr>
-      </w:pPr>
-      <w:r>
-        <w:t>If you want to import any dynamic change polygons, then right-click on “DynamicChnage” sublayer and select “Load Locations”. Select the right polygon feature class and set the right attributes.</w:t>
-      </w:r>
-    </w:p>
-    <w:p>
-      <w:pPr>
-        <w:pStyle w:val="ListParagraph"/>
-        <w:numPr>
-          <w:ilvl w:val="0"/>
-          <w:numId w:val="9"/>
-        </w:numPr>
-      </w:pPr>
-      <w:r>
-        <w:t>Right-click on “Evacuees” sublayer from Network Analyst Window and select “load locations”. Select the point shapefile with population data. Select the appropriate fields for VehicleCount and name (</w:t>
-      </w:r>
-      <w:r>
-        <w:fldChar w:fldCharType="begin"/>
-      </w:r>
-      <w:r>
-        <w:instrText xml:space="preserve"> REF _Ref349142980 \h </w:instrText>
-      </w:r>
-      <w:r>
-        <w:fldChar w:fldCharType="separate"/>
-      </w:r>
-      <w:r>
-        <w:t xml:space="preserve">Figure </w:t>
-      </w:r>
-      <w:r>
-        <w:rPr>
-          <w:noProof/>
-        </w:rPr>
-        <w:t>4</w:t>
-      </w:r>
-      <w:r>
-        <w:fldChar w:fldCharType="end"/>
-      </w:r>
-      <w:r>
-        <w:t>).</w:t>
-      </w:r>
-    </w:p>
-    <w:p>
-      <w:pPr>
-        <w:pStyle w:val="ListParagraph"/>
-        <w:numPr>
-          <w:ilvl w:val="0"/>
-          <w:numId w:val="9"/>
-        </w:numPr>
-      </w:pPr>
-      <w:r>
-        <w:t>Before importing safe zones</w:t>
-      </w:r>
-      <w:r>
-        <w:t>,</w:t>
-      </w:r>
-      <w:r>
-        <w:t xml:space="preserve"> </w:t>
-      </w:r>
-      <w:r>
-        <w:t>you</w:t>
-      </w:r>
-      <w:r>
-        <w:t xml:space="preserve"> should change the network location setting. Right-click on the newly created evacuation routing layer and select “Properties”. Go to the “Network Locations” tab and make sure the </w:t>
-      </w:r>
-      <w:r>
-        <w:t>“</w:t>
-      </w:r>
-      <w:r>
-        <w:t>Junctions</w:t>
-      </w:r>
-      <w:r>
-        <w:t>”</w:t>
-      </w:r>
-      <w:r>
-        <w:t xml:space="preserve"> </w:t>
-      </w:r>
-      <w:r>
-        <w:t>“S</w:t>
-      </w:r>
-      <w:r>
-        <w:t>hape</w:t>
-      </w:r>
-      <w:r>
-        <w:t>”</w:t>
-      </w:r>
-      <w:r>
-        <w:t xml:space="preserve"> is the only checked box.</w:t>
-      </w:r>
-    </w:p>
-    <w:p>
-      <w:pPr>
-        <w:pStyle w:val="ListParagraph"/>
-        <w:numPr>
-          <w:ilvl w:val="0"/>
-          <w:numId w:val="9"/>
-        </w:numPr>
-      </w:pPr>
-      <w:r>
-        <w:t xml:space="preserve">Right-click on “Zones” </w:t>
-      </w:r>
-      <w:r>
-        <w:t>sub</w:t>
-      </w:r>
-      <w:r>
-        <w:t>layer from Network Analyst Window and select “load locations”. Select the point shapefile with safe zone points.</w:t>
-      </w:r>
-      <w:r>
-        <w:t xml:space="preserve"> </w:t>
-      </w:r>
-      <w:r>
-        <w:t>Select the appropriate fields for capacity and name.</w:t>
-      </w:r>
-    </w:p>
-    <w:p>
-      <w:r>
-        <w:t>Now you</w:t>
-      </w:r>
-      <w:r>
-        <w:t xml:space="preserve"> are</w:t>
-      </w:r>
-      <w:r>
-        <w:t xml:space="preserve"> ready to perform the evacuation routing.</w:t>
-      </w:r>
-    </w:p>
-    <w:p>
-      <w:pPr>
-        <w:pStyle w:val="Heading1"/>
-      </w:pPr>
-      <w:r>
-        <w:t>Section 3: Evacuation Setting</w:t>
-      </w:r>
-    </w:p>
-    <w:p>
-      <w:pPr>
-        <w:rPr>
-          <w:noProof/>
-        </w:rPr>
-      </w:pPr>
-      <w:r>
-        <w:t>If you right</w:t>
-      </w:r>
-      <w:r>
-        <w:t>-</w:t>
-      </w:r>
-      <w:r>
-        <w:t>click on the “Evacuation Routing” layer from the table of contents</w:t>
-      </w:r>
-      <w:r>
-        <w:t xml:space="preserve"> and select “Properties”</w:t>
-      </w:r>
-      <w:r>
-        <w:t xml:space="preserve">, </w:t>
-      </w:r>
-      <w:r>
-        <w:t>you will</w:t>
-      </w:r>
-      <w:r>
-        <w:t xml:space="preserve"> see the evacuation options (</w:t>
-      </w:r>
-      <w:r>
-        <w:fldChar w:fldCharType="begin"/>
-      </w:r>
-      <w:r>
-        <w:instrText xml:space="preserve"> REF _Ref346721650 \h </w:instrText>
-      </w:r>
-      <w:r>
-        <w:fldChar w:fldCharType="separate"/>
-      </w:r>
-      <w:r>
-        <w:t xml:space="preserve">Figure </w:t>
-      </w:r>
-      <w:r>
-        <w:rPr>
-          <w:noProof/>
-        </w:rPr>
-        <w:t>5</w:t>
-      </w:r>
-      <w:r>
-        <w:fldChar w:fldCharType="end"/>
-      </w:r>
-      <w:r>
-        <w:t>)</w:t>
-      </w:r>
-      <w:r>
-        <w:t>.</w:t>
-      </w:r>
-      <w:r>
-        <w:t xml:space="preserve"> </w:t>
-      </w:r>
-      <w:r>
-        <w:t>Below are short descriptions of the evacuation options:</w:t>
-      </w:r>
-    </w:p>
-    <w:p>
-      <w:pPr>
-        <w:pStyle w:val="Caption"/>
-      </w:pPr>
-      <w:r>
-        <w:rPr>
-          <w:noProof/>
-        </w:rPr>
         <w:drawing>
-          <wp:inline distT="0" distB="0" distL="0" distR="0" wp14:anchorId="590D7A08" wp14:editId="750F5CDF">
-            <wp:extent cx="4892039" cy="4663440"/>
-            <wp:effectExtent l="0" t="0" r="4445" b="3810"/>
+          <wp:inline distT="0" distB="0" distL="0" distR="0" wp14:anchorId="590D7A08" wp14:editId="388B6C04">
+            <wp:extent cx="4581144" cy="4370832"/>
+            <wp:effectExtent l="0" t="0" r="0" b="0"/>
             <wp:docPr id="8" name="Picture 8"/>
             <wp:cNvGraphicFramePr>
               <a:graphicFrameLocks xmlns:a="http://schemas.openxmlformats.org/drawingml/2006/main" noChangeAspect="1"/>
@@ -2752,7 +3177,7 @@
                     <pic:cNvPicPr/>
                   </pic:nvPicPr>
                   <pic:blipFill>
-                    <a:blip r:embed="rId24">
+                    <a:blip r:embed="rId26">
                       <a:extLst>
                         <a:ext uri="{28A0092B-C50C-407E-A947-70E740481C1C}">
                           <a14:useLocalDpi xmlns:a14="http://schemas.microsoft.com/office/drawing/2010/main" val="0"/>
@@ -2766,7 +3191,7 @@
                   <pic:spPr bwMode="auto">
                     <a:xfrm>
                       <a:off x="0" y="0"/>
-                      <a:ext cx="4892039" cy="4663440"/>
+                      <a:ext cx="4581144" cy="4370832"/>
                     </a:xfrm>
                     <a:prstGeom prst="rect">
                       <a:avLst/>
@@ -2798,14 +3223,27 @@
       <w:r>
         <w:t xml:space="preserve">Figure </w:t>
       </w:r>
-      <w:fldSimple w:instr=" SEQ Figure \* ARABIC ">
-        <w:r>
-          <w:rPr>
-            <w:noProof/>
-          </w:rPr>
-          <w:t>5</w:t>
-        </w:r>
-      </w:fldSimple>
+      <w:r>
+        <w:fldChar w:fldCharType="begin"/>
+      </w:r>
+      <w:r>
+        <w:instrText xml:space="preserve"> SEQ Figure \* ARABIC </w:instrText>
+      </w:r>
+      <w:r>
+        <w:fldChar w:fldCharType="separate"/>
+      </w:r>
+      <w:r>
+        <w:rPr>
+          <w:noProof/>
+        </w:rPr>
+        <w:t>5</w:t>
+      </w:r>
+      <w:r>
+        <w:rPr>
+          <w:noProof/>
+        </w:rPr>
+        <w:fldChar w:fldCharType="end"/>
+      </w:r>
       <w:bookmarkEnd w:id="7"/>
       <w:r>
         <w:t xml:space="preserve">: </w:t>
@@ -2827,37 +3265,120 @@
           <w:b/>
           <w:bCs/>
         </w:rPr>
-        <w:t>Cost</w:t>
-      </w:r>
-      <w:r>
-        <w:rPr>
-          <w:b/>
-          <w:bCs/>
-        </w:rPr>
-        <w:t xml:space="preserve"> </w:t>
-      </w:r>
-      <w:r>
-        <w:rPr>
-          <w:b/>
-          <w:bCs/>
-        </w:rPr>
-        <w:t xml:space="preserve">(Impedance) </w:t>
-      </w:r>
-      <w:r>
-        <w:rPr>
-          <w:b/>
-          <w:bCs/>
-        </w:rPr>
-        <w:t>Network Attribute:</w:t>
-      </w:r>
-      <w:r>
-        <w:t xml:space="preserve"> </w:t>
-      </w:r>
-      <w:r>
-        <w:t>Select your impedance or cost attribute.</w:t>
-      </w:r>
-      <w:r>
-        <w:t xml:space="preserve"> Preferably pick something in “minutes”. Some of the settings’ default values are based on “minutes” as the unit of time.</w:t>
+        <w:t>Dynamic Mode:</w:t>
+      </w:r>
+      <w:r>
+        <w:t xml:space="preserve"> Indicates the algorithm for routing in a dynamically changing environment. The technical details of each choice is going to be published in a separate paper.</w:t>
+      </w:r>
+      <w:r>
+        <w:t xml:space="preserve"> </w:t>
+      </w:r>
+    </w:p>
+    <w:p>
+      <w:pPr>
+        <w:pStyle w:val="ListParagraph"/>
+        <w:numPr>
+          <w:ilvl w:val="1"/>
+          <w:numId w:val="5"/>
+        </w:numPr>
+      </w:pPr>
+      <w:r>
+        <w:rPr>
+          <w:b/>
+          <w:bCs/>
+        </w:rPr>
+        <w:t>Smart (Recommended)</w:t>
+      </w:r>
+      <w:r>
+        <w:rPr>
+          <w:b/>
+          <w:bCs/>
+        </w:rPr>
+        <w:t>:</w:t>
+      </w:r>
+      <w:r>
+        <w:t xml:space="preserve"> Every time the road network changes, it identifies the affected cars and reroutes them. It can predict the approximate location of cars based on dynamic change start and end times.</w:t>
+      </w:r>
+    </w:p>
+    <w:p>
+      <w:pPr>
+        <w:pStyle w:val="ListParagraph"/>
+        <w:numPr>
+          <w:ilvl w:val="1"/>
+          <w:numId w:val="5"/>
+        </w:numPr>
+      </w:pPr>
+      <w:r>
+        <w:rPr>
+          <w:b/>
+          <w:bCs/>
+        </w:rPr>
+        <w:t>Full:</w:t>
+      </w:r>
+      <w:r>
+        <w:t xml:space="preserve"> Every time the road network changes, it reroutes all cars again to safety </w:t>
+      </w:r>
+      <w:r>
+        <w:t>b</w:t>
+      </w:r>
+      <w:r>
+        <w:t>ased on new information and cars approximate locations.</w:t>
+      </w:r>
+    </w:p>
+    <w:p>
+      <w:pPr>
+        <w:pStyle w:val="ListParagraph"/>
+        <w:numPr>
+          <w:ilvl w:val="1"/>
+          <w:numId w:val="5"/>
+        </w:numPr>
+      </w:pPr>
+      <w:r>
+        <w:rPr>
+          <w:b/>
+          <w:bCs/>
+        </w:rPr>
+        <w:t>Simple:</w:t>
+      </w:r>
+      <w:r>
+        <w:t xml:space="preserve"> It ignores all start and end times of dynamic change polygons. It assumes all </w:t>
+      </w:r>
+      <w:r>
+        <w:t>road network changes are in</w:t>
+      </w:r>
+      <w:r>
+        <w:t xml:space="preserve"> effect from the beginning to the end. This will greatly </w:t>
+      </w:r>
+      <w:r>
+        <w:t>simplify</w:t>
+      </w:r>
+      <w:r>
+        <w:t xml:space="preserve"> the routing optimization but will generate unrealistic results.</w:t>
+      </w:r>
+    </w:p>
+    <w:p>
+      <w:pPr>
+        <w:pStyle w:val="ListParagraph"/>
+        <w:numPr>
+          <w:ilvl w:val="1"/>
+          <w:numId w:val="5"/>
+        </w:numPr>
+      </w:pPr>
+      <w:r>
+        <w:rPr>
+          <w:b/>
+          <w:bCs/>
+        </w:rPr>
+        <w:t>Disable:</w:t>
+      </w:r>
+      <w:r>
+        <w:t xml:space="preserve"> This option will completely ignore all road network changes. This option </w:t>
+      </w:r>
+      <w:r>
+        <w:t>exists</w:t>
+      </w:r>
+      <w:r>
+        <w:t xml:space="preserve"> only for backward compatibility purposes.</w:t>
       </w:r>
     </w:p>
     <w:p>
@@ -2873,49 +3394,105 @@
           <w:b/>
           <w:bCs/>
         </w:rPr>
-        <w:t>Capacity Network Attribute:</w:t>
-      </w:r>
-      <w:r>
-        <w:t xml:space="preserve"> Indicates the “Capacity” network </w:t>
-      </w:r>
-      <w:r>
-        <w:t>attribute that</w:t>
-      </w:r>
-      <w:r>
-        <w:t xml:space="preserve"> we added in Section 1</w:t>
-      </w:r>
-      <w:r>
-        <w:t>.</w:t>
-      </w:r>
-      <w:r>
-        <w:t xml:space="preserve"> </w:t>
-      </w:r>
-      <w:r>
-        <w:t>Make sure it</w:t>
-      </w:r>
-      <w:r>
-        <w:t xml:space="preserve"> is</w:t>
-      </w:r>
-      <w:r>
-        <w:t xml:space="preserve"> set correctly</w:t>
-      </w:r>
-      <w:r>
-        <w:t>.</w:t>
-      </w:r>
-      <w:r>
-        <w:t xml:space="preserve"> </w:t>
-      </w:r>
-      <w:r>
-        <w:t xml:space="preserve">The program will read </w:t>
-      </w:r>
-      <w:r>
-        <w:t xml:space="preserve">the </w:t>
-      </w:r>
-      <w:r>
-        <w:t>roads widths/lanes/capacities through this attribute</w:t>
-      </w:r>
-      <w:r>
-        <w:t>.</w:t>
+        <w:t>CARMA Sort Direction:</w:t>
+      </w:r>
+      <w:r>
+        <w:t xml:space="preserve"> Indicates how evacuees should be sorted before getting processed. It could either be furthest evacuee first or nearest evacuee first. The distance is based on evacuees predicted cost to nearest safe zone.</w:t>
+      </w:r>
+    </w:p>
+    <w:p>
+      <w:pPr>
+        <w:pStyle w:val="ListParagraph"/>
+        <w:numPr>
+          <w:ilvl w:val="1"/>
+          <w:numId w:val="5"/>
+        </w:numPr>
+      </w:pPr>
+      <w:r>
+        <w:rPr>
+          <w:b/>
+          <w:bCs/>
+        </w:rPr>
+        <w:t>None:</w:t>
+      </w:r>
+      <w:r>
+        <w:t xml:space="preserve"> Keep evacuees in the original order as loaded to the Evacuation Routing layer.</w:t>
+      </w:r>
+    </w:p>
+    <w:p>
+      <w:pPr>
+        <w:pStyle w:val="ListParagraph"/>
+        <w:numPr>
+          <w:ilvl w:val="1"/>
+          <w:numId w:val="5"/>
+        </w:numPr>
+      </w:pPr>
+      <w:r>
+        <w:rPr>
+          <w:b/>
+          <w:bCs/>
+        </w:rPr>
+        <w:t>FW Once:</w:t>
+      </w:r>
+      <w:r>
+        <w:t xml:space="preserve"> Process evacuees starting with the nearest one to safety first.</w:t>
+      </w:r>
+    </w:p>
+    <w:p>
+      <w:pPr>
+        <w:pStyle w:val="ListParagraph"/>
+        <w:numPr>
+          <w:ilvl w:val="1"/>
+          <w:numId w:val="5"/>
+        </w:numPr>
+      </w:pPr>
+      <w:r>
+        <w:rPr>
+          <w:b/>
+          <w:bCs/>
+        </w:rPr>
+        <w:t>BW Once:</w:t>
+      </w:r>
+      <w:r>
+        <w:t xml:space="preserve"> Process evacuees starting with the farthest one to safety first.</w:t>
+      </w:r>
+    </w:p>
+    <w:p>
+      <w:pPr>
+        <w:pStyle w:val="ListParagraph"/>
+        <w:numPr>
+          <w:ilvl w:val="1"/>
+          <w:numId w:val="5"/>
+        </w:numPr>
+      </w:pPr>
+      <w:r>
+        <w:rPr>
+          <w:b/>
+          <w:bCs/>
+        </w:rPr>
+        <w:t>FW Continuous:</w:t>
+      </w:r>
+      <w:r>
+        <w:t xml:space="preserve"> Process evacuees starting with the nearest one to safety first. Keep the list of evacuees that are nearest up-to-date and revise the order if necessary.</w:t>
+      </w:r>
+    </w:p>
+    <w:p>
+      <w:pPr>
+        <w:pStyle w:val="ListParagraph"/>
+        <w:numPr>
+          <w:ilvl w:val="1"/>
+          <w:numId w:val="5"/>
+        </w:numPr>
+      </w:pPr>
+      <w:r>
+        <w:rPr>
+          <w:b/>
+          <w:bCs/>
+        </w:rPr>
+        <w:t>BW Continuous:</w:t>
+      </w:r>
+      <w:r>
+        <w:t xml:space="preserve"> Process evacuees starting with the farthest one to safety first. Keep the list of evacuees that are farthest up-to-date and revise the order if necessary.</w:t>
       </w:r>
     </w:p>
     <w:p>
@@ -2926,414 +3503,26 @@
           <w:numId w:val="5"/>
         </w:numPr>
       </w:pPr>
-      <w:r>
-        <w:rPr>
-          <w:b/>
-          <w:bCs/>
-        </w:rPr>
-        <w:t>Route Optimization Method:</w:t>
-      </w:r>
-      <w:r>
-        <w:t xml:space="preserve"> Indicates the routing algorithm.</w:t>
-      </w:r>
-      <w:r>
-        <w:t xml:space="preserve"> The interested reader </w:t>
-      </w:r>
-      <w:r>
-        <w:t>can</w:t>
-      </w:r>
-      <w:r>
-        <w:t xml:space="preserve"> read the </w:t>
-      </w:r>
-      <w:hyperlink r:id="rId25" w:history="1">
-        <w:r>
-          <w:rPr>
-            <w:rStyle w:val="Hyperlink"/>
-          </w:rPr>
-          <w:t>technical article</w:t>
-        </w:r>
-      </w:hyperlink>
-      <w:r>
-        <w:t xml:space="preserve"> which explains the mathematical details of these algorithms.</w:t>
-      </w:r>
-    </w:p>
-    <w:p>
-      <w:pPr>
-        <w:pStyle w:val="ListParagraph"/>
-        <w:numPr>
-          <w:ilvl w:val="1"/>
-          <w:numId w:val="5"/>
-        </w:numPr>
-      </w:pPr>
-      <w:r>
-        <w:rPr>
-          <w:b/>
-          <w:bCs/>
-        </w:rPr>
-        <w:t>SP:</w:t>
-      </w:r>
-      <w:r>
-        <w:t xml:space="preserve"> ShortestPath search for each evacuee</w:t>
-      </w:r>
-      <w:r>
-        <w:t>.</w:t>
-      </w:r>
-      <w:r>
-        <w:t xml:space="preserve"> </w:t>
-      </w:r>
-      <w:r>
-        <w:t>All the capacities will be ignored.</w:t>
-      </w:r>
-      <w:r>
-        <w:t xml:space="preserve"> This will technically make the program behave like the Closet Facility tool.</w:t>
-      </w:r>
-    </w:p>
-    <w:p>
-      <w:pPr>
-        <w:pStyle w:val="ListParagraph"/>
-        <w:numPr>
-          <w:ilvl w:val="1"/>
-          <w:numId w:val="5"/>
-        </w:numPr>
-      </w:pPr>
-      <w:r>
-        <w:rPr>
-          <w:b/>
-          <w:bCs/>
-          <w:color w:val="000000" w:themeColor="text1"/>
-        </w:rPr>
-        <w:t>CCRP</w:t>
-      </w:r>
-      <w:r>
-        <w:rPr>
-          <w:b/>
-          <w:bCs/>
-          <w:color w:val="000000" w:themeColor="text1"/>
-        </w:rPr>
-        <w:t>:</w:t>
-      </w:r>
-      <w:r>
-        <w:t xml:space="preserve"> A known capacity</w:t>
-      </w:r>
-      <w:r>
-        <w:t>-</w:t>
-      </w:r>
-      <w:r>
-        <w:t>constrained technique which will fill up each path with evacuees from source to sink</w:t>
-      </w:r>
-      <w:r>
-        <w:t xml:space="preserve"> (</w:t>
-      </w:r>
-      <w:hyperlink r:id="rId26" w:history="1">
-        <w:r>
-          <w:rPr>
-            <w:rStyle w:val="Hyperlink"/>
-          </w:rPr>
-          <w:t>more</w:t>
-        </w:r>
-      </w:hyperlink>
-      <w:r>
-        <w:t>).</w:t>
-      </w:r>
-    </w:p>
-    <w:p>
-      <w:pPr>
-        <w:pStyle w:val="ListParagraph"/>
-        <w:numPr>
-          <w:ilvl w:val="1"/>
-          <w:numId w:val="5"/>
-        </w:numPr>
-      </w:pPr>
-      <w:r>
-        <w:rPr>
-          <w:b/>
-          <w:bCs/>
-        </w:rPr>
-        <w:t>CASPER:</w:t>
-      </w:r>
-      <w:r>
-        <w:t xml:space="preserve"> Capacity-Aware ShortestPath Evacuation Routing which will use </w:t>
-      </w:r>
-      <w:r>
-        <w:t>the traffic model</w:t>
-      </w:r>
-      <w:r>
-        <w:t xml:space="preserve"> to determine realistic traversal speeds for each road segment based on </w:t>
-      </w:r>
-      <w:r>
-        <w:t xml:space="preserve">the </w:t>
-      </w:r>
-      <w:r>
-        <w:t xml:space="preserve">road capacity and </w:t>
-      </w:r>
-      <w:r>
-        <w:t xml:space="preserve">the </w:t>
-      </w:r>
-      <w:r>
-        <w:t>number of evacuees (population).</w:t>
-      </w:r>
-    </w:p>
-    <w:p>
-      <w:pPr>
-        <w:pStyle w:val="ListParagraph"/>
-        <w:numPr>
-          <w:ilvl w:val="0"/>
-          <w:numId w:val="5"/>
-        </w:numPr>
-      </w:pPr>
-      <w:r>
-        <w:rPr>
-          <w:b/>
-          <w:bCs/>
-        </w:rPr>
-        <w:t>Dynamic Mode:</w:t>
-      </w:r>
-      <w:r>
-        <w:t xml:space="preserve"> Indicates the algorithm for routing in a dynamically changing environment. The technical details of each choice is going to be published in a separate paper.</w:t>
-      </w:r>
-      <w:r>
-        <w:t xml:space="preserve"> </w:t>
-      </w:r>
-    </w:p>
-    <w:p>
-      <w:pPr>
-        <w:pStyle w:val="ListParagraph"/>
-        <w:numPr>
-          <w:ilvl w:val="1"/>
-          <w:numId w:val="5"/>
-        </w:numPr>
-      </w:pPr>
-      <w:r>
-        <w:rPr>
-          <w:b/>
-          <w:bCs/>
-        </w:rPr>
-        <w:t>Smart (Recommended)</w:t>
-      </w:r>
-      <w:r>
-        <w:rPr>
-          <w:b/>
-          <w:bCs/>
-        </w:rPr>
-        <w:t>:</w:t>
-      </w:r>
-      <w:r>
-        <w:t xml:space="preserve"> Every time the road network changes, it identifies the affected cars and reroutes them. It can predict the approximate location of cars based on dynamic change start and end times.</w:t>
-      </w:r>
-    </w:p>
-    <w:p>
-      <w:pPr>
-        <w:pStyle w:val="ListParagraph"/>
-        <w:numPr>
-          <w:ilvl w:val="1"/>
-          <w:numId w:val="5"/>
-        </w:numPr>
-      </w:pPr>
-      <w:r>
-        <w:rPr>
-          <w:b/>
-          <w:bCs/>
-        </w:rPr>
-        <w:t>Full:</w:t>
-      </w:r>
-      <w:r>
-        <w:t xml:space="preserve"> Every time the road network changes, it reroutes all cars again to safety </w:t>
-      </w:r>
-      <w:r>
-        <w:t>b</w:t>
-      </w:r>
-      <w:r>
-        <w:t>ased on new information and cars approximate locations.</w:t>
-      </w:r>
-    </w:p>
-    <w:p>
-      <w:pPr>
-        <w:pStyle w:val="ListParagraph"/>
-        <w:numPr>
-          <w:ilvl w:val="1"/>
-          <w:numId w:val="5"/>
-        </w:numPr>
-      </w:pPr>
-      <w:r>
-        <w:rPr>
-          <w:b/>
-          <w:bCs/>
-        </w:rPr>
-        <w:t>Simple:</w:t>
-      </w:r>
-      <w:r>
-        <w:t xml:space="preserve"> It ignores all start and end times of dynamic change polygons. It assumes all </w:t>
-      </w:r>
-      <w:r>
-        <w:t>road network changes are in</w:t>
-      </w:r>
-      <w:r>
-        <w:t xml:space="preserve"> effect from the beginning to the end. This will greatly </w:t>
-      </w:r>
-      <w:r>
-        <w:t>simplify</w:t>
-      </w:r>
-      <w:r>
-        <w:t xml:space="preserve"> the routing optimization but will generate unrealistic results.</w:t>
-      </w:r>
-    </w:p>
-    <w:p>
-      <w:pPr>
-        <w:pStyle w:val="ListParagraph"/>
-        <w:numPr>
-          <w:ilvl w:val="1"/>
-          <w:numId w:val="5"/>
-        </w:numPr>
-      </w:pPr>
-      <w:r>
-        <w:rPr>
-          <w:b/>
-          <w:bCs/>
-        </w:rPr>
-        <w:t>Disable:</w:t>
-      </w:r>
-      <w:r>
-        <w:t xml:space="preserve"> This option will completely ignore all road network changes. This option </w:t>
-      </w:r>
-      <w:r>
-        <w:t>exists</w:t>
-      </w:r>
-      <w:r>
-        <w:t xml:space="preserve"> only for backward compatibility purposes.</w:t>
-      </w:r>
-    </w:p>
-    <w:p>
-      <w:pPr>
-        <w:pStyle w:val="ListParagraph"/>
-        <w:numPr>
-          <w:ilvl w:val="0"/>
-          <w:numId w:val="5"/>
-        </w:numPr>
-      </w:pPr>
-      <w:r>
-        <w:rPr>
-          <w:b/>
-          <w:bCs/>
-        </w:rPr>
-        <w:t>CARMA Sort Direction:</w:t>
-      </w:r>
-      <w:r>
-        <w:t xml:space="preserve"> Indicates how evacuees should be sorted before getting processed. It could either be furthest evacuee first or nearest evacuee first. The distance is based on evacuees predicted cost to nearest safe zone.</w:t>
-      </w:r>
-    </w:p>
-    <w:p>
-      <w:pPr>
-        <w:pStyle w:val="ListParagraph"/>
-        <w:numPr>
-          <w:ilvl w:val="1"/>
-          <w:numId w:val="5"/>
-        </w:numPr>
-      </w:pPr>
-      <w:r>
-        <w:rPr>
-          <w:b/>
-          <w:bCs/>
-        </w:rPr>
-        <w:t>None:</w:t>
-      </w:r>
-      <w:r>
-        <w:t xml:space="preserve"> Keep evacuees in the original order as loaded to the Evacuation Routing layer.</w:t>
-      </w:r>
-    </w:p>
-    <w:p>
-      <w:pPr>
-        <w:pStyle w:val="ListParagraph"/>
-        <w:numPr>
-          <w:ilvl w:val="1"/>
-          <w:numId w:val="5"/>
-        </w:numPr>
-      </w:pPr>
-      <w:r>
-        <w:rPr>
-          <w:b/>
-          <w:bCs/>
-        </w:rPr>
-        <w:t>FW Once:</w:t>
-      </w:r>
-      <w:r>
-        <w:t xml:space="preserve"> Process evacuees starting with the nearest one to safety first.</w:t>
-      </w:r>
-    </w:p>
-    <w:p>
-      <w:pPr>
-        <w:pStyle w:val="ListParagraph"/>
-        <w:numPr>
-          <w:ilvl w:val="1"/>
-          <w:numId w:val="5"/>
-        </w:numPr>
-      </w:pPr>
-      <w:r>
-        <w:rPr>
-          <w:b/>
-          <w:bCs/>
-        </w:rPr>
-        <w:t>BW Once:</w:t>
-      </w:r>
-      <w:r>
-        <w:t xml:space="preserve"> Process evacuees starting with the farthest one to safety first.</w:t>
-      </w:r>
-    </w:p>
-    <w:p>
-      <w:pPr>
-        <w:pStyle w:val="ListParagraph"/>
-        <w:numPr>
-          <w:ilvl w:val="1"/>
-          <w:numId w:val="5"/>
-        </w:numPr>
-      </w:pPr>
-      <w:r>
-        <w:rPr>
-          <w:b/>
-          <w:bCs/>
-        </w:rPr>
-        <w:t>FW Continuous:</w:t>
-      </w:r>
-      <w:r>
-        <w:t xml:space="preserve"> Process evacuees starting with the nearest one to safety first. Keep the list of evacuees that are nearest up-to-date and revise the order if necessary.</w:t>
-      </w:r>
-    </w:p>
-    <w:p>
-      <w:pPr>
-        <w:pStyle w:val="ListParagraph"/>
-        <w:numPr>
-          <w:ilvl w:val="1"/>
-          <w:numId w:val="5"/>
-        </w:numPr>
-      </w:pPr>
-      <w:r>
-        <w:rPr>
-          <w:b/>
-          <w:bCs/>
-        </w:rPr>
-        <w:t>BW Continuous:</w:t>
-      </w:r>
-      <w:r>
-        <w:t xml:space="preserve"> Process evacuees starting with the farthest one to safety first. Keep the list of evacuees that are farthest up-to-date and revise the order if necessary.</w:t>
-      </w:r>
-    </w:p>
-    <w:p>
-      <w:pPr>
-        <w:pStyle w:val="ListParagraph"/>
-        <w:numPr>
-          <w:ilvl w:val="0"/>
-          <w:numId w:val="5"/>
-        </w:numPr>
-      </w:pPr>
-      <w:r>
-        <w:rPr>
-          <w:b/>
-          <w:bCs/>
-        </w:rPr>
-        <w:t xml:space="preserve">UTurn Policy: </w:t>
+      <w:proofErr w:type="spellStart"/>
+      <w:r>
+        <w:rPr>
+          <w:b/>
+          <w:bCs/>
+        </w:rPr>
+        <w:t>UTurn</w:t>
+      </w:r>
+      <w:proofErr w:type="spellEnd"/>
+      <w:r>
+        <w:rPr>
+          <w:b/>
+          <w:bCs/>
+        </w:rPr>
+        <w:t xml:space="preserve"> Policy: </w:t>
       </w:r>
       <w:r>
         <w:t xml:space="preserve">Indicates the routing policy for U turns. Read more about </w:t>
       </w:r>
+      <w:proofErr w:type="spellStart"/>
       <w:r>
         <w:rPr>
           <w:i/>
@@ -3341,6 +3530,7 @@
         </w:rPr>
         <w:t>uturn_policy</w:t>
       </w:r>
+      <w:proofErr w:type="spellEnd"/>
       <w:r>
         <w:t xml:space="preserve"> at </w:t>
       </w:r>
@@ -3361,12 +3551,21 @@
           <w:numId w:val="5"/>
         </w:numPr>
       </w:pPr>
-      <w:r>
-        <w:rPr>
-          <w:b/>
-          <w:bCs/>
-        </w:rPr>
-        <w:t>Init Delay Cost Per Evacuee:</w:t>
+      <w:proofErr w:type="spellStart"/>
+      <w:r>
+        <w:rPr>
+          <w:b/>
+          <w:bCs/>
+        </w:rPr>
+        <w:t>Init</w:t>
+      </w:r>
+      <w:proofErr w:type="spellEnd"/>
+      <w:r>
+        <w:rPr>
+          <w:b/>
+          <w:bCs/>
+        </w:rPr>
+        <w:t xml:space="preserve"> Delay Cost Per Evacuee:</w:t>
       </w:r>
       <w:r>
         <w:t xml:space="preserve"> This number indicates the initial space between evacuees </w:t>
@@ -4371,7 +4570,15 @@
         <w:t xml:space="preserve"> output tables will be populated with results which we briefly explain in this section.</w:t>
       </w:r>
       <w:r>
-        <w:t xml:space="preserve"> Please note that ArcMap stores all these layers in the map document (.mxd file) and not in your default geodatabase. It</w:t>
+        <w:t xml:space="preserve"> Please note that ArcMap stores all these layers in the map document (.</w:t>
+      </w:r>
+      <w:proofErr w:type="spellStart"/>
+      <w:r>
+        <w:t>mxd</w:t>
+      </w:r>
+      <w:proofErr w:type="spellEnd"/>
+      <w:r>
+        <w:t xml:space="preserve"> file) and not in your default geodatabase. It</w:t>
       </w:r>
       <w:r>
         <w:t xml:space="preserve"> is </w:t>
@@ -4464,6 +4671,7 @@
           <w:numId w:val="7"/>
         </w:numPr>
       </w:pPr>
+      <w:proofErr w:type="spellStart"/>
       <w:r>
         <w:rPr>
           <w:b/>
@@ -4471,6 +4679,7 @@
         </w:rPr>
         <w:t>EvcCost</w:t>
       </w:r>
+      <w:proofErr w:type="spellEnd"/>
       <w:r>
         <w:t>: I</w:t>
       </w:r>
@@ -4486,6 +4695,7 @@
           <w:numId w:val="7"/>
         </w:numPr>
       </w:pPr>
+      <w:proofErr w:type="spellStart"/>
       <w:r>
         <w:rPr>
           <w:b/>
@@ -4493,6 +4703,7 @@
         </w:rPr>
         <w:t>OrgCost</w:t>
       </w:r>
+      <w:proofErr w:type="spellEnd"/>
       <w:r>
         <w:t>: I</w:t>
       </w:r>
@@ -4508,6 +4719,7 @@
           <w:numId w:val="7"/>
         </w:numPr>
       </w:pPr>
+      <w:proofErr w:type="spellStart"/>
       <w:r>
         <w:rPr>
           <w:b/>
@@ -4515,6 +4727,7 @@
         </w:rPr>
         <w:t>VehicleCount</w:t>
       </w:r>
+      <w:proofErr w:type="spellEnd"/>
       <w:r>
         <w:rPr>
           <w:b/>
@@ -4590,6 +4803,7 @@
           <w:numId w:val="7"/>
         </w:numPr>
       </w:pPr>
+      <w:proofErr w:type="spellStart"/>
       <w:r>
         <w:rPr>
           <w:b/>
@@ -4597,6 +4811,7 @@
         </w:rPr>
         <w:t>ObjectID</w:t>
       </w:r>
+      <w:proofErr w:type="spellEnd"/>
       <w:r>
         <w:rPr>
           <w:b/>
@@ -4620,7 +4835,15 @@
         <w:t>,</w:t>
       </w:r>
       <w:r>
-        <w:t xml:space="preserve"> you can sort the ‘Routes’ table by ‘ObjectID’</w:t>
+        <w:t xml:space="preserve"> you can sort the ‘Routes’ table by ‘</w:t>
+      </w:r>
+      <w:proofErr w:type="spellStart"/>
+      <w:r>
+        <w:t>ObjectID</w:t>
+      </w:r>
+      <w:proofErr w:type="spellEnd"/>
+      <w:r>
+        <w:t>’</w:t>
       </w:r>
       <w:r>
         <w:t>.</w:t>
@@ -4638,7 +4861,15 @@
         <w:t>,</w:t>
       </w:r>
       <w:r>
-        <w:t xml:space="preserve"> the ‘ObjectID’s are being generated as the routes being reserved on the network.</w:t>
+        <w:t xml:space="preserve"> the ‘</w:t>
+      </w:r>
+      <w:proofErr w:type="spellStart"/>
+      <w:r>
+        <w:t>ObjectID’s</w:t>
+      </w:r>
+      <w:proofErr w:type="spellEnd"/>
+      <w:r>
+        <w:t xml:space="preserve"> are being generated as the routes being reserved on the network.</w:t>
       </w:r>
     </w:p>
     <w:p>
@@ -4649,6 +4880,7 @@
           <w:numId w:val="7"/>
         </w:numPr>
       </w:pPr>
+      <w:proofErr w:type="spellStart"/>
       <w:r>
         <w:rPr>
           <w:b/>
@@ -4656,6 +4888,7 @@
         </w:rPr>
         <w:t>DestZoneName</w:t>
       </w:r>
+      <w:proofErr w:type="spellEnd"/>
       <w:r>
         <w:t xml:space="preserve">: </w:t>
       </w:r>
@@ -4667,9 +4900,11 @@
       <w:pPr>
         <w:pStyle w:val="Heading2"/>
       </w:pPr>
+      <w:proofErr w:type="spellStart"/>
       <w:r>
         <w:t>EdgeStats</w:t>
       </w:r>
+      <w:proofErr w:type="spellEnd"/>
     </w:p>
     <w:p>
       <w:r>
@@ -4717,9 +4952,11 @@
       <w:r>
         <w:t>‘</w:t>
       </w:r>
+      <w:proofErr w:type="spellStart"/>
       <w:r>
         <w:t>EdgeStats</w:t>
       </w:r>
+      <w:proofErr w:type="spellEnd"/>
       <w:r>
         <w:t>’</w:t>
       </w:r>
@@ -4735,13 +4972,39 @@
           <w:numId w:val="5"/>
         </w:numPr>
       </w:pPr>
-      <w:r>
-        <w:rPr>
-          <w:b/>
-          <w:bCs/>
-        </w:rPr>
-        <w:t xml:space="preserve">EdgeID, Direction, SourceID, </w:t>
-      </w:r>
+      <w:proofErr w:type="spellStart"/>
+      <w:r>
+        <w:rPr>
+          <w:b/>
+          <w:bCs/>
+        </w:rPr>
+        <w:t>EdgeID</w:t>
+      </w:r>
+      <w:proofErr w:type="spellEnd"/>
+      <w:r>
+        <w:rPr>
+          <w:b/>
+          <w:bCs/>
+        </w:rPr>
+        <w:t xml:space="preserve">, Direction, </w:t>
+      </w:r>
+      <w:proofErr w:type="spellStart"/>
+      <w:r>
+        <w:rPr>
+          <w:b/>
+          <w:bCs/>
+        </w:rPr>
+        <w:t>SourceID</w:t>
+      </w:r>
+      <w:proofErr w:type="spellEnd"/>
+      <w:r>
+        <w:rPr>
+          <w:b/>
+          <w:bCs/>
+        </w:rPr>
+        <w:t xml:space="preserve">, </w:t>
+      </w:r>
+      <w:proofErr w:type="spellStart"/>
       <w:proofErr w:type="gramStart"/>
       <w:r>
         <w:rPr>
@@ -4750,6 +5013,7 @@
         </w:rPr>
         <w:t>SourceOID</w:t>
       </w:r>
+      <w:proofErr w:type="spellEnd"/>
       <w:proofErr w:type="gramEnd"/>
       <w:r>
         <w:rPr>
@@ -4803,6 +5067,7 @@
           <w:numId w:val="5"/>
         </w:numPr>
       </w:pPr>
+      <w:proofErr w:type="spellStart"/>
       <w:r>
         <w:rPr>
           <w:b/>
@@ -4817,6 +5082,7 @@
         </w:rPr>
         <w:t>Vehicle</w:t>
       </w:r>
+      <w:proofErr w:type="spellEnd"/>
       <w:r>
         <w:rPr>
           <w:b/>
@@ -4854,12 +5120,21 @@
           <w:numId w:val="5"/>
         </w:numPr>
       </w:pPr>
-      <w:r>
-        <w:rPr>
-          <w:b/>
-          <w:bCs/>
-        </w:rPr>
-        <w:t>TravCost:</w:t>
+      <w:proofErr w:type="spellStart"/>
+      <w:r>
+        <w:rPr>
+          <w:b/>
+          <w:bCs/>
+        </w:rPr>
+        <w:t>TravCost</w:t>
+      </w:r>
+      <w:proofErr w:type="spellEnd"/>
+      <w:r>
+        <w:rPr>
+          <w:b/>
+          <w:bCs/>
+        </w:rPr>
+        <w:t>:</w:t>
       </w:r>
       <w:r>
         <w:t xml:space="preserve"> the traversal cost for this edge with congestion consideration</w:t>
@@ -4876,12 +5151,21 @@
           <w:numId w:val="5"/>
         </w:numPr>
       </w:pPr>
-      <w:r>
-        <w:rPr>
-          <w:b/>
-          <w:bCs/>
-        </w:rPr>
-        <w:t>OrgCost:</w:t>
+      <w:proofErr w:type="spellStart"/>
+      <w:r>
+        <w:rPr>
+          <w:b/>
+          <w:bCs/>
+        </w:rPr>
+        <w:t>OrgCost</w:t>
+      </w:r>
+      <w:proofErr w:type="spellEnd"/>
+      <w:r>
+        <w:rPr>
+          <w:b/>
+          <w:bCs/>
+        </w:rPr>
+        <w:t>:</w:t>
       </w:r>
       <w:r>
         <w:t xml:space="preserve"> The original traversal cost of this edge according to the network dataset.</w:t>
@@ -4923,9 +5207,11 @@
       <w:r>
         <w:t>‘</w:t>
       </w:r>
+      <w:proofErr w:type="spellStart"/>
       <w:r>
         <w:t>TravCost</w:t>
       </w:r>
+      <w:proofErr w:type="spellEnd"/>
       <w:r>
         <w:t>’</w:t>
       </w:r>
@@ -4941,9 +5227,11 @@
       <w:r>
         <w:t>‘</w:t>
       </w:r>
+      <w:proofErr w:type="spellStart"/>
       <w:r>
         <w:t>OrgCost</w:t>
       </w:r>
+      <w:proofErr w:type="spellEnd"/>
       <w:r>
         <w:t>’</w:t>
       </w:r>
@@ -5114,12 +5402,21 @@
           <w:numId w:val="8"/>
         </w:numPr>
       </w:pPr>
-      <w:r>
-        <w:rPr>
-          <w:b/>
-          <w:bCs/>
-        </w:rPr>
-        <w:t>MyTime:</w:t>
+      <w:proofErr w:type="spellStart"/>
+      <w:r>
+        <w:rPr>
+          <w:b/>
+          <w:bCs/>
+        </w:rPr>
+        <w:t>MyTime</w:t>
+      </w:r>
+      <w:proofErr w:type="spellEnd"/>
+      <w:r>
+        <w:rPr>
+          <w:b/>
+          <w:bCs/>
+        </w:rPr>
+        <w:t>:</w:t>
       </w:r>
       <w:r>
         <w:t xml:space="preserve"> Accurate time in current format. Can be used to create time-enabled layer</w:t>
@@ -5136,12 +5433,21 @@
           <w:numId w:val="8"/>
         </w:numPr>
       </w:pPr>
-      <w:r>
-        <w:rPr>
-          <w:b/>
-          <w:bCs/>
-        </w:rPr>
-        <w:t>PassedMin:</w:t>
+      <w:proofErr w:type="spellStart"/>
+      <w:r>
+        <w:rPr>
+          <w:b/>
+          <w:bCs/>
+        </w:rPr>
+        <w:t>PassedMin</w:t>
+      </w:r>
+      <w:proofErr w:type="spellEnd"/>
+      <w:r>
+        <w:rPr>
+          <w:b/>
+          <w:bCs/>
+        </w:rPr>
+        <w:t>:</w:t>
       </w:r>
       <w:r>
         <w:t xml:space="preserve"> Exact </w:t>
@@ -5229,7 +5535,7 @@
           <w:noProof/>
         </w:rPr>
         <w:drawing>
-          <wp:inline distT="0" distB="0" distL="0" distR="0" wp14:anchorId="696ABA4A" wp14:editId="3E799CA6">
+          <wp:inline distT="0" distB="0" distL="0" distR="0" wp14:anchorId="696ABA4A" wp14:editId="6B8CBC5F">
             <wp:extent cx="5941219" cy="4457700"/>
             <wp:effectExtent l="0" t="0" r="2540" b="0"/>
             <wp:docPr id="11" name="Picture 11"/>
@@ -5286,14 +5592,27 @@
       <w:r>
         <w:t xml:space="preserve">Figure </w:t>
       </w:r>
-      <w:fldSimple w:instr=" SEQ Figure \* ARABIC ">
-        <w:r>
-          <w:rPr>
-            <w:noProof/>
-          </w:rPr>
-          <w:t>6</w:t>
-        </w:r>
-      </w:fldSimple>
+      <w:r>
+        <w:fldChar w:fldCharType="begin"/>
+      </w:r>
+      <w:r>
+        <w:instrText xml:space="preserve"> SEQ Figure \* ARABIC </w:instrText>
+      </w:r>
+      <w:r>
+        <w:fldChar w:fldCharType="separate"/>
+      </w:r>
+      <w:r>
+        <w:rPr>
+          <w:noProof/>
+        </w:rPr>
+        <w:t>6</w:t>
+      </w:r>
+      <w:r>
+        <w:rPr>
+          <w:noProof/>
+        </w:rPr>
+        <w:fldChar w:fldCharType="end"/>
+      </w:r>
       <w:bookmarkEnd w:id="8"/>
       <w:r>
         <w:t>: Calculated Evacuation</w:t>
@@ -5472,19 +5791,6 @@
       </w:hyperlink>
       <w:r>
         <w:t>.</w:t>
-      </w:r>
-    </w:p>
-    <w:p>
-      <w:r>
-        <w:t>If you decided to use our tool in your work, we would ask that you cite it as:</w:t>
-      </w:r>
-    </w:p>
-    <w:p>
-      <w:pPr>
-        <w:jc w:val="left"/>
-      </w:pPr>
-      <w:r>
-        <w:t>K. Shahabi and J. P. Wilson, “CASPER: Intelligent capacity-aware evacuation routing,” Computers, Environment and Urban Systems, vol. 46, pp. 12–24, Apr. 2014</w:t>
       </w:r>
     </w:p>
     <w:p>
@@ -5539,8 +5845,21 @@
             <w:sz w:val="22"/>
             <w:szCs w:val="22"/>
           </w:rPr>
-          <w:t>Tim Blechmann</w:t>
+          <w:t xml:space="preserve">Tim </w:t>
         </w:r>
+        <w:proofErr w:type="spellStart"/>
+        <w:r>
+          <w:rPr>
+            <w:rStyle w:val="Hyperlink"/>
+            <w:rFonts w:asciiTheme="minorHAnsi" w:eastAsiaTheme="minorHAnsi" w:hAnsiTheme="minorHAnsi" w:cstheme="minorBidi"/>
+            <w:b w:val="0"/>
+            <w:bCs w:val="0"/>
+            <w:sz w:val="22"/>
+            <w:szCs w:val="22"/>
+          </w:rPr>
+          <w:t>Blechmann</w:t>
+        </w:r>
+        <w:proofErr w:type="spellEnd"/>
       </w:hyperlink>
       <w:r>
         <w:rPr>
@@ -5617,8 +5936,13 @@
       <w:pPr>
         <w:pStyle w:val="Heading2"/>
       </w:pPr>
-      <w:r>
-        <w:t>OpenSteer Library</w:t>
+      <w:proofErr w:type="spellStart"/>
+      <w:r>
+        <w:t>OpenSteer</w:t>
+      </w:r>
+      <w:proofErr w:type="spellEnd"/>
+      <w:r>
+        <w:t xml:space="preserve"> Library</w:t>
       </w:r>
     </w:p>
     <w:p>
@@ -5626,12 +5950,14 @@
         <w:t xml:space="preserve">This tool utilizes </w:t>
       </w:r>
       <w:hyperlink r:id="rId36" w:history="1">
+        <w:proofErr w:type="spellStart"/>
         <w:r>
           <w:rPr>
             <w:rStyle w:val="Hyperlink"/>
           </w:rPr>
           <w:t>OpenSteer</w:t>
         </w:r>
+        <w:proofErr w:type="spellEnd"/>
       </w:hyperlink>
       <w:r>
         <w:t xml:space="preserve"> library to run evacuation simulations. The library is released under </w:t>
@@ -5776,7 +6102,7 @@
           <w:rPr>
             <w:noProof/>
           </w:rPr>
-          <w:t>2</w:t>
+          <w:t>12</w:t>
         </w:r>
         <w:r>
           <w:rPr>
@@ -7282,8 +7608,9 @@
   <w:style w:type="paragraph" w:default="1" w:styleId="Normal">
     <w:name w:val="Normal"/>
     <w:qFormat/>
-    <w:rsid w:val="003F5104"/>
+    <w:rsid w:val="00AC2D29"/>
     <w:pPr>
+      <w:spacing w:line="264" w:lineRule="auto"/>
       <w:jc w:val="both"/>
     </w:pPr>
   </w:style>
@@ -7519,10 +7846,9 @@
     <w:uiPriority w:val="35"/>
     <w:unhideWhenUsed/>
     <w:qFormat/>
-    <w:rsid w:val="006705E5"/>
+    <w:rsid w:val="00AC2D29"/>
     <w:pPr>
       <w:keepLines/>
-      <w:widowControl w:val="0"/>
       <w:spacing w:before="120"/>
       <w:contextualSpacing/>
       <w:jc w:val="center"/>
@@ -7668,6 +7994,11 @@
       <w:sz w:val="20"/>
       <w:szCs w:val="20"/>
     </w:rPr>
+  </w:style>
+  <w:style w:type="character" w:customStyle="1" w:styleId="readonly">
+    <w:name w:val="readonly"/>
+    <w:basedOn w:val="DefaultParagraphFont"/>
+    <w:rsid w:val="00CF519D"/>
   </w:style>
 </w:styles>
 </file>
@@ -7980,7 +8311,7 @@
 </file>
 
 <file path=customXml/itemProps1.xml><?xml version="1.0" encoding="utf-8"?>
-<ds:datastoreItem xmlns:ds="http://schemas.openxmlformats.org/officeDocument/2006/customXml" ds:itemID="{2C8427BF-DD08-44CE-A788-CC8619FF128D}">
+<ds:datastoreItem xmlns:ds="http://schemas.openxmlformats.org/officeDocument/2006/customXml" ds:itemID="{C8BAE811-5A8E-43FD-8064-1A0551676E2F}">
   <ds:schemaRefs>
     <ds:schemaRef ds:uri="http://schemas.openxmlformats.org/officeDocument/2006/bibliography"/>
   </ds:schemaRefs>

</xml_diff>